<commit_message>
Update word document after revisions were made
</commit_message>
<xml_diff>
--- a/Bioinformatics_Report.docx
+++ b/Bioinformatics_Report.docx
@@ -7,13 +7,13 @@
         <w:pStyle w:val="Title"/>
       </w:pPr>
       <w:r>
-        <w:t xml:space="preserve">The</w:t>
-      </w:r>
-      <w:r>
-        <w:t xml:space="preserve"> </w:t>
-      </w:r>
-      <w:r>
-        <w:t xml:space="preserve">Comparison</w:t>
+        <w:t xml:space="preserve">Higher</w:t>
+      </w:r>
+      <w:r>
+        <w:t xml:space="preserve"> </w:t>
+      </w:r>
+      <w:r>
+        <w:t xml:space="preserve">Abundance</w:t>
       </w:r>
       <w:r>
         <w:t xml:space="preserve"> </w:t>
@@ -37,30 +37,36 @@
         <w:t xml:space="preserve"> </w:t>
       </w:r>
       <w:r>
+        <w:t xml:space="preserve">Communal</w:t>
+      </w:r>
+      <w:r>
+        <w:t xml:space="preserve"> </w:t>
+      </w:r>
+      <w:r>
+        <w:t xml:space="preserve">Keyboards</w:t>
+      </w:r>
+      <w:r>
+        <w:t xml:space="preserve"> </w:t>
+      </w:r>
+      <w:r>
+        <w:t xml:space="preserve">Compared</w:t>
+      </w:r>
+      <w:r>
+        <w:t xml:space="preserve"> </w:t>
+      </w:r>
+      <w:r>
+        <w:t xml:space="preserve">to</w:t>
+      </w:r>
+      <w:r>
+        <w:t xml:space="preserve"> </w:t>
+      </w:r>
+      <w:r>
         <w:t xml:space="preserve">Individual</w:t>
       </w:r>
       <w:r>
         <w:t xml:space="preserve"> </w:t>
       </w:r>
       <w:r>
-        <w:t xml:space="preserve">versus</w:t>
-      </w:r>
-      <w:r>
-        <w:t xml:space="preserve"> </w:t>
-      </w:r>
-      <w:r>
-        <w:t xml:space="preserve">Communal</w:t>
-      </w:r>
-      <w:r>
-        <w:t xml:space="preserve"> </w:t>
-      </w:r>
-      <w:r>
-        <w:t xml:space="preserve">PC</w:t>
-      </w:r>
-      <w:r>
-        <w:t xml:space="preserve"> </w:t>
-      </w:r>
-      <w:r>
         <w:t xml:space="preserve">Keyboards</w:t>
       </w:r>
     </w:p>
@@ -346,9 +352,9 @@
       <w:pPr>
         <w:pStyle w:val="Heading2"/>
       </w:pPr>
-      <w:bookmarkStart w:id="23" w:name="bacterial-collection"/>
-      <w:r>
-        <w:t xml:space="preserve">Bacterial Collection</w:t>
+      <w:bookmarkStart w:id="23" w:name="bacterial-collection-and-dilution"/>
+      <w:r>
+        <w:t xml:space="preserve">Bacterial Collection and Dilution</w:t>
       </w:r>
       <w:bookmarkEnd w:id="23"/>
     </w:p>
@@ -357,7 +363,7 @@
         <w:pStyle w:val="FirstParagraph"/>
       </w:pPr>
       <w:r>
-        <w:t xml:space="preserve">The surface samples were collected during the lab section of the Bioinformatics class on September 3rd, 2019. In total, six tubes were collected. For each location, the</w:t>
+        <w:t xml:space="preserve">The surface samples were collected during the lab section of an upper division Bioinformatics class on September 3rd, 2019. In total, six tubes were collected. For each location, the</w:t>
       </w:r>
       <w:r>
         <w:t xml:space="preserve"> </w:t>
@@ -411,16 +417,52 @@
         <w:t xml:space="preserve"> </w:t>
       </w:r>
       <w:r>
-        <w:t xml:space="preserve">key.</w:t>
+        <w:t xml:space="preserve">key. The dilution series was done with the</w:t>
+      </w:r>
+      <w:r>
+        <w:t xml:space="preserve"> </w:t>
+      </w:r>
+      <w:r>
+        <w:t xml:space="preserve">“</w:t>
+      </w:r>
+      <w:r>
+        <w:t xml:space="preserve">F</w:t>
+      </w:r>
+      <w:r>
+        <w:t xml:space="preserve">”</w:t>
+      </w:r>
+      <w:r>
+        <w:t xml:space="preserve"> </w:t>
+      </w:r>
+      <w:r>
+        <w:t xml:space="preserve">key group. I put 200 µL of PBS into the six eppendorfs with swabs in order to do 1:10 dilutions and 1:100 dliutions. Since the type of bacteria was unknown nor how it would grow, it was necessary to dilute the samples in order to maximize the number of environments that the bacteria could possibly grow in.</w:t>
       </w:r>
     </w:p>
     <w:p>
       <w:pPr>
         <w:pStyle w:val="Heading2"/>
       </w:pPr>
-      <w:bookmarkStart w:id="24" w:name="dilution-series"/>
-      <w:r>
-        <w:t xml:space="preserve">Dilution Series</w:t>
+      <w:bookmarkStart w:id="24" w:name="plating-f-key-group"/>
+      <w:r>
+        <w:t xml:space="preserve">Plating</w:t>
+      </w:r>
+      <w:r>
+        <w:t xml:space="preserve"> </w:t>
+      </w:r>
+      <w:r>
+        <w:t xml:space="preserve">“</w:t>
+      </w:r>
+      <w:r>
+        <w:t xml:space="preserve">F</w:t>
+      </w:r>
+      <w:r>
+        <w:t xml:space="preserve">”</w:t>
+      </w:r>
+      <w:r>
+        <w:t xml:space="preserve"> </w:t>
+      </w:r>
+      <w:r>
+        <w:t xml:space="preserve">Key Group</w:t>
       </w:r>
       <w:bookmarkEnd w:id="24"/>
     </w:p>
@@ -429,7 +471,67 @@
         <w:pStyle w:val="FirstParagraph"/>
       </w:pPr>
       <w:r>
-        <w:t xml:space="preserve">The dilution series was done with the</w:t>
+        <w:t xml:space="preserve">I used 18 100 mm TSA (Tryptic soy agar) plates for plating samples from each of my 2 treatments (n = 3 per group, 6 total). I put 100 µL of an eppendorf from the undiluted series onto a TSA plate and used sterile rattler Plating Beads (5 mm) to spread the medium evenly across the TSA plate. I repeated this step for the other five eppendorfs from the undiluted series, the six eppendorfs from the 1:10 dilution series, as well as six eppendorfs from the 1:100 dilution series. These 18 TSA plates were then incubated at 37</w:t>
+      </w:r>
+      <w:r>
+        <w:rPr>
+          <w:vertAlign w:val="superscript"/>
+        </w:rPr>
+        <w:t xml:space="preserve">o</w:t>
+      </w:r>
+      <w:r>
+        <w:t xml:space="preserve"> </w:t>
+      </w:r>
+      <w:r>
+        <w:t xml:space="preserve">Celsius for a week.</w:t>
+      </w:r>
+    </w:p>
+    <w:p>
+      <w:pPr>
+        <w:pStyle w:val="Heading2"/>
+      </w:pPr>
+      <w:bookmarkStart w:id="25" w:name="dna-extraction"/>
+      <w:r>
+        <w:t xml:space="preserve">DNA Extraction</w:t>
+      </w:r>
+      <w:bookmarkEnd w:id="25"/>
+    </w:p>
+    <w:p>
+      <w:pPr>
+        <w:pStyle w:val="FirstParagraph"/>
+      </w:pPr>
+      <w:r>
+        <w:t xml:space="preserve">I followed the manufacturer’s protocol from the Sigma REDExtract-N-Amp kit</w:t>
+      </w:r>
+      <w:r>
+        <w:t xml:space="preserve"> </w:t>
+      </w:r>
+      <w:r>
+        <w:t xml:space="preserve">(Weber and Douglas)</w:t>
+      </w:r>
+      <w:r>
+        <w:t xml:space="preserve">. I labelled a 1.5 mL tube for each sample and added cells from one colony to the tube using a sterile pipette tip to gently scrape off one colony (not pipetting). One colony was chosen each from the TSA plate of the undiluted sample from Toler Hall, the University Center, Gleeson library, and Student B. Two colonies were chosen from the TSA plate of the undiluted sample from Student C. During DNA extraction, the caustic extraction solution broke down cell walls and the incubation at 95</w:t>
+      </w:r>
+      <w:r>
+        <w:rPr>
+          <w:vertAlign w:val="superscript"/>
+        </w:rPr>
+        <w:t xml:space="preserve">o</w:t>
+      </w:r>
+      <w:r>
+        <w:t xml:space="preserve"> </w:t>
+      </w:r>
+      <w:r>
+        <w:t xml:space="preserve">Celsius was to break membranes. Dilution solution was added to stop the extraction solution from digesting DNA too. The dilution solution was added in 16 minutes from when the extraction solution was first added, which was under twenty minute mark when the extraction solution would have started to break down the DNA as well. Qubit fluorometer was used to measure the concentration of DNA. Qubit samples were incubated in the dark because the Qubit machine is sensitive to the light.</w:t>
+      </w:r>
+    </w:p>
+    <w:p>
+      <w:pPr>
+        <w:pStyle w:val="Heading2"/>
+      </w:pPr>
+      <w:bookmarkStart w:id="26" w:name="touchdown-pcr-for-cultured-f-key-series"/>
+      <w:r>
+        <w:t xml:space="preserve">Touchdown PCR for Cultured</w:t>
       </w:r>
       <w:r>
         <w:t xml:space="preserve"> </w:t>
@@ -447,358 +549,320 @@
         <w:t xml:space="preserve"> </w:t>
       </w:r>
       <w:r>
-        <w:t xml:space="preserve">key group. In order to prepare the undiluted group, I put 200 µL of PBS into the six eppendorfs with swabs. These six eppendorfs were then vortexed for fifteen seconds. There were another six eppendorfs that were dedicated to 1:10 dilutions of the original six eppendorfs. For these six 1:10 dilution eppendorfs, I added 180 µL of PBS to each of them. Twenty µL of one undiluted eppendorf was then added to its respective 1:10 dilution eppendorf to complete the dilution. This was then repeated another five times to complete the other 1:10 dilutions. I vortexed these six eppendorfs for five seconds. In order to do the 1:100 dilutions, I once again added 180 µL of PBS into each of the six eppendorfs labelled respectively as 1:100 dilutions. Twenty µL of a 1:10 dilution was then added to its respectively labelled 1:100 dilution eppendorf. I repeated this step for the other five 1:100 dilution eppendorfs. The six 1:100 dilution eppendorfs were then vortexed for 5 seconds.</w:t>
+        <w:t xml:space="preserve">key series</w:t>
+      </w:r>
+      <w:bookmarkEnd w:id="26"/>
+    </w:p>
+    <w:p>
+      <w:pPr>
+        <w:pStyle w:val="FirstParagraph"/>
+      </w:pPr>
+      <w:r>
+        <w:t xml:space="preserve">For one reaction, I put 10 µL of Amp, 0.8 µL of 27f primer, 0.8 µL of 1492r primer, 1 µL BSA, and 6.4 µL of water. One µL of water was added for the negative control. PCR conditions were 95</w:t>
+      </w:r>
+      <w:r>
+        <w:rPr>
+          <w:vertAlign w:val="superscript"/>
+        </w:rPr>
+        <w:t xml:space="preserve">o</w:t>
+      </w:r>
+      <w:r>
+        <w:t xml:space="preserve"> </w:t>
+      </w:r>
+      <w:r>
+        <w:t xml:space="preserve">C for 5 minutes, then, 94</w:t>
+      </w:r>
+      <w:r>
+        <w:rPr>
+          <w:vertAlign w:val="superscript"/>
+        </w:rPr>
+        <w:t xml:space="preserve">o</w:t>
+      </w:r>
+      <w:r>
+        <w:t xml:space="preserve"> </w:t>
+      </w:r>
+      <w:r>
+        <w:t xml:space="preserve">C for 30 seconds, 65</w:t>
+      </w:r>
+      <w:r>
+        <w:rPr>
+          <w:vertAlign w:val="superscript"/>
+        </w:rPr>
+        <w:t xml:space="preserve">o</w:t>
+      </w:r>
+      <w:r>
+        <w:t xml:space="preserve"> </w:t>
+      </w:r>
+      <w:r>
+        <w:t xml:space="preserve">C for 30 seconds, 72</w:t>
+      </w:r>
+      <w:r>
+        <w:rPr>
+          <w:vertAlign w:val="superscript"/>
+        </w:rPr>
+        <w:t xml:space="preserve">o</w:t>
+      </w:r>
+      <w:r>
+        <w:t xml:space="preserve"> </w:t>
+      </w:r>
+      <w:r>
+        <w:t xml:space="preserve">C for 1 minute. These last three times were repeated for ten cycles, but the temperature was decreased by one degree per cycle. The next three temperatures and times were 94</w:t>
+      </w:r>
+      <w:r>
+        <w:rPr>
+          <w:vertAlign w:val="superscript"/>
+        </w:rPr>
+        <w:t xml:space="preserve">o</w:t>
+      </w:r>
+      <w:r>
+        <w:t xml:space="preserve"> </w:t>
+      </w:r>
+      <w:r>
+        <w:t xml:space="preserve">C for 30 seconds, 55</w:t>
+      </w:r>
+      <w:r>
+        <w:rPr>
+          <w:vertAlign w:val="superscript"/>
+        </w:rPr>
+        <w:t xml:space="preserve">o</w:t>
+      </w:r>
+      <w:r>
+        <w:t xml:space="preserve"> </w:t>
+      </w:r>
+      <w:r>
+        <w:t xml:space="preserve">C for 30 seconds, 72</w:t>
+      </w:r>
+      <w:r>
+        <w:rPr>
+          <w:vertAlign w:val="superscript"/>
+        </w:rPr>
+        <w:t xml:space="preserve">o</w:t>
+      </w:r>
+      <w:r>
+        <w:t xml:space="preserve"> </w:t>
+      </w:r>
+      <w:r>
+        <w:t xml:space="preserve">C 1 minute. These last three times were repeated for 25 cycles. This was done as touchdown PCR in order to achieve the best quality copies. Lastly, the PCR sample tubes were held at 72</w:t>
+      </w:r>
+      <w:r>
+        <w:rPr>
+          <w:vertAlign w:val="superscript"/>
+        </w:rPr>
+        <w:t xml:space="preserve">o</w:t>
+      </w:r>
+      <w:r>
+        <w:t xml:space="preserve"> </w:t>
+      </w:r>
+      <w:r>
+        <w:t xml:space="preserve">C for 10 minutes and held at 4</w:t>
+      </w:r>
+      <w:r>
+        <w:rPr>
+          <w:vertAlign w:val="superscript"/>
+        </w:rPr>
+        <w:t xml:space="preserve">o</w:t>
+      </w:r>
+      <w:r>
+        <w:t xml:space="preserve"> </w:t>
+      </w:r>
+      <w:r>
+        <w:t xml:space="preserve">C. The electrophoresis gel was made with 2% agarose, SYBR safe dye, 1x TAE buffer and was run at 140 V for 30 minutes. An Ez load 1 kb Molecular Ruler was added to the first and last wells of both lines of wells in the gel. After checking for successful amplification using gel electrophoresis, PCR products were cleaned with ExoSAP (Invitrogen) and sent for unidirectional Sanger sequencing at MCLAB (South San Francisco, CA) using the 27f primer.</w:t>
       </w:r>
     </w:p>
     <w:p>
       <w:pPr>
         <w:pStyle w:val="Heading2"/>
       </w:pPr>
-      <w:bookmarkStart w:id="25" w:name="plating-f-key-group"/>
-      <w:r>
-        <w:t xml:space="preserve">Plating</w:t>
-      </w:r>
-      <w:r>
-        <w:t xml:space="preserve"> </w:t>
-      </w:r>
-      <w:r>
-        <w:t xml:space="preserve">“</w:t>
-      </w:r>
-      <w:r>
-        <w:t xml:space="preserve">F</w:t>
-      </w:r>
-      <w:r>
-        <w:t xml:space="preserve">”</w:t>
-      </w:r>
-      <w:r>
-        <w:t xml:space="preserve"> </w:t>
-      </w:r>
-      <w:r>
-        <w:t xml:space="preserve">Key Group</w:t>
-      </w:r>
-      <w:bookmarkEnd w:id="25"/>
+      <w:bookmarkStart w:id="27" w:name="analysis"/>
+      <w:r>
+        <w:t xml:space="preserve">Analysis</w:t>
+      </w:r>
+      <w:bookmarkEnd w:id="27"/>
+    </w:p>
+    <w:p>
+      <w:pPr>
+        <w:pStyle w:val="Heading3"/>
+      </w:pPr>
+      <w:bookmarkStart w:id="28" w:name="molecular-data-analysis"/>
+      <w:r>
+        <w:t xml:space="preserve">Molecular Data Analysis</w:t>
+      </w:r>
+      <w:bookmarkEnd w:id="28"/>
     </w:p>
     <w:p>
       <w:pPr>
         <w:pStyle w:val="FirstParagraph"/>
       </w:pPr>
       <w:r>
-        <w:t xml:space="preserve">I used 18 100 mm TSA (Tryptic soy agar) plates for plating samples from each of my 2 treatments (n = 3 per group, 6 total). I put 100 µL of an eppendorf from the undiluted series onto a TSA plate and used sterile rattler Plating Beads (5 mm) to spread the medium evenly across the TSA plate. I repeated this step for the other five eppendorfs from the undiluted series, the six eppendorfs from the 1:10 dilution series, as well as six eppendorfs from the 1:100 dilution series. These 18 TSA plates were then incubated at 37</w:t>
-      </w:r>
-      <w:r>
-        <w:rPr>
-          <w:vertAlign w:val="superscript"/>
-        </w:rPr>
-        <w:t xml:space="preserve">o</w:t>
-      </w:r>
-      <w:r>
-        <w:t xml:space="preserve"> </w:t>
-      </w:r>
-      <w:r>
-        <w:t xml:space="preserve">Celsius for a week.</w:t>
-      </w:r>
+        <w:t xml:space="preserve">My first task was to assess whether or not the sequences were usable. I used Geneious Prime (version 2019.2.3) to trim or correct usable sequences. This was done by trimming off a large part of the beginning and ending of the sequences (since they were filled with low quality or unusable bases) and going through the low quality bases in the middle of the sequence to decide whether or not they should be deleted, changed, or an ambiguity code needed to be added from the IUPAC Ambiguity Codes. I used MAFFT to create an appropriate multiple sequence alignment with all five of my usable and corrected sequences with the default settings and an offset value of 0.123</w:t>
+      </w:r>
+      <w:r>
+        <w:t xml:space="preserve"> </w:t>
+      </w:r>
+      <w:r>
+        <w:t xml:space="preserve">(Katoh</w:t>
+      </w:r>
+      <w:r>
+        <w:t xml:space="preserve"> </w:t>
+      </w:r>
+      <w:r>
+        <w:rPr>
+          <w:i/>
+        </w:rPr>
+        <w:t xml:space="preserve">et al.</w:t>
+      </w:r>
+      <w:r>
+        <w:t xml:space="preserve">, 2009)</w:t>
+      </w:r>
+      <w:r>
+        <w:t xml:space="preserve">. A Maximum Likelihood Phylogeny and a Bayesian Phylogeny were created using</w:t>
+      </w:r>
+      <w:r>
+        <w:t xml:space="preserve"> </w:t>
+      </w:r>
+      <w:r>
+        <w:rPr>
+          <w:i/>
+        </w:rPr>
+        <w:t xml:space="preserve">Thermus aquaticus</w:t>
+      </w:r>
+      <w:r>
+        <w:t xml:space="preserve"> </w:t>
+      </w:r>
+      <w:r>
+        <w:t xml:space="preserve">(NR 025900.1) as an outgroup by downloading the sequence from GenBank</w:t>
+      </w:r>
+      <w:r>
+        <w:t xml:space="preserve"> </w:t>
+      </w:r>
+      <w:r>
+        <w:t xml:space="preserve">(Guindon</w:t>
+      </w:r>
+      <w:r>
+        <w:t xml:space="preserve"> </w:t>
+      </w:r>
+      <w:r>
+        <w:rPr>
+          <w:i/>
+        </w:rPr>
+        <w:t xml:space="preserve">et al.</w:t>
+      </w:r>
+      <w:r>
+        <w:t xml:space="preserve">, 2005; Huelsenbeck and Ronquist, 2001)</w:t>
+      </w:r>
+      <w:r>
+        <w:t xml:space="preserve">. For the Maximum Likelihood Phylogeny, a substitution model of General Time Reversible (GTR) was used with 100 bootstrap replicates with defaults for all other settings. For the Bayesian Phylogeny, I used a substitution model of GTR, a rate variation of Gamma plus Invariants model, as well as a Burn-in Length of 100,000 with all other settings set to default. I used Nucleotide BLAST (Basic Local Alignment Search Tool) by comparing my nucleotide sequences to the sequence databases, where it also calculated the statistical significance of the match</w:t>
+      </w:r>
+      <w:r>
+        <w:t xml:space="preserve"> </w:t>
+      </w:r>
+      <w:r>
+        <w:t xml:space="preserve">(Johnson</w:t>
+      </w:r>
+      <w:r>
+        <w:t xml:space="preserve"> </w:t>
+      </w:r>
+      <w:r>
+        <w:rPr>
+          <w:i/>
+        </w:rPr>
+        <w:t xml:space="preserve">et al.</w:t>
+      </w:r>
+      <w:r>
+        <w:t xml:space="preserve">, 2008)</w:t>
+      </w:r>
+      <w:r>
+        <w:t xml:space="preserve">.</w:t>
+      </w:r>
+    </w:p>
+    <w:p>
+      <w:pPr>
+        <w:pStyle w:val="Heading3"/>
+      </w:pPr>
+      <w:bookmarkStart w:id="29" w:name="bash"/>
+      <w:r>
+        <w:t xml:space="preserve">Bash</w:t>
+      </w:r>
+      <w:bookmarkEnd w:id="29"/>
+    </w:p>
+    <w:p>
+      <w:pPr>
+        <w:pStyle w:val="FirstParagraph"/>
+      </w:pPr>
+      <w:r>
+        <w:t xml:space="preserve">INSERT STUFF</w:t>
+      </w:r>
+    </w:p>
+    <w:p>
+      <w:pPr>
+        <w:pStyle w:val="Heading3"/>
+      </w:pPr>
+      <w:bookmarkStart w:id="30" w:name="r-studio"/>
+      <w:r>
+        <w:t xml:space="preserve">R Studio</w:t>
+      </w:r>
+      <w:bookmarkEnd w:id="30"/>
+    </w:p>
+    <w:p>
+      <w:pPr>
+        <w:pStyle w:val="FirstParagraph"/>
+      </w:pPr>
+      <w:r>
+        <w:t xml:space="preserve">I used the packages dplyr and ggplot in order to visualize the data with boxplots. I also tested between different sampling groups using Wilcox statistical tests in order to get the p values.</w:t>
+      </w:r>
+    </w:p>
+    <w:p>
+      <w:pPr>
+        <w:pStyle w:val="Heading1"/>
+      </w:pPr>
+      <w:bookmarkStart w:id="31" w:name="results"/>
+      <w:r>
+        <w:t xml:space="preserve">Results</w:t>
+      </w:r>
+      <w:bookmarkEnd w:id="31"/>
     </w:p>
     <w:p>
       <w:pPr>
         <w:pStyle w:val="Heading2"/>
       </w:pPr>
-      <w:bookmarkStart w:id="26" w:name="dna-extraction"/>
-      <w:r>
-        <w:t xml:space="preserve">DNA Extraction</w:t>
-      </w:r>
-      <w:bookmarkEnd w:id="26"/>
+      <w:bookmarkStart w:id="32" w:name="culture-data"/>
+      <w:r>
+        <w:t xml:space="preserve">Culture Data</w:t>
+      </w:r>
+      <w:bookmarkEnd w:id="32"/>
     </w:p>
     <w:p>
       <w:pPr>
         <w:pStyle w:val="FirstParagraph"/>
       </w:pPr>
       <w:r>
-        <w:t xml:space="preserve">I followed the manufacturer’s protocol from the Sigma REDExtract-N-Amp kit</w:t>
-      </w:r>
-      <w:r>
-        <w:t xml:space="preserve"> </w:t>
-      </w:r>
-      <w:r>
-        <w:t xml:space="preserve">(Weber and Douglas)</w:t>
-      </w:r>
-      <w:r>
-        <w:t xml:space="preserve">. I labelled a 1.5 mL tube for each sample and added cells from one colony to the tube using a sterile pipette tip to gently scrape off one colony (not pipetting). One colony was chosen each from the TSA plate of the undiluted sample from Toler Hall, the University Center, Gleeson library, and Student B. Two colonies were chosen from the TSA plate of the undiluted sample from Student C. I added 100 µL of extraction solution then vortexed the tube for 60 seconds. This was repeated for the other five 1.5 mL tubes. All six tubes were incubated at 95</w:t>
-      </w:r>
-      <w:r>
-        <w:rPr>
-          <w:vertAlign w:val="superscript"/>
-        </w:rPr>
-        <w:t xml:space="preserve">o</w:t>
-      </w:r>
-      <w:r>
-        <w:t xml:space="preserve"> </w:t>
-      </w:r>
-      <w:r>
-        <w:t xml:space="preserve">Celsius for ten minutes then vortexed for 60 seconds. I added 100 µL of dilution solution to each of the six tubes and vortexed them for five seconds. These six tubes were then centrifuged for five minutes at 14,000 rpm. For the Qubit protocol, I added 198 µL of the Qubit solution to the qubit tube. Two µL of the DNA extraction was added to the 198 µL of Qubit solution. This step was repeated for the other five DNA extractions. I vortexed all six Qubit tubes for five seconds then incubated them for five minutes in the dark. The Qubit machine was used to measure the concentration of DNA.</w:t>
-      </w:r>
-    </w:p>
-    <w:p>
-      <w:pPr>
-        <w:pStyle w:val="Heading2"/>
-      </w:pPr>
-      <w:bookmarkStart w:id="27" w:name="touchdown-pcr-for-cultured-f-key-series"/>
-      <w:r>
-        <w:t xml:space="preserve">Touchdown PCR for Cultured</w:t>
-      </w:r>
-      <w:r>
-        <w:t xml:space="preserve"> </w:t>
-      </w:r>
-      <w:r>
-        <w:t xml:space="preserve">“</w:t>
-      </w:r>
-      <w:r>
-        <w:t xml:space="preserve">F</w:t>
-      </w:r>
-      <w:r>
-        <w:t xml:space="preserve">”</w:t>
-      </w:r>
-      <w:r>
-        <w:t xml:space="preserve"> </w:t>
-      </w:r>
-      <w:r>
-        <w:t xml:space="preserve">key series</w:t>
-      </w:r>
-      <w:bookmarkEnd w:id="27"/>
+        <w:t xml:space="preserve">The only TSA plate group of 1x, 10x, and 100x that did not have any culture growing at all was 4F, or the personal laptop from Student A, therefore no data could be drawn from it.</w:t>
+      </w:r>
+    </w:p>
+    <w:p>
+      <w:pPr>
+        <w:pStyle w:val="BodyText"/>
+      </w:pPr>
+      <w:r>
+        <w:t xml:space="preserve">There was a higher number of colonies that was present on Communal computer keyboards. The median number of colonies from the Communal samples was around 2.5 colonies larger than the median number of around 0 for Individual samples (Figure 1). There was a significant difference between the number of colony abundances between the sample groups (Table 1 Wilcox p = 0.02). Both the Communal and Individual samples had a very small range of the number of morphotypes, with an outlier of two morphotypes (Figure 2). There was no significant difference between the morphotypes between the different places I tested (Table 2 Wilcox p = 0.10). Statistical tests were performed in order to remove human subjectivity with finding statistically significant patterns. Each of the two boxplots are supported with a statistical test for a difference in group means. The easiest approach was to use a Wilcox test (a nonparametric alternative to the t-test).</w:t>
+      </w:r>
+    </w:p>
+    <w:p>
+      <w:pPr>
+        <w:pStyle w:val="Heading3"/>
+      </w:pPr>
+      <w:bookmarkStart w:id="33" w:name="colony-abundance"/>
+      <w:r>
+        <w:t xml:space="preserve">Colony Abundance</w:t>
+      </w:r>
+      <w:bookmarkEnd w:id="33"/>
     </w:p>
     <w:p>
       <w:pPr>
         <w:pStyle w:val="FirstParagraph"/>
       </w:pPr>
       <w:r>
-        <w:t xml:space="preserve">I labelled a tube for the master mix. Inside, I put 77 µL of Amp, 6.2 µL of 27f primer, 6.2 µL of 1492r primer, 7.7 µL BSA, and 49.5 µL of water. These volumes of the reagents were calculated according to (n+1) + 10%(n+1) where n is the number of samples to amplify with PCR. The master mix was vortexed for three seconds and centrifuged at low speed. I aliquoted 19 µL of the master mix to each 250 µL sample tube, six in total, and one other 250 µL tube for the negative control. One µL of the sample was added to each of the six sample tubes. One µL of water was added for the negative control. The seven 250 µL PCR strip tubes were put in specific PCR cycles and conditions. The PCR strip tubes were put in the machine for 95</w:t>
-      </w:r>
-      <w:r>
-        <w:rPr>
-          <w:vertAlign w:val="superscript"/>
-        </w:rPr>
-        <w:t xml:space="preserve">o</w:t>
-      </w:r>
-      <w:r>
-        <w:t xml:space="preserve"> </w:t>
-      </w:r>
-      <w:r>
-        <w:t xml:space="preserve">C for 5 minutes. Then, they were put in the machine for 94</w:t>
-      </w:r>
-      <w:r>
-        <w:rPr>
-          <w:vertAlign w:val="superscript"/>
-        </w:rPr>
-        <w:t xml:space="preserve">o</w:t>
-      </w:r>
-      <w:r>
-        <w:t xml:space="preserve"> </w:t>
-      </w:r>
-      <w:r>
-        <w:t xml:space="preserve">C for 30 seconds, 65</w:t>
-      </w:r>
-      <w:r>
-        <w:rPr>
-          <w:vertAlign w:val="superscript"/>
-        </w:rPr>
-        <w:t xml:space="preserve">o</w:t>
-      </w:r>
-      <w:r>
-        <w:t xml:space="preserve"> </w:t>
-      </w:r>
-      <w:r>
-        <w:t xml:space="preserve">C for 30 seconds, 72</w:t>
-      </w:r>
-      <w:r>
-        <w:rPr>
-          <w:vertAlign w:val="superscript"/>
-        </w:rPr>
-        <w:t xml:space="preserve">o</w:t>
-      </w:r>
-      <w:r>
-        <w:t xml:space="preserve"> </w:t>
-      </w:r>
-      <w:r>
-        <w:t xml:space="preserve">C for 1 minute. These last three times were repeated for ten cycles, but the temperature was decreased by one degree per cycle. The next three temperatures and times were 94</w:t>
-      </w:r>
-      <w:r>
-        <w:rPr>
-          <w:vertAlign w:val="superscript"/>
-        </w:rPr>
-        <w:t xml:space="preserve">o</w:t>
-      </w:r>
-      <w:r>
-        <w:t xml:space="preserve"> </w:t>
-      </w:r>
-      <w:r>
-        <w:t xml:space="preserve">C for 30 seconds, 55</w:t>
-      </w:r>
-      <w:r>
-        <w:rPr>
-          <w:vertAlign w:val="superscript"/>
-        </w:rPr>
-        <w:t xml:space="preserve">o</w:t>
-      </w:r>
-      <w:r>
-        <w:t xml:space="preserve"> </w:t>
-      </w:r>
-      <w:r>
-        <w:t xml:space="preserve">C for 30 seconds, 72</w:t>
-      </w:r>
-      <w:r>
-        <w:rPr>
-          <w:vertAlign w:val="superscript"/>
-        </w:rPr>
-        <w:t xml:space="preserve">o</w:t>
-      </w:r>
-      <w:r>
-        <w:t xml:space="preserve"> </w:t>
-      </w:r>
-      <w:r>
-        <w:t xml:space="preserve">C 1 minute. These last three times were repeated for 25 cycles. Lastly, the PCR sample tubes went through 72</w:t>
-      </w:r>
-      <w:r>
-        <w:rPr>
-          <w:vertAlign w:val="superscript"/>
-        </w:rPr>
-        <w:t xml:space="preserve">o</w:t>
-      </w:r>
-      <w:r>
-        <w:t xml:space="preserve"> </w:t>
-      </w:r>
-      <w:r>
-        <w:t xml:space="preserve">C for 10 minutes and held at 4</w:t>
-      </w:r>
-      <w:r>
-        <w:rPr>
-          <w:vertAlign w:val="superscript"/>
-        </w:rPr>
-        <w:t xml:space="preserve">o</w:t>
-      </w:r>
-      <w:r>
-        <w:t xml:space="preserve"> </w:t>
-      </w:r>
-      <w:r>
-        <w:t xml:space="preserve">C. The electrophoresis gel was made with 2% agarose gel, SYBR safe dye, 1x TAE buffer and put through 140 V for 30 minutes. An Ez load 1 kb Molecular Ruler (already has glycerol, dye, and DNA set fragments), or a ladder, was added to the first and last wells of both lines of wells in the gel. One µL of each of my seven PCR tubes was pipetted into seven wells of the gel. After checking for successful amplification using gel electrophoresis, PCR products were cleaned with ExoSAP (Invitrogen) and sent for unidirectional Sanger sequencing at MCLAB (South San Francisco, CA) using the 27f primer.</w:t>
-      </w:r>
-    </w:p>
-    <w:p>
-      <w:pPr>
-        <w:pStyle w:val="Heading2"/>
-      </w:pPr>
-      <w:bookmarkStart w:id="28" w:name="analysis"/>
-      <w:r>
-        <w:t xml:space="preserve">Analysis</w:t>
-      </w:r>
-      <w:bookmarkEnd w:id="28"/>
-    </w:p>
-    <w:p>
-      <w:pPr>
-        <w:pStyle w:val="Heading3"/>
-      </w:pPr>
-      <w:bookmarkStart w:id="29" w:name="geneious-prime"/>
-      <w:r>
-        <w:t xml:space="preserve">Geneious Prime</w:t>
-      </w:r>
-      <w:bookmarkEnd w:id="29"/>
-    </w:p>
-    <w:p>
-      <w:pPr>
-        <w:pStyle w:val="FirstParagraph"/>
-      </w:pPr>
-      <w:r>
-        <w:t xml:space="preserve">My first task in Geneious Prime was to assess whether or not the sequences were usable. Then, I had to trim or correct usable sequences. This was done by trimming off a large part of the beginning and ending of the sequences (since they were filled with low quality or unusable bases) and going through the low quality bases in the middle of the sequence to decide whether or not they should be deleted, changed, or an ambiguity code needed to be added from the IUPAC Ambiguity Codes. I used MAFFT to create an appropriate multiple sequence alignment with all five of my usable and corrected sequences with the default settings and an offset value of 0.123. A Maximum Likelihood Phylogeny and a Bayesian Phylogeny were created using</w:t>
-      </w:r>
-      <w:r>
-        <w:t xml:space="preserve"> </w:t>
-      </w:r>
-      <w:r>
-        <w:rPr>
-          <w:i/>
-        </w:rPr>
-        <w:t xml:space="preserve">Thermus aquaticus</w:t>
-      </w:r>
-      <w:r>
-        <w:t xml:space="preserve"> </w:t>
-      </w:r>
-      <w:r>
-        <w:t xml:space="preserve">as an outgroup by downloading the sequence from GenBank. For the Maximum Likelihood Phylogeny, a substitution model of General Time Reversible (GTR) was used with 100 bootstrap replicates with defaults for all other settings. For the Bayesian Phylogeny, I used a substitution model of GTR, a rate variation of Gamma plus Invariants model, as well as a Burn-in Length of 100,000 with all other settings set to default. I used Nucleotide BLAST (Basic Local Alignment Search Tool) by comparing my nucleotide sequences to the sequence databases, where it also calculated the statistical significance of the match</w:t>
-      </w:r>
-      <w:r>
-        <w:t xml:space="preserve"> </w:t>
-      </w:r>
-      <w:r>
-        <w:t xml:space="preserve">(Johnson</w:t>
-      </w:r>
-      <w:r>
-        <w:t xml:space="preserve"> </w:t>
-      </w:r>
-      <w:r>
-        <w:rPr>
-          <w:i/>
-        </w:rPr>
-        <w:t xml:space="preserve">et al.</w:t>
-      </w:r>
-      <w:r>
-        <w:t xml:space="preserve">, 2008)</w:t>
-      </w:r>
-      <w:r>
-        <w:t xml:space="preserve">.</w:t>
-      </w:r>
-    </w:p>
-    <w:p>
-      <w:pPr>
-        <w:pStyle w:val="Heading3"/>
-      </w:pPr>
-      <w:bookmarkStart w:id="30" w:name="r-studio"/>
-      <w:r>
-        <w:t xml:space="preserve">R Studio</w:t>
-      </w:r>
-      <w:bookmarkEnd w:id="30"/>
-    </w:p>
-    <w:p>
-      <w:pPr>
-        <w:pStyle w:val="FirstParagraph"/>
-      </w:pPr>
-      <w:r>
-        <w:t xml:space="preserve">I used the packages dplyr and ggplot in order to visualize the data with boxplots. I also tested between different sampling groups using Wilcox statistical tests in order to get the p values.</w:t>
-      </w:r>
-    </w:p>
-    <w:p>
-      <w:pPr>
-        <w:pStyle w:val="Heading1"/>
-      </w:pPr>
-      <w:bookmarkStart w:id="31" w:name="results"/>
-      <w:r>
-        <w:t xml:space="preserve">Results</w:t>
-      </w:r>
-      <w:bookmarkEnd w:id="31"/>
-    </w:p>
-    <w:p>
-      <w:pPr>
-        <w:pStyle w:val="Heading2"/>
-      </w:pPr>
-      <w:bookmarkStart w:id="32" w:name="culture-data"/>
-      <w:r>
-        <w:t xml:space="preserve">Culture Data</w:t>
-      </w:r>
-      <w:bookmarkEnd w:id="32"/>
-    </w:p>
-    <w:p>
-      <w:pPr>
-        <w:pStyle w:val="Heading3"/>
-      </w:pPr>
-      <w:bookmarkStart w:id="33" w:name="colony-abundance"/>
-      <w:r>
-        <w:t xml:space="preserve">Colony Abundance</w:t>
-      </w:r>
-      <w:bookmarkEnd w:id="33"/>
-    </w:p>
-    <w:p>
-      <w:pPr>
-        <w:pStyle w:val="FirstParagraph"/>
-      </w:pPr>
-      <w:r>
-        <w:t xml:space="preserve">The colony abundances from the Communal computers had larger number of colonies compared to the Individual computers, which is shown by the maximum number of colonies observed in the Individual computers remaining smaller than the minimum of the colony abundances from the Communal computers (Figure 1; boxplot of colony abundance). I also observed a bigger range of larger values for the colony abundances of Communal computers where the minimum and maximum number of colony abundances had a difference of around eight, whereas the differences between the minimum and maximum number of colony abundances for Individual computers was about one. The colony abundance for Individual computers had a singular abnormally abundant colony depicted by the outlier, just under the 2.5 number of colonies mark.</w:t>
+        <w:t xml:space="preserve">The colony abundances from the Communal computers had larger number of colonies compared to the Individual computers, which is shown by the maximum number of colonies observed in the Individual computers remaining smaller than the minimum of the colony abundances from the Communal computers (Figure 1). I also observed a bigger range of larger values for the colony abundances of Communal computers where the minimum and maximum number of colony abundances had a difference of around eight, whereas the differences between the minimum and maximum number of colony abundances for Individual computers was about one. The colony abundance for Individual computers had a singular abnormally abundant colony depicted by the outlier, just under the 2.5 number of colonies mark.</w:t>
       </w:r>
     </w:p>
     <w:p>
@@ -1031,9 +1095,9 @@
       <w:pPr>
         <w:pStyle w:val="Heading3"/>
       </w:pPr>
-      <w:bookmarkStart w:id="36" w:name="X687aa87211f8b63c84927a26d0c107be947a1a5"/>
-      <w:r>
-        <w:t xml:space="preserve">Boxplot showing the number of morphotypes in each of your two treatments (1x Dilution)</w:t>
+      <w:bookmarkStart w:id="36" w:name="morphotypes"/>
+      <w:r>
+        <w:t xml:space="preserve">Morphotypes</w:t>
       </w:r>
       <w:bookmarkEnd w:id="36"/>
     </w:p>
@@ -1268,7 +1332,7 @@
         <w:t xml:space="preserve"> </w:t>
       </w:r>
       <w:r>
-        <w:t xml:space="preserve">The statistical (Wilcox) test to compare the number of morphotypes between Communal and Individual computers, 1x dilution.</w:t>
+        <w:t xml:space="preserve">The statistical (Wilcox) test to compare the number of morphotypes between Communal and Individual computer keyboards, 1x dilution.</w:t>
       </w:r>
     </w:p>
     <w:p>
@@ -1396,7 +1460,7 @@
         <w:pStyle w:val="FirstParagraph"/>
       </w:pPr>
       <w:r>
-        <w:t xml:space="preserve">The Qubit numbers of the DNA extractions from the</w:t>
+        <w:t xml:space="preserve">The measured Qubit numbers of the DNA extractions from the</w:t>
       </w:r>
       <w:r>
         <w:t xml:space="preserve"> </w:t>
@@ -1414,7 +1478,7 @@
         <w:t xml:space="preserve"> </w:t>
       </w:r>
       <w:r>
-        <w:t xml:space="preserve">key culture samples were larger than zero. The 1F sample had a Qubit number of 5.40 ng/µL, 2F had 6.10 ng/µL, 3F had 8.76 ng/µL, 5F had 7.51 ng/µL, 6Fo had 5.66 ng/µL, and 6Fp had 9.05 ng/µL (Table 3; Qubit Table).</w:t>
+        <w:t xml:space="preserve">key culture samples had a suficient concentration of DNA in order to ensure that I had enough DNA to amplify in PCR, a later step. All of my samples showed that they had a sufficient amount of DNA from the Qubit numbers, which were all above 5 ng/µL (Table 3).</w:t>
       </w:r>
     </w:p>
     <w:tbl>
@@ -1658,7 +1722,7 @@
         <w:pStyle w:val="FirstParagraph"/>
       </w:pPr>
       <w:r>
-        <w:t xml:space="preserve">Bright bands, or higher concentrations, were shown for the 1F, 2F, 3F, 5F, and 6Fp samples, while the 6Fo sample showed a faint band, or a lower concentration (Figure 4; Gel electrophoresis). The bands all showed up at a similar place, using to the ladder. There were no bands at all in the negative control.</w:t>
+        <w:t xml:space="preserve">Bright bands, or higher concentrations, were shown for the 1F, 2F, 3F, 5F, and 6Fp samples, while the 6Fo sample showed a faint band, or a lower concentration (Figure 4). The bands all showed up at a similar place, using to the ladder. There were no bands at all in the negative control.</w:t>
       </w:r>
     </w:p>
     <w:p>
@@ -1740,7 +1804,7 @@
         <w:pStyle w:val="FirstParagraph"/>
       </w:pPr>
       <w:r>
-        <w:t xml:space="preserve">The original filename of my sequences came from the Sanger sequencing. The unusable ends were trimmed off and four bases out of the remaining 426 bases for the 1F trimmed sequence were changed (Table 4). For the 2F trimmed sequence, four bases out of 658 bases were changed (Table 4). Three bases out of 634 bases for the 3F trimmed sequence were edited with ambiguity codes (Table 4). For 5F trimmed sequence, seven bases out of 593 bases were changed to ambiguity codes (Table 4). For the 6Fp trimmed sequence, three bases out of 559 bases were changed (Table 4).</w:t>
+        <w:t xml:space="preserve">The original filename of my sequences came from the Sanger sequencing. There were only five out of the seven sequences that were usable. The number of bases after the sequences were trimmed as well as the number of bases corrected is in Figure 4.</w:t>
       </w:r>
     </w:p>
     <w:tbl>
@@ -2373,7 +2437,7 @@
         <w:pStyle w:val="FirstParagraph"/>
       </w:pPr>
       <w:r>
-        <w:t xml:space="preserve">For the trimmed sequence of 1F, Staphylococcus epidermidis was found to be the closest match using BLAST; the percent identification is 99.53%, the query cover is 100%, and the E-value is 0.0. The same goes for the following trimmed sequences: Staphylococcus hominis subsp. novobiosepticus was matched with 2F; the percent identification is 99.39%,the query cover is 100%, and the e-value is 0.0. Bacillus subtilis was matched with 3F; the percent identification is 99.53%, the query cover is 100%, and the e-value is 0.0. Bacillus subtilis was matched with 5F; the percent identification is 98.82%, the query cover is 100%, and the e-value is 0.0. Staphylococcus epidermidis was matched with 6Fp; the percent identification is 99.82%, the query cover is 100%, and the e-value is 0.0 (Table 5; Used BLAST to calculate the statistical significance between matched sequences).</w:t>
+        <w:t xml:space="preserve">The high 100% Query Covers for 1F, 2F, 3F, 5F, and 6Fp sequences meant a large percentage of the target sequence covered the query sequence (Table 5). The 5F trimmed sequence had a percent identity of over 98%, showing that the matched BLAST sequence was very similar to my trimmed sequences (Table 5). My trimmed sequence of 1F, 2F, 3F, and 6Fp had a percent identity over 99%, which means the matched BLAST sequences were even more similar. The accession number is an unique tag for a sequence that allows me to track different versions of the sequence over time. The E-value (expect value) was 0.0 for all of my usable sequences, therefore I am confident that the matched BLAST sequences were not due to chance (Table 5).</w:t>
       </w:r>
     </w:p>
     <w:tbl>
@@ -2915,22 +2979,7 @@
         <w:pStyle w:val="FirstParagraph"/>
       </w:pPr>
       <w:r>
-        <w:t xml:space="preserve">For the Maximum Likelihood Phylogeny,</w:t>
-      </w:r>
-      <w:r>
-        <w:t xml:space="preserve"> </w:t>
-      </w:r>
-      <w:r>
-        <w:rPr>
-          <w:i/>
-        </w:rPr>
-        <w:t xml:space="preserve">Thermus aquaticus</w:t>
-      </w:r>
-      <w:r>
-        <w:t xml:space="preserve"> </w:t>
-      </w:r>
-      <w:r>
-        <w:t xml:space="preserve">was used as the outgroup. I found that sequences 6Fp and 2F are grouped together in a monophyletic clade with 85 bootstrap support value, while sequences 3F and 5F are grouped together in a monophyletic clade with 100 bootstrap support (Figure 5). This was also supported by the Bayesian Phylogeny (Figure 6; Bayesian posterior probability &gt; 95).</w:t>
+        <w:t xml:space="preserve">I found that sequences 6Fp and 2F are grouped together in a monophyletic clade with 85 bootstrap support value, while sequences 3F and 5F are grouped together in a monophyletic clade with 100 bootstrap support (Figure 5). This was also supported by the Bayesian Phylogeny (Figure 6).</w:t>
       </w:r>
     </w:p>
     <w:p>
@@ -3157,7 +3206,45 @@
         <w:pStyle w:val="FirstParagraph"/>
       </w:pPr>
       <w:r>
-        <w:t xml:space="preserve">For each location, the</w:t>
+        <w:t xml:space="preserve">I found that the 1x dilution cultures worked the best because all of the Communal computer samples had at least one colony and a majority of the Individual computer keyboard samples had at least one colony.</w:t>
+      </w:r>
+    </w:p>
+    <w:p>
+      <w:pPr>
+        <w:pStyle w:val="BodyText"/>
+      </w:pPr>
+      <w:r>
+        <w:t xml:space="preserve">The only TSA plate group of 1x, 10x, and 100x that did not have any culture growing at all was 4F, or the personal laptop from Student A. This was similar to previous research since a majority of the samples contained bacterial contamination and for my small sample size of six different bacterial swabs, five out of six showing bacterial contamination is congruent with previous findings since a majority of samples contained bacterial contamination</w:t>
+      </w:r>
+      <w:r>
+        <w:t xml:space="preserve"> </w:t>
+      </w:r>
+      <w:r>
+        <w:t xml:space="preserve">(Al-Ghamdi</w:t>
+      </w:r>
+      <w:r>
+        <w:t xml:space="preserve"> </w:t>
+      </w:r>
+      <w:r>
+        <w:rPr>
+          <w:i/>
+        </w:rPr>
+        <w:t xml:space="preserve">et al.</w:t>
+      </w:r>
+      <w:r>
+        <w:t xml:space="preserve">, 2011)</w:t>
+      </w:r>
+      <w:r>
+        <w:t xml:space="preserve">. Two colonies were chosen from the TSA plate of the undiluted sample from Student C, or sample 6F, for this reason (Figure 3).</w:t>
+      </w:r>
+    </w:p>
+    <w:p>
+      <w:pPr>
+        <w:pStyle w:val="Heading2"/>
+      </w:pPr>
+      <w:bookmarkStart w:id="53" w:name="touchdown-pcr-for-f-key-series"/>
+      <w:r>
+        <w:t xml:space="preserve">Touchdown PCR for</w:t>
       </w:r>
       <w:r>
         <w:t xml:space="preserve"> </w:t>
@@ -3175,21 +3262,139 @@
         <w:t xml:space="preserve"> </w:t>
       </w:r>
       <w:r>
-        <w:t xml:space="preserve">key on the keyboard was swabbed and bacteria was collected and diluted. Since the type of bacteria was unknown nor how it would grow, it was necessary to dilute the samples in order to maximize the number of environments that the bacteria could possibly grow in. The undiluted series were vortexed for 15 seconds in order to get the bacteria off the swabs and into the PBS. I found that the 1x dilution cultures worked the best because all of the Communal computer samples had at least one colony and a majority of the Individual computers samples had at least one colony. There was a higher number of colonies that was present on Communal computer keyboards. The median number of colonies from the Communal samples was around 2.5 colonies larger than the median number of around 0 for Individual samples (Figure 1; Boxplot of the comparison of colony abundances). In order to prove if this difference was statistically significant, a statistical (Wilcox) test was performed. My null hypothesis was that there was no difference between the sample groups. The p-value I attained was 0.02 (Table 1; Wilcox test for Colony Abundance boxplot). Since it was less than 0.05, I rejected the null hypothesis, meaning that there was significant difference between the number of colony abundances between sample groups. Both the Communal and Individual samples had a very small range of the number of morphotypes, with an outlier of two morphotypes (Figure 2; boxplot of the comparison of morphotypes between the two samples). My null hypothesis was that there was no difference between the sample groups. The p-value from the statistical (Wilcox) test was 0.10, which is larger than 0.05. I failed to reject the null, meaning that the number of morphotypes between the sample groups were not significantly different (Table 2; statistical test for the comparison of morphotypes between the sample groups). Statistical tests were performed in order to remove human subjectivity with finding statistically significant patterns. Each of the two boxplots are supported with a statistical test for a difference in group means. The easiest approach was to use a Wilcox test (a nonparametric alternative to the t-test).</w:t>
-      </w:r>
-    </w:p>
-    <w:p>
-      <w:pPr>
-        <w:pStyle w:val="BodyText"/>
-      </w:pPr>
-      <w:r>
-        <w:t xml:space="preserve">The only TSA plate group of 1x, 10x, and 100x that did not have any culture growing at all was 4F, or the personal laptop from Student A. This was similar to previous research since a majority of the samples contained bacterial contamination and for my small sample size of six different bacterial swabs, five out of six showing bacterial contamination is congruent with previous findings since a majority of samples contained bacterial contamination</w:t>
-      </w:r>
-      <w:r>
-        <w:t xml:space="preserve"> </w:t>
-      </w:r>
-      <w:r>
-        <w:t xml:space="preserve">(Al-Ghamdi</w:t>
+        <w:t xml:space="preserve">key series</w:t>
+      </w:r>
+      <w:bookmarkEnd w:id="53"/>
+    </w:p>
+    <w:p>
+      <w:pPr>
+        <w:pStyle w:val="FirstParagraph"/>
+      </w:pPr>
+      <w:r>
+        <w:t xml:space="preserve">The PCR strip tubes were put in the machine for 95</w:t>
+      </w:r>
+      <w:r>
+        <w:rPr>
+          <w:vertAlign w:val="superscript"/>
+        </w:rPr>
+        <w:t xml:space="preserve">o</w:t>
+      </w:r>
+      <w:r>
+        <w:t xml:space="preserve"> </w:t>
+      </w:r>
+      <w:r>
+        <w:t xml:space="preserve">C for 5 minutes. Then, they were put in the machine for 94</w:t>
+      </w:r>
+      <w:r>
+        <w:rPr>
+          <w:vertAlign w:val="superscript"/>
+        </w:rPr>
+        <w:t xml:space="preserve">o</w:t>
+      </w:r>
+      <w:r>
+        <w:t xml:space="preserve"> </w:t>
+      </w:r>
+      <w:r>
+        <w:t xml:space="preserve">C for 30 seconds, 65</w:t>
+      </w:r>
+      <w:r>
+        <w:rPr>
+          <w:vertAlign w:val="superscript"/>
+        </w:rPr>
+        <w:t xml:space="preserve">o</w:t>
+      </w:r>
+      <w:r>
+        <w:t xml:space="preserve"> </w:t>
+      </w:r>
+      <w:r>
+        <w:t xml:space="preserve">C for 30 seconds, and 72</w:t>
+      </w:r>
+      <w:r>
+        <w:rPr>
+          <w:vertAlign w:val="superscript"/>
+        </w:rPr>
+        <w:t xml:space="preserve">o</w:t>
+      </w:r>
+      <w:r>
+        <w:t xml:space="preserve"> </w:t>
+      </w:r>
+      <w:r>
+        <w:t xml:space="preserve">C for 1 minute. These last three cycles were repeated for ten additional cycles, where the temperature was decreased by one degree per cycle. Touchdown PCR was used in order to increase selectivity so that higher quality attractions would click together in the beginning</w:t>
+      </w:r>
+      <w:r>
+        <w:t xml:space="preserve"> </w:t>
+      </w:r>
+      <w:r>
+        <w:t xml:space="preserve">(Korbie and Mattick, 2008)</w:t>
+      </w:r>
+      <w:r>
+        <w:t xml:space="preserve">. The purpose of starting at a higher temperature was to be more selective at the first round of 65</w:t>
+      </w:r>
+      <w:r>
+        <w:rPr>
+          <w:vertAlign w:val="superscript"/>
+        </w:rPr>
+        <w:t xml:space="preserve">o</w:t>
+      </w:r>
+      <w:r>
+        <w:t xml:space="preserve"> </w:t>
+      </w:r>
+      <w:r>
+        <w:t xml:space="preserve">C with the copies of the best match. As the temperature decreased by one degree, it created matches and copies preferentially of the already selective primer rather than the original strand. Also, if I had accidentally put two colonies instead of one, one colony would most likely be a better match to the primer, then the primer would preferentially amplify that one.</w:t>
+      </w:r>
+    </w:p>
+    <w:p>
+      <w:pPr>
+        <w:pStyle w:val="Heading2"/>
+      </w:pPr>
+      <w:bookmarkStart w:id="54" w:name="gel-electrophoresis-1"/>
+      <w:r>
+        <w:t xml:space="preserve">Gel Electrophoresis</w:t>
+      </w:r>
+      <w:bookmarkEnd w:id="54"/>
+    </w:p>
+    <w:p>
+      <w:pPr>
+        <w:pStyle w:val="FirstParagraph"/>
+      </w:pPr>
+      <w:r>
+        <w:t xml:space="preserve">For the gel electrophoresis, buffer was used instead of water because nothing would happen with water while buffer is able to conduct a high level of current. Agarose gel was used rather than polyacrylamide because agarose is less dense and gives DNA more space to stretch out. The master mix contained glycerol, which made my sample more dense than water, causing it to sink at the bottom of the well in the gel instead of mixing with water in the gel. There were ladders in the first and last wells of each of the two lines of wells in order for them to act as standards (a bunch of fragments of DNA at known lengths). The ladders act as the positive control from the cyber working. If the electrophoresis and the cyber works, then the known lengths of DNA fragments should be seen. The ladder looks more grouped together above 3 kb because the gel only ran for 30 minutes. There were bright bands shown for 1F, 2F, 3F, 5F, and 6Fp at 1-2 kb, a faint band for 6Fo at 1-2 kb, and no band for the negative control (Figure 4). There were no bands for the negative control because there is no DNA in there, which was what I would expect to see. There was a strange brightness above the bright band possibly because tandem repeats of the ribosome were made due to their importance. In order to fix this problem in future projects, I could change the restriction enzyme, drop the number of cycles (however faint bands would most likely not show at all), or shorten the extension time (to give taq polymerase less time to copy). The fluorescence around 30 kb was due to the gel having auto-fluorescence and was not due to the DNA.</w:t>
+      </w:r>
+    </w:p>
+    <w:p>
+      <w:pPr>
+        <w:pStyle w:val="Heading2"/>
+      </w:pPr>
+      <w:bookmarkStart w:id="55" w:name="geneious-prime"/>
+      <w:r>
+        <w:t xml:space="preserve">Geneious Prime</w:t>
+      </w:r>
+      <w:bookmarkEnd w:id="55"/>
+    </w:p>
+    <w:p>
+      <w:pPr>
+        <w:pStyle w:val="FirstParagraph"/>
+      </w:pPr>
+      <w:r>
+        <w:t xml:space="preserve">The sequence 6Fo was not usable possibly either because there the DNA was low quality, an incorrect amount of DNA template was used, mixed templates were sequenced, or I used the wrong the primer. For future follow-up experiments, I could use an agarose gel to check the DNA template concentration prior to sequencing or to make my own primer. Knowing that I was sequencing bacteria, some of the ambiguous peaks I observed in the 1F and 2F trimmed sequences were probably because I might have sampled two colonies instead of one (Table 4). Another reason why this may have occurred was because the colony sampled is an entire population, which consists of millions of cells that have divided and might have had mutations. I had over 400 bases for a majority of my sequences after trimming, and five usable sequence (Table 4). This was an acceptable amount of bases to be used for the alignments and phylogenies. All of my usable sequences were mostly high quality 16S sequences that required less than eight bases that needed to be manually corrected (Table 4).</w:t>
+      </w:r>
+    </w:p>
+    <w:p>
+      <w:pPr>
+        <w:pStyle w:val="Heading2"/>
+      </w:pPr>
+      <w:bookmarkStart w:id="56" w:name="sequence-relationships"/>
+      <w:r>
+        <w:t xml:space="preserve">Sequence Relationships</w:t>
+      </w:r>
+      <w:bookmarkEnd w:id="56"/>
+    </w:p>
+    <w:p>
+      <w:pPr>
+        <w:pStyle w:val="FirstParagraph"/>
+      </w:pPr>
+      <w:r>
+        <w:t xml:space="preserve">The matched BLAST sequences were matched with</w:t>
       </w:r>
       <w:r>
         <w:t xml:space="preserve"> </w:t>
@@ -3198,184 +3403,10 @@
         <w:rPr>
           <w:i/>
         </w:rPr>
-        <w:t xml:space="preserve">et al.</w:t>
-      </w:r>
-      <w:r>
-        <w:t xml:space="preserve">, 2011)</w:t>
-      </w:r>
-      <w:r>
-        <w:t xml:space="preserve">. Two colonies were chosen from the TSA plate of the undiluted sample from Student C, or sample 6F, for this reason (Figure 3; showing chosen plates and colonies). During DNA extraction, the caustic extraction solution broke down cell walls and the incubation at 95</w:t>
-      </w:r>
-      <w:r>
-        <w:rPr>
-          <w:vertAlign w:val="superscript"/>
-        </w:rPr>
-        <w:t xml:space="preserve">o</w:t>
-      </w:r>
-      <w:r>
-        <w:t xml:space="preserve"> </w:t>
-      </w:r>
-      <w:r>
-        <w:t xml:space="preserve">Celsius was to break membranes. Dilution solution was added to stop the extraction solution from digesting DNA too. The dilution solution was added in 16 minutes from when the extraction solution was first added, which was under twenty minute mark when the extraction solution would have started to break down the DNA as well. The last vortex for five seconds was to mix the extraction and dilution solutions. Qubit samples were incubated in the dark because the Qubit machine is sensitive to the light. It was important to measure the concentration of DNA in order to ensure that we had enough DNA to amplify in PCR, a later step. All of my samples showed that they had a sufficient amount of DNA from the Qubit numbers, which were all above 5 ng/µL (Table 3; Qubit DNA extraction numbers).</w:t>
-      </w:r>
-    </w:p>
-    <w:p>
-      <w:pPr>
-        <w:pStyle w:val="Heading2"/>
-      </w:pPr>
-      <w:bookmarkStart w:id="53" w:name="touchdown-pcr-for-f-key-series"/>
-      <w:r>
-        <w:t xml:space="preserve">Touchdown PCR for</w:t>
-      </w:r>
-      <w:r>
-        <w:t xml:space="preserve"> </w:t>
-      </w:r>
-      <w:r>
-        <w:t xml:space="preserve">“</w:t>
-      </w:r>
-      <w:r>
-        <w:t xml:space="preserve">F</w:t>
-      </w:r>
-      <w:r>
-        <w:t xml:space="preserve">”</w:t>
-      </w:r>
-      <w:r>
-        <w:t xml:space="preserve"> </w:t>
-      </w:r>
-      <w:r>
-        <w:t xml:space="preserve">key series</w:t>
-      </w:r>
-      <w:bookmarkEnd w:id="53"/>
-    </w:p>
-    <w:p>
-      <w:pPr>
-        <w:pStyle w:val="FirstParagraph"/>
-      </w:pPr>
-      <w:r>
-        <w:t xml:space="preserve">The PCR strip tubes were put in the machine for 95</w:t>
-      </w:r>
-      <w:r>
-        <w:rPr>
-          <w:vertAlign w:val="superscript"/>
-        </w:rPr>
-        <w:t xml:space="preserve">o</w:t>
-      </w:r>
-      <w:r>
-        <w:t xml:space="preserve"> </w:t>
-      </w:r>
-      <w:r>
-        <w:t xml:space="preserve">C for 5 minutes. Then, they were put in the machine for 94</w:t>
-      </w:r>
-      <w:r>
-        <w:rPr>
-          <w:vertAlign w:val="superscript"/>
-        </w:rPr>
-        <w:t xml:space="preserve">o</w:t>
-      </w:r>
-      <w:r>
-        <w:t xml:space="preserve"> </w:t>
-      </w:r>
-      <w:r>
-        <w:t xml:space="preserve">C for 30 seconds, 65</w:t>
-      </w:r>
-      <w:r>
-        <w:rPr>
-          <w:vertAlign w:val="superscript"/>
-        </w:rPr>
-        <w:t xml:space="preserve">o</w:t>
-      </w:r>
-      <w:r>
-        <w:t xml:space="preserve"> </w:t>
-      </w:r>
-      <w:r>
-        <w:t xml:space="preserve">C for 30 seconds, and 72</w:t>
-      </w:r>
-      <w:r>
-        <w:rPr>
-          <w:vertAlign w:val="superscript"/>
-        </w:rPr>
-        <w:t xml:space="preserve">o</w:t>
-      </w:r>
-      <w:r>
-        <w:t xml:space="preserve"> </w:t>
-      </w:r>
-      <w:r>
-        <w:t xml:space="preserve">C for 1 minute. These last three cycles were repeated for ten additional cycles, where the temperature was decreased by one degree per cycle. Touchdown PCR was used in order to increase selectivity so that higher quality attractions would click together in the beginning</w:t>
-      </w:r>
-      <w:r>
-        <w:t xml:space="preserve"> </w:t>
-      </w:r>
-      <w:r>
-        <w:t xml:space="preserve">(Korbie and Mattick, 2008)</w:t>
-      </w:r>
-      <w:r>
-        <w:t xml:space="preserve">. The purpose of starting at a higher temperature was to be more selective at the first round of 65</w:t>
-      </w:r>
-      <w:r>
-        <w:rPr>
-          <w:vertAlign w:val="superscript"/>
-        </w:rPr>
-        <w:t xml:space="preserve">o</w:t>
-      </w:r>
-      <w:r>
-        <w:t xml:space="preserve"> </w:t>
-      </w:r>
-      <w:r>
-        <w:t xml:space="preserve">C with the copies of the best match. As the temperature decreased by one degree, it created matches and copies preferentially of the already selective primer rather than the original strand. Also, if I had accidentally put two colonies instead of one, one colony would most likely be a better match to the primer, then the primer would preferentially amplify that one.</w:t>
-      </w:r>
-    </w:p>
-    <w:p>
-      <w:pPr>
-        <w:pStyle w:val="Heading2"/>
-      </w:pPr>
-      <w:bookmarkStart w:id="54" w:name="gel-electrophoresis-1"/>
-      <w:r>
-        <w:t xml:space="preserve">Gel Electrophoresis</w:t>
-      </w:r>
-      <w:bookmarkEnd w:id="54"/>
-    </w:p>
-    <w:p>
-      <w:pPr>
-        <w:pStyle w:val="FirstParagraph"/>
-      </w:pPr>
-      <w:r>
-        <w:t xml:space="preserve">For the gel electrophoresis, buffer was used instead of water because nothing would happen with water while buffer is able to conduct a high level of current. Agarose gel was used rather than polyacrylamide because agarose is less dense and gives DNA more space to stretch out. The master mix contained glycerol, which made my sample more dense than water, causing it to sink at the bottom of the well in the gel instead of mixing with water in the gel. There were ladders in the first and last wells of each of the two lines of wells in order for them to act as standards (a bunch of fragments of DNA at known lengths). The ladders act as the positive control from the cyber working. If the electrophoresis and the cyber works, then the known lengths of DNA fragments should be seen. The ladder looks more grouped together above 3 kb because the gel only ran for 30 minutes. There were bright bands shown for 1F, 2F, 3F, 5F, and 6Fp at 1-2 kb, a faint band for 6Fo at 1-2 kb, and no band for the negative control (Figure 4; Gel electrophoresis image). There were no bands for the negative control because there is no DNA in there. There was a strange brightness above the bright band possibly because tandem repeats of the ribosome were made due to their importance. In order to fix this problem in future projects, I could change the restriction enzyme, drop the number of cycles (however faint bands would most likely not show at all), or shorten the extension time (to give taq polymerase less time to copy). The fluorescence around 30 kb was due to the gel having auto-fluorescence and was not due to the DNA.</w:t>
-      </w:r>
-    </w:p>
-    <w:p>
-      <w:pPr>
-        <w:pStyle w:val="Heading2"/>
-      </w:pPr>
-      <w:bookmarkStart w:id="55" w:name="geneious-prime-1"/>
-      <w:r>
-        <w:t xml:space="preserve">Geneious Prime</w:t>
-      </w:r>
-      <w:bookmarkEnd w:id="55"/>
-    </w:p>
-    <w:p>
-      <w:pPr>
-        <w:pStyle w:val="FirstParagraph"/>
-      </w:pPr>
-      <w:r>
-        <w:t xml:space="preserve">The sequence 6Fo was not usable possibly either because there the DNA was low quality, an incorrect amount of DNA template was used, mixed templates were sequenced, or I used the wrong the primer. For future follow-up experiments, I could use an agarose gel to check the DNA template concentration prior to sequencing or to make my own primer. Knowing that I was sequencing bacteria, some of the ambiguous peaks I observed in the 1F and 2F trimmed sequences were probably because I might have sampled two colonies instead of one (Table 4; Sequence Usability Table). Another reason why this may have occurred was because the colony sampled is an entire population, which consists of millions of cells that have divided and might have had mutations. I had over 400 bases for a majority of my sequences after trimming, and five usable sequence (Table 4; Sequence Usability Table). This was an acceptable amount of bases to be used for the alignments and phylogenies. All of my usable sequences were mostly high quality 16S sequences that required less than eight bases that needed to be manually corrected (Table 4; Sequence Usability Table).</w:t>
-      </w:r>
-    </w:p>
-    <w:p>
-      <w:pPr>
-        <w:pStyle w:val="Heading2"/>
-      </w:pPr>
-      <w:bookmarkStart w:id="56" w:name="sequence-relationships"/>
-      <w:r>
-        <w:t xml:space="preserve">Sequence Relationships</w:t>
-      </w:r>
-      <w:bookmarkEnd w:id="56"/>
-    </w:p>
-    <w:p>
-      <w:pPr>
-        <w:pStyle w:val="FirstParagraph"/>
-      </w:pPr>
-      <w:r>
-        <w:t xml:space="preserve">The high 100% Query Covers for 1F, 2F, 3F, 5F, and 6Fp sequences meant a large percentage of the target sequence covered the query sequence (Table 5; BLAST Table). The 5F trimmed sequence had a percent identity of over 98%, showing that the matched BLAST sequence was very similar to my trimmed sequences (Table 5; BLAST Table). My trimmed sequence of 1F, 2F, 3F, and 6Fp had a percent identity over 99%, which means the matched BLAST sequences were even more similar. The accession number is an unique tag for a sequence that allows me to track different versions of the sequence over time. The E-value (expect value) was 0.0 for all of my usable sequences (Table 5; BLAST Table). Since the number of hits that the result received were by chance was 0.0, I am confident that the matched BLAST sequences were not due to chance 1F was matched with</w:t>
+        <w:t xml:space="preserve">Staphylococcus epidermidis</w:t>
+      </w:r>
+      <w:r>
+        <w:t xml:space="preserve">, 2F was</w:t>
       </w:r>
       <w:r>
         <w:t xml:space="preserve"> </w:t>
@@ -3384,10 +3415,58 @@
         <w:rPr>
           <w:i/>
         </w:rPr>
+        <w:t xml:space="preserve">Staphylococcus hominis</w:t>
+      </w:r>
+      <w:r>
+        <w:t xml:space="preserve">, 3F was</w:t>
+      </w:r>
+      <w:r>
+        <w:t xml:space="preserve"> </w:t>
+      </w:r>
+      <w:r>
+        <w:rPr>
+          <w:i/>
+        </w:rPr>
+        <w:t xml:space="preserve">Bacillus subtilis</w:t>
+      </w:r>
+      <w:r>
+        <w:t xml:space="preserve">, 5F was</w:t>
+      </w:r>
+      <w:r>
+        <w:t xml:space="preserve"> </w:t>
+      </w:r>
+      <w:r>
+        <w:rPr>
+          <w:i/>
+        </w:rPr>
+        <w:t xml:space="preserve">Bacillus subtilis</w:t>
+      </w:r>
+      <w:r>
+        <w:t xml:space="preserve">, and 6Fp was</w:t>
+      </w:r>
+      <w:r>
+        <w:t xml:space="preserve"> </w:t>
+      </w:r>
+      <w:r>
+        <w:rPr>
+          <w:i/>
+        </w:rPr>
         <w:t xml:space="preserve">Staphylococcus epidermidis</w:t>
       </w:r>
       <w:r>
-        <w:t xml:space="preserve">, 2F was</w:t>
+        <w:t xml:space="preserve"> </w:t>
+      </w:r>
+      <w:r>
+        <w:t xml:space="preserve">(Table 5). This was similar to previously identified bacteria in preceding research set up in the same university conditions</w:t>
+      </w:r>
+      <w:r>
+        <w:t xml:space="preserve"> </w:t>
+      </w:r>
+      <w:r>
+        <w:t xml:space="preserve">(Anderson and Palombo, 2009)</w:t>
+      </w:r>
+      <w:r>
+        <w:t xml:space="preserve">. The trimmed sequence of 1F was not included in the phylogenies because it was too low quality for an accurate phylogeny. The phylogenetic results using the trimmed sequences of 2F, 3F, 5F, and 6Fp matched with my BLAST results. In both phylogenies,</w:t>
       </w:r>
       <w:r>
         <w:t xml:space="preserve"> </w:t>
@@ -3396,10 +3475,13 @@
         <w:rPr>
           <w:i/>
         </w:rPr>
-        <w:t xml:space="preserve">Staphylococcus hominis</w:t>
-      </w:r>
-      <w:r>
-        <w:t xml:space="preserve">, 3F was</w:t>
+        <w:t xml:space="preserve">Thermus aquaticus</w:t>
+      </w:r>
+      <w:r>
+        <w:t xml:space="preserve"> </w:t>
+      </w:r>
+      <w:r>
+        <w:t xml:space="preserve">was used as the outgroup, from the domain Archaea. Since the bacteria I cultured were unknown, I needed to use the domain Archaea as the outgroup, which had the closest relation to the domain Bacteria. In the Maximum Likelihood Phylogeny, sequences 6Fp and 2F were grouped together in a monophyletic clade with a 85 bootstrap support value, while sequences 3F and 5F were grouped together in another monophyletic clade with a 100 bootstrap support value, which agreed with the separation of genera</w:t>
       </w:r>
       <w:r>
         <w:t xml:space="preserve"> </w:t>
@@ -3408,10 +3490,13 @@
         <w:rPr>
           <w:i/>
         </w:rPr>
-        <w:t xml:space="preserve">Bacillus subtilis</w:t>
-      </w:r>
-      <w:r>
-        <w:t xml:space="preserve">, 5F was</w:t>
+        <w:t xml:space="preserve">Staphylococcus</w:t>
+      </w:r>
+      <w:r>
+        <w:t xml:space="preserve"> </w:t>
+      </w:r>
+      <w:r>
+        <w:t xml:space="preserve">and</w:t>
       </w:r>
       <w:r>
         <w:t xml:space="preserve"> </w:t>
@@ -3420,10 +3505,13 @@
         <w:rPr>
           <w:i/>
         </w:rPr>
-        <w:t xml:space="preserve">Bacillus subtilis</w:t>
-      </w:r>
-      <w:r>
-        <w:t xml:space="preserve">, and 6Fp was</w:t>
+        <w:t xml:space="preserve">Bacillus</w:t>
+      </w:r>
+      <w:r>
+        <w:t xml:space="preserve"> </w:t>
+      </w:r>
+      <w:r>
+        <w:t xml:space="preserve">from the BLAST table (Figure 5; Table 5). The Bayesian Phylogeny agreed with the Maximum Likelihood Phylogeny and the BLAST table, resulting with the same groupings (Figure 6). I did not find support for my hypothesis as there was no difference between the number of bacterial species between Communal or Individual computer keyboards. Sequences 6Fp and 2F were from the genus</w:t>
       </w:r>
       <w:r>
         <w:t xml:space="preserve"> </w:t>
@@ -3432,22 +3520,10 @@
         <w:rPr>
           <w:i/>
         </w:rPr>
-        <w:t xml:space="preserve">Staphylococcus epidermidis</w:t>
-      </w:r>
-      <w:r>
-        <w:t xml:space="preserve"> </w:t>
-      </w:r>
-      <w:r>
-        <w:t xml:space="preserve">(Table 5; BLAST Table). This was similar to previously identified bacteria in preceding research set up in the same university conditions</w:t>
-      </w:r>
-      <w:r>
-        <w:t xml:space="preserve"> </w:t>
-      </w:r>
-      <w:r>
-        <w:t xml:space="preserve">(Anderson and Palombo, 2009)</w:t>
-      </w:r>
-      <w:r>
-        <w:t xml:space="preserve">. The trimmed sequence of 1F was not included in the phylogenies because it was too low quality for an accurate phylogeny. The phylogenetic results using the trimmed sequences of 2F, 3F, 5F, and 6Fp matched with my BLAST results. In both phylogenies,</w:t>
+        <w:t xml:space="preserve">Staphylococcus</w:t>
+      </w:r>
+      <w:r>
+        <w:t xml:space="preserve">, yet 6Fp was from an Individual Student’s computer keyboard while 2F was from a shared computer keyboard (Table 5, Figure 5, Figure 6). Sequences 3F and 5F were from the genus</w:t>
       </w:r>
       <w:r>
         <w:t xml:space="preserve"> </w:t>
@@ -3456,67 +3532,10 @@
         <w:rPr>
           <w:i/>
         </w:rPr>
-        <w:t xml:space="preserve">Thermus aquaticus</w:t>
-      </w:r>
-      <w:r>
-        <w:t xml:space="preserve"> </w:t>
-      </w:r>
-      <w:r>
-        <w:t xml:space="preserve">was used as the outgroup, from the domain Archaea. Since the bacteria I cultured were unknown, I needed to use the domain Archaea as the outgroup, which had the closest relation to the domain Bacteria. In the Maximum Likelihood Phylogeny, sequences 6Fp and 2F were grouped together in a monophyletic clade with a 85 bootstrap support value, while sequences 3F and 5F were grouped together in another monophyletic clade with a 100 bootstrap support value, which agreed with the separation of genera</w:t>
-      </w:r>
-      <w:r>
-        <w:t xml:space="preserve"> </w:t>
-      </w:r>
-      <w:r>
-        <w:rPr>
-          <w:i/>
-        </w:rPr>
-        <w:t xml:space="preserve">Staphylococcus</w:t>
-      </w:r>
-      <w:r>
-        <w:t xml:space="preserve"> </w:t>
-      </w:r>
-      <w:r>
-        <w:t xml:space="preserve">and</w:t>
-      </w:r>
-      <w:r>
-        <w:t xml:space="preserve"> </w:t>
-      </w:r>
-      <w:r>
-        <w:rPr>
-          <w:i/>
-        </w:rPr>
         <w:t xml:space="preserve">Bacillus</w:t>
       </w:r>
       <w:r>
-        <w:t xml:space="preserve"> </w:t>
-      </w:r>
-      <w:r>
-        <w:t xml:space="preserve">from the BLAST table (Figure 5; Maximum Likelihood Phylogeny and Table 5; BLAST table). The Bayesian Phylogeny agreed with the Maximum Likelihood Phylogeny and the BLAST table, resulting with the same groupings (Figure 6; Bayesian Phylogeny). I did not find support for my hypothesis as there was no difference between the number of bacterial species between Communal or Individual computer keyboards. Sequences 6Fp and 2F were from the genus</w:t>
-      </w:r>
-      <w:r>
-        <w:t xml:space="preserve"> </w:t>
-      </w:r>
-      <w:r>
-        <w:rPr>
-          <w:i/>
-        </w:rPr>
-        <w:t xml:space="preserve">Staphylococcus</w:t>
-      </w:r>
-      <w:r>
-        <w:t xml:space="preserve">, yet 6Fp was from an Individual Student’s computer keyboard while 2F was from a shared computer keyboard (Table 5, Figure 5, Figure 6). Sequences 3F and 5F were from the genus</w:t>
-      </w:r>
-      <w:r>
-        <w:t xml:space="preserve"> </w:t>
-      </w:r>
-      <w:r>
-        <w:rPr>
-          <w:i/>
-        </w:rPr>
-        <w:t xml:space="preserve">Bacillus</w:t>
-      </w:r>
-      <w:r>
-        <w:t xml:space="preserve">, yet 3F was from a shared computer keyboard while 5F was from an Individual Student’s computer keyboard (Table 5, Figure 5, Figure 6).</w:t>
+        <w:t xml:space="preserve">, yet 3F was from a shared computer keyboard while 5F was from an Individual Student’s computer keyboard (Table 5, Figure 5, Figure 6). I did, however, find that there was a signifcant difference in colony abundance on communal keyboards over individual keyboards (Table 1 Wilcox p = 0.02).</w:t>
       </w:r>
     </w:p>
     <w:p>
@@ -3529,7 +3548,7 @@
       </w:r>
       <w:bookmarkEnd w:id="57"/>
     </w:p>
-    <w:bookmarkStart w:id="69" w:name="refs"/>
+    <w:bookmarkStart w:id="72" w:name="refs"/>
     <w:bookmarkStart w:id="58" w:name="ref-al2011bacterial"/>
     <w:p>
       <w:pPr>
@@ -3657,22 +3676,105 @@
       </w:r>
     </w:p>
     <w:bookmarkEnd w:id="61"/>
-    <w:bookmarkStart w:id="62" w:name="ref-hamzeh2011computer"/>
+    <w:bookmarkStart w:id="62" w:name="ref-guindon2005phyml"/>
     <w:p>
       <w:pPr>
         <w:pStyle w:val="Bibliography"/>
       </w:pPr>
       <w:r>
+        <w:t xml:space="preserve">Guindon,S.</w:t>
+      </w:r>
+      <w:r>
+        <w:t xml:space="preserve"> </w:t>
+      </w:r>
+      <w:r>
+        <w:rPr>
+          <w:i/>
+        </w:rPr>
+        <w:t xml:space="preserve">et al.</w:t>
+      </w:r>
+      <w:r>
+        <w:t xml:space="preserve"> </w:t>
+      </w:r>
+      <w:r>
+        <w:t xml:space="preserve">(2005) PHYML online—a web server for fast maximum likelihood-based phylogenetic inference.</w:t>
+      </w:r>
+      <w:r>
+        <w:t xml:space="preserve"> </w:t>
+      </w:r>
+      <w:r>
+        <w:rPr>
+          <w:i/>
+        </w:rPr>
+        <w:t xml:space="preserve">Nucleic acids research</w:t>
+      </w:r>
+      <w:r>
+        <w:t xml:space="preserve">,</w:t>
+      </w:r>
+      <w:r>
+        <w:t xml:space="preserve"> </w:t>
+      </w:r>
+      <w:r>
+        <w:rPr>
+          <w:b/>
+        </w:rPr>
+        <w:t xml:space="preserve">33</w:t>
+      </w:r>
+      <w:r>
+        <w:t xml:space="preserve">, W557–W559.</w:t>
+      </w:r>
+    </w:p>
+    <w:bookmarkEnd w:id="62"/>
+    <w:bookmarkStart w:id="63" w:name="ref-hamzeh2011computer"/>
+    <w:p>
+      <w:pPr>
+        <w:pStyle w:val="Bibliography"/>
+      </w:pPr>
+      <w:r>
         <w:t xml:space="preserve">Hamzeh,F. and Na’was,T. (2011) Computer mice in public centers: A source of pathogenic bacteria.</w:t>
       </w:r>
     </w:p>
-    <w:bookmarkEnd w:id="62"/>
-    <w:bookmarkStart w:id="63" w:name="ref-isaacs1998swabbing"/>
+    <w:bookmarkEnd w:id="63"/>
+    <w:bookmarkStart w:id="64" w:name="ref-huelsenbeck2001mrbayes"/>
     <w:p>
       <w:pPr>
         <w:pStyle w:val="Bibliography"/>
       </w:pPr>
       <w:r>
+        <w:t xml:space="preserve">Huelsenbeck,J.P. and Ronquist,F. (2001) MRBAYES: Bayesian inference of phylogenetic trees.</w:t>
+      </w:r>
+      <w:r>
+        <w:t xml:space="preserve"> </w:t>
+      </w:r>
+      <w:r>
+        <w:rPr>
+          <w:i/>
+        </w:rPr>
+        <w:t xml:space="preserve">Bioinformatics</w:t>
+      </w:r>
+      <w:r>
+        <w:t xml:space="preserve">,</w:t>
+      </w:r>
+      <w:r>
+        <w:t xml:space="preserve"> </w:t>
+      </w:r>
+      <w:r>
+        <w:rPr>
+          <w:b/>
+        </w:rPr>
+        <w:t xml:space="preserve">17</w:t>
+      </w:r>
+      <w:r>
+        <w:t xml:space="preserve">, 754–755.</w:t>
+      </w:r>
+    </w:p>
+    <w:bookmarkEnd w:id="64"/>
+    <w:bookmarkStart w:id="65" w:name="ref-isaacs1998swabbing"/>
+    <w:p>
+      <w:pPr>
+        <w:pStyle w:val="Bibliography"/>
+      </w:pPr>
+      <w:r>
         <w:t xml:space="preserve">Isaacs,D.</w:t>
       </w:r>
       <w:r>
@@ -3715,8 +3817,8 @@
         <w:t xml:space="preserve">, 533.</w:t>
       </w:r>
     </w:p>
-    <w:bookmarkEnd w:id="63"/>
-    <w:bookmarkStart w:id="64" w:name="ref-johnson2008ncbi"/>
+    <w:bookmarkEnd w:id="65"/>
+    <w:bookmarkStart w:id="66" w:name="ref-johnson2008ncbi"/>
     <w:p>
       <w:pPr>
         <w:pStyle w:val="Bibliography"/>
@@ -3764,13 +3866,50 @@
         <w:t xml:space="preserve">, W5–W9.</w:t>
       </w:r>
     </w:p>
-    <w:bookmarkEnd w:id="64"/>
-    <w:bookmarkStart w:id="65" w:name="ref-korbie2008touchdown"/>
+    <w:bookmarkEnd w:id="66"/>
+    <w:bookmarkStart w:id="67" w:name="ref-katoh2009multiple"/>
     <w:p>
       <w:pPr>
         <w:pStyle w:val="Bibliography"/>
       </w:pPr>
       <w:r>
+        <w:t xml:space="preserve">Katoh,K.</w:t>
+      </w:r>
+      <w:r>
+        <w:t xml:space="preserve"> </w:t>
+      </w:r>
+      <w:r>
+        <w:rPr>
+          <w:i/>
+        </w:rPr>
+        <w:t xml:space="preserve">et al.</w:t>
+      </w:r>
+      <w:r>
+        <w:t xml:space="preserve"> </w:t>
+      </w:r>
+      <w:r>
+        <w:t xml:space="preserve">(2009) Multiple alignment of dna sequences with mafft. In,</w:t>
+      </w:r>
+      <w:r>
+        <w:t xml:space="preserve"> </w:t>
+      </w:r>
+      <w:r>
+        <w:rPr>
+          <w:i/>
+        </w:rPr>
+        <w:t xml:space="preserve">Bioinformatics for dna sequence analysis</w:t>
+      </w:r>
+      <w:r>
+        <w:t xml:space="preserve">. Springer, pp. 39–64.</w:t>
+      </w:r>
+    </w:p>
+    <w:bookmarkEnd w:id="67"/>
+    <w:bookmarkStart w:id="68" w:name="ref-korbie2008touchdown"/>
+    <w:p>
+      <w:pPr>
+        <w:pStyle w:val="Bibliography"/>
+      </w:pPr>
+      <w:r>
         <w:t xml:space="preserve">Korbie,D.J. and Mattick,J.S. (2008) Touchdown pcr for increased specificity and sensitivity in pcr amplification.</w:t>
       </w:r>
       <w:r>
@@ -3798,8 +3937,8 @@
         <w:t xml:space="preserve">, 1452.</w:t>
       </w:r>
     </w:p>
-    <w:bookmarkEnd w:id="65"/>
-    <w:bookmarkStart w:id="66" w:name="ref-malik2014study"/>
+    <w:bookmarkEnd w:id="68"/>
+    <w:bookmarkStart w:id="69" w:name="ref-malik2014study"/>
     <w:p>
       <w:pPr>
         <w:pStyle w:val="Bibliography"/>
@@ -3832,8 +3971,8 @@
         <w:t xml:space="preserve">, 813–23.</w:t>
       </w:r>
     </w:p>
-    <w:bookmarkEnd w:id="66"/>
-    <w:bookmarkStart w:id="67" w:name="ref-neely2000survey"/>
+    <w:bookmarkEnd w:id="69"/>
+    <w:bookmarkStart w:id="70" w:name="ref-neely2000survey"/>
     <w:p>
       <w:pPr>
         <w:pStyle w:val="Bibliography"/>
@@ -3866,8 +4005,8 @@
         <w:t xml:space="preserve">, 523–527.</w:t>
       </w:r>
     </w:p>
-    <w:bookmarkEnd w:id="67"/>
-    <w:bookmarkStart w:id="68" w:name="ref-weberextract"/>
+    <w:bookmarkEnd w:id="70"/>
+    <w:bookmarkStart w:id="71" w:name="ref-weberextract"/>
     <w:p>
       <w:pPr>
         <w:pStyle w:val="Bibliography"/>
@@ -3876,8 +4015,8 @@
         <w:t xml:space="preserve">Weber,S. and Douglas,D. Extract-n-amp™ tissue pcr kit: Rapid genomic dna extraction from tissue coupled with pcr.</w:t>
       </w:r>
     </w:p>
-    <w:bookmarkEnd w:id="68"/>
-    <w:bookmarkEnd w:id="69"/>
+    <w:bookmarkEnd w:id="71"/>
+    <w:bookmarkEnd w:id="72"/>
     <w:sectPr/>
   </w:body>
 </w:document>

</xml_diff>

<commit_message>
Add word document first draft bash
</commit_message>
<xml_diff>
--- a/Bioinformatics_Report.docx
+++ b/Bioinformatics_Report.docx
@@ -149,6 +149,57 @@
         <w:t xml:space="preserve">, 2011)</w:t>
       </w:r>
       <w:r>
+        <w:t xml:space="preserve">. It is also important to put an emphasis on the importance of human contact as it is generally the cause of microbial migration. Human beings carry different types of microbial groups depending on what a human body part has come into contact with the most. For example, gut and vaginal communities were discovered on toilets</w:t>
+      </w:r>
+      <w:r>
+        <w:t xml:space="preserve"> </w:t>
+      </w:r>
+      <w:r>
+        <w:t xml:space="preserve">(Meadow</w:t>
+      </w:r>
+      <w:r>
+        <w:t xml:space="preserve"> </w:t>
+      </w:r>
+      <w:r>
+        <w:rPr>
+          <w:i/>
+        </w:rPr>
+        <w:t xml:space="preserve">et al.</w:t>
+      </w:r>
+      <w:r>
+        <w:t xml:space="preserve">, 2014)</w:t>
+      </w:r>
+      <w:r>
+        <w:t xml:space="preserve">. The body part that comes into contact with keyboards the most are hands, which are able to access a wide variety of bacterial communities. Unlike the past, today’s society spends a greater amount of time indoors in a built environment, repeatedly in contact with the same surfaces. This allows these same surfaces to accumulate a variety of different microbial organisms associated with humans. Universities are no exception as they make perfect microbial hosts with their large number of inhabitants and numerous communal keyboards</w:t>
+      </w:r>
+      <w:r>
+        <w:t xml:space="preserve"> </w:t>
+      </w:r>
+      <w:r>
+        <w:t xml:space="preserve">(Ross and Neufeld, 2015)</w:t>
+      </w:r>
+      <w:r>
+        <w:t xml:space="preserve">. Since the spread and origin of a large number of bacteria are due to humans, humans should have a responsibility to uphold clean standards in order to minimize risk of infection. Not only do humans contribute to the bacteria on the objects in built and natural environments, humans also increase the amount of airborne bacterial populations indoors, all possessing a possibility of horizontal gene transfer with non-airborne bacteria</w:t>
+      </w:r>
+      <w:r>
+        <w:t xml:space="preserve"> </w:t>
+      </w:r>
+      <w:r>
+        <w:t xml:space="preserve">(Hospodsky</w:t>
+      </w:r>
+      <w:r>
+        <w:t xml:space="preserve"> </w:t>
+      </w:r>
+      <w:r>
+        <w:rPr>
+          <w:i/>
+        </w:rPr>
+        <w:t xml:space="preserve">et al.</w:t>
+      </w:r>
+      <w:r>
+        <w:t xml:space="preserve">, 2012)</w:t>
+      </w:r>
+      <w:r>
         <w:t xml:space="preserve">. My primary question was whether or not the keyboards of individual University of San Francisco’s (USF’s) college students’ laptops from the Bioinformatics class have more or less microbacterial species compared to shared computers on campus from the library, the University Center and Toler Hall. Previous research done on this topic has found that shared computers had more microorganisms than individual computers</w:t>
       </w:r>
       <w:r>
@@ -167,7 +218,28 @@
         <w:t xml:space="preserve">(Hamzeh and Na’was, 2011)</w:t>
       </w:r>
       <w:r>
-        <w:t xml:space="preserve">. This is a problem, especially on a school campus where diseases spread quickly. In the interest of people trying to find ways to prevent the spread of these microorganisms, it is important to keep regularly used computers clean, especially in shared public settings. Although the microorganisms found on computers may not be pathogenic or malignant for most people, they can definitely cause harm for people with compromised immune systems</w:t>
+        <w:t xml:space="preserve">. This is a problem, especially on a school campus where diseases spread quickly. The continuous and widespread transfer of bacteria is a dangerous process as it increases the risk of antibiotic resistance and horizontal transfer among bacteria, which is a huge issue since this hinders the progress of disease treatment</w:t>
+      </w:r>
+      <w:r>
+        <w:t xml:space="preserve"> </w:t>
+      </w:r>
+      <w:r>
+        <w:t xml:space="preserve">(Muniesa</w:t>
+      </w:r>
+      <w:r>
+        <w:t xml:space="preserve"> </w:t>
+      </w:r>
+      <w:r>
+        <w:rPr>
+          <w:i/>
+        </w:rPr>
+        <w:t xml:space="preserve">et al.</w:t>
+      </w:r>
+      <w:r>
+        <w:t xml:space="preserve">, 2013)</w:t>
+      </w:r>
+      <w:r>
+        <w:t xml:space="preserve">. In the interest of people trying to find ways to prevent the spread of these microorganisms, it is important to keep regularly used computers clean, especially in shared public settings. Although the microorganisms found on computers may not be pathogenic or malignant for most people, they can definitely cause harm for people with compromised immune systems</w:t>
       </w:r>
       <w:r>
         <w:t xml:space="preserve"> </w:t>
@@ -255,7 +327,7 @@
         <w:pStyle w:val="BodyText"/>
       </w:pPr>
       <w:r>
-        <w:t xml:space="preserve">My hypothesis is that the keyboards of shared computers have more microbacterial species than individual keyboards because of the increased number of people (students, faculty, staff, etc.) that have access to the keyboard. I collected three bacterial samples from three different individual laptops on the</w:t>
+        <w:t xml:space="preserve">My hypothesis is that the keyboards of shared computers have more microbacterial species than individual keyboards because of the increased number of people (students, faculty, staff, etc.) that have access to the keyboard. I collected bacterial samples from three different individual laptops on the</w:t>
       </w:r>
       <w:r>
         <w:t xml:space="preserve"> </w:t>
@@ -273,7 +345,7 @@
         <w:t xml:space="preserve"> </w:t>
       </w:r>
       <w:r>
-        <w:t xml:space="preserve">key from students from USF (University of San Francisco) and three other samples from three public spaces on campus, also on the</w:t>
+        <w:t xml:space="preserve">key and</w:t>
       </w:r>
       <w:r>
         <w:t xml:space="preserve"> </w:t>
@@ -282,6 +354,24 @@
         <w:t xml:space="preserve">“</w:t>
       </w:r>
       <w:r>
+        <w:t xml:space="preserve">A</w:t>
+      </w:r>
+      <w:r>
+        <w:t xml:space="preserve">”</w:t>
+      </w:r>
+      <w:r>
+        <w:t xml:space="preserve"> </w:t>
+      </w:r>
+      <w:r>
+        <w:t xml:space="preserve">key from students from USF (University of San Francisco) and three other samples from three public spaces on campus, also on the same keys. The bacteria from the</w:t>
+      </w:r>
+      <w:r>
+        <w:t xml:space="preserve"> </w:t>
+      </w:r>
+      <w:r>
+        <w:t xml:space="preserve">“</w:t>
+      </w:r>
+      <w:r>
         <w:t xml:space="preserve">F</w:t>
       </w:r>
       <w:r>
@@ -291,7 +381,61 @@
         <w:t xml:space="preserve"> </w:t>
       </w:r>
       <w:r>
-        <w:t xml:space="preserve">key. These bacteria were diluted then grown in cultures with their dilutions, where DNA was extracted from them. Touchdown PCR was done along with Sanger sequencing, whose results I analyzed with Geneious Prime and R Studio. My primary findings for the culture data was a significant difference in the number of bacterial colonies between Communal and Individual computer keyboards. For the molecular data, it was important that the BLAST table agreed with the Maximum Likelihood Phylogeny and the Bayesian Phylogeny in which samples were more closely related.</w:t>
+        <w:t xml:space="preserve">key samples were diluted then grown in cultures with their dilutions, where DNA was extracted from them. DNA was extracted directly from the</w:t>
+      </w:r>
+      <w:r>
+        <w:t xml:space="preserve"> </w:t>
+      </w:r>
+      <w:r>
+        <w:t xml:space="preserve">“</w:t>
+      </w:r>
+      <w:r>
+        <w:t xml:space="preserve">A</w:t>
+      </w:r>
+      <w:r>
+        <w:t xml:space="preserve">”</w:t>
+      </w:r>
+      <w:r>
+        <w:t xml:space="preserve"> </w:t>
+      </w:r>
+      <w:r>
+        <w:t xml:space="preserve">key samples. Touchdown PCR was done along with Sanger sequencing for the</w:t>
+      </w:r>
+      <w:r>
+        <w:t xml:space="preserve"> </w:t>
+      </w:r>
+      <w:r>
+        <w:t xml:space="preserve">“</w:t>
+      </w:r>
+      <w:r>
+        <w:t xml:space="preserve">F</w:t>
+      </w:r>
+      <w:r>
+        <w:t xml:space="preserve">”</w:t>
+      </w:r>
+      <w:r>
+        <w:t xml:space="preserve"> </w:t>
+      </w:r>
+      <w:r>
+        <w:t xml:space="preserve">key samples, whose results I analyzed with Geneious Prime and R Studio. Amplicon and Index PCR was done along with Illumina sequencing for the</w:t>
+      </w:r>
+      <w:r>
+        <w:t xml:space="preserve"> </w:t>
+      </w:r>
+      <w:r>
+        <w:t xml:space="preserve">“</w:t>
+      </w:r>
+      <w:r>
+        <w:t xml:space="preserve">A</w:t>
+      </w:r>
+      <w:r>
+        <w:t xml:space="preserve">”</w:t>
+      </w:r>
+      <w:r>
+        <w:t xml:space="preserve"> </w:t>
+      </w:r>
+      <w:r>
+        <w:t xml:space="preserve">key samples, whose results I analyzed with Bash. My primary findings for the cultured data was a significant difference in the number of bacterial colonies between Communal and Individual computer keyboards. For the molecular data, it was important that the BLAST table agreed with the Maximum Likelihood Phylogeny and the Bayesian Phylogeny in which samples were more closely related. From the culture-free data, I found that there was no significant difference between the number of species between communal and individual sample groups.</w:t>
       </w:r>
     </w:p>
     <w:p>
@@ -337,7 +481,25 @@
         <w:t xml:space="preserve"> </w:t>
       </w:r>
       <w:r>
-        <w:t xml:space="preserve">key for three different individual USF students, as well as the keyboards of three different shared computers on the main campus of USF (Toler Hall, University Center, and Gleeson Library). My primary question was whether or not the keyboards of individual USF college students’ laptops from the Bioinformatics class have more or less microbacterial species compared to shared computers on campus from the library, the UC and Toler Hall.</w:t>
+        <w:t xml:space="preserve">key and</w:t>
+      </w:r>
+      <w:r>
+        <w:t xml:space="preserve"> </w:t>
+      </w:r>
+      <w:r>
+        <w:t xml:space="preserve">“</w:t>
+      </w:r>
+      <w:r>
+        <w:t xml:space="preserve">A</w:t>
+      </w:r>
+      <w:r>
+        <w:t xml:space="preserve">”</w:t>
+      </w:r>
+      <w:r>
+        <w:t xml:space="preserve"> </w:t>
+      </w:r>
+      <w:r>
+        <w:t xml:space="preserve">key for three different individual USF students, as well as the keyboards of three different shared computers on the main campus of USF (Toler Hall, University Center, and Gleeson Library). My primary question was whether or not the keyboards of individual USF college students’ laptops from the Bioinformatics class have a greater variety of microbacterial species compared to shared computers on campus from the library, the UC and Toler Hall.</w:t>
       </w:r>
     </w:p>
     <w:p>
@@ -363,7 +525,7 @@
         <w:pStyle w:val="FirstParagraph"/>
       </w:pPr>
       <w:r>
-        <w:t xml:space="preserve">The surface samples were collected during the lab section of an upper division Bioinformatics class on September 3rd, 2019. In total, six tubes were collected. For each location, the</w:t>
+        <w:t xml:space="preserve">The surface samples were collected during the lab section of an upper division Bioinformatics class on September 3rd, 2019. In total, twelve tubes were collected. For each location, the</w:t>
       </w:r>
       <w:r>
         <w:t xml:space="preserve"> </w:t>
@@ -381,7 +543,7 @@
         <w:t xml:space="preserve"> </w:t>
       </w:r>
       <w:r>
-        <w:t xml:space="preserve">key on the keyboard was swabbed. Each sterile swab was dipped in sterile PBS (Phosphate Buffer Saline at pH 7.4) to moisten, then wrung of excess PBS against the side of the tube. I swabbed each surface for 15 seconds. The tip of the swab was broken off into a labelled eppendorf with initials, date,and an unique sample ID. All swab samples were gathered on the</w:t>
+        <w:t xml:space="preserve">key and the</w:t>
       </w:r>
       <w:r>
         <w:t xml:space="preserve"> </w:t>
@@ -390,6 +552,63 @@
         <w:t xml:space="preserve">“</w:t>
       </w:r>
       <w:r>
+        <w:t xml:space="preserve">A</w:t>
+      </w:r>
+      <w:r>
+        <w:t xml:space="preserve">”</w:t>
+      </w:r>
+      <w:r>
+        <w:t xml:space="preserve"> </w:t>
+      </w:r>
+      <w:r>
+        <w:t xml:space="preserve">key on the keyboard were swabbed. Each sterile swab was dipped in sterile PBS (Phosphate Buffer Saline at pH 7.4) to moisten, then wrung of excess PBS against the side of the tube. I swabbed each surface for 15 seconds. The tip of the swab was broken off into a labelled eppendorf with initials, date,and an unique sample ID. I gathered samples on the first floor of Toler Hall (the shared computer at the front desk), the fourth floor of the University Center (in the graphics center on a shared computer), and the first floor of Gleeson Library (on a shared computer). Subsequently, inside the Bioinformatics class, I gathered samples from three different laptops owned by three different students (Student A, Student B, and Student C) in the same way as the three previous places. The</w:t>
+      </w:r>
+      <w:r>
+        <w:t xml:space="preserve"> </w:t>
+      </w:r>
+      <w:r>
+        <w:t xml:space="preserve">“</w:t>
+      </w:r>
+      <w:r>
+        <w:t xml:space="preserve">A</w:t>
+      </w:r>
+      <w:r>
+        <w:t xml:space="preserve">”</w:t>
+      </w:r>
+      <w:r>
+        <w:t xml:space="preserve"> </w:t>
+      </w:r>
+      <w:r>
+        <w:t xml:space="preserve">key group was placed in the freezer at -20</w:t>
+      </w:r>
+      <w:r>
+        <w:rPr>
+          <w:vertAlign w:val="superscript"/>
+        </w:rPr>
+        <w:t xml:space="preserve">o</w:t>
+      </w:r>
+      <w:r>
+        <w:t xml:space="preserve"> </w:t>
+      </w:r>
+      <w:r>
+        <w:t xml:space="preserve">Celsius.</w:t>
+      </w:r>
+    </w:p>
+    <w:p>
+      <w:pPr>
+        <w:pStyle w:val="Heading2"/>
+      </w:pPr>
+      <w:bookmarkStart w:id="24" w:name="plating-f-key-group"/>
+      <w:r>
+        <w:t xml:space="preserve">Plating</w:t>
+      </w:r>
+      <w:r>
+        <w:t xml:space="preserve"> </w:t>
+      </w:r>
+      <w:r>
+        <w:t xml:space="preserve">“</w:t>
+      </w:r>
+      <w:r>
         <w:t xml:space="preserve">F</w:t>
       </w:r>
       <w:r>
@@ -399,7 +618,16 @@
         <w:t xml:space="preserve"> </w:t>
       </w:r>
       <w:r>
-        <w:t xml:space="preserve">key, then put into labelled eppendorfs. I gathered samples on the first floor of Toler Hall (the shared computer at the front desk), the fourth floor of the University Center (in the graphics center on a shared computer), and the first floor of Gleeson Library (on a shared computer). Subsequently, inside the Bioinformatics class, I gathered samples from three different laptops from three different students (Student A, Student B, and Student C) in the same way for the</w:t>
+        <w:t xml:space="preserve">Key Group</w:t>
+      </w:r>
+      <w:bookmarkEnd w:id="24"/>
+    </w:p>
+    <w:p>
+      <w:pPr>
+        <w:pStyle w:val="FirstParagraph"/>
+      </w:pPr>
+      <w:r>
+        <w:t xml:space="preserve">A dilution series was done with the</w:t>
       </w:r>
       <w:r>
         <w:t xml:space="preserve"> </w:t>
@@ -417,7 +645,85 @@
         <w:t xml:space="preserve"> </w:t>
       </w:r>
       <w:r>
-        <w:t xml:space="preserve">key. The dilution series was done with the</w:t>
+        <w:t xml:space="preserve">key group. I put 200 µL of PBS into the six eppendorfs with swabs in order to do 1:10 dilutions and 1:100 dilutions. Since the type of bacteria was unknown nor how it would grow, it was necessary to dilute the samples in order to maximize the number of environments that the bacteria could possibly grow in. I used 18 100 mm TSA (Tryptic soy agar) plates for plating samples from each of my 2 treatments (n = 3 per group, 6 total). I put 100 µL of an eppendorf from the undiluted series onto a TSA plate and used sterile rattler Plating Beads (5 mm) to spread the medium evenly across the TSA plate. I repeated this step for the other five eppendorfs from the undiluted series, the six eppendorfs from the 1:10 dilution series, as well as six eppendorfs from the 1:100 dilution series. These 18 TSA plates were then incubated at 37</w:t>
+      </w:r>
+      <w:r>
+        <w:rPr>
+          <w:vertAlign w:val="superscript"/>
+        </w:rPr>
+        <w:t xml:space="preserve">o</w:t>
+      </w:r>
+      <w:r>
+        <w:t xml:space="preserve"> </w:t>
+      </w:r>
+      <w:r>
+        <w:t xml:space="preserve">Celsius for a week.</w:t>
+      </w:r>
+    </w:p>
+    <w:p>
+      <w:pPr>
+        <w:pStyle w:val="Heading2"/>
+      </w:pPr>
+      <w:bookmarkStart w:id="25" w:name="cultured-dna-extraction"/>
+      <w:r>
+        <w:t xml:space="preserve">Cultured DNA Extraction</w:t>
+      </w:r>
+      <w:bookmarkEnd w:id="25"/>
+    </w:p>
+    <w:p>
+      <w:pPr>
+        <w:pStyle w:val="FirstParagraph"/>
+      </w:pPr>
+      <w:r>
+        <w:t xml:space="preserve">I followed the manufacturer’s protocol from the Sigma REDExtract-N-Amp kit</w:t>
+      </w:r>
+      <w:r>
+        <w:t xml:space="preserve"> </w:t>
+      </w:r>
+      <w:r>
+        <w:t xml:space="preserve">(Weber and Douglas)</w:t>
+      </w:r>
+      <w:r>
+        <w:t xml:space="preserve">. I labelled a 1.5 mL tube for each sample and added cells from one colony to the tube using a sterile pipette tip to gently scrape off one colony (not pipetting). One colony was chosen each from the TSA plate of the undiluted sample from Toler Hall, the University Center, Gleeson library, and Student B. Two colonies were chosen from the TSA plate of the undiluted sample from Student C. During DNA extraction, the caustic extraction solution broke down cell walls and the incubation at 95</w:t>
+      </w:r>
+      <w:r>
+        <w:rPr>
+          <w:vertAlign w:val="superscript"/>
+        </w:rPr>
+        <w:t xml:space="preserve">o</w:t>
+      </w:r>
+      <w:r>
+        <w:t xml:space="preserve"> </w:t>
+      </w:r>
+      <w:r>
+        <w:t xml:space="preserve">Celsius was to break membranes. Dilution solution was added to stop the extraction solution from digesting DNA too. The dilution solution was added in 16 minutes from when the extraction solution was first added, which was under twenty minute mark when the extraction solution would have started to break down the DNA as well. Qubit samples were incubated in the dark because the Qubit fluorometer, which was used to measure the concentration of DNA, is sensitive to the light.</w:t>
+      </w:r>
+    </w:p>
+    <w:p>
+      <w:pPr>
+        <w:pStyle w:val="Heading2"/>
+      </w:pPr>
+      <w:bookmarkStart w:id="26" w:name="culture-free-dna-extraction"/>
+      <w:r>
+        <w:t xml:space="preserve">Culture-Free DNA Extraction</w:t>
+      </w:r>
+      <w:bookmarkEnd w:id="26"/>
+    </w:p>
+    <w:p>
+      <w:pPr>
+        <w:pStyle w:val="FirstParagraph"/>
+      </w:pPr>
+      <w:r>
+        <w:t xml:space="preserve">I followed the manufacturer’s protocol from the Sigma REDExtract-N-Amp kit</w:t>
+      </w:r>
+      <w:r>
+        <w:t xml:space="preserve"> </w:t>
+      </w:r>
+      <w:r>
+        <w:t xml:space="preserve">(Weber and Douglas)</w:t>
+      </w:r>
+      <w:r>
+        <w:t xml:space="preserve">. Extraction solution and dilution solution was added directly into the tube with the swabs from the</w:t>
       </w:r>
       <w:r>
         <w:t xml:space="preserve"> </w:t>
@@ -426,6 +732,33 @@
         <w:t xml:space="preserve">“</w:t>
       </w:r>
       <w:r>
+        <w:t xml:space="preserve">A</w:t>
+      </w:r>
+      <w:r>
+        <w:t xml:space="preserve">”</w:t>
+      </w:r>
+      <w:r>
+        <w:t xml:space="preserve"> </w:t>
+      </w:r>
+      <w:r>
+        <w:t xml:space="preserve">key and then the swab DNA extraction methods were repeated from the cultured DNA extraction. A Qubit fluorometer was used to measure the concentration of DNA.</w:t>
+      </w:r>
+    </w:p>
+    <w:p>
+      <w:pPr>
+        <w:pStyle w:val="Heading2"/>
+      </w:pPr>
+      <w:bookmarkStart w:id="27" w:name="touchdown-pcr-for-cultured-key-f-series"/>
+      <w:r>
+        <w:t xml:space="preserve">Touchdown PCR for Cultured Key</w:t>
+      </w:r>
+      <w:r>
+        <w:t xml:space="preserve"> </w:t>
+      </w:r>
+      <w:r>
+        <w:t xml:space="preserve">“</w:t>
+      </w:r>
+      <w:r>
         <w:t xml:space="preserve">F</w:t>
       </w:r>
       <w:r>
@@ -435,16 +768,133 @@
         <w:t xml:space="preserve"> </w:t>
       </w:r>
       <w:r>
-        <w:t xml:space="preserve">key group. I put 200 µL of PBS into the six eppendorfs with swabs in order to do 1:10 dilutions and 1:100 dliutions. Since the type of bacteria was unknown nor how it would grow, it was necessary to dilute the samples in order to maximize the number of environments that the bacteria could possibly grow in.</w:t>
+        <w:t xml:space="preserve">series</w:t>
+      </w:r>
+      <w:bookmarkEnd w:id="27"/>
+    </w:p>
+    <w:p>
+      <w:pPr>
+        <w:pStyle w:val="FirstParagraph"/>
+      </w:pPr>
+      <w:r>
+        <w:t xml:space="preserve">For one reaction, I put 10 µL of Amp, 0.8 µL of 27f primer, 0.8 µL of 1492r primer, 1 µL BSA, and 6.4 µL of water. One µL of water was added for the negative control. PCR conditions were 95</w:t>
+      </w:r>
+      <w:r>
+        <w:rPr>
+          <w:vertAlign w:val="superscript"/>
+        </w:rPr>
+        <w:t xml:space="preserve">o</w:t>
+      </w:r>
+      <w:r>
+        <w:t xml:space="preserve"> </w:t>
+      </w:r>
+      <w:r>
+        <w:t xml:space="preserve">C for 5 minutes, then, 94</w:t>
+      </w:r>
+      <w:r>
+        <w:rPr>
+          <w:vertAlign w:val="superscript"/>
+        </w:rPr>
+        <w:t xml:space="preserve">o</w:t>
+      </w:r>
+      <w:r>
+        <w:t xml:space="preserve"> </w:t>
+      </w:r>
+      <w:r>
+        <w:t xml:space="preserve">C for 30 seconds, 65</w:t>
+      </w:r>
+      <w:r>
+        <w:rPr>
+          <w:vertAlign w:val="superscript"/>
+        </w:rPr>
+        <w:t xml:space="preserve">o</w:t>
+      </w:r>
+      <w:r>
+        <w:t xml:space="preserve"> </w:t>
+      </w:r>
+      <w:r>
+        <w:t xml:space="preserve">C for 30 seconds, 72</w:t>
+      </w:r>
+      <w:r>
+        <w:rPr>
+          <w:vertAlign w:val="superscript"/>
+        </w:rPr>
+        <w:t xml:space="preserve">o</w:t>
+      </w:r>
+      <w:r>
+        <w:t xml:space="preserve"> </w:t>
+      </w:r>
+      <w:r>
+        <w:t xml:space="preserve">C for 1 minute. These last three times were repeated for ten cycles, but the temperature was decreased by one degree per cycle. The next three temperatures and times were 94</w:t>
+      </w:r>
+      <w:r>
+        <w:rPr>
+          <w:vertAlign w:val="superscript"/>
+        </w:rPr>
+        <w:t xml:space="preserve">o</w:t>
+      </w:r>
+      <w:r>
+        <w:t xml:space="preserve"> </w:t>
+      </w:r>
+      <w:r>
+        <w:t xml:space="preserve">C for 30 seconds, 55</w:t>
+      </w:r>
+      <w:r>
+        <w:rPr>
+          <w:vertAlign w:val="superscript"/>
+        </w:rPr>
+        <w:t xml:space="preserve">o</w:t>
+      </w:r>
+      <w:r>
+        <w:t xml:space="preserve"> </w:t>
+      </w:r>
+      <w:r>
+        <w:t xml:space="preserve">C for 30 seconds, 72</w:t>
+      </w:r>
+      <w:r>
+        <w:rPr>
+          <w:vertAlign w:val="superscript"/>
+        </w:rPr>
+        <w:t xml:space="preserve">o</w:t>
+      </w:r>
+      <w:r>
+        <w:t xml:space="preserve"> </w:t>
+      </w:r>
+      <w:r>
+        <w:t xml:space="preserve">C 1 minute. These last three times were repeated for 25 cycles. This was done as touchdown PCR in order to achieve the best quality copies. Lastly, the PCR sample tubes were held at 72</w:t>
+      </w:r>
+      <w:r>
+        <w:rPr>
+          <w:vertAlign w:val="superscript"/>
+        </w:rPr>
+        <w:t xml:space="preserve">o</w:t>
+      </w:r>
+      <w:r>
+        <w:t xml:space="preserve"> </w:t>
+      </w:r>
+      <w:r>
+        <w:t xml:space="preserve">C for 10 minutes and held at 4</w:t>
+      </w:r>
+      <w:r>
+        <w:rPr>
+          <w:vertAlign w:val="superscript"/>
+        </w:rPr>
+        <w:t xml:space="preserve">o</w:t>
+      </w:r>
+      <w:r>
+        <w:t xml:space="preserve"> </w:t>
+      </w:r>
+      <w:r>
+        <w:t xml:space="preserve">C. The electrophoresis gel was made with 2% agarose, SYBR safe dye, 1x TAE buffer and was run at 140 V for 30 minutes. An Ez load 1 kb Molecular Ruler was added to the first and last wells of both lines of wells in the gel. After checking for successful amplification using gel electrophoresis, PCR products were cleaned with ExoSAP (Invitrogen) and sent for unidirectional Sanger sequencing at MCLAB (South San Francisco, CA) using the 27f primer.</w:t>
       </w:r>
     </w:p>
     <w:p>
       <w:pPr>
         <w:pStyle w:val="Heading2"/>
       </w:pPr>
-      <w:bookmarkStart w:id="24" w:name="plating-f-key-group"/>
-      <w:r>
-        <w:t xml:space="preserve">Plating</w:t>
+      <w:bookmarkStart w:id="28" w:name="pcr-for-culture-free-key-a-series"/>
+      <w:r>
+        <w:t xml:space="preserve">PCR for Culture-Free Key</w:t>
       </w:r>
       <w:r>
         <w:t xml:space="preserve"> </w:t>
@@ -453,7 +903,7 @@
         <w:t xml:space="preserve">“</w:t>
       </w:r>
       <w:r>
-        <w:t xml:space="preserve">F</w:t>
+        <w:t xml:space="preserve">A</w:t>
       </w:r>
       <w:r>
         <w:t xml:space="preserve">”</w:t>
@@ -462,16 +912,16 @@
         <w:t xml:space="preserve"> </w:t>
       </w:r>
       <w:r>
-        <w:t xml:space="preserve">Key Group</w:t>
-      </w:r>
-      <w:bookmarkEnd w:id="24"/>
+        <w:t xml:space="preserve">Series</w:t>
+      </w:r>
+      <w:bookmarkEnd w:id="28"/>
     </w:p>
     <w:p>
       <w:pPr>
         <w:pStyle w:val="FirstParagraph"/>
       </w:pPr>
       <w:r>
-        <w:t xml:space="preserve">I used 18 100 mm TSA (Tryptic soy agar) plates for plating samples from each of my 2 treatments (n = 3 per group, 6 total). I put 100 µL of an eppendorf from the undiluted series onto a TSA plate and used sterile rattler Plating Beads (5 mm) to spread the medium evenly across the TSA plate. I repeated this step for the other five eppendorfs from the undiluted series, the six eppendorfs from the 1:10 dilution series, as well as six eppendorfs from the 1:100 dilution series. These 18 TSA plates were then incubated at 37</w:t>
+        <w:t xml:space="preserve">For one reaction, I put 10 µL of Amp, 0.8 µL of iSeq 16S forward primer, 0.8 µL of iSeq 16S reverse primer, 1 µL BSA, and 6.4 µL of water. One µL of water was added for the negative control. PCR conditions were 95</w:t>
       </w:r>
       <w:r>
         <w:rPr>
@@ -483,386 +933,271 @@
         <w:t xml:space="preserve"> </w:t>
       </w:r>
       <w:r>
-        <w:t xml:space="preserve">Celsius for a week.</w:t>
+        <w:t xml:space="preserve">C for 30 seconds. Then, they were 95</w:t>
+      </w:r>
+      <w:r>
+        <w:rPr>
+          <w:vertAlign w:val="superscript"/>
+        </w:rPr>
+        <w:t xml:space="preserve">o</w:t>
+      </w:r>
+      <w:r>
+        <w:t xml:space="preserve"> </w:t>
+      </w:r>
+      <w:r>
+        <w:t xml:space="preserve">C for 30 seconds, 55</w:t>
+      </w:r>
+      <w:r>
+        <w:rPr>
+          <w:vertAlign w:val="superscript"/>
+        </w:rPr>
+        <w:t xml:space="preserve">o</w:t>
+      </w:r>
+      <w:r>
+        <w:t xml:space="preserve"> </w:t>
+      </w:r>
+      <w:r>
+        <w:t xml:space="preserve">C for 30 seconds, 72</w:t>
+      </w:r>
+      <w:r>
+        <w:rPr>
+          <w:vertAlign w:val="superscript"/>
+        </w:rPr>
+        <w:t xml:space="preserve">o</w:t>
+      </w:r>
+      <w:r>
+        <w:t xml:space="preserve"> </w:t>
+      </w:r>
+      <w:r>
+        <w:t xml:space="preserve">C for 30 seconds. These last three times were repeated for 25 cycles. After, they were 72</w:t>
+      </w:r>
+      <w:r>
+        <w:rPr>
+          <w:vertAlign w:val="superscript"/>
+        </w:rPr>
+        <w:t xml:space="preserve">o</w:t>
+      </w:r>
+      <w:r>
+        <w:t xml:space="preserve"> </w:t>
+      </w:r>
+      <w:r>
+        <w:t xml:space="preserve">C for 5 minutes then held at 4</w:t>
+      </w:r>
+      <w:r>
+        <w:rPr>
+          <w:vertAlign w:val="superscript"/>
+        </w:rPr>
+        <w:t xml:space="preserve">o</w:t>
+      </w:r>
+      <w:r>
+        <w:t xml:space="preserve"> </w:t>
+      </w:r>
+      <w:r>
+        <w:t xml:space="preserve">C. One µL of the sample and 199 µL of buffer were combined for the Qubit fluorometer, which was used to check the DNA concentration. The electrophoresis gel was made with 2% agarose, SYBR safe dye, 1x TAE buffer and was run at 140 V for 30 minutes. An Ez load 1 kb Molecular Ruler was added to the first and last wells of both lines of wells in the gel. In this gel, 4 µL of each product, including the negative control, was added. Successful amplifications were checked using gel electrophoresis.</w:t>
+      </w:r>
+    </w:p>
+    <w:p>
+      <w:pPr>
+        <w:pStyle w:val="BodyText"/>
+      </w:pPr>
+      <w:r>
+        <w:t xml:space="preserve">Following electrophoresis, PCR products were purified using AmpureXP magnetic beads and quantitated using a PicoGreen fluorescent assay on a Tecan Infinite M Plex plate reader. Purified PCR products were used as the template for a second round of PCR, which served to attach the Illumina barcodes and adapters. INSERT PCR CYCLES HERE. Following this amplification, PCR products were purified and normalized with a SequelPrep normalization plate, pooled, and then quantified once again with a Qubit 4 fluorometer (Invitrogen) and a TapeStation 4200 (Agilent) to verify library size and concentration. This library was then combined with an Illumina PhiX spike-in library (5% spike in) and sequenced on an Illumina iSeq using a 2 x 150 bp consumable cartridge. Positive (ZymoBIOMICS Microbial Community DNA standard) and negative controls (sterile molecular grade reagent water) were added to the Illumina iSeq.</w:t>
       </w:r>
     </w:p>
     <w:p>
       <w:pPr>
         <w:pStyle w:val="Heading2"/>
       </w:pPr>
-      <w:bookmarkStart w:id="25" w:name="dna-extraction"/>
-      <w:r>
-        <w:t xml:space="preserve">DNA Extraction</w:t>
-      </w:r>
-      <w:bookmarkEnd w:id="25"/>
+      <w:bookmarkStart w:id="29" w:name="analysis"/>
+      <w:r>
+        <w:t xml:space="preserve">Analysis</w:t>
+      </w:r>
+      <w:bookmarkEnd w:id="29"/>
+    </w:p>
+    <w:p>
+      <w:pPr>
+        <w:pStyle w:val="Heading3"/>
+      </w:pPr>
+      <w:bookmarkStart w:id="30" w:name="molecular-data-analysis"/>
+      <w:r>
+        <w:t xml:space="preserve">Molecular Data Analysis</w:t>
+      </w:r>
+      <w:bookmarkEnd w:id="30"/>
     </w:p>
     <w:p>
       <w:pPr>
         <w:pStyle w:val="FirstParagraph"/>
       </w:pPr>
       <w:r>
-        <w:t xml:space="preserve">I followed the manufacturer’s protocol from the Sigma REDExtract-N-Amp kit</w:t>
-      </w:r>
-      <w:r>
-        <w:t xml:space="preserve"> </w:t>
-      </w:r>
-      <w:r>
-        <w:t xml:space="preserve">(Weber and Douglas)</w:t>
-      </w:r>
-      <w:r>
-        <w:t xml:space="preserve">. I labelled a 1.5 mL tube for each sample and added cells from one colony to the tube using a sterile pipette tip to gently scrape off one colony (not pipetting). One colony was chosen each from the TSA plate of the undiluted sample from Toler Hall, the University Center, Gleeson library, and Student B. Two colonies were chosen from the TSA plate of the undiluted sample from Student C. During DNA extraction, the caustic extraction solution broke down cell walls and the incubation at 95</w:t>
-      </w:r>
-      <w:r>
-        <w:rPr>
-          <w:vertAlign w:val="superscript"/>
-        </w:rPr>
-        <w:t xml:space="preserve">o</w:t>
-      </w:r>
-      <w:r>
-        <w:t xml:space="preserve"> </w:t>
-      </w:r>
-      <w:r>
-        <w:t xml:space="preserve">Celsius was to break membranes. Dilution solution was added to stop the extraction solution from digesting DNA too. The dilution solution was added in 16 minutes from when the extraction solution was first added, which was under twenty minute mark when the extraction solution would have started to break down the DNA as well. Qubit fluorometer was used to measure the concentration of DNA. Qubit samples were incubated in the dark because the Qubit machine is sensitive to the light.</w:t>
-      </w:r>
+        <w:t xml:space="preserve">My first task was to assess whether or not the sequences were usable. I used Geneious Prime (version 2019.2.3) to trim or correct usable sequences. This was done by trimming off a large part of the beginning and ending of the sequences (since they were filled with low quality or unusable bases) and going through the low quality bases in the middle of the sequence to decide whether or not they should be deleted, changed, or an ambiguity code needed to be added from the IUPAC Ambiguity Codes. I used MAFFT to create an appropriate multiple sequence alignment with all five of my usable and corrected sequences with the default settings and an offset value of 0.123</w:t>
+      </w:r>
+      <w:r>
+        <w:t xml:space="preserve"> </w:t>
+      </w:r>
+      <w:r>
+        <w:t xml:space="preserve">(Katoh</w:t>
+      </w:r>
+      <w:r>
+        <w:t xml:space="preserve"> </w:t>
+      </w:r>
+      <w:r>
+        <w:rPr>
+          <w:i/>
+        </w:rPr>
+        <w:t xml:space="preserve">et al.</w:t>
+      </w:r>
+      <w:r>
+        <w:t xml:space="preserve">, 2009)</w:t>
+      </w:r>
+      <w:r>
+        <w:t xml:space="preserve">. A Maximum Likelihood Phylogeny and a Bayesian Phylogeny were created using</w:t>
+      </w:r>
+      <w:r>
+        <w:t xml:space="preserve"> </w:t>
+      </w:r>
+      <w:r>
+        <w:rPr>
+          <w:i/>
+        </w:rPr>
+        <w:t xml:space="preserve">Thermus aquaticus</w:t>
+      </w:r>
+      <w:r>
+        <w:t xml:space="preserve"> </w:t>
+      </w:r>
+      <w:r>
+        <w:t xml:space="preserve">(NR 025900.1) as an outgroup by downloading the sequence from GenBank</w:t>
+      </w:r>
+      <w:r>
+        <w:t xml:space="preserve"> </w:t>
+      </w:r>
+      <w:r>
+        <w:t xml:space="preserve">(Guindon</w:t>
+      </w:r>
+      <w:r>
+        <w:t xml:space="preserve"> </w:t>
+      </w:r>
+      <w:r>
+        <w:rPr>
+          <w:i/>
+        </w:rPr>
+        <w:t xml:space="preserve">et al.</w:t>
+      </w:r>
+      <w:r>
+        <w:t xml:space="preserve">, 2005; Huelsenbeck and Ronquist, 2001)</w:t>
+      </w:r>
+      <w:r>
+        <w:t xml:space="preserve">. For the Maximum Likelihood Phylogeny, a substitution model of General Time Reversible (GTR) was used with 100 bootstrap replicates with defaults for all other settings. For the Bayesian Phylogeny, I used a substitution model of GTR, a rate variation of Gamma plus Invariants model, as well as a Burn-in Length of 100,000 with all other settings set to default. I used Nucleotide BLAST (Basic Local Alignment Search Tool) by comparing my nucleotide sequences to the sequence databases, where it also calculated the statistical significance of the match</w:t>
+      </w:r>
+      <w:r>
+        <w:t xml:space="preserve"> </w:t>
+      </w:r>
+      <w:r>
+        <w:t xml:space="preserve">(Johnson</w:t>
+      </w:r>
+      <w:r>
+        <w:t xml:space="preserve"> </w:t>
+      </w:r>
+      <w:r>
+        <w:rPr>
+          <w:i/>
+        </w:rPr>
+        <w:t xml:space="preserve">et al.</w:t>
+      </w:r>
+      <w:r>
+        <w:t xml:space="preserve">, 2008)</w:t>
+      </w:r>
+      <w:r>
+        <w:t xml:space="preserve">.</w:t>
+      </w:r>
+    </w:p>
+    <w:p>
+      <w:pPr>
+        <w:pStyle w:val="Heading3"/>
+      </w:pPr>
+      <w:bookmarkStart w:id="31" w:name="bash"/>
+      <w:r>
+        <w:t xml:space="preserve">Bash</w:t>
+      </w:r>
+      <w:bookmarkEnd w:id="31"/>
+    </w:p>
+    <w:p>
+      <w:pPr>
+        <w:pStyle w:val="FirstParagraph"/>
+      </w:pPr>
+      <w:r>
+        <w:t xml:space="preserve">I ran fastqc on the unzipped Illumina sequence files in order to check the sequence quality for each sample. Then, trimmomatic was run in order to trim low quality sequences or throw out bad sequences (SLIDINGWINDOW:8:25 MINLEN: 140). Bioawk was used to convert fastqc files into fasta files, the format required for BLAST. I ran BLAST against the local database to find the closest matched sequence for every sequence in my fasta files.</w:t>
+      </w:r>
+    </w:p>
+    <w:p>
+      <w:pPr>
+        <w:pStyle w:val="Heading3"/>
+      </w:pPr>
+      <w:bookmarkStart w:id="32" w:name="r-studio"/>
+      <w:r>
+        <w:t xml:space="preserve">R Studio</w:t>
+      </w:r>
+      <w:bookmarkEnd w:id="32"/>
+    </w:p>
+    <w:p>
+      <w:pPr>
+        <w:pStyle w:val="FirstParagraph"/>
+      </w:pPr>
+      <w:r>
+        <w:t xml:space="preserve">I used the packages dplyr and ggplot in order to visualize the data with boxplots. I also tested between different sampling groups using Wilcox statistical tests in order to get the p values.</w:t>
+      </w:r>
+    </w:p>
+    <w:p>
+      <w:pPr>
+        <w:pStyle w:val="Heading1"/>
+      </w:pPr>
+      <w:bookmarkStart w:id="33" w:name="results"/>
+      <w:r>
+        <w:t xml:space="preserve">Results</w:t>
+      </w:r>
+      <w:bookmarkEnd w:id="33"/>
     </w:p>
     <w:p>
       <w:pPr>
         <w:pStyle w:val="Heading2"/>
       </w:pPr>
-      <w:bookmarkStart w:id="26" w:name="touchdown-pcr-for-cultured-f-key-series"/>
-      <w:r>
-        <w:t xml:space="preserve">Touchdown PCR for Cultured</w:t>
-      </w:r>
-      <w:r>
-        <w:t xml:space="preserve"> </w:t>
-      </w:r>
-      <w:r>
-        <w:t xml:space="preserve">“</w:t>
-      </w:r>
-      <w:r>
-        <w:t xml:space="preserve">F</w:t>
-      </w:r>
-      <w:r>
-        <w:t xml:space="preserve">”</w:t>
-      </w:r>
-      <w:r>
-        <w:t xml:space="preserve"> </w:t>
-      </w:r>
-      <w:r>
-        <w:t xml:space="preserve">key series</w:t>
-      </w:r>
-      <w:bookmarkEnd w:id="26"/>
+      <w:bookmarkStart w:id="34" w:name="culture-data"/>
+      <w:r>
+        <w:t xml:space="preserve">Culture Data</w:t>
+      </w:r>
+      <w:bookmarkEnd w:id="34"/>
     </w:p>
     <w:p>
       <w:pPr>
         <w:pStyle w:val="FirstParagraph"/>
       </w:pPr>
       <w:r>
-        <w:t xml:space="preserve">For one reaction, I put 10 µL of Amp, 0.8 µL of 27f primer, 0.8 µL of 1492r primer, 1 µL BSA, and 6.4 µL of water. One µL of water was added for the negative control. PCR conditions were 95</w:t>
-      </w:r>
-      <w:r>
-        <w:rPr>
-          <w:vertAlign w:val="superscript"/>
-        </w:rPr>
-        <w:t xml:space="preserve">o</w:t>
-      </w:r>
-      <w:r>
-        <w:t xml:space="preserve"> </w:t>
-      </w:r>
-      <w:r>
-        <w:t xml:space="preserve">C for 5 minutes, then, 94</w:t>
-      </w:r>
-      <w:r>
-        <w:rPr>
-          <w:vertAlign w:val="superscript"/>
-        </w:rPr>
-        <w:t xml:space="preserve">o</w:t>
-      </w:r>
-      <w:r>
-        <w:t xml:space="preserve"> </w:t>
-      </w:r>
-      <w:r>
-        <w:t xml:space="preserve">C for 30 seconds, 65</w:t>
-      </w:r>
-      <w:r>
-        <w:rPr>
-          <w:vertAlign w:val="superscript"/>
-        </w:rPr>
-        <w:t xml:space="preserve">o</w:t>
-      </w:r>
-      <w:r>
-        <w:t xml:space="preserve"> </w:t>
-      </w:r>
-      <w:r>
-        <w:t xml:space="preserve">C for 30 seconds, 72</w:t>
-      </w:r>
-      <w:r>
-        <w:rPr>
-          <w:vertAlign w:val="superscript"/>
-        </w:rPr>
-        <w:t xml:space="preserve">o</w:t>
-      </w:r>
-      <w:r>
-        <w:t xml:space="preserve"> </w:t>
-      </w:r>
-      <w:r>
-        <w:t xml:space="preserve">C for 1 minute. These last three times were repeated for ten cycles, but the temperature was decreased by one degree per cycle. The next three temperatures and times were 94</w:t>
-      </w:r>
-      <w:r>
-        <w:rPr>
-          <w:vertAlign w:val="superscript"/>
-        </w:rPr>
-        <w:t xml:space="preserve">o</w:t>
-      </w:r>
-      <w:r>
-        <w:t xml:space="preserve"> </w:t>
-      </w:r>
-      <w:r>
-        <w:t xml:space="preserve">C for 30 seconds, 55</w:t>
-      </w:r>
-      <w:r>
-        <w:rPr>
-          <w:vertAlign w:val="superscript"/>
-        </w:rPr>
-        <w:t xml:space="preserve">o</w:t>
-      </w:r>
-      <w:r>
-        <w:t xml:space="preserve"> </w:t>
-      </w:r>
-      <w:r>
-        <w:t xml:space="preserve">C for 30 seconds, 72</w:t>
-      </w:r>
-      <w:r>
-        <w:rPr>
-          <w:vertAlign w:val="superscript"/>
-        </w:rPr>
-        <w:t xml:space="preserve">o</w:t>
-      </w:r>
-      <w:r>
-        <w:t xml:space="preserve"> </w:t>
-      </w:r>
-      <w:r>
-        <w:t xml:space="preserve">C 1 minute. These last three times were repeated for 25 cycles. This was done as touchdown PCR in order to achieve the best quality copies. Lastly, the PCR sample tubes were held at 72</w:t>
-      </w:r>
-      <w:r>
-        <w:rPr>
-          <w:vertAlign w:val="superscript"/>
-        </w:rPr>
-        <w:t xml:space="preserve">o</w:t>
-      </w:r>
-      <w:r>
-        <w:t xml:space="preserve"> </w:t>
-      </w:r>
-      <w:r>
-        <w:t xml:space="preserve">C for 10 minutes and held at 4</w:t>
-      </w:r>
-      <w:r>
-        <w:rPr>
-          <w:vertAlign w:val="superscript"/>
-        </w:rPr>
-        <w:t xml:space="preserve">o</w:t>
-      </w:r>
-      <w:r>
-        <w:t xml:space="preserve"> </w:t>
-      </w:r>
-      <w:r>
-        <w:t xml:space="preserve">C. The electrophoresis gel was made with 2% agarose, SYBR safe dye, 1x TAE buffer and was run at 140 V for 30 minutes. An Ez load 1 kb Molecular Ruler was added to the first and last wells of both lines of wells in the gel. After checking for successful amplification using gel electrophoresis, PCR products were cleaned with ExoSAP (Invitrogen) and sent for unidirectional Sanger sequencing at MCLAB (South San Francisco, CA) using the 27f primer.</w:t>
-      </w:r>
-    </w:p>
-    <w:p>
-      <w:pPr>
-        <w:pStyle w:val="Heading2"/>
-      </w:pPr>
-      <w:bookmarkStart w:id="27" w:name="analysis"/>
-      <w:r>
-        <w:t xml:space="preserve">Analysis</w:t>
-      </w:r>
-      <w:bookmarkEnd w:id="27"/>
+        <w:t xml:space="preserve">The only TSA plate group of 1x, 10x, and 100x that did not have any culture growing at all was 4F, or the personal laptop from Student A, therefore no data could be drawn from it.</w:t>
+      </w:r>
+    </w:p>
+    <w:p>
+      <w:pPr>
+        <w:pStyle w:val="BodyText"/>
+      </w:pPr>
+      <w:r>
+        <w:t xml:space="preserve">There was a higher number of colonies that was present on Communal computer keyboards. The median number of colonies from the Communal samples was around 2.5 colonies larger than the median number of around 0 for Individual samples (Figure 1). There was a significant difference between the number of colony abundances between the sample groups (Table 1 Wilcox p = 0.02). Both the Communal and Individual samples had a very small range of the number of morphotypes, with an outlier of two morphotypes (Figure 2). There was no significant difference between the morphotypes between the different places I tested (Table 2 Wilcox p = 0.10). Statistical tests were performed in order to remove human subjectivity with finding statistically significant patterns. Each of the two boxplots are supported with a statistical test for a difference in group means. The easiest approach was to use a Wilcox test (a nonparametric alternative to the t-test).</w:t>
+      </w:r>
     </w:p>
     <w:p>
       <w:pPr>
         <w:pStyle w:val="Heading3"/>
       </w:pPr>
-      <w:bookmarkStart w:id="28" w:name="molecular-data-analysis"/>
-      <w:r>
-        <w:t xml:space="preserve">Molecular Data Analysis</w:t>
-      </w:r>
-      <w:bookmarkEnd w:id="28"/>
+      <w:bookmarkStart w:id="35" w:name="colony-abundance"/>
+      <w:r>
+        <w:t xml:space="preserve">Colony Abundance</w:t>
+      </w:r>
+      <w:bookmarkEnd w:id="35"/>
     </w:p>
     <w:p>
       <w:pPr>
         <w:pStyle w:val="FirstParagraph"/>
       </w:pPr>
       <w:r>
-        <w:t xml:space="preserve">My first task was to assess whether or not the sequences were usable. I used Geneious Prime (version 2019.2.3) to trim or correct usable sequences. This was done by trimming off a large part of the beginning and ending of the sequences (since they were filled with low quality or unusable bases) and going through the low quality bases in the middle of the sequence to decide whether or not they should be deleted, changed, or an ambiguity code needed to be added from the IUPAC Ambiguity Codes. I used MAFFT to create an appropriate multiple sequence alignment with all five of my usable and corrected sequences with the default settings and an offset value of 0.123</w:t>
-      </w:r>
-      <w:r>
-        <w:t xml:space="preserve"> </w:t>
-      </w:r>
-      <w:r>
-        <w:t xml:space="preserve">(Katoh</w:t>
-      </w:r>
-      <w:r>
-        <w:t xml:space="preserve"> </w:t>
-      </w:r>
-      <w:r>
-        <w:rPr>
-          <w:i/>
-        </w:rPr>
-        <w:t xml:space="preserve">et al.</w:t>
-      </w:r>
-      <w:r>
-        <w:t xml:space="preserve">, 2009)</w:t>
-      </w:r>
-      <w:r>
-        <w:t xml:space="preserve">. A Maximum Likelihood Phylogeny and a Bayesian Phylogeny were created using</w:t>
-      </w:r>
-      <w:r>
-        <w:t xml:space="preserve"> </w:t>
-      </w:r>
-      <w:r>
-        <w:rPr>
-          <w:i/>
-        </w:rPr>
-        <w:t xml:space="preserve">Thermus aquaticus</w:t>
-      </w:r>
-      <w:r>
-        <w:t xml:space="preserve"> </w:t>
-      </w:r>
-      <w:r>
-        <w:t xml:space="preserve">(NR 025900.1) as an outgroup by downloading the sequence from GenBank</w:t>
-      </w:r>
-      <w:r>
-        <w:t xml:space="preserve"> </w:t>
-      </w:r>
-      <w:r>
-        <w:t xml:space="preserve">(Guindon</w:t>
-      </w:r>
-      <w:r>
-        <w:t xml:space="preserve"> </w:t>
-      </w:r>
-      <w:r>
-        <w:rPr>
-          <w:i/>
-        </w:rPr>
-        <w:t xml:space="preserve">et al.</w:t>
-      </w:r>
-      <w:r>
-        <w:t xml:space="preserve">, 2005; Huelsenbeck and Ronquist, 2001)</w:t>
-      </w:r>
-      <w:r>
-        <w:t xml:space="preserve">. For the Maximum Likelihood Phylogeny, a substitution model of General Time Reversible (GTR) was used with 100 bootstrap replicates with defaults for all other settings. For the Bayesian Phylogeny, I used a substitution model of GTR, a rate variation of Gamma plus Invariants model, as well as a Burn-in Length of 100,000 with all other settings set to default. I used Nucleotide BLAST (Basic Local Alignment Search Tool) by comparing my nucleotide sequences to the sequence databases, where it also calculated the statistical significance of the match</w:t>
-      </w:r>
-      <w:r>
-        <w:t xml:space="preserve"> </w:t>
-      </w:r>
-      <w:r>
-        <w:t xml:space="preserve">(Johnson</w:t>
-      </w:r>
-      <w:r>
-        <w:t xml:space="preserve"> </w:t>
-      </w:r>
-      <w:r>
-        <w:rPr>
-          <w:i/>
-        </w:rPr>
-        <w:t xml:space="preserve">et al.</w:t>
-      </w:r>
-      <w:r>
-        <w:t xml:space="preserve">, 2008)</w:t>
-      </w:r>
-      <w:r>
-        <w:t xml:space="preserve">.</w:t>
-      </w:r>
-    </w:p>
-    <w:p>
-      <w:pPr>
-        <w:pStyle w:val="Heading3"/>
-      </w:pPr>
-      <w:bookmarkStart w:id="29" w:name="bash"/>
-      <w:r>
-        <w:t xml:space="preserve">Bash</w:t>
-      </w:r>
-      <w:bookmarkEnd w:id="29"/>
-    </w:p>
-    <w:p>
-      <w:pPr>
-        <w:pStyle w:val="FirstParagraph"/>
-      </w:pPr>
-      <w:r>
-        <w:t xml:space="preserve">INSERT STUFF</w:t>
-      </w:r>
-    </w:p>
-    <w:p>
-      <w:pPr>
-        <w:pStyle w:val="Heading3"/>
-      </w:pPr>
-      <w:bookmarkStart w:id="30" w:name="r-studio"/>
-      <w:r>
-        <w:t xml:space="preserve">R Studio</w:t>
-      </w:r>
-      <w:bookmarkEnd w:id="30"/>
-    </w:p>
-    <w:p>
-      <w:pPr>
-        <w:pStyle w:val="FirstParagraph"/>
-      </w:pPr>
-      <w:r>
-        <w:t xml:space="preserve">I used the packages dplyr and ggplot in order to visualize the data with boxplots. I also tested between different sampling groups using Wilcox statistical tests in order to get the p values.</w:t>
-      </w:r>
-    </w:p>
-    <w:p>
-      <w:pPr>
-        <w:pStyle w:val="Heading1"/>
-      </w:pPr>
-      <w:bookmarkStart w:id="31" w:name="results"/>
-      <w:r>
-        <w:t xml:space="preserve">Results</w:t>
-      </w:r>
-      <w:bookmarkEnd w:id="31"/>
-    </w:p>
-    <w:p>
-      <w:pPr>
-        <w:pStyle w:val="Heading2"/>
-      </w:pPr>
-      <w:bookmarkStart w:id="32" w:name="culture-data"/>
-      <w:r>
-        <w:t xml:space="preserve">Culture Data</w:t>
-      </w:r>
-      <w:bookmarkEnd w:id="32"/>
-    </w:p>
-    <w:p>
-      <w:pPr>
-        <w:pStyle w:val="FirstParagraph"/>
-      </w:pPr>
-      <w:r>
-        <w:t xml:space="preserve">The only TSA plate group of 1x, 10x, and 100x that did not have any culture growing at all was 4F, or the personal laptop from Student A, therefore no data could be drawn from it.</w:t>
-      </w:r>
-    </w:p>
-    <w:p>
-      <w:pPr>
-        <w:pStyle w:val="BodyText"/>
-      </w:pPr>
-      <w:r>
-        <w:t xml:space="preserve">There was a higher number of colonies that was present on Communal computer keyboards. The median number of colonies from the Communal samples was around 2.5 colonies larger than the median number of around 0 for Individual samples (Figure 1). There was a significant difference between the number of colony abundances between the sample groups (Table 1 Wilcox p = 0.02). Both the Communal and Individual samples had a very small range of the number of morphotypes, with an outlier of two morphotypes (Figure 2). There was no significant difference between the morphotypes between the different places I tested (Table 2 Wilcox p = 0.10). Statistical tests were performed in order to remove human subjectivity with finding statistically significant patterns. Each of the two boxplots are supported with a statistical test for a difference in group means. The easiest approach was to use a Wilcox test (a nonparametric alternative to the t-test).</w:t>
-      </w:r>
-    </w:p>
-    <w:p>
-      <w:pPr>
-        <w:pStyle w:val="Heading3"/>
-      </w:pPr>
-      <w:bookmarkStart w:id="33" w:name="colony-abundance"/>
-      <w:r>
-        <w:t xml:space="preserve">Colony Abundance</w:t>
-      </w:r>
-      <w:bookmarkEnd w:id="33"/>
-    </w:p>
-    <w:p>
-      <w:pPr>
-        <w:pStyle w:val="FirstParagraph"/>
-      </w:pPr>
-      <w:r>
-        <w:t xml:space="preserve">The colony abundances from the Communal computers had larger number of colonies compared to the Individual computers, which is shown by the maximum number of colonies observed in the Individual computers remaining smaller than the minimum of the colony abundances from the Communal computers (Figure 1). I also observed a bigger range of larger values for the colony abundances of Communal computers where the minimum and maximum number of colony abundances had a difference of around eight, whereas the differences between the minimum and maximum number of colony abundances for Individual computers was about one. The colony abundance for Individual computers had a singular abnormally abundant colony depicted by the outlier, just under the 2.5 number of colonies mark.</w:t>
+        <w:t xml:space="preserve">The colony abundances from the Communal computers had larger number of colonies compared to the Individual computers, which is shown by the maximum number of colonies observed in the Individual computers remaining smaller than the minimum of the colony abundances from the Communal computers (Figure 1). I also observed a bigger range of larger values for the colony abundances of Communal computers where the minimum and maximum number of colony abundances had a difference of around eight, whereas the differences between the minimum and maximum number of colony abundances for Individual computers was about one. The colony abundance for Individual computers had a singular abnormally abundant colony depicted by the outlier, just under the 2.5 number of colonies mark. A statistical (Wilcox) test was run to compare the number of colony abundances of Communal versus Individual computers at 1x dilution. The mean number of colonies between Communal and Individual computers were significantly different, with a p-value of 0.02 (Table 1; Statistical test for Colony Abundance).</w:t>
       </w:r>
     </w:p>
     <w:p>
@@ -885,7 +1220,7 @@
                     </pic:cNvPicPr>
                   </pic:nvPicPr>
                   <pic:blipFill>
-                    <a:blip r:embed="rId34"/>
+                    <a:blip r:embed="rId36"/>
                     <a:stretch>
                       <a:fillRect/>
                     </a:stretch>
@@ -929,24 +1264,6 @@
         <w:t xml:space="preserve">Boxplot of colony abundances at Communal versus Individual computers, 1x dilution. There was a higher median number of colonies from Communal Computer samples, and the mean number of colonies were significantly different between the two sites (Wilcox p = 0.02104).</w:t>
       </w:r>
     </w:p>
-    <w:p>
-      <w:pPr>
-        <w:pStyle w:val="Heading3"/>
-      </w:pPr>
-      <w:bookmarkStart w:id="35" w:name="Xad4fddd7392c953094d6d38ca73d8125cc77204"/>
-      <w:r>
-        <w:t xml:space="preserve">Statistical (Wilcox) test for above Colony Abundance</w:t>
-      </w:r>
-      <w:bookmarkEnd w:id="35"/>
-    </w:p>
-    <w:p>
-      <w:pPr>
-        <w:pStyle w:val="FirstParagraph"/>
-      </w:pPr>
-      <w:r>
-        <w:t xml:space="preserve">A statistical (Wilcox) test was run to compare the number of colony abundances of Communal versus Individual computers at 1x dilution. The mean number of colonies between Communal and Individual computers were significantly different, with a p-value of 0.02 (Table 1; Statistical test for Colony Abundance).</w:t>
-      </w:r>
-    </w:p>
     <w:tbl>
       <w:tblPr>
         <w:tblStyle w:val="Table"/>
@@ -1095,18 +1412,18 @@
       <w:pPr>
         <w:pStyle w:val="Heading3"/>
       </w:pPr>
-      <w:bookmarkStart w:id="36" w:name="morphotypes"/>
+      <w:bookmarkStart w:id="37" w:name="morphotypes"/>
       <w:r>
         <w:t xml:space="preserve">Morphotypes</w:t>
       </w:r>
-      <w:bookmarkEnd w:id="36"/>
+      <w:bookmarkEnd w:id="37"/>
     </w:p>
     <w:p>
       <w:pPr>
         <w:pStyle w:val="FirstParagraph"/>
       </w:pPr>
       <w:r>
-        <w:t xml:space="preserve">I made a boxplot showing the number of morphotypes in Communal versus Individual computer keyboards for 1x dilution (Figure 2). Both Communal and Individual computer keyboards had an outlier of two morphotypes. The Communal computer keyboards had a median, minimum, and maximum of one morphotype. Individual computer keyboards had a median and minimum of 0 morphotypes and a maximum of 0.75 morphotypes.</w:t>
+        <w:t xml:space="preserve">I made a boxplot showing the number of morphotypes in Communal versus Individual computer keyboards for 1x dilution (Figure 2). Both Communal and Individual computer keyboards had an outlier of two morphotypes. The Communal computer keyboards had a median, minimum, and maximum of one morphotype. Individual computer keyboards had a median and minimum of 0 morphotypes and a maximum of 0.75 morphotypes. The mean number of morphotypes between Communal and Individual computer keyboards were not significantly different (Table 2 Wilcox p = 0.1). This was the result of a statistical test to compare the number of morphotypes in Communal versus Individual computer keyboards.</w:t>
       </w:r>
     </w:p>
     <w:p>
@@ -1129,7 +1446,7 @@
                     </pic:cNvPicPr>
                   </pic:nvPicPr>
                   <pic:blipFill>
-                    <a:blip r:embed="rId37"/>
+                    <a:blip r:embed="rId38"/>
                     <a:stretch>
                       <a:fillRect/>
                     </a:stretch>
@@ -1170,25 +1487,7 @@
         <w:t xml:space="preserve"> </w:t>
       </w:r>
       <w:r>
-        <w:t xml:space="preserve">Boxplot showing the number of morphotypes between Communal and Individual computers, 1x dilution. The mean number of morphotypes were not significantly different between the communal and individual computers (Wilcox p = 0.09679).</w:t>
-      </w:r>
-    </w:p>
-    <w:p>
-      <w:pPr>
-        <w:pStyle w:val="Heading3"/>
-      </w:pPr>
-      <w:bookmarkStart w:id="38" w:name="Xd68cd6009b9d4f6018bddab58b78c1a392fd527"/>
-      <w:r>
-        <w:t xml:space="preserve">Wilcox test for the number of morphotypes</w:t>
-      </w:r>
-      <w:bookmarkEnd w:id="38"/>
-    </w:p>
-    <w:p>
-      <w:pPr>
-        <w:pStyle w:val="FirstParagraph"/>
-      </w:pPr>
-      <w:r>
-        <w:t xml:space="preserve">The mean number of morphotypes between Communal and Individual computer keyboards were not significant with a p-value of 0.10 (Table 2; Statistical test on the number of morphotypes). This was the result of a statistical test to compare the number of morphotypes in Communal versus Individual computer.</w:t>
+        <w:t xml:space="preserve">Boxplot showing the number of morphotypes between Communal and Individual computer keyboards, 1x dilution. The mean number of morphotypes were not significantly different between sample groups (Wilcox p = 0.09679).</w:t>
       </w:r>
     </w:p>
     <w:tbl>
@@ -1431,9 +1730,18 @@
       <w:pPr>
         <w:pStyle w:val="Heading3"/>
       </w:pPr>
-      <w:bookmarkStart w:id="42" w:name="Xab28c69a3e6b488bd56fa1161cd16db5dffad8d"/>
-      <w:r>
-        <w:t xml:space="preserve">Table of Qubit DNA extraction samples of Key</w:t>
+      <w:bookmarkStart w:id="42" w:name="qubit-dna-extraction"/>
+      <w:r>
+        <w:t xml:space="preserve">Qubit DNA extraction</w:t>
+      </w:r>
+      <w:bookmarkEnd w:id="42"/>
+    </w:p>
+    <w:p>
+      <w:pPr>
+        <w:pStyle w:val="FirstParagraph"/>
+      </w:pPr>
+      <w:r>
+        <w:t xml:space="preserve">The measured Qubit numbers of the DNA extractions from the</w:t>
       </w:r>
       <w:r>
         <w:t xml:space="preserve"> </w:t>
@@ -1451,34 +1759,7 @@
         <w:t xml:space="preserve"> </w:t>
       </w:r>
       <w:r>
-        <w:t xml:space="preserve">series (cultured)</w:t>
-      </w:r>
-      <w:bookmarkEnd w:id="42"/>
-    </w:p>
-    <w:p>
-      <w:pPr>
-        <w:pStyle w:val="FirstParagraph"/>
-      </w:pPr>
-      <w:r>
-        <w:t xml:space="preserve">The measured Qubit numbers of the DNA extractions from the</w:t>
-      </w:r>
-      <w:r>
-        <w:t xml:space="preserve"> </w:t>
-      </w:r>
-      <w:r>
-        <w:t xml:space="preserve">“</w:t>
-      </w:r>
-      <w:r>
-        <w:t xml:space="preserve">F</w:t>
-      </w:r>
-      <w:r>
-        <w:t xml:space="preserve">”</w:t>
-      </w:r>
-      <w:r>
-        <w:t xml:space="preserve"> </w:t>
-      </w:r>
-      <w:r>
-        <w:t xml:space="preserve">key culture samples had a suficient concentration of DNA in order to ensure that I had enough DNA to amplify in PCR, a later step. All of my samples showed that they had a sufficient amount of DNA from the Qubit numbers, which were all above 5 ng/µL (Table 3).</w:t>
+        <w:t xml:space="preserve">key culture samples had a sufficient concentration of DNA in order to ensure that I had enough DNA to amplify in PCR, a later step. All of my samples showed that they had a sufficient amount of DNA from the Qubit numbers, which were all above 5 ng/µL (Table 3).</w:t>
       </w:r>
     </w:p>
     <w:tbl>
@@ -1704,7 +1985,7 @@
         <w:t xml:space="preserve"> </w:t>
       </w:r>
       <w:r>
-        <w:t xml:space="preserve">series (cultured)</w:t>
+        <w:t xml:space="preserve">series (cultured).</w:t>
       </w:r>
     </w:p>
     <w:p>
@@ -3175,31 +3456,2035 @@
     </w:p>
     <w:p>
       <w:pPr>
+        <w:pStyle w:val="Heading2"/>
+      </w:pPr>
+      <w:bookmarkStart w:id="51" w:name="culture-free-molecular-data"/>
+      <w:r>
+        <w:t xml:space="preserve">Culture Free Molecular Data</w:t>
+      </w:r>
+      <w:bookmarkEnd w:id="51"/>
+    </w:p>
+    <w:p>
+      <w:pPr>
+        <w:pStyle w:val="Heading3"/>
+      </w:pPr>
+      <w:bookmarkStart w:id="52" w:name="qubit-dna-extraction-1"/>
+      <w:r>
+        <w:t xml:space="preserve">Qubit DNA extraction</w:t>
+      </w:r>
+      <w:bookmarkEnd w:id="52"/>
+    </w:p>
+    <w:p>
+      <w:pPr>
+        <w:pStyle w:val="FirstParagraph"/>
+      </w:pPr>
+      <w:r>
+        <w:t xml:space="preserve">The measured Qubit numbers of the DNA extractions from the</w:t>
+      </w:r>
+      <w:r>
+        <w:t xml:space="preserve"> </w:t>
+      </w:r>
+      <w:r>
+        <w:t xml:space="preserve">“</w:t>
+      </w:r>
+      <w:r>
+        <w:t xml:space="preserve">A</w:t>
+      </w:r>
+      <w:r>
+        <w:t xml:space="preserve">”</w:t>
+      </w:r>
+      <w:r>
+        <w:t xml:space="preserve"> </w:t>
+      </w:r>
+      <w:r>
+        <w:t xml:space="preserve">key culture samples had a sufficient concentration of DNA in order to ensure that I had enough DNA to amplify in PCR, a later step. All of my samples showed that they had a sufficient amount of DNA from the Qubit numbers, which were all above 5 ng/µL (Table 6).</w:t>
+      </w:r>
+    </w:p>
+    <w:tbl>
+      <w:tblPr>
+        <w:tblStyle w:val="Table"/>
+        <w:tblW w:type="pct" w:w="0.0"/>
+        <w:tblLook w:firstRow="1"/>
+      </w:tblPr>
+      <w:tblGrid/>
+      <w:tr>
+        <w:trPr>
+          <w:cnfStyle w:firstRow="1"/>
+        </w:trPr>
+        <w:tc>
+          <w:tcPr>
+            <w:tcBorders>
+              <w:bottom w:val="single"/>
+            </w:tcBorders>
+            <w:vAlign w:val="bottom"/>
+          </w:tcPr>
+          <w:p>
+            <w:pPr>
+              <w:pStyle w:val="Compact"/>
+              <w:jc w:val="left"/>
+            </w:pPr>
+            <w:r>
+              <w:t xml:space="preserve">Sample</w:t>
+            </w:r>
+          </w:p>
+        </w:tc>
+        <w:tc>
+          <w:tcPr>
+            <w:tcBorders>
+              <w:bottom w:val="single"/>
+            </w:tcBorders>
+            <w:vAlign w:val="bottom"/>
+          </w:tcPr>
+          <w:p>
+            <w:pPr>
+              <w:pStyle w:val="Compact"/>
+              <w:jc w:val="left"/>
+            </w:pPr>
+            <w:r>
+              <w:t xml:space="preserve">Qubit Number Range (ng/µL)</w:t>
+            </w:r>
+          </w:p>
+        </w:tc>
+      </w:tr>
+      <w:tr>
+        <w:tc>
+          <w:p>
+            <w:pPr>
+              <w:pStyle w:val="Compact"/>
+              <w:jc w:val="left"/>
+            </w:pPr>
+            <w:r>
+              <w:t xml:space="preserve">1A</w:t>
+            </w:r>
+          </w:p>
+        </w:tc>
+        <w:tc>
+          <w:p>
+            <w:pPr>
+              <w:pStyle w:val="Compact"/>
+              <w:jc w:val="left"/>
+            </w:pPr>
+            <w:r>
+              <w:t xml:space="preserve">5.37</w:t>
+            </w:r>
+          </w:p>
+        </w:tc>
+      </w:tr>
+      <w:tr>
+        <w:tc>
+          <w:p>
+            <w:pPr>
+              <w:pStyle w:val="Compact"/>
+              <w:jc w:val="left"/>
+            </w:pPr>
+            <w:r>
+              <w:t xml:space="preserve">2A</w:t>
+            </w:r>
+          </w:p>
+        </w:tc>
+        <w:tc>
+          <w:p>
+            <w:pPr>
+              <w:pStyle w:val="Compact"/>
+              <w:jc w:val="left"/>
+            </w:pPr>
+            <w:r>
+              <w:t xml:space="preserve">6.73</w:t>
+            </w:r>
+          </w:p>
+        </w:tc>
+      </w:tr>
+      <w:tr>
+        <w:tc>
+          <w:p>
+            <w:pPr>
+              <w:pStyle w:val="Compact"/>
+              <w:jc w:val="left"/>
+            </w:pPr>
+            <w:r>
+              <w:t xml:space="preserve">3A</w:t>
+            </w:r>
+          </w:p>
+        </w:tc>
+        <w:tc>
+          <w:p>
+            <w:pPr>
+              <w:pStyle w:val="Compact"/>
+              <w:jc w:val="left"/>
+            </w:pPr>
+            <w:r>
+              <w:t xml:space="preserve">5.95</w:t>
+            </w:r>
+          </w:p>
+        </w:tc>
+      </w:tr>
+      <w:tr>
+        <w:tc>
+          <w:p>
+            <w:pPr>
+              <w:pStyle w:val="Compact"/>
+              <w:jc w:val="left"/>
+            </w:pPr>
+            <w:r>
+              <w:t xml:space="preserve">4A</w:t>
+            </w:r>
+          </w:p>
+        </w:tc>
+        <w:tc>
+          <w:p>
+            <w:pPr>
+              <w:pStyle w:val="Compact"/>
+              <w:jc w:val="left"/>
+            </w:pPr>
+            <w:r>
+              <w:t xml:space="preserve">6.50</w:t>
+            </w:r>
+          </w:p>
+        </w:tc>
+      </w:tr>
+      <w:tr>
+        <w:tc>
+          <w:p>
+            <w:pPr>
+              <w:pStyle w:val="Compact"/>
+              <w:jc w:val="left"/>
+            </w:pPr>
+            <w:r>
+              <w:t xml:space="preserve">5A</w:t>
+            </w:r>
+          </w:p>
+        </w:tc>
+        <w:tc>
+          <w:p>
+            <w:pPr>
+              <w:pStyle w:val="Compact"/>
+              <w:jc w:val="left"/>
+            </w:pPr>
+            <w:r>
+              <w:t xml:space="preserve">5.50</w:t>
+            </w:r>
+          </w:p>
+        </w:tc>
+      </w:tr>
+      <w:tr>
+        <w:tc>
+          <w:p>
+            <w:pPr>
+              <w:pStyle w:val="Compact"/>
+              <w:jc w:val="left"/>
+            </w:pPr>
+            <w:r>
+              <w:t xml:space="preserve">6A</w:t>
+            </w:r>
+          </w:p>
+        </w:tc>
+        <w:tc>
+          <w:p>
+            <w:pPr>
+              <w:pStyle w:val="Compact"/>
+              <w:jc w:val="left"/>
+            </w:pPr>
+            <w:r>
+              <w:t xml:space="preserve">5.96</w:t>
+            </w:r>
+          </w:p>
+        </w:tc>
+      </w:tr>
+    </w:tbl>
+    <w:p>
+      <w:pPr>
+        <w:pStyle w:val="BodyText"/>
+      </w:pPr>
+      <w:r>
+        <w:rPr>
+          <w:b/>
+        </w:rPr>
+        <w:t xml:space="preserve">Table 6:</w:t>
+      </w:r>
+      <w:r>
+        <w:t xml:space="preserve"> </w:t>
+      </w:r>
+      <w:r>
+        <w:t xml:space="preserve">Table of Qubit DNA extraction samples of Key</w:t>
+      </w:r>
+      <w:r>
+        <w:t xml:space="preserve"> </w:t>
+      </w:r>
+      <w:r>
+        <w:t xml:space="preserve">“</w:t>
+      </w:r>
+      <w:r>
+        <w:t xml:space="preserve">A</w:t>
+      </w:r>
+      <w:r>
+        <w:t xml:space="preserve">”</w:t>
+      </w:r>
+      <w:r>
+        <w:t xml:space="preserve"> </w:t>
+      </w:r>
+      <w:r>
+        <w:t xml:space="preserve">series (culture-free).</w:t>
+      </w:r>
+    </w:p>
+    <w:p>
+      <w:pPr>
+        <w:pStyle w:val="Heading3"/>
+      </w:pPr>
+      <w:bookmarkStart w:id="53" w:name="qubit-right-before-gel-electrophoresis"/>
+      <w:r>
+        <w:t xml:space="preserve">Qubit Right Before Gel Electrophoresis</w:t>
+      </w:r>
+      <w:bookmarkEnd w:id="53"/>
+    </w:p>
+    <w:p>
+      <w:pPr>
+        <w:pStyle w:val="FirstParagraph"/>
+      </w:pPr>
+      <w:r>
+        <w:t xml:space="preserve">The measured Qubit numbers of the</w:t>
+      </w:r>
+      <w:r>
+        <w:t xml:space="preserve"> </w:t>
+      </w:r>
+      <w:r>
+        <w:t xml:space="preserve">“</w:t>
+      </w:r>
+      <w:r>
+        <w:t xml:space="preserve">A</w:t>
+      </w:r>
+      <w:r>
+        <w:t xml:space="preserve">”</w:t>
+      </w:r>
+      <w:r>
+        <w:t xml:space="preserve"> </w:t>
+      </w:r>
+      <w:r>
+        <w:t xml:space="preserve">key samples right before gel electrophoresis had sufficient concentrations of DNA in order to ensure I had enough DNA to amplify in another PCR step (Table 7).</w:t>
+      </w:r>
+    </w:p>
+    <w:tbl>
+      <w:tblPr>
+        <w:tblStyle w:val="Table"/>
+        <w:tblW w:type="pct" w:w="0.0"/>
+        <w:tblLook w:firstRow="1"/>
+      </w:tblPr>
+      <w:tblGrid/>
+      <w:tr>
+        <w:trPr>
+          <w:cnfStyle w:firstRow="1"/>
+        </w:trPr>
+        <w:tc>
+          <w:tcPr>
+            <w:tcBorders>
+              <w:bottom w:val="single"/>
+            </w:tcBorders>
+            <w:vAlign w:val="bottom"/>
+          </w:tcPr>
+          <w:p>
+            <w:pPr>
+              <w:pStyle w:val="Compact"/>
+              <w:jc w:val="left"/>
+            </w:pPr>
+            <w:r>
+              <w:t xml:space="preserve">Sample</w:t>
+            </w:r>
+          </w:p>
+        </w:tc>
+        <w:tc>
+          <w:tcPr>
+            <w:tcBorders>
+              <w:bottom w:val="single"/>
+            </w:tcBorders>
+            <w:vAlign w:val="bottom"/>
+          </w:tcPr>
+          <w:p>
+            <w:pPr>
+              <w:pStyle w:val="Compact"/>
+              <w:jc w:val="left"/>
+            </w:pPr>
+            <w:r>
+              <w:t xml:space="preserve">Qubit Number Range (ng/µL)</w:t>
+            </w:r>
+          </w:p>
+        </w:tc>
+      </w:tr>
+      <w:tr>
+        <w:tc>
+          <w:p>
+            <w:pPr>
+              <w:pStyle w:val="Compact"/>
+              <w:jc w:val="left"/>
+            </w:pPr>
+            <w:r>
+              <w:t xml:space="preserve">1A</w:t>
+            </w:r>
+          </w:p>
+        </w:tc>
+        <w:tc>
+          <w:p>
+            <w:pPr>
+              <w:pStyle w:val="Compact"/>
+              <w:jc w:val="left"/>
+            </w:pPr>
+            <w:r>
+              <w:t xml:space="preserve">4.00</w:t>
+            </w:r>
+          </w:p>
+        </w:tc>
+      </w:tr>
+      <w:tr>
+        <w:tc>
+          <w:p>
+            <w:pPr>
+              <w:pStyle w:val="Compact"/>
+              <w:jc w:val="left"/>
+            </w:pPr>
+            <w:r>
+              <w:t xml:space="preserve">2A</w:t>
+            </w:r>
+          </w:p>
+        </w:tc>
+        <w:tc>
+          <w:p>
+            <w:pPr>
+              <w:pStyle w:val="Compact"/>
+              <w:jc w:val="left"/>
+            </w:pPr>
+            <w:r>
+              <w:t xml:space="preserve">4.56</w:t>
+            </w:r>
+          </w:p>
+        </w:tc>
+      </w:tr>
+      <w:tr>
+        <w:tc>
+          <w:p>
+            <w:pPr>
+              <w:pStyle w:val="Compact"/>
+              <w:jc w:val="left"/>
+            </w:pPr>
+            <w:r>
+              <w:t xml:space="preserve">3A</w:t>
+            </w:r>
+          </w:p>
+        </w:tc>
+        <w:tc>
+          <w:p>
+            <w:pPr>
+              <w:pStyle w:val="Compact"/>
+              <w:jc w:val="left"/>
+            </w:pPr>
+            <w:r>
+              <w:t xml:space="preserve">4.54</w:t>
+            </w:r>
+          </w:p>
+        </w:tc>
+      </w:tr>
+      <w:tr>
+        <w:tc>
+          <w:p>
+            <w:pPr>
+              <w:pStyle w:val="Compact"/>
+              <w:jc w:val="left"/>
+            </w:pPr>
+            <w:r>
+              <w:t xml:space="preserve">4A</w:t>
+            </w:r>
+          </w:p>
+        </w:tc>
+        <w:tc>
+          <w:p>
+            <w:pPr>
+              <w:pStyle w:val="Compact"/>
+              <w:jc w:val="left"/>
+            </w:pPr>
+            <w:r>
+              <w:t xml:space="preserve">4.74</w:t>
+            </w:r>
+          </w:p>
+        </w:tc>
+      </w:tr>
+      <w:tr>
+        <w:tc>
+          <w:p>
+            <w:pPr>
+              <w:pStyle w:val="Compact"/>
+              <w:jc w:val="left"/>
+            </w:pPr>
+            <w:r>
+              <w:t xml:space="preserve">5A</w:t>
+            </w:r>
+          </w:p>
+        </w:tc>
+        <w:tc>
+          <w:p>
+            <w:pPr>
+              <w:pStyle w:val="Compact"/>
+              <w:jc w:val="left"/>
+            </w:pPr>
+            <w:r>
+              <w:t xml:space="preserve">4.58</w:t>
+            </w:r>
+          </w:p>
+        </w:tc>
+      </w:tr>
+      <w:tr>
+        <w:tc>
+          <w:p>
+            <w:pPr>
+              <w:pStyle w:val="Compact"/>
+              <w:jc w:val="left"/>
+            </w:pPr>
+            <w:r>
+              <w:t xml:space="preserve">6A</w:t>
+            </w:r>
+          </w:p>
+        </w:tc>
+        <w:tc>
+          <w:p>
+            <w:pPr>
+              <w:pStyle w:val="Compact"/>
+              <w:jc w:val="left"/>
+            </w:pPr>
+            <w:r>
+              <w:t xml:space="preserve">4.14</w:t>
+            </w:r>
+          </w:p>
+        </w:tc>
+      </w:tr>
+      <w:tr>
+        <w:tc>
+          <w:p>
+            <w:pPr>
+              <w:pStyle w:val="Compact"/>
+              <w:jc w:val="left"/>
+            </w:pPr>
+            <w:r>
+              <w:t xml:space="preserve">Neg. Control</w:t>
+            </w:r>
+          </w:p>
+        </w:tc>
+        <w:tc>
+          <w:p>
+            <w:pPr>
+              <w:pStyle w:val="Compact"/>
+              <w:jc w:val="left"/>
+            </w:pPr>
+            <w:r>
+              <w:t xml:space="preserve">3.62</w:t>
+            </w:r>
+          </w:p>
+        </w:tc>
+      </w:tr>
+    </w:tbl>
+    <w:p>
+      <w:pPr>
+        <w:pStyle w:val="BodyText"/>
+      </w:pPr>
+      <w:r>
+        <w:rPr>
+          <w:b/>
+        </w:rPr>
+        <w:t xml:space="preserve">Table 7:</w:t>
+      </w:r>
+      <w:r>
+        <w:t xml:space="preserve"> </w:t>
+      </w:r>
+      <w:r>
+        <w:t xml:space="preserve">Table of Qubit samples of Key</w:t>
+      </w:r>
+      <w:r>
+        <w:t xml:space="preserve"> </w:t>
+      </w:r>
+      <w:r>
+        <w:t xml:space="preserve">“</w:t>
+      </w:r>
+      <w:r>
+        <w:t xml:space="preserve">A</w:t>
+      </w:r>
+      <w:r>
+        <w:t xml:space="preserve">”</w:t>
+      </w:r>
+      <w:r>
+        <w:t xml:space="preserve"> </w:t>
+      </w:r>
+      <w:r>
+        <w:t xml:space="preserve">series (culture-free) right before gel electrophoresis.</w:t>
+      </w:r>
+    </w:p>
+    <w:p>
+      <w:pPr>
+        <w:pStyle w:val="Heading3"/>
+      </w:pPr>
+      <w:bookmarkStart w:id="54" w:name="trimmed-sequences"/>
+      <w:r>
+        <w:t xml:space="preserve">Trimmed Sequences</w:t>
+      </w:r>
+      <w:bookmarkEnd w:id="54"/>
+    </w:p>
+    <w:p>
+      <w:pPr>
+        <w:pStyle w:val="FirstParagraph"/>
+      </w:pPr>
+      <w:r>
+        <w:t xml:space="preserve">Based on the fastqc reports, the sequence quality of my samples were very good and did not require much trimming. All of the unusable nucleotides were trimmed with Trimmomatic, leaving the entirety of my samples surviving with over 92% of the sequence intact (Table 8).</w:t>
+      </w:r>
+    </w:p>
+    <w:tbl>
+      <w:tblPr>
+        <w:tblStyle w:val="Table"/>
+        <w:tblW w:type="pct" w:w="0.0"/>
+        <w:tblLook w:firstRow="1"/>
+      </w:tblPr>
+      <w:tblGrid/>
+      <w:tr>
+        <w:trPr>
+          <w:cnfStyle w:firstRow="1"/>
+        </w:trPr>
+        <w:tc>
+          <w:tcPr>
+            <w:tcBorders>
+              <w:bottom w:val="single"/>
+            </w:tcBorders>
+            <w:vAlign w:val="bottom"/>
+          </w:tcPr>
+          <w:p>
+            <w:pPr>
+              <w:pStyle w:val="Compact"/>
+              <w:jc w:val="left"/>
+            </w:pPr>
+            <w:r>
+              <w:t xml:space="preserve">Sample</w:t>
+            </w:r>
+          </w:p>
+        </w:tc>
+        <w:tc>
+          <w:tcPr>
+            <w:tcBorders>
+              <w:bottom w:val="single"/>
+            </w:tcBorders>
+            <w:vAlign w:val="bottom"/>
+          </w:tcPr>
+          <w:p>
+            <w:pPr>
+              <w:pStyle w:val="Compact"/>
+              <w:jc w:val="left"/>
+            </w:pPr>
+            <w:r>
+              <w:t xml:space="preserve">Surviving %</w:t>
+            </w:r>
+          </w:p>
+        </w:tc>
+        <w:tc>
+          <w:tcPr>
+            <w:tcBorders>
+              <w:bottom w:val="single"/>
+            </w:tcBorders>
+            <w:vAlign w:val="bottom"/>
+          </w:tcPr>
+          <w:p>
+            <w:pPr>
+              <w:pStyle w:val="Compact"/>
+              <w:jc w:val="left"/>
+            </w:pPr>
+            <w:r>
+              <w:t xml:space="preserve">Dropped %</w:t>
+            </w:r>
+          </w:p>
+        </w:tc>
+      </w:tr>
+      <w:tr>
+        <w:tc>
+          <w:p>
+            <w:pPr>
+              <w:pStyle w:val="Compact"/>
+              <w:jc w:val="left"/>
+            </w:pPr>
+            <w:r>
+              <w:t xml:space="preserve">1A</w:t>
+            </w:r>
+          </w:p>
+        </w:tc>
+        <w:tc>
+          <w:p>
+            <w:pPr>
+              <w:pStyle w:val="Compact"/>
+              <w:jc w:val="left"/>
+            </w:pPr>
+            <w:r>
+              <w:t xml:space="preserve">95.16</w:t>
+            </w:r>
+          </w:p>
+        </w:tc>
+        <w:tc>
+          <w:p>
+            <w:pPr>
+              <w:pStyle w:val="Compact"/>
+              <w:jc w:val="left"/>
+            </w:pPr>
+            <w:r>
+              <w:t xml:space="preserve">4.84</w:t>
+            </w:r>
+          </w:p>
+        </w:tc>
+      </w:tr>
+      <w:tr>
+        <w:tc>
+          <w:p>
+            <w:pPr>
+              <w:pStyle w:val="Compact"/>
+              <w:jc w:val="left"/>
+            </w:pPr>
+            <w:r>
+              <w:t xml:space="preserve">2A</w:t>
+            </w:r>
+          </w:p>
+        </w:tc>
+        <w:tc>
+          <w:p>
+            <w:pPr>
+              <w:pStyle w:val="Compact"/>
+              <w:jc w:val="left"/>
+            </w:pPr>
+            <w:r>
+              <w:t xml:space="preserve">95.54</w:t>
+            </w:r>
+          </w:p>
+        </w:tc>
+        <w:tc>
+          <w:p>
+            <w:pPr>
+              <w:pStyle w:val="Compact"/>
+              <w:jc w:val="left"/>
+            </w:pPr>
+            <w:r>
+              <w:t xml:space="preserve">4.46</w:t>
+            </w:r>
+          </w:p>
+        </w:tc>
+      </w:tr>
+      <w:tr>
+        <w:tc>
+          <w:p>
+            <w:pPr>
+              <w:pStyle w:val="Compact"/>
+              <w:jc w:val="left"/>
+            </w:pPr>
+            <w:r>
+              <w:t xml:space="preserve">3A</w:t>
+            </w:r>
+          </w:p>
+        </w:tc>
+        <w:tc>
+          <w:p>
+            <w:pPr>
+              <w:pStyle w:val="Compact"/>
+              <w:jc w:val="left"/>
+            </w:pPr>
+            <w:r>
+              <w:t xml:space="preserve">95.43</w:t>
+            </w:r>
+          </w:p>
+        </w:tc>
+        <w:tc>
+          <w:p>
+            <w:pPr>
+              <w:pStyle w:val="Compact"/>
+              <w:jc w:val="left"/>
+            </w:pPr>
+            <w:r>
+              <w:t xml:space="preserve">4.57</w:t>
+            </w:r>
+          </w:p>
+        </w:tc>
+      </w:tr>
+      <w:tr>
+        <w:tc>
+          <w:p>
+            <w:pPr>
+              <w:pStyle w:val="Compact"/>
+              <w:jc w:val="left"/>
+            </w:pPr>
+            <w:r>
+              <w:t xml:space="preserve">4A</w:t>
+            </w:r>
+          </w:p>
+        </w:tc>
+        <w:tc>
+          <w:p>
+            <w:pPr>
+              <w:pStyle w:val="Compact"/>
+              <w:jc w:val="left"/>
+            </w:pPr>
+            <w:r>
+              <w:t xml:space="preserve">92.90</w:t>
+            </w:r>
+          </w:p>
+        </w:tc>
+        <w:tc>
+          <w:p>
+            <w:pPr>
+              <w:pStyle w:val="Compact"/>
+              <w:jc w:val="left"/>
+            </w:pPr>
+            <w:r>
+              <w:t xml:space="preserve">7.10</w:t>
+            </w:r>
+          </w:p>
+        </w:tc>
+      </w:tr>
+      <w:tr>
+        <w:tc>
+          <w:p>
+            <w:pPr>
+              <w:pStyle w:val="Compact"/>
+              <w:jc w:val="left"/>
+            </w:pPr>
+            <w:r>
+              <w:t xml:space="preserve">5A</w:t>
+            </w:r>
+          </w:p>
+        </w:tc>
+        <w:tc>
+          <w:p>
+            <w:pPr>
+              <w:pStyle w:val="Compact"/>
+              <w:jc w:val="left"/>
+            </w:pPr>
+            <w:r>
+              <w:t xml:space="preserve">95.58</w:t>
+            </w:r>
+          </w:p>
+        </w:tc>
+        <w:tc>
+          <w:p>
+            <w:pPr>
+              <w:pStyle w:val="Compact"/>
+              <w:jc w:val="left"/>
+            </w:pPr>
+            <w:r>
+              <w:t xml:space="preserve">4.42</w:t>
+            </w:r>
+          </w:p>
+        </w:tc>
+      </w:tr>
+      <w:tr>
+        <w:tc>
+          <w:p>
+            <w:pPr>
+              <w:pStyle w:val="Compact"/>
+              <w:jc w:val="left"/>
+            </w:pPr>
+            <w:r>
+              <w:t xml:space="preserve">6A</w:t>
+            </w:r>
+          </w:p>
+        </w:tc>
+        <w:tc>
+          <w:p>
+            <w:pPr>
+              <w:pStyle w:val="Compact"/>
+              <w:jc w:val="left"/>
+            </w:pPr>
+            <w:r>
+              <w:t xml:space="preserve">95.01</w:t>
+            </w:r>
+          </w:p>
+        </w:tc>
+        <w:tc>
+          <w:p>
+            <w:pPr>
+              <w:pStyle w:val="Compact"/>
+              <w:jc w:val="left"/>
+            </w:pPr>
+            <w:r>
+              <w:t xml:space="preserve">4.99</w:t>
+            </w:r>
+          </w:p>
+        </w:tc>
+      </w:tr>
+    </w:tbl>
+    <w:p>
+      <w:pPr>
+        <w:pStyle w:val="BodyText"/>
+      </w:pPr>
+      <w:r>
+        <w:rPr>
+          <w:b/>
+        </w:rPr>
+        <w:t xml:space="preserve">Table 8:</w:t>
+      </w:r>
+      <w:r>
+        <w:t xml:space="preserve"> </w:t>
+      </w:r>
+      <w:r>
+        <w:t xml:space="preserve">Table of the percentage of surviving and dropped sequences for all six samples after trimming.</w:t>
+      </w:r>
+    </w:p>
+    <w:p>
+      <w:pPr>
+        <w:pStyle w:val="Heading3"/>
+      </w:pPr>
+      <w:bookmarkStart w:id="55" w:name="number-of-species-per-sample"/>
+      <w:r>
+        <w:t xml:space="preserve">Number of Species per Sample</w:t>
+      </w:r>
+      <w:bookmarkEnd w:id="55"/>
+    </w:p>
+    <w:p>
+      <w:pPr>
+        <w:pStyle w:val="FirstParagraph"/>
+      </w:pPr>
+      <w:r>
+        <w:t xml:space="preserve">I made a boxplot showing the number of different species in Communal versus Individual computer keyboards (Figure 7). Both Communal and Individual computer keyboards had no outliers. The mean number of different species between Communal and Individual computer keyboards were not significantly different (Table 8 Wilcox p = 0.7). This was the result of a statistical test to compare the number of different species in Communal versus Individual computer.</w:t>
+      </w:r>
+    </w:p>
+    <w:p>
+      <w:pPr>
+        <w:pStyle w:val="BodyText"/>
+      </w:pPr>
+      <w:r>
+        <w:drawing>
+          <wp:inline>
+            <wp:extent cx="4620126" cy="3696101"/>
+            <wp:effectExtent b="0" l="0" r="0" t="0"/>
+            <wp:docPr descr="" title="" id="1" name="Picture"/>
+            <a:graphic>
+              <a:graphicData uri="http://schemas.openxmlformats.org/drawingml/2006/picture">
+                <pic:pic>
+                  <pic:nvPicPr>
+                    <pic:cNvPr descr="Bioinformatics_Report_files/figure-docx/plot-number-of-species-1.png" id="0" name="Picture"/>
+                    <pic:cNvPicPr>
+                      <a:picLocks noChangeArrowheads="1" noChangeAspect="1"/>
+                    </pic:cNvPicPr>
+                  </pic:nvPicPr>
+                  <pic:blipFill>
+                    <a:blip r:embed="rId56"/>
+                    <a:stretch>
+                      <a:fillRect/>
+                    </a:stretch>
+                  </pic:blipFill>
+                  <pic:spPr bwMode="auto">
+                    <a:xfrm>
+                      <a:off x="0" y="0"/>
+                      <a:ext cx="4620126" cy="3696101"/>
+                    </a:xfrm>
+                    <a:prstGeom prst="rect">
+                      <a:avLst/>
+                    </a:prstGeom>
+                    <a:noFill/>
+                    <a:ln w="9525">
+                      <a:noFill/>
+                      <a:headEnd/>
+                      <a:tailEnd/>
+                    </a:ln>
+                  </pic:spPr>
+                </pic:pic>
+              </a:graphicData>
+            </a:graphic>
+          </wp:inline>
+        </w:drawing>
+      </w:r>
+      <w:r>
+        <w:t xml:space="preserve"> </w:t>
+      </w:r>
+      <w:r>
+        <w:rPr>
+          <w:b/>
+        </w:rPr>
+        <w:t xml:space="preserve">Figure 7:</w:t>
+      </w:r>
+      <w:r>
+        <w:t xml:space="preserve"> </w:t>
+      </w:r>
+      <w:r>
+        <w:t xml:space="preserve">Boxplot showing the number of different species between Communal and Individual samples. The mean number of different species were not significantly different between sample groups (Table 9 Wilcox p = 0.7).</w:t>
+      </w:r>
+    </w:p>
+    <w:tbl>
+      <w:tblPr>
+        <w:tblStyle w:val="Table"/>
+        <w:tblW w:type="pct" w:w="0.0"/>
+        <w:tblLook w:firstRow="1"/>
+      </w:tblPr>
+      <w:tblGrid/>
+      <w:tr>
+        <w:trPr>
+          <w:cnfStyle w:firstRow="1"/>
+        </w:trPr>
+        <w:tc>
+          <w:tcPr>
+            <w:tcBorders>
+              <w:bottom w:val="single"/>
+            </w:tcBorders>
+            <w:vAlign w:val="bottom"/>
+          </w:tcPr>
+          <w:p>
+            <w:pPr>
+              <w:pStyle w:val="Compact"/>
+              <w:jc w:val="right"/>
+            </w:pPr>
+            <w:r>
+              <w:t xml:space="preserve">statistic</w:t>
+            </w:r>
+          </w:p>
+        </w:tc>
+        <w:tc>
+          <w:tcPr>
+            <w:tcBorders>
+              <w:bottom w:val="single"/>
+            </w:tcBorders>
+            <w:vAlign w:val="bottom"/>
+          </w:tcPr>
+          <w:p>
+            <w:pPr>
+              <w:pStyle w:val="Compact"/>
+              <w:jc w:val="right"/>
+            </w:pPr>
+            <w:r>
+              <w:t xml:space="preserve">p.value</w:t>
+            </w:r>
+          </w:p>
+        </w:tc>
+        <w:tc>
+          <w:tcPr>
+            <w:tcBorders>
+              <w:bottom w:val="single"/>
+            </w:tcBorders>
+            <w:vAlign w:val="bottom"/>
+          </w:tcPr>
+          <w:p>
+            <w:pPr>
+              <w:pStyle w:val="Compact"/>
+              <w:jc w:val="left"/>
+            </w:pPr>
+            <w:r>
+              <w:t xml:space="preserve">method</w:t>
+            </w:r>
+          </w:p>
+        </w:tc>
+        <w:tc>
+          <w:tcPr>
+            <w:tcBorders>
+              <w:bottom w:val="single"/>
+            </w:tcBorders>
+            <w:vAlign w:val="bottom"/>
+          </w:tcPr>
+          <w:p>
+            <w:pPr>
+              <w:pStyle w:val="Compact"/>
+              <w:jc w:val="left"/>
+            </w:pPr>
+            <w:r>
+              <w:t xml:space="preserve">alternative</w:t>
+            </w:r>
+          </w:p>
+        </w:tc>
+      </w:tr>
+      <w:tr>
+        <w:tc>
+          <w:p>
+            <w:pPr>
+              <w:pStyle w:val="Compact"/>
+              <w:jc w:val="right"/>
+            </w:pPr>
+            <w:r>
+              <w:t xml:space="preserve">6</w:t>
+            </w:r>
+          </w:p>
+        </w:tc>
+        <w:tc>
+          <w:p>
+            <w:pPr>
+              <w:pStyle w:val="Compact"/>
+              <w:jc w:val="right"/>
+            </w:pPr>
+            <w:r>
+              <w:t xml:space="preserve">0.7</w:t>
+            </w:r>
+          </w:p>
+        </w:tc>
+        <w:tc>
+          <w:p>
+            <w:pPr>
+              <w:pStyle w:val="Compact"/>
+              <w:jc w:val="left"/>
+            </w:pPr>
+            <w:r>
+              <w:t xml:space="preserve">Wilcoxon rank sum test</w:t>
+            </w:r>
+          </w:p>
+        </w:tc>
+        <w:tc>
+          <w:p>
+            <w:pPr>
+              <w:pStyle w:val="Compact"/>
+              <w:jc w:val="left"/>
+            </w:pPr>
+            <w:r>
+              <w:t xml:space="preserve">two.sided</w:t>
+            </w:r>
+          </w:p>
+        </w:tc>
+      </w:tr>
+      <w:tr>
+        <w:tc>
+          <w:p>
+            <w:pPr>
+              <w:pStyle w:val="Compact"/>
+              <w:jc w:val="right"/>
+            </w:pPr>
+            <w:r>
+              <w:rPr>
+                <w:b/>
+              </w:rPr>
+              <w:t xml:space="preserve">Table 9:</w:t>
+            </w:r>
+          </w:p>
+        </w:tc>
+        <w:tc>
+          <w:p>
+            <w:pPr>
+              <w:pStyle w:val="Compact"/>
+              <w:jc w:val="right"/>
+            </w:pPr>
+            <w:r>
+              <w:t xml:space="preserve">The stati</w:t>
+            </w:r>
+          </w:p>
+        </w:tc>
+        <w:tc>
+          <w:p>
+            <w:pPr>
+              <w:pStyle w:val="Compact"/>
+              <w:jc w:val="left"/>
+            </w:pPr>
+            <w:r>
+              <w:t xml:space="preserve">stical (Wilcox) test to c</w:t>
+            </w:r>
+          </w:p>
+        </w:tc>
+        <w:tc>
+          <w:p>
+            <w:pPr>
+              <w:pStyle w:val="Compact"/>
+              <w:jc w:val="left"/>
+            </w:pPr>
+            <w:r>
+              <w:t xml:space="preserve">ompare the number of different species between Communal and Individual computer keyboards.</w:t>
+            </w:r>
+          </w:p>
+        </w:tc>
+      </w:tr>
+    </w:tbl>
+    <w:p>
+      <w:pPr>
+        <w:pStyle w:val="Heading3"/>
+      </w:pPr>
+      <w:bookmarkStart w:id="57" w:name="X3ea9c091fcc32703ed673bd30bf8dd1e1f7f864"/>
+      <w:r>
+        <w:t xml:space="preserve">Finding BLAST species from Cultured Data in Culture-Free Data</w:t>
+      </w:r>
+      <w:bookmarkEnd w:id="57"/>
+    </w:p>
+    <w:p>
+      <w:pPr>
+        <w:pStyle w:val="FirstParagraph"/>
+      </w:pPr>
+      <w:r>
+        <w:t xml:space="preserve">I discovered that the majority of the Cultured BLAST species were found in the Culture-Free BLAST results.</w:t>
+      </w:r>
+      <w:r>
+        <w:t xml:space="preserve"> </w:t>
+      </w:r>
+      <w:r>
+        <w:rPr>
+          <w:i/>
+        </w:rPr>
+        <w:t xml:space="preserve">Staphylococcus hominis</w:t>
+      </w:r>
+      <w:r>
+        <w:t xml:space="preserve"> </w:t>
+      </w:r>
+      <w:r>
+        <w:t xml:space="preserve">was the only species that was not found in the Culture-Free BLAST results for Sample 2A (Table 10). Since no culture was grown for Sample 4A, there was nothing to compare with the Culture-Free BLAST results (Table 10).</w:t>
+      </w:r>
+    </w:p>
+    <w:tbl>
+      <w:tblPr>
+        <w:tblStyle w:val="Table"/>
+        <w:tblW w:type="pct" w:w="0.0"/>
+        <w:tblLook w:firstRow="1"/>
+      </w:tblPr>
+      <w:tblGrid/>
+      <w:tr>
+        <w:trPr>
+          <w:cnfStyle w:firstRow="1"/>
+        </w:trPr>
+        <w:tc>
+          <w:tcPr>
+            <w:tcBorders>
+              <w:bottom w:val="single"/>
+            </w:tcBorders>
+            <w:vAlign w:val="bottom"/>
+          </w:tcPr>
+          <w:p>
+            <w:pPr>
+              <w:pStyle w:val="Compact"/>
+              <w:jc w:val="left"/>
+            </w:pPr>
+            <w:r>
+              <w:t xml:space="preserve">Sample</w:t>
+            </w:r>
+          </w:p>
+        </w:tc>
+        <w:tc>
+          <w:tcPr>
+            <w:tcBorders>
+              <w:bottom w:val="single"/>
+            </w:tcBorders>
+            <w:vAlign w:val="bottom"/>
+          </w:tcPr>
+          <w:p>
+            <w:pPr>
+              <w:pStyle w:val="Compact"/>
+              <w:jc w:val="left"/>
+            </w:pPr>
+            <w:r>
+              <w:t xml:space="preserve">Cultured BLAST</w:t>
+            </w:r>
+          </w:p>
+        </w:tc>
+        <w:tc>
+          <w:tcPr>
+            <w:tcBorders>
+              <w:bottom w:val="single"/>
+            </w:tcBorders>
+            <w:vAlign w:val="bottom"/>
+          </w:tcPr>
+          <w:p>
+            <w:pPr>
+              <w:pStyle w:val="Compact"/>
+              <w:jc w:val="left"/>
+            </w:pPr>
+            <w:r>
+              <w:t xml:space="preserve">Culture-Free BLAST</w:t>
+            </w:r>
+          </w:p>
+        </w:tc>
+      </w:tr>
+      <w:tr>
+        <w:tc>
+          <w:p>
+            <w:pPr>
+              <w:pStyle w:val="Compact"/>
+              <w:jc w:val="left"/>
+            </w:pPr>
+            <w:r>
+              <w:t xml:space="preserve">1A</w:t>
+            </w:r>
+          </w:p>
+        </w:tc>
+        <w:tc>
+          <w:p>
+            <w:pPr>
+              <w:pStyle w:val="Compact"/>
+              <w:jc w:val="left"/>
+            </w:pPr>
+            <w:r>
+              <w:rPr>
+                <w:i/>
+              </w:rPr>
+              <w:t xml:space="preserve">Staphylococcus epidermidis</w:t>
+            </w:r>
+          </w:p>
+        </w:tc>
+        <w:tc>
+          <w:p>
+            <w:pPr>
+              <w:pStyle w:val="Compact"/>
+              <w:jc w:val="left"/>
+            </w:pPr>
+            <w:r>
+              <w:t xml:space="preserve">Found</w:t>
+            </w:r>
+          </w:p>
+        </w:tc>
+      </w:tr>
+      <w:tr>
+        <w:tc>
+          <w:p>
+            <w:pPr>
+              <w:pStyle w:val="Compact"/>
+              <w:jc w:val="left"/>
+            </w:pPr>
+            <w:r>
+              <w:t xml:space="preserve">2A</w:t>
+            </w:r>
+          </w:p>
+        </w:tc>
+        <w:tc>
+          <w:p>
+            <w:pPr>
+              <w:pStyle w:val="Compact"/>
+              <w:jc w:val="left"/>
+            </w:pPr>
+            <w:r>
+              <w:rPr>
+                <w:i/>
+              </w:rPr>
+              <w:t xml:space="preserve">Staphylococcus hominis</w:t>
+            </w:r>
+          </w:p>
+        </w:tc>
+        <w:tc>
+          <w:p>
+            <w:pPr>
+              <w:pStyle w:val="Compact"/>
+              <w:jc w:val="left"/>
+            </w:pPr>
+            <w:r>
+              <w:t xml:space="preserve">Not Found</w:t>
+            </w:r>
+          </w:p>
+        </w:tc>
+      </w:tr>
+      <w:tr>
+        <w:tc>
+          <w:p>
+            <w:pPr>
+              <w:pStyle w:val="Compact"/>
+              <w:jc w:val="left"/>
+            </w:pPr>
+            <w:r>
+              <w:t xml:space="preserve">3A</w:t>
+            </w:r>
+          </w:p>
+        </w:tc>
+        <w:tc>
+          <w:p>
+            <w:pPr>
+              <w:pStyle w:val="Compact"/>
+              <w:jc w:val="left"/>
+            </w:pPr>
+            <w:r>
+              <w:rPr>
+                <w:i/>
+              </w:rPr>
+              <w:t xml:space="preserve">Bacillus subtilis</w:t>
+            </w:r>
+          </w:p>
+        </w:tc>
+        <w:tc>
+          <w:p>
+            <w:pPr>
+              <w:pStyle w:val="Compact"/>
+              <w:jc w:val="left"/>
+            </w:pPr>
+            <w:r>
+              <w:t xml:space="preserve">Found</w:t>
+            </w:r>
+          </w:p>
+        </w:tc>
+      </w:tr>
+      <w:tr>
+        <w:tc>
+          <w:p>
+            <w:pPr>
+              <w:pStyle w:val="Compact"/>
+              <w:jc w:val="left"/>
+            </w:pPr>
+            <w:r>
+              <w:t xml:space="preserve">4A</w:t>
+            </w:r>
+          </w:p>
+        </w:tc>
+        <w:tc>
+          <w:p>
+            <w:pPr>
+              <w:pStyle w:val="Compact"/>
+              <w:jc w:val="left"/>
+            </w:pPr>
+            <w:r>
+              <w:t xml:space="preserve">N/A</w:t>
+            </w:r>
+          </w:p>
+        </w:tc>
+        <w:tc>
+          <w:p>
+            <w:pPr>
+              <w:pStyle w:val="Compact"/>
+              <w:jc w:val="left"/>
+            </w:pPr>
+            <w:r>
+              <w:t xml:space="preserve">N/A</w:t>
+            </w:r>
+          </w:p>
+        </w:tc>
+      </w:tr>
+      <w:tr>
+        <w:tc>
+          <w:p>
+            <w:pPr>
+              <w:pStyle w:val="Compact"/>
+              <w:jc w:val="left"/>
+            </w:pPr>
+            <w:r>
+              <w:t xml:space="preserve">5A</w:t>
+            </w:r>
+          </w:p>
+        </w:tc>
+        <w:tc>
+          <w:p>
+            <w:pPr>
+              <w:pStyle w:val="Compact"/>
+              <w:jc w:val="left"/>
+            </w:pPr>
+            <w:r>
+              <w:rPr>
+                <w:i/>
+              </w:rPr>
+              <w:t xml:space="preserve">Bacillus subtilis</w:t>
+            </w:r>
+          </w:p>
+        </w:tc>
+        <w:tc>
+          <w:p>
+            <w:pPr>
+              <w:pStyle w:val="Compact"/>
+              <w:jc w:val="left"/>
+            </w:pPr>
+            <w:r>
+              <w:t xml:space="preserve">Found</w:t>
+            </w:r>
+          </w:p>
+        </w:tc>
+      </w:tr>
+      <w:tr>
+        <w:tc>
+          <w:p>
+            <w:pPr>
+              <w:pStyle w:val="Compact"/>
+              <w:jc w:val="left"/>
+            </w:pPr>
+            <w:r>
+              <w:t xml:space="preserve">6A</w:t>
+            </w:r>
+          </w:p>
+        </w:tc>
+        <w:tc>
+          <w:p>
+            <w:pPr>
+              <w:pStyle w:val="Compact"/>
+              <w:jc w:val="left"/>
+            </w:pPr>
+            <w:r>
+              <w:rPr>
+                <w:i/>
+              </w:rPr>
+              <w:t xml:space="preserve">Staphylococcus epidermidis</w:t>
+            </w:r>
+          </w:p>
+        </w:tc>
+        <w:tc>
+          <w:p>
+            <w:pPr>
+              <w:pStyle w:val="Compact"/>
+              <w:jc w:val="left"/>
+            </w:pPr>
+            <w:r>
+              <w:t xml:space="preserve">Found</w:t>
+            </w:r>
+          </w:p>
+        </w:tc>
+      </w:tr>
+    </w:tbl>
+    <w:p>
+      <w:pPr>
+        <w:pStyle w:val="BodyText"/>
+      </w:pPr>
+      <w:r>
+        <w:rPr>
+          <w:b/>
+        </w:rPr>
+        <w:t xml:space="preserve">Table 10:</w:t>
+      </w:r>
+      <w:r>
+        <w:t xml:space="preserve"> </w:t>
+      </w:r>
+      <w:r>
+        <w:t xml:space="preserve">Table matching the species in the Cultured BLAST to the Culture-Free BLAST data.</w:t>
+      </w:r>
+    </w:p>
+    <w:p>
+      <w:pPr>
+        <w:pStyle w:val="Heading3"/>
+      </w:pPr>
+      <w:bookmarkStart w:id="58" w:name="blast-table-for-control-samples"/>
+      <w:r>
+        <w:t xml:space="preserve">BLAST Table for Control Samples</w:t>
+      </w:r>
+      <w:bookmarkEnd w:id="58"/>
+    </w:p>
+    <w:p>
+      <w:pPr>
+        <w:pStyle w:val="FirstParagraph"/>
+      </w:pPr>
+      <w:r>
+        <w:t xml:space="preserve">It was found that the most abundant and the second most abundant species found for the positive controls were all the same:</w:t>
+      </w:r>
+      <w:r>
+        <w:t xml:space="preserve"> </w:t>
+      </w:r>
+      <w:r>
+        <w:rPr>
+          <w:i/>
+        </w:rPr>
+        <w:t xml:space="preserve">Salmonella enterica</w:t>
+      </w:r>
+      <w:r>
+        <w:t xml:space="preserve"> </w:t>
+      </w:r>
+      <w:r>
+        <w:t xml:space="preserve">subsp.</w:t>
+      </w:r>
+      <w:r>
+        <w:t xml:space="preserve"> </w:t>
+      </w:r>
+      <w:r>
+        <w:rPr>
+          <w:i/>
+        </w:rPr>
+        <w:t xml:space="preserve">enterica serovar Indiana</w:t>
+      </w:r>
+      <w:r>
+        <w:t xml:space="preserve"> </w:t>
+      </w:r>
+      <w:r>
+        <w:t xml:space="preserve">and</w:t>
+      </w:r>
+      <w:r>
+        <w:t xml:space="preserve"> </w:t>
+      </w:r>
+      <w:r>
+        <w:rPr>
+          <w:i/>
+        </w:rPr>
+        <w:t xml:space="preserve">Listeria monocytogenes</w:t>
+      </w:r>
+      <w:r>
+        <w:t xml:space="preserve"> </w:t>
+      </w:r>
+      <w:r>
+        <w:t xml:space="preserve">(Table 11). The negative controls obtained a variety of the second most abundant species (Table 11).</w:t>
+      </w:r>
+    </w:p>
+    <w:tbl>
+      <w:tblPr>
+        <w:tblStyle w:val="Table"/>
+        <w:tblW w:type="pct" w:w="5000.0"/>
+        <w:tblLook w:firstRow="1"/>
+      </w:tblPr>
+      <w:tblGrid>
+        <w:gridCol w:w="1889"/>
+        <w:gridCol w:w="3851"/>
+        <w:gridCol w:w="2179"/>
+      </w:tblGrid>
+      <w:tr>
+        <w:trPr>
+          <w:cnfStyle w:firstRow="1"/>
+        </w:trPr>
+        <w:tc>
+          <w:tcPr>
+            <w:tcBorders>
+              <w:bottom w:val="single"/>
+            </w:tcBorders>
+            <w:vAlign w:val="bottom"/>
+          </w:tcPr>
+          <w:p>
+            <w:pPr>
+              <w:pStyle w:val="Compact"/>
+              <w:jc w:val="left"/>
+            </w:pPr>
+            <w:r>
+              <w:t xml:space="preserve">Sample Groups</w:t>
+            </w:r>
+          </w:p>
+        </w:tc>
+        <w:tc>
+          <w:tcPr>
+            <w:tcBorders>
+              <w:bottom w:val="single"/>
+            </w:tcBorders>
+            <w:vAlign w:val="bottom"/>
+          </w:tcPr>
+          <w:p>
+            <w:pPr>
+              <w:pStyle w:val="Compact"/>
+              <w:jc w:val="left"/>
+            </w:pPr>
+            <w:r>
+              <w:t xml:space="preserve">Most Abundant Species</w:t>
+            </w:r>
+          </w:p>
+        </w:tc>
+        <w:tc>
+          <w:tcPr>
+            <w:tcBorders>
+              <w:bottom w:val="single"/>
+            </w:tcBorders>
+            <w:vAlign w:val="bottom"/>
+          </w:tcPr>
+          <w:p>
+            <w:pPr>
+              <w:pStyle w:val="Compact"/>
+              <w:jc w:val="left"/>
+            </w:pPr>
+            <w:r>
+              <w:t xml:space="preserve">Second Most Abundant Species</w:t>
+            </w:r>
+          </w:p>
+        </w:tc>
+      </w:tr>
+      <w:tr>
+        <w:tc>
+          <w:p>
+            <w:pPr>
+              <w:pStyle w:val="Compact"/>
+              <w:jc w:val="left"/>
+            </w:pPr>
+            <w:r>
+              <w:t xml:space="preserve">Positive Control (zymo1)</w:t>
+            </w:r>
+          </w:p>
+        </w:tc>
+        <w:tc>
+          <w:p>
+            <w:pPr>
+              <w:pStyle w:val="Compact"/>
+              <w:jc w:val="left"/>
+            </w:pPr>
+            <w:r>
+              <w:rPr>
+                <w:i/>
+              </w:rPr>
+              <w:t xml:space="preserve">Salmonella enterica</w:t>
+            </w:r>
+            <w:r>
+              <w:t xml:space="preserve"> </w:t>
+            </w:r>
+            <w:r>
+              <w:t xml:space="preserve">subsp.</w:t>
+            </w:r>
+            <w:r>
+              <w:t xml:space="preserve"> </w:t>
+            </w:r>
+            <w:r>
+              <w:rPr>
+                <w:i/>
+              </w:rPr>
+              <w:t xml:space="preserve">enterica serovar Indiana</w:t>
+            </w:r>
+          </w:p>
+        </w:tc>
+        <w:tc>
+          <w:p>
+            <w:pPr>
+              <w:pStyle w:val="Compact"/>
+              <w:jc w:val="left"/>
+            </w:pPr>
+            <w:r>
+              <w:rPr>
+                <w:i/>
+              </w:rPr>
+              <w:t xml:space="preserve">Listeria monocytogenes</w:t>
+            </w:r>
+          </w:p>
+        </w:tc>
+      </w:tr>
+      <w:tr>
+        <w:tc>
+          <w:p>
+            <w:pPr>
+              <w:pStyle w:val="Compact"/>
+              <w:jc w:val="left"/>
+            </w:pPr>
+            <w:r>
+              <w:t xml:space="preserve">Positive Control (zymo2)</w:t>
+            </w:r>
+          </w:p>
+        </w:tc>
+        <w:tc>
+          <w:p>
+            <w:pPr>
+              <w:pStyle w:val="Compact"/>
+              <w:jc w:val="left"/>
+            </w:pPr>
+            <w:r>
+              <w:rPr>
+                <w:i/>
+              </w:rPr>
+              <w:t xml:space="preserve">Salmonella enterica</w:t>
+            </w:r>
+            <w:r>
+              <w:t xml:space="preserve"> </w:t>
+            </w:r>
+            <w:r>
+              <w:t xml:space="preserve">subsp.</w:t>
+            </w:r>
+            <w:r>
+              <w:t xml:space="preserve"> </w:t>
+            </w:r>
+            <w:r>
+              <w:rPr>
+                <w:i/>
+              </w:rPr>
+              <w:t xml:space="preserve">enterica serovar Indiana</w:t>
+            </w:r>
+          </w:p>
+        </w:tc>
+        <w:tc>
+          <w:p>
+            <w:pPr>
+              <w:pStyle w:val="Compact"/>
+              <w:jc w:val="left"/>
+            </w:pPr>
+            <w:r>
+              <w:rPr>
+                <w:i/>
+              </w:rPr>
+              <w:t xml:space="preserve">Listeria monocytogenes</w:t>
+            </w:r>
+          </w:p>
+        </w:tc>
+      </w:tr>
+      <w:tr>
+        <w:tc>
+          <w:p>
+            <w:pPr>
+              <w:pStyle w:val="Compact"/>
+              <w:jc w:val="left"/>
+            </w:pPr>
+            <w:r>
+              <w:t xml:space="preserve">Positive Control (zymo3)</w:t>
+            </w:r>
+          </w:p>
+        </w:tc>
+        <w:tc>
+          <w:p>
+            <w:pPr>
+              <w:pStyle w:val="Compact"/>
+              <w:jc w:val="left"/>
+            </w:pPr>
+            <w:r>
+              <w:rPr>
+                <w:i/>
+              </w:rPr>
+              <w:t xml:space="preserve">Salmonella enterica</w:t>
+            </w:r>
+            <w:r>
+              <w:t xml:space="preserve"> </w:t>
+            </w:r>
+            <w:r>
+              <w:t xml:space="preserve">subsp.</w:t>
+            </w:r>
+            <w:r>
+              <w:t xml:space="preserve"> </w:t>
+            </w:r>
+            <w:r>
+              <w:rPr>
+                <w:i/>
+              </w:rPr>
+              <w:t xml:space="preserve">enterica serovar Indiana</w:t>
+            </w:r>
+          </w:p>
+        </w:tc>
+        <w:tc>
+          <w:p>
+            <w:pPr>
+              <w:pStyle w:val="Compact"/>
+              <w:jc w:val="left"/>
+            </w:pPr>
+            <w:r>
+              <w:rPr>
+                <w:i/>
+              </w:rPr>
+              <w:t xml:space="preserve">Listeria monocytogenes</w:t>
+            </w:r>
+          </w:p>
+        </w:tc>
+      </w:tr>
+      <w:tr>
+        <w:tc>
+          <w:p>
+            <w:pPr>
+              <w:pStyle w:val="Compact"/>
+              <w:jc w:val="left"/>
+            </w:pPr>
+            <w:r>
+              <w:t xml:space="preserve">Positive Control (zymo4)</w:t>
+            </w:r>
+          </w:p>
+        </w:tc>
+        <w:tc>
+          <w:p>
+            <w:pPr>
+              <w:pStyle w:val="Compact"/>
+              <w:jc w:val="left"/>
+            </w:pPr>
+            <w:r>
+              <w:rPr>
+                <w:i/>
+              </w:rPr>
+              <w:t xml:space="preserve">Salmonella enterica</w:t>
+            </w:r>
+            <w:r>
+              <w:t xml:space="preserve"> </w:t>
+            </w:r>
+            <w:r>
+              <w:t xml:space="preserve">subsp.</w:t>
+            </w:r>
+            <w:r>
+              <w:t xml:space="preserve"> </w:t>
+            </w:r>
+            <w:r>
+              <w:rPr>
+                <w:i/>
+              </w:rPr>
+              <w:t xml:space="preserve">enterica serovar Indiana</w:t>
+            </w:r>
+          </w:p>
+        </w:tc>
+        <w:tc>
+          <w:p>
+            <w:pPr>
+              <w:pStyle w:val="Compact"/>
+              <w:jc w:val="left"/>
+            </w:pPr>
+            <w:r>
+              <w:rPr>
+                <w:i/>
+              </w:rPr>
+              <w:t xml:space="preserve">Listeria monocytogenes</w:t>
+            </w:r>
+          </w:p>
+        </w:tc>
+      </w:tr>
+      <w:tr>
+        <w:tc>
+          <w:p>
+            <w:pPr>
+              <w:pStyle w:val="Compact"/>
+              <w:jc w:val="left"/>
+            </w:pPr>
+            <w:r>
+              <w:t xml:space="preserve">Negative Control 1</w:t>
+            </w:r>
+          </w:p>
+        </w:tc>
+        <w:tc>
+          <w:p>
+            <w:pPr>
+              <w:pStyle w:val="Compact"/>
+              <w:jc w:val="left"/>
+            </w:pPr>
+            <w:r>
+              <w:rPr>
+                <w:i/>
+              </w:rPr>
+              <w:t xml:space="preserve">Acinetobacter tandoii</w:t>
+            </w:r>
+          </w:p>
+        </w:tc>
+        <w:tc>
+          <w:p>
+            <w:pPr>
+              <w:pStyle w:val="Compact"/>
+              <w:jc w:val="left"/>
+            </w:pPr>
+            <w:r>
+              <w:rPr>
+                <w:i/>
+              </w:rPr>
+              <w:t xml:space="preserve">Escherichia coli</w:t>
+            </w:r>
+          </w:p>
+        </w:tc>
+      </w:tr>
+      <w:tr>
+        <w:tc>
+          <w:p>
+            <w:pPr>
+              <w:pStyle w:val="Compact"/>
+              <w:jc w:val="left"/>
+            </w:pPr>
+            <w:r>
+              <w:t xml:space="preserve">Negative Control 2</w:t>
+            </w:r>
+          </w:p>
+        </w:tc>
+        <w:tc>
+          <w:p>
+            <w:pPr>
+              <w:pStyle w:val="Compact"/>
+              <w:jc w:val="left"/>
+            </w:pPr>
+            <w:r>
+              <w:rPr>
+                <w:i/>
+              </w:rPr>
+              <w:t xml:space="preserve">Acinetobacter tandoii</w:t>
+            </w:r>
+          </w:p>
+        </w:tc>
+        <w:tc>
+          <w:p>
+            <w:pPr>
+              <w:pStyle w:val="Compact"/>
+              <w:jc w:val="left"/>
+            </w:pPr>
+            <w:r>
+              <w:rPr>
+                <w:i/>
+              </w:rPr>
+              <w:t xml:space="preserve">Micrococcus</w:t>
+            </w:r>
+            <w:r>
+              <w:t xml:space="preserve"> </w:t>
+            </w:r>
+            <w:r>
+              <w:t xml:space="preserve">sp.</w:t>
+            </w:r>
+          </w:p>
+        </w:tc>
+      </w:tr>
+      <w:tr>
+        <w:tc>
+          <w:p>
+            <w:pPr>
+              <w:pStyle w:val="Compact"/>
+              <w:jc w:val="left"/>
+            </w:pPr>
+            <w:r>
+              <w:t xml:space="preserve">Negative Control 3</w:t>
+            </w:r>
+          </w:p>
+        </w:tc>
+        <w:tc>
+          <w:p>
+            <w:pPr>
+              <w:pStyle w:val="Compact"/>
+              <w:jc w:val="left"/>
+            </w:pPr>
+            <w:r>
+              <w:rPr>
+                <w:i/>
+              </w:rPr>
+              <w:t xml:space="preserve">Acinetobacter tandoii</w:t>
+            </w:r>
+          </w:p>
+        </w:tc>
+        <w:tc>
+          <w:p>
+            <w:pPr>
+              <w:pStyle w:val="Compact"/>
+              <w:jc w:val="left"/>
+            </w:pPr>
+            <w:r>
+              <w:rPr>
+                <w:i/>
+              </w:rPr>
+              <w:t xml:space="preserve">Escherichia coli</w:t>
+            </w:r>
+          </w:p>
+        </w:tc>
+      </w:tr>
+      <w:tr>
+        <w:tc>
+          <w:p>
+            <w:pPr>
+              <w:pStyle w:val="Compact"/>
+              <w:jc w:val="left"/>
+            </w:pPr>
+            <w:r>
+              <w:t xml:space="preserve">Negative Control 4</w:t>
+            </w:r>
+          </w:p>
+        </w:tc>
+        <w:tc>
+          <w:p>
+            <w:pPr>
+              <w:pStyle w:val="Compact"/>
+              <w:jc w:val="left"/>
+            </w:pPr>
+            <w:r>
+              <w:rPr>
+                <w:i/>
+              </w:rPr>
+              <w:t xml:space="preserve">Acinetobacter tandoii</w:t>
+            </w:r>
+          </w:p>
+        </w:tc>
+        <w:tc>
+          <w:p>
+            <w:pPr>
+              <w:pStyle w:val="Compact"/>
+              <w:jc w:val="left"/>
+            </w:pPr>
+            <w:r>
+              <w:rPr>
+                <w:i/>
+              </w:rPr>
+              <w:t xml:space="preserve">Haemophilus parainfluenzae</w:t>
+            </w:r>
+          </w:p>
+        </w:tc>
+      </w:tr>
+    </w:tbl>
+    <w:p>
+      <w:pPr>
+        <w:pStyle w:val="BodyText"/>
+      </w:pPr>
+      <w:r>
+        <w:rPr>
+          <w:b/>
+        </w:rPr>
+        <w:t xml:space="preserve">Table 11:</w:t>
+      </w:r>
+      <w:r>
+        <w:t xml:space="preserve"> </w:t>
+      </w:r>
+      <w:r>
+        <w:t xml:space="preserve">BLAST Table of the most abundant and second-most abundant species in the positive (from ZymoBIOMICS Microbial Community DNA standard) and negative controls (sterile molecular grade reagent water).</w:t>
+      </w:r>
+    </w:p>
+    <w:p>
+      <w:pPr>
         <w:pStyle w:val="Heading1"/>
       </w:pPr>
-      <w:bookmarkStart w:id="51" w:name="discussion"/>
+      <w:bookmarkStart w:id="59" w:name="discussion"/>
       <w:r>
         <w:t xml:space="preserve">Discussion</w:t>
       </w:r>
-      <w:bookmarkEnd w:id="51"/>
+      <w:bookmarkEnd w:id="59"/>
     </w:p>
     <w:p>
       <w:pPr>
         <w:pStyle w:val="FirstParagraph"/>
       </w:pPr>
       <w:r>
-        <w:t xml:space="preserve">My primary question was whether or not the keyboards of individual USF college students’ laptops from the Bioinformatics class have more or less microbacterial species compared to shared computers on campus from the library, the UC and Toler Hall. I hypothesized that the keyboards of shared computers have more microbacterial species than individual keyboards because of the increased number of people (students, faculty, staff, etc.) that have access to the keyboard. My primary findings for the culture data was a significant difference in the number of colonies between Communal and Individual computer keyboards. For the molecular data, it was important that the BLAST table agreed with the Maximum Likelihood Phylogeny and the Bayesian Phylogeny in which samples were more closely related.</w:t>
+        <w:t xml:space="preserve">My primary question was whether or not the keyboards of individual USF college students’ laptops from the Bioinformatics class have more or less microbacterial species compared to shared computers on campus from the library, the UC and Toler Hall. I hypothesized that the keyboards of shared computers have more microbacterial species than individual keyboards because of the increased number of people (students, faculty, staff, etc.) that have access to the keyboard. My primary findings for the culture data was a significant difference in the number of colonies between Communal and Individual computer keyboards. For the molecular data, it was important that the BLAST table agreed with the Maximum Likelihood Phylogeny and the Bayesian Phylogeny in which samples were more closely related. From the culture-free data, I found that there was no significant difference between the number of species between communal and individual sample groups.</w:t>
       </w:r>
     </w:p>
     <w:p>
       <w:pPr>
         <w:pStyle w:val="Heading2"/>
       </w:pPr>
-      <w:bookmarkStart w:id="52" w:name="grown-cultures-1"/>
+      <w:bookmarkStart w:id="60" w:name="grown-cultures-1"/>
       <w:r>
         <w:t xml:space="preserve">Grown Cultures</w:t>
       </w:r>
-      <w:bookmarkEnd w:id="52"/>
+      <w:bookmarkEnd w:id="60"/>
     </w:p>
     <w:p>
       <w:pPr>
@@ -3214,7 +5499,7 @@
         <w:pStyle w:val="BodyText"/>
       </w:pPr>
       <w:r>
-        <w:t xml:space="preserve">The only TSA plate group of 1x, 10x, and 100x that did not have any culture growing at all was 4F, or the personal laptop from Student A. This was similar to previous research since a majority of the samples contained bacterial contamination and for my small sample size of six different bacterial swabs, five out of six showing bacterial contamination is congruent with previous findings since a majority of samples contained bacterial contamination</w:t>
+        <w:t xml:space="preserve">The only TSA plate group of 1x, 10x, and 100x that did not have any cultures growing at all was 4F, or the personal laptop from Student A. This was similar to previous research since a majority of the samples contained bacterial contamination and for my small sample size of six different bacterial swabs, five out of six showing bacterial contamination is congruent with previous findings since a majority of samples contained bacterial contamination</w:t>
       </w:r>
       <w:r>
         <w:t xml:space="preserve"> </w:t>
@@ -3242,7 +5527,7 @@
       <w:pPr>
         <w:pStyle w:val="Heading2"/>
       </w:pPr>
-      <w:bookmarkStart w:id="53" w:name="touchdown-pcr-for-f-key-series"/>
+      <w:bookmarkStart w:id="61" w:name="touchdown-pcr-for-f-key-series"/>
       <w:r>
         <w:t xml:space="preserve">Touchdown PCR for</w:t>
       </w:r>
@@ -3264,7 +5549,7 @@
       <w:r>
         <w:t xml:space="preserve">key series</w:t>
       </w:r>
-      <w:bookmarkEnd w:id="53"/>
+      <w:bookmarkEnd w:id="61"/>
     </w:p>
     <w:p>
       <w:pPr>
@@ -3347,11 +5632,47 @@
       <w:pPr>
         <w:pStyle w:val="Heading2"/>
       </w:pPr>
-      <w:bookmarkStart w:id="54" w:name="gel-electrophoresis-1"/>
+      <w:bookmarkStart w:id="62" w:name="pcr-for-key-a-series"/>
+      <w:r>
+        <w:t xml:space="preserve">PCR for Key</w:t>
+      </w:r>
+      <w:r>
+        <w:t xml:space="preserve"> </w:t>
+      </w:r>
+      <w:r>
+        <w:t xml:space="preserve">“</w:t>
+      </w:r>
+      <w:r>
+        <w:t xml:space="preserve">A</w:t>
+      </w:r>
+      <w:r>
+        <w:t xml:space="preserve">”</w:t>
+      </w:r>
+      <w:r>
+        <w:t xml:space="preserve"> </w:t>
+      </w:r>
+      <w:r>
+        <w:t xml:space="preserve">Series</w:t>
+      </w:r>
+      <w:bookmarkEnd w:id="62"/>
+    </w:p>
+    <w:p>
+      <w:pPr>
+        <w:pStyle w:val="FirstParagraph"/>
+      </w:pPr>
+      <w:r>
+        <w:t xml:space="preserve">The PCR for the culture-free samples was not a touchdown and was only half the time of the cultured samples. This was because there is nothing distinguishing the samples because all have the same primer; there was no need to be selective.</w:t>
+      </w:r>
+    </w:p>
+    <w:p>
+      <w:pPr>
+        <w:pStyle w:val="Heading2"/>
+      </w:pPr>
+      <w:bookmarkStart w:id="63" w:name="gel-electrophoresis-1"/>
       <w:r>
         <w:t xml:space="preserve">Gel Electrophoresis</w:t>
       </w:r>
-      <w:bookmarkEnd w:id="54"/>
+      <w:bookmarkEnd w:id="63"/>
     </w:p>
     <w:p>
       <w:pPr>
@@ -3365,11 +5686,11 @@
       <w:pPr>
         <w:pStyle w:val="Heading2"/>
       </w:pPr>
-      <w:bookmarkStart w:id="55" w:name="geneious-prime"/>
+      <w:bookmarkStart w:id="64" w:name="geneious-prime"/>
       <w:r>
         <w:t xml:space="preserve">Geneious Prime</w:t>
       </w:r>
-      <w:bookmarkEnd w:id="55"/>
+      <w:bookmarkEnd w:id="64"/>
     </w:p>
     <w:p>
       <w:pPr>
@@ -3383,11 +5704,11 @@
       <w:pPr>
         <w:pStyle w:val="Heading2"/>
       </w:pPr>
-      <w:bookmarkStart w:id="56" w:name="sequence-relationships"/>
+      <w:bookmarkStart w:id="65" w:name="sequence-relationships"/>
       <w:r>
         <w:t xml:space="preserve">Sequence Relationships</w:t>
       </w:r>
-      <w:bookmarkEnd w:id="56"/>
+      <w:bookmarkEnd w:id="65"/>
     </w:p>
     <w:p>
       <w:pPr>
@@ -3511,7 +5832,95 @@
         <w:t xml:space="preserve"> </w:t>
       </w:r>
       <w:r>
-        <w:t xml:space="preserve">from the BLAST table (Figure 5; Table 5). The Bayesian Phylogeny agreed with the Maximum Likelihood Phylogeny and the BLAST table, resulting with the same groupings (Figure 6). I did not find support for my hypothesis as there was no difference between the number of bacterial species between Communal or Individual computer keyboards. Sequences 6Fp and 2F were from the genus</w:t>
+        <w:t xml:space="preserve">from the BLAST table (Figure 5; Table 5). The Bayesian Phylogeny agreed with the Maximum Likelihood Phylogeny and the BLAST table, resulting with the same groupings (Figure 6).</w:t>
+      </w:r>
+    </w:p>
+    <w:p>
+      <w:pPr>
+        <w:pStyle w:val="BodyText"/>
+      </w:pPr>
+      <w:r>
+        <w:t xml:space="preserve">I expected the cultured BLAST species to be found in the Illumina culture-free BLAST species because Illumina sequencing amplifies everything while Sanger sequencing only amplified one cultured colony. However, that was not the case (Table 10). Some reasons as to why this happened could be because I sampled the</w:t>
+      </w:r>
+      <w:r>
+        <w:t xml:space="preserve"> </w:t>
+      </w:r>
+      <w:r>
+        <w:t xml:space="preserve">“</w:t>
+      </w:r>
+      <w:r>
+        <w:t xml:space="preserve">F</w:t>
+      </w:r>
+      <w:r>
+        <w:t xml:space="preserve">”</w:t>
+      </w:r>
+      <w:r>
+        <w:t xml:space="preserve"> </w:t>
+      </w:r>
+      <w:r>
+        <w:t xml:space="preserve">key for Sanger sequencing and the</w:t>
+      </w:r>
+      <w:r>
+        <w:t xml:space="preserve"> </w:t>
+      </w:r>
+      <w:r>
+        <w:t xml:space="preserve">“</w:t>
+      </w:r>
+      <w:r>
+        <w:t xml:space="preserve">A</w:t>
+      </w:r>
+      <w:r>
+        <w:t xml:space="preserve">”</w:t>
+      </w:r>
+      <w:r>
+        <w:t xml:space="preserve"> </w:t>
+      </w:r>
+      <w:r>
+        <w:t xml:space="preserve">key for Illumina sequencing, which are not correlated with each other besides being on the left side of the keyboard. For future follow-up experiments, I could either sample two keys that are both vowels (and therefore heavily used) or the</w:t>
+      </w:r>
+      <w:r>
+        <w:t xml:space="preserve"> </w:t>
+      </w:r>
+      <w:r>
+        <w:t xml:space="preserve">“</w:t>
+      </w:r>
+      <w:r>
+        <w:t xml:space="preserve">F</w:t>
+      </w:r>
+      <w:r>
+        <w:t xml:space="preserve">”</w:t>
+      </w:r>
+      <w:r>
+        <w:t xml:space="preserve"> </w:t>
+      </w:r>
+      <w:r>
+        <w:t xml:space="preserve">and</w:t>
+      </w:r>
+      <w:r>
+        <w:t xml:space="preserve"> </w:t>
+      </w:r>
+      <w:r>
+        <w:t xml:space="preserve">“</w:t>
+      </w:r>
+      <w:r>
+        <w:t xml:space="preserve">J</w:t>
+      </w:r>
+      <w:r>
+        <w:t xml:space="preserve">”</w:t>
+      </w:r>
+      <w:r>
+        <w:t xml:space="preserve"> </w:t>
+      </w:r>
+      <w:r>
+        <w:t xml:space="preserve">keys, which are both finger placeholders.</w:t>
+      </w:r>
+    </w:p>
+    <w:p>
+      <w:pPr>
+        <w:pStyle w:val="BodyText"/>
+      </w:pPr>
+      <w:r>
+        <w:t xml:space="preserve">Another odd circumstance that occurred was that the negative controls contained bacteria such as</w:t>
       </w:r>
       <w:r>
         <w:t xml:space="preserve"> </w:t>
@@ -3520,6 +5929,71 @@
         <w:rPr>
           <w:i/>
         </w:rPr>
+        <w:t xml:space="preserve">E. coli</w:t>
+      </w:r>
+      <w:r>
+        <w:t xml:space="preserve"> </w:t>
+      </w:r>
+      <w:r>
+        <w:t xml:space="preserve">and</w:t>
+      </w:r>
+      <w:r>
+        <w:t xml:space="preserve"> </w:t>
+      </w:r>
+      <w:r>
+        <w:rPr>
+          <w:i/>
+        </w:rPr>
+        <w:t xml:space="preserve">Haemophilus parainfluenzae</w:t>
+      </w:r>
+      <w:r>
+        <w:t xml:space="preserve">, which are contaminants and unexpected in supposedly sterile molecular grade reagent water. Since there the negative control produced a positive result, a confounding variable was involved. However, neither</w:t>
+      </w:r>
+      <w:r>
+        <w:t xml:space="preserve"> </w:t>
+      </w:r>
+      <w:r>
+        <w:rPr>
+          <w:i/>
+        </w:rPr>
+        <w:t xml:space="preserve">E. coli</w:t>
+      </w:r>
+      <w:r>
+        <w:t xml:space="preserve"> </w:t>
+      </w:r>
+      <w:r>
+        <w:t xml:space="preserve">or</w:t>
+      </w:r>
+      <w:r>
+        <w:t xml:space="preserve"> </w:t>
+      </w:r>
+      <w:r>
+        <w:rPr>
+          <w:i/>
+        </w:rPr>
+        <w:t xml:space="preserve">Haemophilus parainfluenzae</w:t>
+      </w:r>
+      <w:r>
+        <w:t xml:space="preserve"> </w:t>
+      </w:r>
+      <w:r>
+        <w:t xml:space="preserve">were found in the BLAST samples of my sequences. Illumina sequencing and BLAST of the positive controls worked because the positive controls contained the expected bacteria (Table 10).</w:t>
+      </w:r>
+    </w:p>
+    <w:p>
+      <w:pPr>
+        <w:pStyle w:val="BodyText"/>
+      </w:pPr>
+      <w:r>
+        <w:t xml:space="preserve">I did not find support for my hypothesis as there was no difference between the number of bacterial species between Communal or Individual computer keyboards. Sequences 6Fp and 2F were from the genus</w:t>
+      </w:r>
+      <w:r>
+        <w:t xml:space="preserve"> </w:t>
+      </w:r>
+      <w:r>
+        <w:rPr>
+          <w:i/>
+        </w:rPr>
         <w:t xml:space="preserve">Staphylococcus</w:t>
       </w:r>
       <w:r>
@@ -3535,21 +6009,21 @@
         <w:t xml:space="preserve">Bacillus</w:t>
       </w:r>
       <w:r>
-        <w:t xml:space="preserve">, yet 3F was from a shared computer keyboard while 5F was from an Individual Student’s computer keyboard (Table 5, Figure 5, Figure 6). I did, however, find that there was a signifcant difference in colony abundance on communal keyboards over individual keyboards (Table 1 Wilcox p = 0.02).</w:t>
+        <w:t xml:space="preserve">, yet 3F was from a shared computer keyboard while 5F was from an Individual Student’s computer keyboard (Table 5, Figure 5, Figure 6). Furthermore, from the culture-free data, I found that there was no significant difference between the number of species between communal and individual sample groups (Table 8 Wilcox p = 0.7). I did, however, find that there was a significant difference in colony abundance on communal keyboards over individual keyboards (Table 1 Wilcox p = 0.02).</w:t>
       </w:r>
     </w:p>
     <w:p>
       <w:pPr>
         <w:pStyle w:val="Heading1"/>
       </w:pPr>
-      <w:bookmarkStart w:id="57" w:name="sources-cited"/>
+      <w:bookmarkStart w:id="66" w:name="sources-cited"/>
       <w:r>
         <w:t xml:space="preserve">Sources Cited</w:t>
       </w:r>
-      <w:bookmarkEnd w:id="57"/>
-    </w:p>
-    <w:bookmarkStart w:id="72" w:name="refs"/>
-    <w:bookmarkStart w:id="58" w:name="ref-al2011bacterial"/>
+      <w:bookmarkEnd w:id="66"/>
+    </w:p>
+    <w:bookmarkStart w:id="85" w:name="refs"/>
+    <w:bookmarkStart w:id="67" w:name="ref-al2011bacterial"/>
     <w:p>
       <w:pPr>
         <w:pStyle w:val="Bibliography"/>
@@ -3597,8 +6071,8 @@
         <w:t xml:space="preserve">, 3998–4003.</w:t>
       </w:r>
     </w:p>
-    <w:bookmarkEnd w:id="58"/>
-    <w:bookmarkStart w:id="59" w:name="ref-anderson2009microbial"/>
+    <w:bookmarkEnd w:id="67"/>
+    <w:bookmarkStart w:id="68" w:name="ref-anderson2009microbial"/>
     <w:p>
       <w:pPr>
         <w:pStyle w:val="Bibliography"/>
@@ -3631,8 +6105,8 @@
         <w:t xml:space="preserve">, 507–509.</w:t>
       </w:r>
     </w:p>
-    <w:bookmarkEnd w:id="59"/>
-    <w:bookmarkStart w:id="60" w:name="ref-eltablawy2009microbial"/>
+    <w:bookmarkEnd w:id="68"/>
+    <w:bookmarkStart w:id="69" w:name="ref-eltablawy2009microbial"/>
     <w:p>
       <w:pPr>
         <w:pStyle w:val="Bibliography"/>
@@ -3665,8 +6139,8 @@
         <w:t xml:space="preserve">, 162–167.</w:t>
       </w:r>
     </w:p>
-    <w:bookmarkEnd w:id="60"/>
-    <w:bookmarkStart w:id="61" w:name="ref-fraser2009bacterial"/>
+    <w:bookmarkEnd w:id="69"/>
+    <w:bookmarkStart w:id="70" w:name="ref-fraser2009bacterial"/>
     <w:p>
       <w:pPr>
         <w:pStyle w:val="Bibliography"/>
@@ -3675,8 +6149,8 @@
         <w:t xml:space="preserve">Fraser,M. and Girling,S. (2009) Bacterial carriage of computer keyboards in veterinary practices in scotland.</w:t>
       </w:r>
     </w:p>
-    <w:bookmarkEnd w:id="61"/>
-    <w:bookmarkStart w:id="62" w:name="ref-guindon2005phyml"/>
+    <w:bookmarkEnd w:id="70"/>
+    <w:bookmarkStart w:id="71" w:name="ref-guindon2005phyml"/>
     <w:p>
       <w:pPr>
         <w:pStyle w:val="Bibliography"/>
@@ -3724,8 +6198,8 @@
         <w:t xml:space="preserve">, W557–W559.</w:t>
       </w:r>
     </w:p>
-    <w:bookmarkEnd w:id="62"/>
-    <w:bookmarkStart w:id="63" w:name="ref-hamzeh2011computer"/>
+    <w:bookmarkEnd w:id="71"/>
+    <w:bookmarkStart w:id="72" w:name="ref-hamzeh2011computer"/>
     <w:p>
       <w:pPr>
         <w:pStyle w:val="Bibliography"/>
@@ -3734,13 +6208,62 @@
         <w:t xml:space="preserve">Hamzeh,F. and Na’was,T. (2011) Computer mice in public centers: A source of pathogenic bacteria.</w:t>
       </w:r>
     </w:p>
-    <w:bookmarkEnd w:id="63"/>
-    <w:bookmarkStart w:id="64" w:name="ref-huelsenbeck2001mrbayes"/>
+    <w:bookmarkEnd w:id="72"/>
+    <w:bookmarkStart w:id="73" w:name="ref-hospodsky2012human"/>
     <w:p>
       <w:pPr>
         <w:pStyle w:val="Bibliography"/>
       </w:pPr>
       <w:r>
+        <w:t xml:space="preserve">Hospodsky,D.</w:t>
+      </w:r>
+      <w:r>
+        <w:t xml:space="preserve"> </w:t>
+      </w:r>
+      <w:r>
+        <w:rPr>
+          <w:i/>
+        </w:rPr>
+        <w:t xml:space="preserve">et al.</w:t>
+      </w:r>
+      <w:r>
+        <w:t xml:space="preserve"> </w:t>
+      </w:r>
+      <w:r>
+        <w:t xml:space="preserve">(2012) Human occupancy as a source of indoor airborne bacteria.</w:t>
+      </w:r>
+      <w:r>
+        <w:t xml:space="preserve"> </w:t>
+      </w:r>
+      <w:r>
+        <w:rPr>
+          <w:i/>
+        </w:rPr>
+        <w:t xml:space="preserve">PloS one</w:t>
+      </w:r>
+      <w:r>
+        <w:t xml:space="preserve">,</w:t>
+      </w:r>
+      <w:r>
+        <w:t xml:space="preserve"> </w:t>
+      </w:r>
+      <w:r>
+        <w:rPr>
+          <w:b/>
+        </w:rPr>
+        <w:t xml:space="preserve">7</w:t>
+      </w:r>
+      <w:r>
+        <w:t xml:space="preserve">, e34867.</w:t>
+      </w:r>
+    </w:p>
+    <w:bookmarkEnd w:id="73"/>
+    <w:bookmarkStart w:id="74" w:name="ref-huelsenbeck2001mrbayes"/>
+    <w:p>
+      <w:pPr>
+        <w:pStyle w:val="Bibliography"/>
+      </w:pPr>
+      <w:r>
         <w:t xml:space="preserve">Huelsenbeck,J.P. and Ronquist,F. (2001) MRBAYES: Bayesian inference of phylogenetic trees.</w:t>
       </w:r>
       <w:r>
@@ -3768,8 +6291,8 @@
         <w:t xml:space="preserve">, 754–755.</w:t>
       </w:r>
     </w:p>
-    <w:bookmarkEnd w:id="64"/>
-    <w:bookmarkStart w:id="65" w:name="ref-isaacs1998swabbing"/>
+    <w:bookmarkEnd w:id="74"/>
+    <w:bookmarkStart w:id="75" w:name="ref-isaacs1998swabbing"/>
     <w:p>
       <w:pPr>
         <w:pStyle w:val="Bibliography"/>
@@ -3817,8 +6340,8 @@
         <w:t xml:space="preserve">, 533.</w:t>
       </w:r>
     </w:p>
-    <w:bookmarkEnd w:id="65"/>
-    <w:bookmarkStart w:id="66" w:name="ref-johnson2008ncbi"/>
+    <w:bookmarkEnd w:id="75"/>
+    <w:bookmarkStart w:id="76" w:name="ref-johnson2008ncbi"/>
     <w:p>
       <w:pPr>
         <w:pStyle w:val="Bibliography"/>
@@ -3866,8 +6389,8 @@
         <w:t xml:space="preserve">, W5–W9.</w:t>
       </w:r>
     </w:p>
-    <w:bookmarkEnd w:id="66"/>
-    <w:bookmarkStart w:id="67" w:name="ref-katoh2009multiple"/>
+    <w:bookmarkEnd w:id="76"/>
+    <w:bookmarkStart w:id="77" w:name="ref-katoh2009multiple"/>
     <w:p>
       <w:pPr>
         <w:pStyle w:val="Bibliography"/>
@@ -3903,8 +6426,8 @@
         <w:t xml:space="preserve">. Springer, pp. 39–64.</w:t>
       </w:r>
     </w:p>
-    <w:bookmarkEnd w:id="67"/>
-    <w:bookmarkStart w:id="68" w:name="ref-korbie2008touchdown"/>
+    <w:bookmarkEnd w:id="77"/>
+    <w:bookmarkStart w:id="78" w:name="ref-korbie2008touchdown"/>
     <w:p>
       <w:pPr>
         <w:pStyle w:val="Bibliography"/>
@@ -3937,8 +6460,8 @@
         <w:t xml:space="preserve">, 1452.</w:t>
       </w:r>
     </w:p>
-    <w:bookmarkEnd w:id="68"/>
-    <w:bookmarkStart w:id="69" w:name="ref-malik2014study"/>
+    <w:bookmarkEnd w:id="78"/>
+    <w:bookmarkStart w:id="79" w:name="ref-malik2014study"/>
     <w:p>
       <w:pPr>
         <w:pStyle w:val="Bibliography"/>
@@ -3971,13 +6494,111 @@
         <w:t xml:space="preserve">, 813–23.</w:t>
       </w:r>
     </w:p>
-    <w:bookmarkEnd w:id="69"/>
-    <w:bookmarkStart w:id="70" w:name="ref-neely2000survey"/>
+    <w:bookmarkEnd w:id="79"/>
+    <w:bookmarkStart w:id="80" w:name="ref-meadow2014bacterial"/>
     <w:p>
       <w:pPr>
         <w:pStyle w:val="Bibliography"/>
       </w:pPr>
       <w:r>
+        <w:t xml:space="preserve">Meadow,J.F.</w:t>
+      </w:r>
+      <w:r>
+        <w:t xml:space="preserve"> </w:t>
+      </w:r>
+      <w:r>
+        <w:rPr>
+          <w:i/>
+        </w:rPr>
+        <w:t xml:space="preserve">et al.</w:t>
+      </w:r>
+      <w:r>
+        <w:t xml:space="preserve"> </w:t>
+      </w:r>
+      <w:r>
+        <w:t xml:space="preserve">(2014) Bacterial communities on classroom surfaces vary with human contact.</w:t>
+      </w:r>
+      <w:r>
+        <w:t xml:space="preserve"> </w:t>
+      </w:r>
+      <w:r>
+        <w:rPr>
+          <w:i/>
+        </w:rPr>
+        <w:t xml:space="preserve">Microbiome</w:t>
+      </w:r>
+      <w:r>
+        <w:t xml:space="preserve">,</w:t>
+      </w:r>
+      <w:r>
+        <w:t xml:space="preserve"> </w:t>
+      </w:r>
+      <w:r>
+        <w:rPr>
+          <w:b/>
+        </w:rPr>
+        <w:t xml:space="preserve">2</w:t>
+      </w:r>
+      <w:r>
+        <w:t xml:space="preserve">, 7.</w:t>
+      </w:r>
+    </w:p>
+    <w:bookmarkEnd w:id="80"/>
+    <w:bookmarkStart w:id="81" w:name="ref-muniesa2013could"/>
+    <w:p>
+      <w:pPr>
+        <w:pStyle w:val="Bibliography"/>
+      </w:pPr>
+      <w:r>
+        <w:t xml:space="preserve">Muniesa,M.</w:t>
+      </w:r>
+      <w:r>
+        <w:t xml:space="preserve"> </w:t>
+      </w:r>
+      <w:r>
+        <w:rPr>
+          <w:i/>
+        </w:rPr>
+        <w:t xml:space="preserve">et al.</w:t>
+      </w:r>
+      <w:r>
+        <w:t xml:space="preserve"> </w:t>
+      </w:r>
+      <w:r>
+        <w:t xml:space="preserve">(2013) Could bacteriophages transfer antibiotic resistance genes from environmental bacteria to human-body associated bacterial populations?</w:t>
+      </w:r>
+      <w:r>
+        <w:t xml:space="preserve"> </w:t>
+      </w:r>
+      <w:r>
+        <w:rPr>
+          <w:i/>
+        </w:rPr>
+        <w:t xml:space="preserve">Mobile genetic elements</w:t>
+      </w:r>
+      <w:r>
+        <w:t xml:space="preserve">,</w:t>
+      </w:r>
+      <w:r>
+        <w:t xml:space="preserve"> </w:t>
+      </w:r>
+      <w:r>
+        <w:rPr>
+          <w:b/>
+        </w:rPr>
+        <w:t xml:space="preserve">3</w:t>
+      </w:r>
+      <w:r>
+        <w:t xml:space="preserve">, 739–51.</w:t>
+      </w:r>
+    </w:p>
+    <w:bookmarkEnd w:id="81"/>
+    <w:bookmarkStart w:id="82" w:name="ref-neely2000survey"/>
+    <w:p>
+      <w:pPr>
+        <w:pStyle w:val="Bibliography"/>
+      </w:pPr>
+      <w:r>
         <w:t xml:space="preserve">Neely,A.N. (2000) A survey of gram-negative bacteria survival on hospital fabrics and plastics.</w:t>
       </w:r>
       <w:r>
@@ -4005,18 +6626,52 @@
         <w:t xml:space="preserve">, 523–527.</w:t>
       </w:r>
     </w:p>
-    <w:bookmarkEnd w:id="70"/>
-    <w:bookmarkStart w:id="71" w:name="ref-weberextract"/>
+    <w:bookmarkEnd w:id="82"/>
+    <w:bookmarkStart w:id="83" w:name="ref-ross2015microbial"/>
     <w:p>
       <w:pPr>
         <w:pStyle w:val="Bibliography"/>
       </w:pPr>
       <w:r>
+        <w:t xml:space="preserve">Ross,A.A. and Neufeld,J.D. (2015) Microbial biogeography of a university campus.</w:t>
+      </w:r>
+      <w:r>
+        <w:t xml:space="preserve"> </w:t>
+      </w:r>
+      <w:r>
+        <w:rPr>
+          <w:i/>
+        </w:rPr>
+        <w:t xml:space="preserve">Microbiome</w:t>
+      </w:r>
+      <w:r>
+        <w:t xml:space="preserve">,</w:t>
+      </w:r>
+      <w:r>
+        <w:t xml:space="preserve"> </w:t>
+      </w:r>
+      <w:r>
+        <w:rPr>
+          <w:b/>
+        </w:rPr>
+        <w:t xml:space="preserve">3</w:t>
+      </w:r>
+      <w:r>
+        <w:t xml:space="preserve">, 66.</w:t>
+      </w:r>
+    </w:p>
+    <w:bookmarkEnd w:id="83"/>
+    <w:bookmarkStart w:id="84" w:name="ref-weberextract"/>
+    <w:p>
+      <w:pPr>
+        <w:pStyle w:val="Bibliography"/>
+      </w:pPr>
+      <w:r>
         <w:t xml:space="preserve">Weber,S. and Douglas,D. Extract-n-amp™ tissue pcr kit: Rapid genomic dna extraction from tissue coupled with pcr.</w:t>
       </w:r>
     </w:p>
-    <w:bookmarkEnd w:id="71"/>
-    <w:bookmarkEnd w:id="72"/>
+    <w:bookmarkEnd w:id="84"/>
+    <w:bookmarkEnd w:id="85"/>
     <w:sectPr/>
   </w:body>
 </w:document>

</xml_diff>

<commit_message>
Add touches to the word document after final bash checkpoint was posted
</commit_message>
<xml_diff>
--- a/Bioinformatics_Report.docx
+++ b/Bioinformatics_Report.docx
@@ -200,7 +200,7 @@
         <w:t xml:space="preserve">, 2012)</w:t>
       </w:r>
       <w:r>
-        <w:t xml:space="preserve">. My primary question was whether or not the keyboards of individual University of San Francisco’s (USF’s) college students’ laptops from the Bioinformatics class have more or less microbacterial species compared to shared computers on campus from the library, the University Center and Toler Hall. Previous research done on this topic has found that shared computers had more microorganisms than individual computers</w:t>
+        <w:t xml:space="preserve">. My primary question was whether or not the keyboards of individual University of San Francisco’s (USF’s) college students’ laptops from an upper division Bioinformatics class have more or less microbacterial species compared to shared computers on campus from the library, the University Center and Toler Hall. Previous research done on this topic has found that shared computers had more microorganisms than individual computers</w:t>
       </w:r>
       <w:r>
         <w:t xml:space="preserve"> </w:t>
@@ -499,7 +499,7 @@
         <w:t xml:space="preserve"> </w:t>
       </w:r>
       <w:r>
-        <w:t xml:space="preserve">key for three different individual USF students, as well as the keyboards of three different shared computers on the main campus of USF (Toler Hall, University Center, and Gleeson Library). My primary question was whether or not the keyboards of individual USF college students’ laptops from the Bioinformatics class have a greater variety of microbacterial species compared to shared computers on campus from the library, the UC and Toler Hall.</w:t>
+        <w:t xml:space="preserve">key for three different individual USF students, as well as the keyboards of three different shared computers on the main campus of USF (Toler Hall, University Center, and Gleeson Library). My primary question was whether or not the keyboards of individual USF college students’ laptops from an upper division Bioinformatics class have a greater variety of microbacterial species compared to shared computers on campus from the library, the UC and Toler Hall.</w:t>
       </w:r>
     </w:p>
     <w:p>
@@ -921,7 +921,7 @@
         <w:pStyle w:val="FirstParagraph"/>
       </w:pPr>
       <w:r>
-        <w:t xml:space="preserve">For one reaction, I put 10 µL of Amp, 0.8 µL of iSeq 16S forward primer, 0.8 µL of iSeq 16S reverse primer, 1 µL BSA, and 6.4 µL of water. One µL of water was added for the negative control. PCR conditions were 95</w:t>
+        <w:t xml:space="preserve">For one reaction, I put 10 µL of Amp, 0.8 µL of 10 µL of iSeq 16S forward primer, 0.8 µL of 10 µL of iSeq 16S reverse primer, 1 µL BSA, and 6.4 µL of water. One µL of water was added for the negative control. PCR conditions were 95</w:t>
       </w:r>
       <w:r>
         <w:rPr>
@@ -993,7 +993,7 @@
         <w:t xml:space="preserve"> </w:t>
       </w:r>
       <w:r>
-        <w:t xml:space="preserve">C. One µL of the sample and 199 µL of buffer were combined for the Qubit fluorometer, which was used to check the DNA concentration. The electrophoresis gel was made with 2% agarose, SYBR safe dye, 1x TAE buffer and was run at 140 V for 30 minutes. An Ez load 1 kb Molecular Ruler was added to the first and last wells of both lines of wells in the gel. In this gel, 4 µL of each product, including the negative control, was added. Successful amplifications were checked using gel electrophoresis.</w:t>
+        <w:t xml:space="preserve">C. One µL of the sample and 199 µL of buffer were combined for the Qubit fluorometer, which was used to check if there was enough DNA concentration for the later PCRs. The electrophoresis gel was made with 2% agarose, SYBR safe dye, 1x TAE buffer and was run at 140 V for 30 minutes. An Ez load 1 kb Molecular Ruler was added to the first and last wells of both lines of wells in the gel. In this gel, 4 µL of each product, including the negative control, was added. Successful amplifications were checked using gel electrophoresis.</w:t>
       </w:r>
     </w:p>
     <w:p>
@@ -1001,7 +1001,67 @@
         <w:pStyle w:val="BodyText"/>
       </w:pPr>
       <w:r>
-        <w:t xml:space="preserve">Following electrophoresis, PCR products were purified using AmpureXP magnetic beads and quantitated using a PicoGreen fluorescent assay on a Tecan Infinite M Plex plate reader. Purified PCR products were used as the template for a second round of PCR, which served to attach the Illumina barcodes and adapters. INSERT PCR CYCLES HERE. Following this amplification, PCR products were purified and normalized with a SequelPrep normalization plate, pooled, and then quantified once again with a Qubit 4 fluorometer (Invitrogen) and a TapeStation 4200 (Agilent) to verify library size and concentration. This library was then combined with an Illumina PhiX spike-in library (5% spike in) and sequenced on an Illumina iSeq using a 2 x 150 bp consumable cartridge. Positive (ZymoBIOMICS Microbial Community DNA standard) and negative controls (sterile molecular grade reagent water) were added to the Illumina iSeq.</w:t>
+        <w:t xml:space="preserve">Following electrophoresis, PCR products were purified using AmpureXP magnetic beads (Beckman-Coulter) and quantitated using a PicoGreen fluorescent assay (Invitrogen) on a Tecan Infinite M Plex plate reader. Purified PCR products were used as the template for a second round of PCR, which served to attach unique pairs of forward and reverse Illumina barcodes (Nextera XT Index 2 kit). All other components of the PCR mixtures were as for the first-round PCR. These reactions were cycled at 95</w:t>
+      </w:r>
+      <w:r>
+        <w:rPr>
+          <w:vertAlign w:val="superscript"/>
+        </w:rPr>
+        <w:t xml:space="preserve">o</w:t>
+      </w:r>
+      <w:r>
+        <w:t xml:space="preserve"> </w:t>
+      </w:r>
+      <w:r>
+        <w:t xml:space="preserve">C for 3 minutes, then 8 cycles of: 95</w:t>
+      </w:r>
+      <w:r>
+        <w:rPr>
+          <w:vertAlign w:val="superscript"/>
+        </w:rPr>
+        <w:t xml:space="preserve">o</w:t>
+      </w:r>
+      <w:r>
+        <w:t xml:space="preserve"> </w:t>
+      </w:r>
+      <w:r>
+        <w:t xml:space="preserve">C for 30 seconds, 55</w:t>
+      </w:r>
+      <w:r>
+        <w:rPr>
+          <w:vertAlign w:val="superscript"/>
+        </w:rPr>
+        <w:t xml:space="preserve">o</w:t>
+      </w:r>
+      <w:r>
+        <w:t xml:space="preserve"> </w:t>
+      </w:r>
+      <w:r>
+        <w:t xml:space="preserve">C for 30 seconds, and 72</w:t>
+      </w:r>
+      <w:r>
+        <w:rPr>
+          <w:vertAlign w:val="superscript"/>
+        </w:rPr>
+        <w:t xml:space="preserve">o</w:t>
+      </w:r>
+      <w:r>
+        <w:t xml:space="preserve"> </w:t>
+      </w:r>
+      <w:r>
+        <w:t xml:space="preserve">C for 30 seconds, followed by a 5 minute elongation cycle at 72</w:t>
+      </w:r>
+      <w:r>
+        <w:rPr>
+          <w:vertAlign w:val="superscript"/>
+        </w:rPr>
+        <w:t xml:space="preserve">o</w:t>
+      </w:r>
+      <w:r>
+        <w:t xml:space="preserve"> </w:t>
+      </w:r>
+      <w:r>
+        <w:t xml:space="preserve">C. Following this amplification, PCR products were purified and normalized with a SequelPrep normalization plate (Invitrogen), pooled, and then quantified once again with a Qubit 4 fluorometer (Invitrogen) and a TapeStation 4200 (Agilent) to verify library size and concentration. This library was then diluted to the loading concentration (50 pM) and combined with an Illumina PhiX spike-in library (5% spike in) and sequenced on an Illumina iSeq using a 2 x 150 bp consumable cartridge. Positive (ZymoBIOMICS Microbial Community DNA standard) and negative controls (sterile molecular grade reagent water) were added to the Illumina iSeq.</w:t>
       </w:r>
     </w:p>
     <w:p>
@@ -3497,7 +3557,7 @@
         <w:t xml:space="preserve"> </w:t>
       </w:r>
       <w:r>
-        <w:t xml:space="preserve">key culture samples had a sufficient concentration of DNA in order to ensure that I had enough DNA to amplify in PCR, a later step. All of my samples showed that they had a sufficient amount of DNA from the Qubit numbers, which were all above 5 ng/µL (Table 6).</w:t>
+        <w:t xml:space="preserve">key culture samples had sufficient concentrations of DNA in order to ensure that I had enough DNA to amplify in PCR, a later step. All of my samples showed that they had a sufficient amount of DNA from the Qubit numbers, which were all above 5 ng/µL (Table 6).</w:t>
       </w:r>
     </w:p>
     <w:tbl>
@@ -4385,9 +4445,11 @@
           </wp:inline>
         </w:drawing>
       </w:r>
-      <w:r>
-        <w:t xml:space="preserve"> </w:t>
-      </w:r>
+    </w:p>
+    <w:p>
+      <w:pPr>
+        <w:pStyle w:val="BodyText"/>
+      </w:pPr>
       <w:r>
         <w:rPr>
           <w:b/>
@@ -4527,56 +4589,24 @@
           </w:p>
         </w:tc>
       </w:tr>
-      <w:tr>
-        <w:tc>
-          <w:p>
-            <w:pPr>
-              <w:pStyle w:val="Compact"/>
-              <w:jc w:val="right"/>
-            </w:pPr>
-            <w:r>
-              <w:rPr>
-                <w:b/>
-              </w:rPr>
-              <w:t xml:space="preserve">Table 9:</w:t>
-            </w:r>
-          </w:p>
-        </w:tc>
-        <w:tc>
-          <w:p>
-            <w:pPr>
-              <w:pStyle w:val="Compact"/>
-              <w:jc w:val="right"/>
-            </w:pPr>
-            <w:r>
-              <w:t xml:space="preserve">The stati</w:t>
-            </w:r>
-          </w:p>
-        </w:tc>
-        <w:tc>
-          <w:p>
-            <w:pPr>
-              <w:pStyle w:val="Compact"/>
-              <w:jc w:val="left"/>
-            </w:pPr>
-            <w:r>
-              <w:t xml:space="preserve">stical (Wilcox) test to c</w:t>
-            </w:r>
-          </w:p>
-        </w:tc>
-        <w:tc>
-          <w:p>
-            <w:pPr>
-              <w:pStyle w:val="Compact"/>
-              <w:jc w:val="left"/>
-            </w:pPr>
-            <w:r>
-              <w:t xml:space="preserve">ompare the number of different species between Communal and Individual computer keyboards.</w:t>
-            </w:r>
-          </w:p>
-        </w:tc>
-      </w:tr>
     </w:tbl>
+    <w:p>
+      <w:pPr>
+        <w:pStyle w:val="BodyText"/>
+      </w:pPr>
+      <w:r>
+        <w:rPr>
+          <w:b/>
+        </w:rPr>
+        <w:t xml:space="preserve">Table 9:</w:t>
+      </w:r>
+      <w:r>
+        <w:t xml:space="preserve"> </w:t>
+      </w:r>
+      <w:r>
+        <w:t xml:space="preserve">The statistical (Wilcox) test to compare the number of different species between Communal and Individual computer keyboards.</w:t>
+      </w:r>
+    </w:p>
     <w:p>
       <w:pPr>
         <w:pStyle w:val="Heading3"/>
@@ -5473,7 +5503,7 @@
         <w:pStyle w:val="FirstParagraph"/>
       </w:pPr>
       <w:r>
-        <w:t xml:space="preserve">My primary question was whether or not the keyboards of individual USF college students’ laptops from the Bioinformatics class have more or less microbacterial species compared to shared computers on campus from the library, the UC and Toler Hall. I hypothesized that the keyboards of shared computers have more microbacterial species than individual keyboards because of the increased number of people (students, faculty, staff, etc.) that have access to the keyboard. My primary findings for the culture data was a significant difference in the number of colonies between Communal and Individual computer keyboards. For the molecular data, it was important that the BLAST table agreed with the Maximum Likelihood Phylogeny and the Bayesian Phylogeny in which samples were more closely related. From the culture-free data, I found that there was no significant difference between the number of species between communal and individual sample groups.</w:t>
+        <w:t xml:space="preserve">My primary question was whether or not the keyboards of individual USF college students’ laptops from an upper division Bioinformatics class have more or less microbacterial species compared to shared computers on campus from the library, the UC and Toler Hall. I hypothesized that the keyboards of shared computers have more microbacterial species than individual keyboards because of the increased number of people (students, faculty, staff, etc.) that have access to the keyboard. My primary findings for the culture data was a significant difference in the number of colonies between Communal and Individual computer keyboards. For the molecular data, it was important that the BLAST table agreed with the Maximum Likelihood Phylogeny and the Bayesian Phylogeny in which samples were more closely related. From the culture-free data, I found that there was no significant difference between the number of species between communal and individual sample groups.</w:t>
       </w:r>
     </w:p>
     <w:p>
@@ -5876,7 +5906,7 @@
         <w:t xml:space="preserve"> </w:t>
       </w:r>
       <w:r>
-        <w:t xml:space="preserve">key for Illumina sequencing, which are not correlated with each other besides being on the left side of the keyboard. For future follow-up experiments, I could either sample two keys that are both vowels (and therefore heavily used) or the</w:t>
+        <w:t xml:space="preserve">key for Illumina sequencing, which are not correlated with each other besides being on the left side of the keyboard. For future follow-up experiments, I could either sample two keys that are both vowels, all which are heavily used, or the</w:t>
       </w:r>
       <w:r>
         <w:t xml:space="preserve"> </w:t>

</xml_diff>

<commit_message>
Change tense to past tense in word document
</commit_message>
<xml_diff>
--- a/Bioinformatics_Report.docx
+++ b/Bioinformatics_Report.docx
@@ -4396,7 +4396,7 @@
         <w:pStyle w:val="FirstParagraph"/>
       </w:pPr>
       <w:r>
-        <w:t xml:space="preserve">I made a boxplot showing the number of different species in Communal versus Individual computer keyboards (Figure 7). Both Communal and Individual computer keyboards had no outliers. The mean number of different species between Communal and Individual computer keyboards were not significantly different (Table 8 Wilcox p = 0.7). This was the result of a statistical test to compare the number of different species in Communal versus Individual computer.</w:t>
+        <w:t xml:space="preserve">I made a boxplot showing the number of different species in Communal versus Individual computer keyboards (Figure 7). Both Communal and Individual computer keyboards had no outliers. The mean number of different species between Communal and Individual computer keyboards were not significantly different (Table 8 Wilcox p = 0.7). This was the result of a statistical test to compare the number of different species in Communal versus Individual computer keyboards.</w:t>
       </w:r>
     </w:p>
     <w:p>
@@ -4622,7 +4622,7 @@
         <w:pStyle w:val="FirstParagraph"/>
       </w:pPr>
       <w:r>
-        <w:t xml:space="preserve">I discovered that the majority of the Cultured BLAST species were found in the Culture-Free BLAST results.</w:t>
+        <w:t xml:space="preserve">I discovered that the majority of the Cultured BLAST species were found in the Culture-Free BLAST results (Table 10).</w:t>
       </w:r>
       <w:r>
         <w:t xml:space="preserve"> </w:t>
@@ -5503,7 +5503,7 @@
         <w:pStyle w:val="FirstParagraph"/>
       </w:pPr>
       <w:r>
-        <w:t xml:space="preserve">My primary question was whether or not the keyboards of individual USF college students’ laptops from an upper division Bioinformatics class have more or less microbacterial species compared to shared computers on campus from the library, the UC and Toler Hall. I hypothesized that the keyboards of shared computers have more microbacterial species than individual keyboards because of the increased number of people (students, faculty, staff, etc.) that have access to the keyboard. My primary findings for the culture data was a significant difference in the number of colonies between Communal and Individual computer keyboards. For the molecular data, it was important that the BLAST table agreed with the Maximum Likelihood Phylogeny and the Bayesian Phylogeny in which samples were more closely related. From the culture-free data, I found that there was no significant difference between the number of species between communal and individual sample groups.</w:t>
+        <w:t xml:space="preserve">My primary question was whether or not the keyboards of individual USF college students’ laptops from an upper division Bioinformatics class have more or less microbacterial species compared to shared computers on campus from the library, the UC and Toler Hall. I hypothesized that the keyboards of shared computers have more microbacterial species than individual keyboards because of the increased number of people (students, faculty, staff, etc.) that have access to the keyboard. My primary findings for the culture data was a significant difference in the number of colonies between Communal and Individual computer keyboards. For the molecular data, it was important that the BLAST table agreed with the Maximum Likelihood Phylogeny and the Bayesian Phylogeny in which samples were more closely related. From the culture-free data, I found that there was no significant difference between the number of species between Communal and Individual sample groups.</w:t>
       </w:r>
     </w:p>
     <w:p>
@@ -5691,7 +5691,7 @@
         <w:pStyle w:val="FirstParagraph"/>
       </w:pPr>
       <w:r>
-        <w:t xml:space="preserve">The PCR for the culture-free samples was not a touchdown and was only half the time of the cultured samples. This was because there is nothing distinguishing the samples because all have the same primer; there was no need to be selective.</w:t>
+        <w:t xml:space="preserve">The PCR for the culture-free samples was not touchdown PCR and was only half the time of the PCR for the cultured samples. There was no need to be selective since all of the sequences had the same primer.</w:t>
       </w:r>
     </w:p>
     <w:p>
@@ -5870,7 +5870,7 @@
         <w:pStyle w:val="BodyText"/>
       </w:pPr>
       <w:r>
-        <w:t xml:space="preserve">I expected the cultured BLAST species to be found in the Illumina culture-free BLAST species because Illumina sequencing amplifies everything while Sanger sequencing only amplified one cultured colony. However, that was not the case (Table 10). Some reasons as to why this happened could be because I sampled the</w:t>
+        <w:t xml:space="preserve">I expected the Sanger-seqeunced cultured BLAST species to be found in the Illumina-sequenced culture-free BLAST species because Illumina sequencing amplifies everything while Sanger sequencing only amplifies one cultured colony. However, that was not the case (Table 10). Some reasons as to why this happened could be because I sampled the</w:t>
       </w:r>
       <w:r>
         <w:t xml:space="preserve"> </w:t>
@@ -5906,7 +5906,7 @@
         <w:t xml:space="preserve"> </w:t>
       </w:r>
       <w:r>
-        <w:t xml:space="preserve">key for Illumina sequencing, which are not correlated with each other besides being on the left side of the keyboard. For future follow-up experiments, I could either sample two keys that are both vowels, all which are heavily used, or the</w:t>
+        <w:t xml:space="preserve">key for Illumina sequencing, which are not correlated with each other besides being located on the left side of the keyboard. For future follow-up experiments, I could either sample two keys that are both vowels, all which are heavily used, or the</w:t>
       </w:r>
       <w:r>
         <w:t xml:space="preserve"> </w:t>
@@ -6015,7 +6015,7 @@
         <w:pStyle w:val="BodyText"/>
       </w:pPr>
       <w:r>
-        <w:t xml:space="preserve">I did not find support for my hypothesis as there was no difference between the number of bacterial species between Communal or Individual computer keyboards. Sequences 6Fp and 2F were from the genus</w:t>
+        <w:t xml:space="preserve">I did not find support for my hypothesis. Sequences 6Fp and 2F were from the genus</w:t>
       </w:r>
       <w:r>
         <w:t xml:space="preserve"> </w:t>
@@ -6039,7 +6039,7 @@
         <w:t xml:space="preserve">Bacillus</w:t>
       </w:r>
       <w:r>
-        <w:t xml:space="preserve">, yet 3F was from a shared computer keyboard while 5F was from an Individual Student’s computer keyboard (Table 5, Figure 5, Figure 6). Furthermore, from the culture-free data, I found that there was no significant difference between the number of species between communal and individual sample groups (Table 8 Wilcox p = 0.7). I did, however, find that there was a significant difference in colony abundance on communal keyboards over individual keyboards (Table 1 Wilcox p = 0.02).</w:t>
+        <w:t xml:space="preserve">, yet 3F was from a shared computer keyboard while 5F was from an Individual Student’s computer keyboard (Table 5, Figure 5, Figure 6). Furthermore, from the culture-free data, I found that there was no significant difference between the number of species between Communal and Individual sample groups (Table 8 Wilcox p = 0.7). I did, however, find that there was a significant difference in colony abundance on communal keyboards over individual keyboards (Table 1 Wilcox p = 0.02).</w:t>
       </w:r>
     </w:p>
     <w:p>

</xml_diff>

<commit_message>
Update word document with better flow and more for methods portion of bash
</commit_message>
<xml_diff>
--- a/Bioinformatics_Report.docx
+++ b/Bioinformatics_Report.docx
@@ -149,7 +149,7 @@
         <w:t xml:space="preserve">, 2011)</w:t>
       </w:r>
       <w:r>
-        <w:t xml:space="preserve">. It is also important to put an emphasis on the importance of human contact as it is generally the cause of microbial migration. Human beings carry different types of microbial groups depending on what a human body part has come into contact with the most. For example, gut and vaginal communities were discovered on toilets</w:t>
+        <w:t xml:space="preserve">. It is also important to put an emphasis on the importance of human contact as it is generally the cause of microbial migration. Human beings carry different types of microbial groups depending on what each body part touches the most frequently. For example, gut and vaginal communities were discovered on toilets</w:t>
       </w:r>
       <w:r>
         <w:t xml:space="preserve"> </w:t>
@@ -170,7 +170,7 @@
         <w:t xml:space="preserve">, 2014)</w:t>
       </w:r>
       <w:r>
-        <w:t xml:space="preserve">. The body part that comes into contact with keyboards the most are hands, which are able to access a wide variety of bacterial communities. Unlike the past, today’s society spends a greater amount of time indoors in a built environment, repeatedly in contact with the same surfaces. This allows these same surfaces to accumulate a variety of different microbial organisms associated with humans. Universities are no exception as they make perfect microbial hosts with their large number of inhabitants and numerous communal keyboards</w:t>
+        <w:t xml:space="preserve">. The body part that comes into contact with keyboards the most are hands, which are able to access a wide variety of bacterial communities. Unlike the past, today’s society spends a greater amount of time indoors in a built environment, repeatedly in contact with the same surfaces. This allows these same surfaces to accumulate a collection of different microbial organisms associated with humans. Universities are no exception as they make perfect microbial hosts with their large number of inhabitants and numerous communal keyboards</w:t>
       </w:r>
       <w:r>
         <w:t xml:space="preserve"> </w:t>
@@ -179,7 +179,7 @@
         <w:t xml:space="preserve">(Ross and Neufeld, 2015)</w:t>
       </w:r>
       <w:r>
-        <w:t xml:space="preserve">. Since the spread and origin of a large number of bacteria are due to humans, humans should have a responsibility to uphold clean standards in order to minimize risk of infection. Not only do humans contribute to the bacteria on the objects in built and natural environments, humans also increase the amount of airborne bacterial populations indoors, all possessing a possibility of horizontal gene transfer with non-airborne bacteria</w:t>
+        <w:t xml:space="preserve">. Not only do humans contribute to the bacteria on objects in built and natural environments, humans also increase the amount of airborne bacterial populations indoors, all possessing a possibility of horizontal gene transfer with non-airborne bacteria</w:t>
       </w:r>
       <w:r>
         <w:t xml:space="preserve"> </w:t>
@@ -200,7 +200,15 @@
         <w:t xml:space="preserve">, 2012)</w:t>
       </w:r>
       <w:r>
-        <w:t xml:space="preserve">. My primary question was whether or not the keyboards of individual University of San Francisco’s (USF’s) college students’ laptops from an upper division Bioinformatics class have more or less microbacterial species compared to shared computers on campus from the library, the University Center and Toler Hall. Previous research done on this topic has found that shared computers had more microorganisms than individual computers</w:t>
+        <w:t xml:space="preserve">. Since the spread and origin of a large number of bacteria are due to humans, humans should have a responsibility to uphold clean standards in order to minimize the risk of infection.</w:t>
+      </w:r>
+    </w:p>
+    <w:p>
+      <w:pPr>
+        <w:pStyle w:val="BodyText"/>
+      </w:pPr>
+      <w:r>
+        <w:t xml:space="preserve">My primary question was whether or not the keyboards of individual University of San Francisco’s (USF’s) college students’ laptops from an upper division Bioinformatics class have more or less microbacterial species compared to shared computers on campus from the library, the University Center and Toler Hall. Previous research done on this topic has found that shared computers had more microorganisms than individual computers</w:t>
       </w:r>
       <w:r>
         <w:t xml:space="preserve"> </w:t>
@@ -239,7 +247,7 @@
         <w:t xml:space="preserve">, 2013)</w:t>
       </w:r>
       <w:r>
-        <w:t xml:space="preserve">. In the interest of people trying to find ways to prevent the spread of these microorganisms, it is important to keep regularly used computers clean, especially in shared public settings. Although the microorganisms found on computers may not be pathogenic or malignant for most people, they can definitely cause harm for people with compromised immune systems</w:t>
+        <w:t xml:space="preserve">. In the interest of preventing the spread of these microorganisms, it is important to keep regularly used computers clean, especially in shared public settings. Although the microorganisms found on computers may not be pathogenic or malignant for most people, they can definitely cause harm for people with compromised immune systems</w:t>
       </w:r>
       <w:r>
         <w:t xml:space="preserve"> </w:t>
@@ -507,7 +515,7 @@
         <w:pStyle w:val="BodyText"/>
       </w:pPr>
       <w:r>
-        <w:t xml:space="preserve">I collected bacteria, diluted the samples, plated the samples on TSA plates, extracted DNA from the samples, did touchdown PCR, gel electrophoresis, and Sanger sequencing. These results were analyzed with Geneious Prime and R Studio.</w:t>
+        <w:t xml:space="preserve">For the cultured samples, I collected bacteria, diluted the samples, plated the samples on TSA plates, extracted DNA from the samples, did touchdown PCR, gel electrophoresis, and Sanger sequencing. These results were analyzed with Geneious Prime and R Studio. For the culture-free samples, I collected bacteria, extracted DNA, did PCR, gel electrophoresis, PCR again, then Illumina sequencing. These results were analyzed using Bash and R studio.</w:t>
       </w:r>
     </w:p>
     <w:p>
@@ -561,7 +569,7 @@
         <w:t xml:space="preserve"> </w:t>
       </w:r>
       <w:r>
-        <w:t xml:space="preserve">key on the keyboard were swabbed. Each sterile swab was dipped in sterile PBS (Phosphate Buffer Saline at pH 7.4) to moisten, then wrung of excess PBS against the side of the tube. I swabbed each surface for 15 seconds. The tip of the swab was broken off into a labelled eppendorf with initials, date,and an unique sample ID. I gathered samples on the first floor of Toler Hall (the shared computer at the front desk), the fourth floor of the University Center (in the graphics center on a shared computer), and the first floor of Gleeson Library (on a shared computer). Subsequently, inside the Bioinformatics class, I gathered samples from three different laptops owned by three different students (Student A, Student B, and Student C) in the same way as the three previous places. The</w:t>
+        <w:t xml:space="preserve">key on the keyboard were swabbed. Each sterile swab was dipped in sterile PBS (Phosphate Buffer Saline at pH 7.4) to moisten, then wrung of excess PBS against the side of the tube. I swabbed each surface for 15 seconds. The tip of the swab was broken off into a labelled eppendorf with initials, date, and an unique sample ID. I gathered samples on the first floor of Toler Hall (the shared computer at the front desk), the fourth floor of the University Center (in the graphics center on a shared computer), and the first floor of Gleeson Library (on a shared computer). Subsequently, inside the Bioinformatics class, I gathered samples from three different laptops owned by three different students (Student A, Student B, and Student C) in the same way as the three previous places. The</w:t>
       </w:r>
       <w:r>
         <w:t xml:space="preserve"> </w:t>
@@ -579,7 +587,7 @@
         <w:t xml:space="preserve"> </w:t>
       </w:r>
       <w:r>
-        <w:t xml:space="preserve">key group was placed in the freezer at -20</w:t>
+        <w:t xml:space="preserve">key samples were placed in the freezer at -20</w:t>
       </w:r>
       <w:r>
         <w:rPr>
@@ -1089,7 +1097,7 @@
         <w:pStyle w:val="FirstParagraph"/>
       </w:pPr>
       <w:r>
-        <w:t xml:space="preserve">My first task was to assess whether or not the sequences were usable. I used Geneious Prime (version 2019.2.3) to trim or correct usable sequences. This was done by trimming off a large part of the beginning and ending of the sequences (since they were filled with low quality or unusable bases) and going through the low quality bases in the middle of the sequence to decide whether or not they should be deleted, changed, or an ambiguity code needed to be added from the IUPAC Ambiguity Codes. I used MAFFT to create an appropriate multiple sequence alignment with all five of my usable and corrected sequences with the default settings and an offset value of 0.123</w:t>
+        <w:t xml:space="preserve">My first task was to assess whether or not the sequences were usable. I used Geneious Prime (version 2019.2.3) to trim or correct usable sequences. This was done by trimming off a large part of the beginning and ending of the sequences (since they were filled with either low quality or unusable bases) and going through the low quality bases in the middle of the sequence to decide whether or not they should be deleted, changed, or an ambiguity code needed to be added from the IUPAC Ambiguity Codes. I used MAFFT to create an appropriate multiple sequence alignment with all five of my usable and corrected sequences with the default settings and an offset value of 0.123</w:t>
       </w:r>
       <w:r>
         <w:t xml:space="preserve"> </w:t>
@@ -1185,7 +1193,7 @@
         <w:pStyle w:val="FirstParagraph"/>
       </w:pPr>
       <w:r>
-        <w:t xml:space="preserve">I ran fastqc on the unzipped Illumina sequence files in order to check the sequence quality for each sample. Then, trimmomatic was run in order to trim low quality sequences or throw out bad sequences (SLIDINGWINDOW:8:25 MINLEN: 140). Bioawk was used to convert fastqc files into fasta files, the format required for BLAST. I ran BLAST against the local database to find the closest matched sequence for every sequence in my fasta files.</w:t>
+        <w:t xml:space="preserve">I ran fastqc on the unzipped Illumina sequence files in order to check the sequence quality for each sample. Then, trimmomatic was run in order to trim low quality sequences or throw out bad sequences (SLIDINGWINDOW:8:25 MINLEN: 140). Bioawk was used to convert fastqc files into fasta files, the format required for BLAST. I ran BLAST against the local database to find the closest matched sequence for every sequence in my fasta files: 1A-6A. BLAST was also run against the local database for the positive and negative controls. I also discovered the number of species per sample and what those species were.</w:t>
       </w:r>
     </w:p>
     <w:p>
@@ -5006,7 +5014,34 @@
         <w:t xml:space="preserve"> </w:t>
       </w:r>
       <w:r>
-        <w:t xml:space="preserve">(Table 11). The negative controls obtained a variety of the second most abundant species (Table 11).</w:t>
+        <w:t xml:space="preserve">(Table 11). The negative controls obtained a variety of the second most abundant species (Table 11). I also searched for</w:t>
+      </w:r>
+      <w:r>
+        <w:t xml:space="preserve"> </w:t>
+      </w:r>
+      <w:r>
+        <w:rPr>
+          <w:i/>
+        </w:rPr>
+        <w:t xml:space="preserve">Escherichia coli</w:t>
+      </w:r>
+      <w:r>
+        <w:t xml:space="preserve"> </w:t>
+      </w:r>
+      <w:r>
+        <w:t xml:space="preserve">and</w:t>
+      </w:r>
+      <w:r>
+        <w:t xml:space="preserve"> </w:t>
+      </w:r>
+      <w:r>
+        <w:rPr>
+          <w:i/>
+        </w:rPr>
+        <w:t xml:space="preserve">Haemophilus parainfluenzae</w:t>
+      </w:r>
+      <w:r>
+        <w:t xml:space="preserve">, which were found in the negative controls, in my samples 1A-6A. However, they were not present in samples 1A-6A.</w:t>
       </w:r>
     </w:p>
     <w:tbl>
@@ -5503,7 +5538,7 @@
         <w:pStyle w:val="FirstParagraph"/>
       </w:pPr>
       <w:r>
-        <w:t xml:space="preserve">My primary question was whether or not the keyboards of individual USF college students’ laptops from an upper division Bioinformatics class have more or less microbacterial species compared to shared computers on campus from the library, the UC and Toler Hall. I hypothesized that the keyboards of shared computers have more microbacterial species than individual keyboards because of the increased number of people (students, faculty, staff, etc.) that have access to the keyboard. My primary findings for the culture data was a significant difference in the number of colonies between Communal and Individual computer keyboards. For the molecular data, it was important that the BLAST table agreed with the Maximum Likelihood Phylogeny and the Bayesian Phylogeny in which samples were more closely related. From the culture-free data, I found that there was no significant difference between the number of species between Communal and Individual sample groups.</w:t>
+        <w:t xml:space="preserve">My primary question was whether or not the keyboards of Individual USF college students’ laptops from an upper division Bioinformatics class have more or less microbacterial species compared to Shared computers on campus from the library, the UC and Toler Hall. I hypothesized that the keyboards of shared computers have more microbacterial species than individual keyboards because of the increased number of people (students, faculty, staff, etc.) that have access to the keyboard. My primary findings for the culture data was a significant difference in the number of colonies between Communal and Individual computer keyboards. For the molecular data, it was important that the BLAST table agreed with the Maximum Likelihood Phylogeny and the Bayesian Phylogeny in which samples were more closely related. From the culture-free data, I found that there was no significant difference between the number of species between Communal and Individual sample groups.</w:t>
       </w:r>
     </w:p>
     <w:p>
@@ -5870,7 +5905,7 @@
         <w:pStyle w:val="BodyText"/>
       </w:pPr>
       <w:r>
-        <w:t xml:space="preserve">I expected the Sanger-seqeunced cultured BLAST species to be found in the Illumina-sequenced culture-free BLAST species because Illumina sequencing amplifies everything while Sanger sequencing only amplifies one cultured colony. However, that was not the case (Table 10). Some reasons as to why this happened could be because I sampled the</w:t>
+        <w:t xml:space="preserve">I expected the Sanger-sequenced cultured BLAST species to be found in the Illumina-sequenced culture-free BLAST species because Illumina sequencing amplifies everything while Sanger sequencing only amplifies one cultured colony. However, that was not the case (Table 10). Some reasons as to why this happened could be because I sampled the</w:t>
       </w:r>
       <w:r>
         <w:t xml:space="preserve"> </w:t>

</xml_diff>

<commit_message>
Update word document with R program checkpoint first draft
</commit_message>
<xml_diff>
--- a/Bioinformatics_Report.docx
+++ b/Bioinformatics_Report.docx
@@ -1211,7 +1211,178 @@
         <w:pStyle w:val="FirstParagraph"/>
       </w:pPr>
       <w:r>
-        <w:t xml:space="preserve">I used the packages dplyr and ggplot in order to visualize the data with boxplots. I also tested between different sampling groups using Wilcox statistical tests in order to get the p values.</w:t>
+        <w:t xml:space="preserve">I used the packages dplyr and ggplot in order to visualize the data with boxplots. I also tested between different sampling groups using Wilcox statistical tests in order to get the p values. Tidyr was used to create tidy data. Readr made reading csv files easier.</w:t>
+      </w:r>
+    </w:p>
+    <w:p>
+      <w:pPr>
+        <w:pStyle w:val="BodyText"/>
+      </w:pPr>
+      <w:r>
+        <w:t xml:space="preserve">In order to generate my R-based results, a DADA analysis pipeline was used. The packages lubridate, vegan, dada2, phyloseq, and seqinr were also used. The package dada2 was used to clean and analyze the data. Phyloseq was used to visualize the data. Lubridate made it easier to work with times and dates. Seqinr was used to export a fasta of the final denoised sequence variants.</w:t>
+      </w:r>
+    </w:p>
+    <w:p>
+      <w:pPr>
+        <w:pStyle w:val="BodyText"/>
+      </w:pPr>
+      <w:r>
+        <w:t xml:space="preserve">The fastq sample names were extracted and the full path to the forward reads were specified. The quality profiles of the first 14 samples were plotted. In order to trim the sequences, a couple of steps were carried out. The command</w:t>
+      </w:r>
+      <w:r>
+        <w:t xml:space="preserve"> </w:t>
+      </w:r>
+      <w:r>
+        <w:t xml:space="preserve">“</w:t>
+      </w:r>
+      <w:r>
+        <w:t xml:space="preserve">filterAndTrim</w:t>
+      </w:r>
+      <w:r>
+        <w:t xml:space="preserve">”</w:t>
+      </w:r>
+      <w:r>
+        <w:t xml:space="preserve"> </w:t>
+      </w:r>
+      <w:r>
+        <w:t xml:space="preserve">were used to discard any sequences with N’s, allow up to three expected errors, and cut off the sequences if the quality gets too low. Error models were built from each of the trimmed samples using</w:t>
+      </w:r>
+      <w:r>
+        <w:t xml:space="preserve"> </w:t>
+      </w:r>
+      <w:r>
+        <w:t xml:space="preserve">“</w:t>
+      </w:r>
+      <w:r>
+        <w:t xml:space="preserve">learnErrors</w:t>
+      </w:r>
+      <w:r>
+        <w:t xml:space="preserve">”</w:t>
+      </w:r>
+      <w:r>
+        <w:t xml:space="preserve">, then were checked to see if they matched the data. Any duplicated sequences were disposed of with</w:t>
+      </w:r>
+      <w:r>
+        <w:t xml:space="preserve"> </w:t>
+      </w:r>
+      <w:r>
+        <w:t xml:space="preserve">“</w:t>
+      </w:r>
+      <w:r>
+        <w:t xml:space="preserve">derepFastq</w:t>
+      </w:r>
+      <w:r>
+        <w:t xml:space="preserve">”</w:t>
+      </w:r>
+      <w:r>
+        <w:t xml:space="preserve"> </w:t>
+      </w:r>
+      <w:r>
+        <w:t xml:space="preserve">and the remaining files were extracted and named. The dereplicated forward reads and error model were used to create a</w:t>
+      </w:r>
+      <w:r>
+        <w:t xml:space="preserve"> </w:t>
+      </w:r>
+      <w:r>
+        <w:t xml:space="preserve">“</w:t>
+      </w:r>
+      <w:r>
+        <w:t xml:space="preserve">true</w:t>
+      </w:r>
+      <w:r>
+        <w:t xml:space="preserve">”</w:t>
+      </w:r>
+      <w:r>
+        <w:t xml:space="preserve"> </w:t>
+      </w:r>
+      <w:r>
+        <w:t xml:space="preserve">list of sequences. The dada results were checked, then used to produce the</w:t>
+      </w:r>
+      <w:r>
+        <w:t xml:space="preserve"> </w:t>
+      </w:r>
+      <w:r>
+        <w:t xml:space="preserve">“</w:t>
+      </w:r>
+      <w:r>
+        <w:t xml:space="preserve">site by species matrix</w:t>
+      </w:r>
+      <w:r>
+        <w:t xml:space="preserve">”</w:t>
+      </w:r>
+      <w:r>
+        <w:t xml:space="preserve"> </w:t>
+      </w:r>
+      <w:r>
+        <w:t xml:space="preserve">(Callahan</w:t>
+      </w:r>
+      <w:r>
+        <w:t xml:space="preserve"> </w:t>
+      </w:r>
+      <w:r>
+        <w:rPr>
+          <w:i/>
+        </w:rPr>
+        <w:t xml:space="preserve">et al.</w:t>
+      </w:r>
+      <w:r>
+        <w:t xml:space="preserve">, 2016)</w:t>
+      </w:r>
+      <w:r>
+        <w:t xml:space="preserve">. A quick check ensued to look at the distribution of trimmed and denoised sequences to check they were appropriately long. The function</w:t>
+      </w:r>
+      <w:r>
+        <w:t xml:space="preserve"> </w:t>
+      </w:r>
+      <w:r>
+        <w:t xml:space="preserve">“</w:t>
+      </w:r>
+      <w:r>
+        <w:t xml:space="preserve">removeBimeraDenovo</w:t>
+      </w:r>
+      <w:r>
+        <w:t xml:space="preserve">”</w:t>
+      </w:r>
+      <w:r>
+        <w:t xml:space="preserve"> </w:t>
+      </w:r>
+      <w:r>
+        <w:t xml:space="preserve">checked for and removed chimeras, which were hybrid PCRs that contained two templates. The percentage of non-chimeric reads was calculated and a table was built showing how many sequences remained. Any sequences shorter than 50 bp were removed because taxonomy could not be assigned. Taxonomy was then assigned with</w:t>
+      </w:r>
+      <w:r>
+        <w:t xml:space="preserve"> </w:t>
+      </w:r>
+      <w:r>
+        <w:t xml:space="preserve">“</w:t>
+      </w:r>
+      <w:r>
+        <w:t xml:space="preserve">assignTaxonomy</w:t>
+      </w:r>
+      <w:r>
+        <w:t xml:space="preserve">”</w:t>
+      </w:r>
+      <w:r>
+        <w:t xml:space="preserve"> </w:t>
+      </w:r>
+      <w:r>
+        <w:t xml:space="preserve">to each sequence variant based on a supplied training set made up of known sequences. These results were then used with phyloseq to construct phyloseq object</w:t>
+      </w:r>
+      <w:r>
+        <w:t xml:space="preserve"> </w:t>
+      </w:r>
+      <w:r>
+        <w:t xml:space="preserve">(McMurdie and Holmes, 2013)</w:t>
+      </w:r>
+      <w:r>
+        <w:t xml:space="preserve">.</w:t>
+      </w:r>
+    </w:p>
+    <w:p>
+      <w:pPr>
+        <w:pStyle w:val="BodyText"/>
+      </w:pPr>
+      <w:r>
+        <w:t xml:space="preserve">The otu table was read in from the saved phyloseq object so the data frame could be converted to a matrix in order to be transposed (orienting samples as rows). The package vegan was used to do a Wilcox test on Shannon alpha diversity metrics and create a rarefaction curve. Phyloseq was used to plot alpha diversity metrics and a barplot of the taxa while dplyr and ggplot melted phyloseq object into a data frame for analysis and visualization to create summary tables of the sequence counts and abundance summary for each Phylum.</w:t>
       </w:r>
     </w:p>
     <w:p>
@@ -1265,7 +1436,7 @@
         <w:pStyle w:val="FirstParagraph"/>
       </w:pPr>
       <w:r>
-        <w:t xml:space="preserve">The colony abundances from the Communal computers had larger number of colonies compared to the Individual computers, which is shown by the maximum number of colonies observed in the Individual computers remaining smaller than the minimum of the colony abundances from the Communal computers (Figure 1). I also observed a bigger range of larger values for the colony abundances of Communal computers where the minimum and maximum number of colony abundances had a difference of around eight, whereas the differences between the minimum and maximum number of colony abundances for Individual computers was about one. The colony abundance for Individual computers had a singular abnormally abundant colony depicted by the outlier, just under the 2.5 number of colonies mark. A statistical (Wilcox) test was run to compare the number of colony abundances of Communal versus Individual computers at 1x dilution. The mean number of colonies between Communal and Individual computers were significantly different, with a p-value of 0.02 (Table 1; Statistical test for Colony Abundance).</w:t>
+        <w:t xml:space="preserve">The colony abundances from the Communal computers had larger number of colonies compared to the Individual computers, which is shown by the maximum number of colonies observed in the Individual computers remaining smaller than the minimum of the colony abundances from the Communal computers (Figure 1). I also observed a bigger range of larger values for the colony abundances of Communal computers where the minimum and maximum number of colony abundances had a difference of around eight, whereas the differences between the minimum and maximum number of colony abundances for Individual computers was about one. The colony abundance for Individual computers had a singular abnormally abundant colony depicted by the outlier, just under the 2.5 number of colonies mark. A statistical (Wilcox) test was run to compare the number of colony abundances of Communal versus Individual computers at 1x dilution. The mean number of colonies between Communal and Individual computers were significantly different (Table 1 Wilcox p = 0.02).</w:t>
       </w:r>
     </w:p>
     <w:p>
@@ -5525,13 +5696,723 @@
     </w:p>
     <w:p>
       <w:pPr>
+        <w:pStyle w:val="Heading2"/>
+      </w:pPr>
+      <w:bookmarkStart w:id="59" w:name="culture-free-r-program-figurestables"/>
+      <w:r>
+        <w:t xml:space="preserve">Culture-Free R program figures/tables</w:t>
+      </w:r>
+      <w:bookmarkEnd w:id="59"/>
+    </w:p>
+    <w:p>
+      <w:pPr>
+        <w:pStyle w:val="FirstParagraph"/>
+      </w:pPr>
+      <w:r>
+        <w:t xml:space="preserve">A rarefaction curve is the relationship between the sample size and the discovery of new species in the sequences. I feel confident that I completely sampled the communities in the samples and the controls because all of the curves asymtoted (Figure 8). All of my samples had over 9,000 base pairs, which was well over where the curves asympototed (Figure 8).</w:t>
+      </w:r>
+    </w:p>
+    <w:p>
+      <w:pPr>
+        <w:pStyle w:val="BodyText"/>
+      </w:pPr>
+      <w:r>
+        <w:drawing>
+          <wp:inline>
+            <wp:extent cx="4620126" cy="3696101"/>
+            <wp:effectExtent b="0" l="0" r="0" t="0"/>
+            <wp:docPr descr="" title="" id="1" name="Picture"/>
+            <a:graphic>
+              <a:graphicData uri="http://schemas.openxmlformats.org/drawingml/2006/picture">
+                <pic:pic>
+                  <pic:nvPicPr>
+                    <pic:cNvPr descr="Bioinformatics_Report_files/figure-docx/make-a-rarefaction-curve-1.png" id="0" name="Picture"/>
+                    <pic:cNvPicPr>
+                      <a:picLocks noChangeArrowheads="1" noChangeAspect="1"/>
+                    </pic:cNvPicPr>
+                  </pic:nvPicPr>
+                  <pic:blipFill>
+                    <a:blip r:embed="rId60"/>
+                    <a:stretch>
+                      <a:fillRect/>
+                    </a:stretch>
+                  </pic:blipFill>
+                  <pic:spPr bwMode="auto">
+                    <a:xfrm>
+                      <a:off x="0" y="0"/>
+                      <a:ext cx="4620126" cy="3696101"/>
+                    </a:xfrm>
+                    <a:prstGeom prst="rect">
+                      <a:avLst/>
+                    </a:prstGeom>
+                    <a:noFill/>
+                    <a:ln w="9525">
+                      <a:noFill/>
+                      <a:headEnd/>
+                      <a:tailEnd/>
+                    </a:ln>
+                  </pic:spPr>
+                </pic:pic>
+              </a:graphicData>
+            </a:graphic>
+          </wp:inline>
+        </w:drawing>
+      </w:r>
+    </w:p>
+    <w:p>
+      <w:pPr>
+        <w:pStyle w:val="BodyText"/>
+      </w:pPr>
+      <w:r>
+        <w:rPr>
+          <w:b/>
+        </w:rPr>
+        <w:t xml:space="preserve">Figure 8:</w:t>
+      </w:r>
+      <w:r>
+        <w:t xml:space="preserve"> </w:t>
+      </w:r>
+      <w:r>
+        <w:t xml:space="preserve">Rarefaction curve of samples (1A-6A) and controls.</w:t>
+      </w:r>
+    </w:p>
+    <w:p>
+      <w:pPr>
+        <w:pStyle w:val="Heading3"/>
+      </w:pPr>
+      <w:bookmarkStart w:id="61" w:name="using-phyloseq-native-analyses"/>
+      <w:r>
+        <w:t xml:space="preserve">Using Phyloseq-native Analyses</w:t>
+      </w:r>
+      <w:bookmarkEnd w:id="61"/>
+    </w:p>
+    <w:p>
+      <w:pPr>
+        <w:pStyle w:val="FirstParagraph"/>
+      </w:pPr>
+      <w:r>
+        <w:t xml:space="preserve">As a popular means to quantify composition, Shannon’s index (which highlights the richness component of diversity) and Simpson’s index (emphasizing the evenness component) work together to depict the response variation to changes in richness and evenness</w:t>
+      </w:r>
+      <w:r>
+        <w:t xml:space="preserve"> </w:t>
+      </w:r>
+      <w:r>
+        <w:t xml:space="preserve">(Nagendra, 2002)</w:t>
+      </w:r>
+      <w:r>
+        <w:t xml:space="preserve">. In both Shannon’s and Simpson’s diversity values, the median alpha diversity measure for the samples were greater than the medians of the controls, meaning that my samples had greater richness and evenness in comparison to the positive and negative controls (Figure 9). The mean number of the alpha diversity measures were not significantly different between sample groups for Shannon and Simpson (Table 12 Wilcox p = 0.7; Table 13 Wilcox p = 0.7).</w:t>
+      </w:r>
+    </w:p>
+    <w:p>
+      <w:pPr>
+        <w:pStyle w:val="BodyText"/>
+      </w:pPr>
+      <w:r>
+        <w:drawing>
+          <wp:inline>
+            <wp:extent cx="4620126" cy="3696101"/>
+            <wp:effectExtent b="0" l="0" r="0" t="0"/>
+            <wp:docPr descr="" title="" id="1" name="Picture"/>
+            <a:graphic>
+              <a:graphicData uri="http://schemas.openxmlformats.org/drawingml/2006/picture">
+                <pic:pic>
+                  <pic:nvPicPr>
+                    <pic:cNvPr descr="Bioinformatics_Report_files/figure-docx/shannon-and-simpson-diversity-figure-1.png" id="0" name="Picture"/>
+                    <pic:cNvPicPr>
+                      <a:picLocks noChangeArrowheads="1" noChangeAspect="1"/>
+                    </pic:cNvPicPr>
+                  </pic:nvPicPr>
+                  <pic:blipFill>
+                    <a:blip r:embed="rId62"/>
+                    <a:stretch>
+                      <a:fillRect/>
+                    </a:stretch>
+                  </pic:blipFill>
+                  <pic:spPr bwMode="auto">
+                    <a:xfrm>
+                      <a:off x="0" y="0"/>
+                      <a:ext cx="4620126" cy="3696101"/>
+                    </a:xfrm>
+                    <a:prstGeom prst="rect">
+                      <a:avLst/>
+                    </a:prstGeom>
+                    <a:noFill/>
+                    <a:ln w="9525">
+                      <a:noFill/>
+                      <a:headEnd/>
+                      <a:tailEnd/>
+                    </a:ln>
+                  </pic:spPr>
+                </pic:pic>
+              </a:graphicData>
+            </a:graphic>
+          </wp:inline>
+        </w:drawing>
+      </w:r>
+    </w:p>
+    <w:p>
+      <w:pPr>
+        <w:pStyle w:val="BodyText"/>
+      </w:pPr>
+      <w:r>
+        <w:rPr>
+          <w:b/>
+        </w:rPr>
+        <w:t xml:space="preserve">Figure 9:</w:t>
+      </w:r>
+      <w:r>
+        <w:t xml:space="preserve"> </w:t>
+      </w:r>
+      <w:r>
+        <w:t xml:space="preserve">Boxplot of Shannon alpha diversity metrics according to sample type. The mean number of the alpha diversity measures were not significantly different between sample groups for Shannon and Simpson (Table 12 Wilcox p = 0.7; Table 13 Wilcox p = 0.7).</w:t>
+      </w:r>
+    </w:p>
+    <w:p>
+      <w:pPr>
+        <w:pStyle w:val="SourceCode"/>
+      </w:pPr>
+      <w:r>
+        <w:rPr>
+          <w:rStyle w:val="VerbatimChar"/>
+        </w:rPr>
+        <w:t xml:space="preserve">## </w:t>
+      </w:r>
+      <w:r>
+        <w:br w:type="textWrapping"/>
+      </w:r>
+      <w:r>
+        <w:rPr>
+          <w:rStyle w:val="VerbatimChar"/>
+        </w:rPr>
+        <w:t xml:space="preserve">##  Wilcoxon rank sum test</w:t>
+      </w:r>
+      <w:r>
+        <w:br w:type="textWrapping"/>
+      </w:r>
+      <w:r>
+        <w:rPr>
+          <w:rStyle w:val="VerbatimChar"/>
+        </w:rPr>
+        <w:t xml:space="preserve">## </w:t>
+      </w:r>
+      <w:r>
+        <w:br w:type="textWrapping"/>
+      </w:r>
+      <w:r>
+        <w:rPr>
+          <w:rStyle w:val="VerbatimChar"/>
+        </w:rPr>
+        <w:t xml:space="preserve">## data:  jc_shannon_div by jc_group</w:t>
+      </w:r>
+      <w:r>
+        <w:br w:type="textWrapping"/>
+      </w:r>
+      <w:r>
+        <w:rPr>
+          <w:rStyle w:val="VerbatimChar"/>
+        </w:rPr>
+        <w:t xml:space="preserve">## W = 6, p-value = 0.7</w:t>
+      </w:r>
+      <w:r>
+        <w:br w:type="textWrapping"/>
+      </w:r>
+      <w:r>
+        <w:rPr>
+          <w:rStyle w:val="VerbatimChar"/>
+        </w:rPr>
+        <w:t xml:space="preserve">## alternative hypothesis: true location shift is not equal to 0</w:t>
+      </w:r>
+    </w:p>
+    <w:p>
+      <w:pPr>
+        <w:pStyle w:val="FirstParagraph"/>
+      </w:pPr>
+      <w:r>
+        <w:rPr>
+          <w:b/>
+        </w:rPr>
+        <w:t xml:space="preserve">Table 12:</w:t>
+      </w:r>
+      <w:r>
+        <w:t xml:space="preserve"> </w:t>
+      </w:r>
+      <w:r>
+        <w:t xml:space="preserve">The statistical (Wilcox) test of Shannon’s diversity to compare the richness component of diversity between Communal and Individual computer keyboards, positive controls, and negative controls.</w:t>
+      </w:r>
+    </w:p>
+    <w:p>
+      <w:pPr>
+        <w:pStyle w:val="SourceCode"/>
+      </w:pPr>
+      <w:r>
+        <w:rPr>
+          <w:rStyle w:val="VerbatimChar"/>
+        </w:rPr>
+        <w:t xml:space="preserve">## </w:t>
+      </w:r>
+      <w:r>
+        <w:br w:type="textWrapping"/>
+      </w:r>
+      <w:r>
+        <w:rPr>
+          <w:rStyle w:val="VerbatimChar"/>
+        </w:rPr>
+        <w:t xml:space="preserve">##  Wilcoxon rank sum test</w:t>
+      </w:r>
+      <w:r>
+        <w:br w:type="textWrapping"/>
+      </w:r>
+      <w:r>
+        <w:rPr>
+          <w:rStyle w:val="VerbatimChar"/>
+        </w:rPr>
+        <w:t xml:space="preserve">## </w:t>
+      </w:r>
+      <w:r>
+        <w:br w:type="textWrapping"/>
+      </w:r>
+      <w:r>
+        <w:rPr>
+          <w:rStyle w:val="VerbatimChar"/>
+        </w:rPr>
+        <w:t xml:space="preserve">## data:  jc_simpson_div by jc_group_2</w:t>
+      </w:r>
+      <w:r>
+        <w:br w:type="textWrapping"/>
+      </w:r>
+      <w:r>
+        <w:rPr>
+          <w:rStyle w:val="VerbatimChar"/>
+        </w:rPr>
+        <w:t xml:space="preserve">## W = 6, p-value = 0.7</w:t>
+      </w:r>
+      <w:r>
+        <w:br w:type="textWrapping"/>
+      </w:r>
+      <w:r>
+        <w:rPr>
+          <w:rStyle w:val="VerbatimChar"/>
+        </w:rPr>
+        <w:t xml:space="preserve">## alternative hypothesis: true location shift is not equal to 0</w:t>
+      </w:r>
+    </w:p>
+    <w:p>
+      <w:pPr>
+        <w:pStyle w:val="FirstParagraph"/>
+      </w:pPr>
+      <w:r>
+        <w:rPr>
+          <w:b/>
+        </w:rPr>
+        <w:t xml:space="preserve">Table 13:</w:t>
+      </w:r>
+      <w:r>
+        <w:t xml:space="preserve"> </w:t>
+      </w:r>
+      <w:r>
+        <w:t xml:space="preserve">The statistical (Wilcox) test of Simpson’s diversity to compare the evenness component of diversity between Communal and Individual computer keyboards, positive controls, and negative controls.</w:t>
+      </w:r>
+    </w:p>
+    <w:p>
+      <w:pPr>
+        <w:pStyle w:val="BodyText"/>
+      </w:pPr>
+      <w:r>
+        <w:t xml:space="preserve">Many of the phylum were unknown, especially in the Communal samples (Figure 10). The majority of the phylum found in my samples were</w:t>
+      </w:r>
+      <w:r>
+        <w:t xml:space="preserve"> </w:t>
+      </w:r>
+      <w:r>
+        <w:rPr>
+          <w:i/>
+        </w:rPr>
+        <w:t xml:space="preserve">Actinobacteria</w:t>
+      </w:r>
+      <w:r>
+        <w:t xml:space="preserve">,</w:t>
+      </w:r>
+      <w:r>
+        <w:t xml:space="preserve"> </w:t>
+      </w:r>
+      <w:r>
+        <w:rPr>
+          <w:i/>
+        </w:rPr>
+        <w:t xml:space="preserve">Firmicutes</w:t>
+      </w:r>
+      <w:r>
+        <w:t xml:space="preserve">, and</w:t>
+      </w:r>
+      <w:r>
+        <w:t xml:space="preserve"> </w:t>
+      </w:r>
+      <w:r>
+        <w:rPr>
+          <w:i/>
+        </w:rPr>
+        <w:t xml:space="preserve">Proteobacteria</w:t>
+      </w:r>
+      <w:r>
+        <w:t xml:space="preserve"> </w:t>
+      </w:r>
+      <w:r>
+        <w:t xml:space="preserve">(Figure 10). These three phyla were also found in the negative controls, which was very surprising (Figure 10). The positive controls contained no unknown phylum, which was expected (Figure 10).</w:t>
+      </w:r>
+    </w:p>
+    <w:p>
+      <w:pPr>
+        <w:pStyle w:val="BodyText"/>
+      </w:pPr>
+      <w:r>
+        <w:drawing>
+          <wp:inline>
+            <wp:extent cx="4620126" cy="3696101"/>
+            <wp:effectExtent b="0" l="0" r="0" t="0"/>
+            <wp:docPr descr="" title="" id="1" name="Picture"/>
+            <a:graphic>
+              <a:graphicData uri="http://schemas.openxmlformats.org/drawingml/2006/picture">
+                <pic:pic>
+                  <pic:nvPicPr>
+                    <pic:cNvPr descr="Bioinformatics_Report_files/figure-docx/barplot-of-taxa-1.png" id="0" name="Picture"/>
+                    <pic:cNvPicPr>
+                      <a:picLocks noChangeArrowheads="1" noChangeAspect="1"/>
+                    </pic:cNvPicPr>
+                  </pic:nvPicPr>
+                  <pic:blipFill>
+                    <a:blip r:embed="rId63"/>
+                    <a:stretch>
+                      <a:fillRect/>
+                    </a:stretch>
+                  </pic:blipFill>
+                  <pic:spPr bwMode="auto">
+                    <a:xfrm>
+                      <a:off x="0" y="0"/>
+                      <a:ext cx="4620126" cy="3696101"/>
+                    </a:xfrm>
+                    <a:prstGeom prst="rect">
+                      <a:avLst/>
+                    </a:prstGeom>
+                    <a:noFill/>
+                    <a:ln w="9525">
+                      <a:noFill/>
+                      <a:headEnd/>
+                      <a:tailEnd/>
+                    </a:ln>
+                  </pic:spPr>
+                </pic:pic>
+              </a:graphicData>
+            </a:graphic>
+          </wp:inline>
+        </w:drawing>
+      </w:r>
+    </w:p>
+    <w:p>
+      <w:pPr>
+        <w:pStyle w:val="BodyText"/>
+      </w:pPr>
+      <w:r>
+        <w:rPr>
+          <w:b/>
+        </w:rPr>
+        <w:t xml:space="preserve">Figure 10:</w:t>
+      </w:r>
+      <w:r>
+        <w:t xml:space="preserve"> </w:t>
+      </w:r>
+      <w:r>
+        <w:t xml:space="preserve">Barplot of the variety of phylum per sample group using Phyloseq-native analyses.</w:t>
+      </w:r>
+    </w:p>
+    <w:p>
+      <w:pPr>
+        <w:pStyle w:val="Heading3"/>
+      </w:pPr>
+      <w:bookmarkStart w:id="64" w:name="using-dplyr-and-ggplot-analyses"/>
+      <w:r>
+        <w:t xml:space="preserve">Using dplyr and ggplot analyses</w:t>
+      </w:r>
+      <w:bookmarkEnd w:id="64"/>
+    </w:p>
+    <w:p>
+      <w:pPr>
+        <w:pStyle w:val="FirstParagraph"/>
+      </w:pPr>
+      <w:r>
+        <w:t xml:space="preserve">Only looking at the top five abundance values for my samples, it is clear that the majority of genera are unknown (Figure 11). The top five genera that were found in my samples were NA,</w:t>
+      </w:r>
+      <w:r>
+        <w:t xml:space="preserve"> </w:t>
+      </w:r>
+      <w:r>
+        <w:rPr>
+          <w:i/>
+        </w:rPr>
+        <w:t xml:space="preserve">Propionibacterium</w:t>
+      </w:r>
+      <w:r>
+        <w:t xml:space="preserve">,</w:t>
+      </w:r>
+      <w:r>
+        <w:t xml:space="preserve"> </w:t>
+      </w:r>
+      <w:r>
+        <w:rPr>
+          <w:i/>
+        </w:rPr>
+        <w:t xml:space="preserve">Streptococcus</w:t>
+      </w:r>
+      <w:r>
+        <w:t xml:space="preserve">,</w:t>
+      </w:r>
+      <w:r>
+        <w:t xml:space="preserve"> </w:t>
+      </w:r>
+      <w:r>
+        <w:rPr>
+          <w:i/>
+        </w:rPr>
+        <w:t xml:space="preserve">Staphylococcus</w:t>
+      </w:r>
+      <w:r>
+        <w:t xml:space="preserve">, and</w:t>
+      </w:r>
+      <w:r>
+        <w:t xml:space="preserve"> </w:t>
+      </w:r>
+      <w:r>
+        <w:rPr>
+          <w:i/>
+        </w:rPr>
+        <w:t xml:space="preserve">Pseudomonas</w:t>
+      </w:r>
+      <w:r>
+        <w:t xml:space="preserve"> </w:t>
+      </w:r>
+      <w:r>
+        <w:t xml:space="preserve">in that order (most to least), which is similar to the genera</w:t>
+      </w:r>
+      <w:r>
+        <w:t xml:space="preserve"> </w:t>
+      </w:r>
+      <w:r>
+        <w:rPr>
+          <w:i/>
+        </w:rPr>
+        <w:t xml:space="preserve">Staphylococcus</w:t>
+      </w:r>
+      <w:r>
+        <w:t xml:space="preserve">,</w:t>
+      </w:r>
+      <w:r>
+        <w:t xml:space="preserve"> </w:t>
+      </w:r>
+      <w:r>
+        <w:rPr>
+          <w:i/>
+        </w:rPr>
+        <w:t xml:space="preserve">Bacillus</w:t>
+      </w:r>
+      <w:r>
+        <w:t xml:space="preserve">, and</w:t>
+      </w:r>
+      <w:r>
+        <w:t xml:space="preserve"> </w:t>
+      </w:r>
+      <w:r>
+        <w:rPr>
+          <w:i/>
+        </w:rPr>
+        <w:t xml:space="preserve">Staphylococcus</w:t>
+      </w:r>
+      <w:r>
+        <w:t xml:space="preserve"> </w:t>
+      </w:r>
+      <w:r>
+        <w:t xml:space="preserve">found in the cultured BLAST data (Figure 11; Table 5).</w:t>
+      </w:r>
+    </w:p>
+    <w:p>
+      <w:pPr>
+        <w:pStyle w:val="BodyText"/>
+      </w:pPr>
+      <w:r>
+        <w:drawing>
+          <wp:inline>
+            <wp:extent cx="4620126" cy="3696101"/>
+            <wp:effectExtent b="0" l="0" r="0" t="0"/>
+            <wp:docPr descr="" title="" id="1" name="Picture"/>
+            <a:graphic>
+              <a:graphicData uri="http://schemas.openxmlformats.org/drawingml/2006/picture">
+                <pic:pic>
+                  <pic:nvPicPr>
+                    <pic:cNvPr descr="Bioinformatics_Report_files/figure-docx/summary-bargraph-of-abundance-summary-for-Genus-1.png" id="0" name="Picture"/>
+                    <pic:cNvPicPr>
+                      <a:picLocks noChangeArrowheads="1" noChangeAspect="1"/>
+                    </pic:cNvPicPr>
+                  </pic:nvPicPr>
+                  <pic:blipFill>
+                    <a:blip r:embed="rId65"/>
+                    <a:stretch>
+                      <a:fillRect/>
+                    </a:stretch>
+                  </pic:blipFill>
+                  <pic:spPr bwMode="auto">
+                    <a:xfrm>
+                      <a:off x="0" y="0"/>
+                      <a:ext cx="4620126" cy="3696101"/>
+                    </a:xfrm>
+                    <a:prstGeom prst="rect">
+                      <a:avLst/>
+                    </a:prstGeom>
+                    <a:noFill/>
+                    <a:ln w="9525">
+                      <a:noFill/>
+                      <a:headEnd/>
+                      <a:tailEnd/>
+                    </a:ln>
+                  </pic:spPr>
+                </pic:pic>
+              </a:graphicData>
+            </a:graphic>
+          </wp:inline>
+        </w:drawing>
+      </w:r>
+    </w:p>
+    <w:p>
+      <w:pPr>
+        <w:pStyle w:val="BodyText"/>
+      </w:pPr>
+      <w:r>
+        <w:rPr>
+          <w:b/>
+        </w:rPr>
+        <w:t xml:space="preserve">Figure 11:</w:t>
+      </w:r>
+      <w:r>
+        <w:t xml:space="preserve"> </w:t>
+      </w:r>
+      <w:r>
+        <w:t xml:space="preserve">Summary boxplot of summary abundance for each Genus.</w:t>
+      </w:r>
+    </w:p>
+    <w:p>
+      <w:pPr>
+        <w:pStyle w:val="BodyText"/>
+      </w:pPr>
+      <w:r>
+        <w:t xml:space="preserve">Filtering out only my samples using dplyr and ggplot, the three most abundant phyla outside of the unknown were</w:t>
+      </w:r>
+      <w:r>
+        <w:t xml:space="preserve"> </w:t>
+      </w:r>
+      <w:r>
+        <w:rPr>
+          <w:i/>
+        </w:rPr>
+        <w:t xml:space="preserve">Actinobacteria</w:t>
+      </w:r>
+      <w:r>
+        <w:t xml:space="preserve">,</w:t>
+      </w:r>
+      <w:r>
+        <w:t xml:space="preserve"> </w:t>
+      </w:r>
+      <w:r>
+        <w:rPr>
+          <w:i/>
+        </w:rPr>
+        <w:t xml:space="preserve">Firmicutes</w:t>
+      </w:r>
+      <w:r>
+        <w:t xml:space="preserve">, and</w:t>
+      </w:r>
+      <w:r>
+        <w:t xml:space="preserve"> </w:t>
+      </w:r>
+      <w:r>
+        <w:rPr>
+          <w:i/>
+        </w:rPr>
+        <w:t xml:space="preserve">Proteobacteria</w:t>
+      </w:r>
+      <w:r>
+        <w:t xml:space="preserve">, which agrees with Figure 10, which used phyloseq to analze the data (Figure 12). This gives me confidence that those three phyla were the most prominent in my samples.</w:t>
+      </w:r>
+    </w:p>
+    <w:p>
+      <w:pPr>
+        <w:pStyle w:val="BodyText"/>
+      </w:pPr>
+      <w:r>
+        <w:drawing>
+          <wp:inline>
+            <wp:extent cx="4620126" cy="3696101"/>
+            <wp:effectExtent b="0" l="0" r="0" t="0"/>
+            <wp:docPr descr="" title="" id="1" name="Picture"/>
+            <a:graphic>
+              <a:graphicData uri="http://schemas.openxmlformats.org/drawingml/2006/picture">
+                <pic:pic>
+                  <pic:nvPicPr>
+                    <pic:cNvPr descr="Bioinformatics_Report_files/figure-docx/figure-of-abundance-summary-per-Phylum-1.png" id="0" name="Picture"/>
+                    <pic:cNvPicPr>
+                      <a:picLocks noChangeArrowheads="1" noChangeAspect="1"/>
+                    </pic:cNvPicPr>
+                  </pic:nvPicPr>
+                  <pic:blipFill>
+                    <a:blip r:embed="rId66"/>
+                    <a:stretch>
+                      <a:fillRect/>
+                    </a:stretch>
+                  </pic:blipFill>
+                  <pic:spPr bwMode="auto">
+                    <a:xfrm>
+                      <a:off x="0" y="0"/>
+                      <a:ext cx="4620126" cy="3696101"/>
+                    </a:xfrm>
+                    <a:prstGeom prst="rect">
+                      <a:avLst/>
+                    </a:prstGeom>
+                    <a:noFill/>
+                    <a:ln w="9525">
+                      <a:noFill/>
+                      <a:headEnd/>
+                      <a:tailEnd/>
+                    </a:ln>
+                  </pic:spPr>
+                </pic:pic>
+              </a:graphicData>
+            </a:graphic>
+          </wp:inline>
+        </w:drawing>
+      </w:r>
+    </w:p>
+    <w:p>
+      <w:pPr>
+        <w:pStyle w:val="BodyText"/>
+      </w:pPr>
+      <w:r>
+        <w:rPr>
+          <w:b/>
+        </w:rPr>
+        <w:t xml:space="preserve">Figure 12:</w:t>
+      </w:r>
+      <w:r>
+        <w:t xml:space="preserve"> </w:t>
+      </w:r>
+      <w:r>
+        <w:t xml:space="preserve">Figure of abundance summary for each Phylum.</w:t>
+      </w:r>
+    </w:p>
+    <w:p>
+      <w:pPr>
         <w:pStyle w:val="Heading1"/>
       </w:pPr>
-      <w:bookmarkStart w:id="59" w:name="discussion"/>
+      <w:bookmarkStart w:id="67" w:name="discussion"/>
       <w:r>
         <w:t xml:space="preserve">Discussion</w:t>
       </w:r>
-      <w:bookmarkEnd w:id="59"/>
+      <w:bookmarkEnd w:id="67"/>
     </w:p>
     <w:p>
       <w:pPr>
@@ -5545,11 +6426,11 @@
       <w:pPr>
         <w:pStyle w:val="Heading2"/>
       </w:pPr>
-      <w:bookmarkStart w:id="60" w:name="grown-cultures-1"/>
+      <w:bookmarkStart w:id="68" w:name="grown-cultures-1"/>
       <w:r>
         <w:t xml:space="preserve">Grown Cultures</w:t>
       </w:r>
-      <w:bookmarkEnd w:id="60"/>
+      <w:bookmarkEnd w:id="68"/>
     </w:p>
     <w:p>
       <w:pPr>
@@ -5592,7 +6473,7 @@
       <w:pPr>
         <w:pStyle w:val="Heading2"/>
       </w:pPr>
-      <w:bookmarkStart w:id="61" w:name="touchdown-pcr-for-f-key-series"/>
+      <w:bookmarkStart w:id="69" w:name="touchdown-pcr-for-f-key-series"/>
       <w:r>
         <w:t xml:space="preserve">Touchdown PCR for</w:t>
       </w:r>
@@ -5614,7 +6495,7 @@
       <w:r>
         <w:t xml:space="preserve">key series</w:t>
       </w:r>
-      <w:bookmarkEnd w:id="61"/>
+      <w:bookmarkEnd w:id="69"/>
     </w:p>
     <w:p>
       <w:pPr>
@@ -5697,7 +6578,7 @@
       <w:pPr>
         <w:pStyle w:val="Heading2"/>
       </w:pPr>
-      <w:bookmarkStart w:id="62" w:name="pcr-for-key-a-series"/>
+      <w:bookmarkStart w:id="70" w:name="pcr-for-key-a-series"/>
       <w:r>
         <w:t xml:space="preserve">PCR for Key</w:t>
       </w:r>
@@ -5719,7 +6600,7 @@
       <w:r>
         <w:t xml:space="preserve">Series</w:t>
       </w:r>
-      <w:bookmarkEnd w:id="62"/>
+      <w:bookmarkEnd w:id="70"/>
     </w:p>
     <w:p>
       <w:pPr>
@@ -5733,11 +6614,11 @@
       <w:pPr>
         <w:pStyle w:val="Heading2"/>
       </w:pPr>
-      <w:bookmarkStart w:id="63" w:name="gel-electrophoresis-1"/>
+      <w:bookmarkStart w:id="71" w:name="gel-electrophoresis-1"/>
       <w:r>
         <w:t xml:space="preserve">Gel Electrophoresis</w:t>
       </w:r>
-      <w:bookmarkEnd w:id="63"/>
+      <w:bookmarkEnd w:id="71"/>
     </w:p>
     <w:p>
       <w:pPr>
@@ -5751,11 +6632,11 @@
       <w:pPr>
         <w:pStyle w:val="Heading2"/>
       </w:pPr>
-      <w:bookmarkStart w:id="64" w:name="geneious-prime"/>
+      <w:bookmarkStart w:id="72" w:name="geneious-prime"/>
       <w:r>
         <w:t xml:space="preserve">Geneious Prime</w:t>
       </w:r>
-      <w:bookmarkEnd w:id="64"/>
+      <w:bookmarkEnd w:id="72"/>
     </w:p>
     <w:p>
       <w:pPr>
@@ -5769,11 +6650,11 @@
       <w:pPr>
         <w:pStyle w:val="Heading2"/>
       </w:pPr>
-      <w:bookmarkStart w:id="65" w:name="sequence-relationships"/>
+      <w:bookmarkStart w:id="73" w:name="sequence-relationships"/>
       <w:r>
         <w:t xml:space="preserve">Sequence Relationships</w:t>
       </w:r>
-      <w:bookmarkEnd w:id="65"/>
+      <w:bookmarkEnd w:id="73"/>
     </w:p>
     <w:p>
       <w:pPr>
@@ -5985,6 +6866,119 @@
         <w:pStyle w:val="BodyText"/>
       </w:pPr>
       <w:r>
+        <w:t xml:space="preserve">The top five genera that were found in my samples were NA,</w:t>
+      </w:r>
+      <w:r>
+        <w:t xml:space="preserve"> </w:t>
+      </w:r>
+      <w:r>
+        <w:rPr>
+          <w:i/>
+        </w:rPr>
+        <w:t xml:space="preserve">Propionibacterium</w:t>
+      </w:r>
+      <w:r>
+        <w:t xml:space="preserve">,</w:t>
+      </w:r>
+      <w:r>
+        <w:t xml:space="preserve"> </w:t>
+      </w:r>
+      <w:r>
+        <w:rPr>
+          <w:i/>
+        </w:rPr>
+        <w:t xml:space="preserve">Streptococcus</w:t>
+      </w:r>
+      <w:r>
+        <w:t xml:space="preserve">,</w:t>
+      </w:r>
+      <w:r>
+        <w:t xml:space="preserve"> </w:t>
+      </w:r>
+      <w:r>
+        <w:rPr>
+          <w:i/>
+        </w:rPr>
+        <w:t xml:space="preserve">Staphylococcus</w:t>
+      </w:r>
+      <w:r>
+        <w:t xml:space="preserve">, and</w:t>
+      </w:r>
+      <w:r>
+        <w:t xml:space="preserve"> </w:t>
+      </w:r>
+      <w:r>
+        <w:rPr>
+          <w:i/>
+        </w:rPr>
+        <w:t xml:space="preserve">Pseudomonas</w:t>
+      </w:r>
+      <w:r>
+        <w:t xml:space="preserve"> </w:t>
+      </w:r>
+      <w:r>
+        <w:t xml:space="preserve">in that order (most to least), which is similar to the genera</w:t>
+      </w:r>
+      <w:r>
+        <w:t xml:space="preserve"> </w:t>
+      </w:r>
+      <w:r>
+        <w:rPr>
+          <w:i/>
+        </w:rPr>
+        <w:t xml:space="preserve">Staphylococcus</w:t>
+      </w:r>
+      <w:r>
+        <w:t xml:space="preserve">,</w:t>
+      </w:r>
+      <w:r>
+        <w:t xml:space="preserve"> </w:t>
+      </w:r>
+      <w:r>
+        <w:rPr>
+          <w:i/>
+        </w:rPr>
+        <w:t xml:space="preserve">Bacillus</w:t>
+      </w:r>
+      <w:r>
+        <w:t xml:space="preserve">, and</w:t>
+      </w:r>
+      <w:r>
+        <w:t xml:space="preserve"> </w:t>
+      </w:r>
+      <w:r>
+        <w:rPr>
+          <w:i/>
+        </w:rPr>
+        <w:t xml:space="preserve">Staphylococcus</w:t>
+      </w:r>
+      <w:r>
+        <w:t xml:space="preserve"> </w:t>
+      </w:r>
+      <w:r>
+        <w:t xml:space="preserve">found in the cultured BLAST data (Figure 11; Table 5). The reason why</w:t>
+      </w:r>
+      <w:r>
+        <w:t xml:space="preserve"> </w:t>
+      </w:r>
+      <w:r>
+        <w:rPr>
+          <w:i/>
+        </w:rPr>
+        <w:t xml:space="preserve">Bacillus</w:t>
+      </w:r>
+      <w:r>
+        <w:t xml:space="preserve"> </w:t>
+      </w:r>
+      <w:r>
+        <w:t xml:space="preserve">was found in the cultured data but not included in the most abundant genera was because I picked random colonies to culture and BLAST (Table 5; Figure 11).</w:t>
+      </w:r>
+    </w:p>
+    <w:p>
+      <w:pPr>
+        <w:pStyle w:val="BodyText"/>
+      </w:pPr>
+      <w:r>
         <w:t xml:space="preserve">Another odd circumstance that occurred was that the negative controls contained bacteria such as</w:t>
       </w:r>
       <w:r>
@@ -6042,7 +7036,46 @@
         <w:t xml:space="preserve"> </w:t>
       </w:r>
       <w:r>
-        <w:t xml:space="preserve">were found in the BLAST samples of my sequences. Illumina sequencing and BLAST of the positive controls worked because the positive controls contained the expected bacteria (Table 10).</w:t>
+        <w:t xml:space="preserve">were found in the BLAST samples of my sequences. Illumina sequencing and BLAST of the positive controls worked because the positive controls contained the expected bacteria (Table 10). In addition, the alpha diversity metrics numbers of the negative controls were supposed to be zero, however that result was not attained (Figure 9). The majority of the phyla found in my samples were</w:t>
+      </w:r>
+      <w:r>
+        <w:t xml:space="preserve"> </w:t>
+      </w:r>
+      <w:r>
+        <w:rPr>
+          <w:i/>
+        </w:rPr>
+        <w:t xml:space="preserve">Actinobacteria</w:t>
+      </w:r>
+      <w:r>
+        <w:t xml:space="preserve">,</w:t>
+      </w:r>
+      <w:r>
+        <w:t xml:space="preserve"> </w:t>
+      </w:r>
+      <w:r>
+        <w:rPr>
+          <w:i/>
+        </w:rPr>
+        <w:t xml:space="preserve">Firmicutes</w:t>
+      </w:r>
+      <w:r>
+        <w:t xml:space="preserve">, and</w:t>
+      </w:r>
+      <w:r>
+        <w:t xml:space="preserve"> </w:t>
+      </w:r>
+      <w:r>
+        <w:rPr>
+          <w:i/>
+        </w:rPr>
+        <w:t xml:space="preserve">Proteobacteria</w:t>
+      </w:r>
+      <w:r>
+        <w:t xml:space="preserve"> </w:t>
+      </w:r>
+      <w:r>
+        <w:t xml:space="preserve">(Figure 10). These three phyla were also found in the negative controls, which was very surprising since it was supposed to be sterile molecular grade reagent water (Figure 10). A possible reason why the negative controls may have contained these contaminants was because the indexes during the last PCR may have been contaminated. For a future experiment, the exact same experiment could be repeated to ensure that was the reason why such odd results were observed in the negative controls.</w:t>
       </w:r>
     </w:p>
     <w:p>
@@ -6074,21 +7107,21 @@
         <w:t xml:space="preserve">Bacillus</w:t>
       </w:r>
       <w:r>
-        <w:t xml:space="preserve">, yet 3F was from a shared computer keyboard while 5F was from an Individual Student’s computer keyboard (Table 5, Figure 5, Figure 6). Furthermore, from the culture-free data, I found that there was no significant difference between the number of species between Communal and Individual sample groups (Table 8 Wilcox p = 0.7). I did, however, find that there was a significant difference in colony abundance on communal keyboards over individual keyboards (Table 1 Wilcox p = 0.02).</w:t>
+        <w:t xml:space="preserve">, yet 3F was from a shared computer keyboard while 5F was from an Individual Student’s computer keyboard (Table 5, Figure 5, Figure 6). Furthermore, from the culture-free data, I found that there was no significant difference between the number of species between Communal and Individual sample groups (Table 8 Wilcox p = 0.7). The mean number of the alpha diversity measures were also not significantly different between sample groups using Shannon and Simpson (Table 12 Wilcox p = 0.7; Table 13 Wilcox p = 0.7). I did, however, find that there was a significant difference in colony abundance on communal keyboards over individual keyboards (Table 1 Wilcox p = 0.02).</w:t>
       </w:r>
     </w:p>
     <w:p>
       <w:pPr>
         <w:pStyle w:val="Heading1"/>
       </w:pPr>
-      <w:bookmarkStart w:id="66" w:name="sources-cited"/>
+      <w:bookmarkStart w:id="74" w:name="sources-cited"/>
       <w:r>
         <w:t xml:space="preserve">Sources Cited</w:t>
       </w:r>
-      <w:bookmarkEnd w:id="66"/>
-    </w:p>
-    <w:bookmarkStart w:id="85" w:name="refs"/>
-    <w:bookmarkStart w:id="67" w:name="ref-al2011bacterial"/>
+      <w:bookmarkEnd w:id="74"/>
+    </w:p>
+    <w:bookmarkStart w:id="96" w:name="refs"/>
+    <w:bookmarkStart w:id="75" w:name="ref-al2011bacterial"/>
     <w:p>
       <w:pPr>
         <w:pStyle w:val="Bibliography"/>
@@ -6136,8 +7169,8 @@
         <w:t xml:space="preserve">, 3998–4003.</w:t>
       </w:r>
     </w:p>
-    <w:bookmarkEnd w:id="67"/>
-    <w:bookmarkStart w:id="68" w:name="ref-anderson2009microbial"/>
+    <w:bookmarkEnd w:id="75"/>
+    <w:bookmarkStart w:id="76" w:name="ref-anderson2009microbial"/>
     <w:p>
       <w:pPr>
         <w:pStyle w:val="Bibliography"/>
@@ -6170,13 +7203,62 @@
         <w:t xml:space="preserve">, 507–509.</w:t>
       </w:r>
     </w:p>
-    <w:bookmarkEnd w:id="68"/>
-    <w:bookmarkStart w:id="69" w:name="ref-eltablawy2009microbial"/>
+    <w:bookmarkEnd w:id="76"/>
+    <w:bookmarkStart w:id="77" w:name="ref-callahan2016dada2"/>
     <w:p>
       <w:pPr>
         <w:pStyle w:val="Bibliography"/>
       </w:pPr>
       <w:r>
+        <w:t xml:space="preserve">Callahan,B.J.</w:t>
+      </w:r>
+      <w:r>
+        <w:t xml:space="preserve"> </w:t>
+      </w:r>
+      <w:r>
+        <w:rPr>
+          <w:i/>
+        </w:rPr>
+        <w:t xml:space="preserve">et al.</w:t>
+      </w:r>
+      <w:r>
+        <w:t xml:space="preserve"> </w:t>
+      </w:r>
+      <w:r>
+        <w:t xml:space="preserve">(2016) DADA2: High-resolution sample inference from illumina amplicon data.</w:t>
+      </w:r>
+      <w:r>
+        <w:t xml:space="preserve"> </w:t>
+      </w:r>
+      <w:r>
+        <w:rPr>
+          <w:i/>
+        </w:rPr>
+        <w:t xml:space="preserve">Nature methods</w:t>
+      </w:r>
+      <w:r>
+        <w:t xml:space="preserve">,</w:t>
+      </w:r>
+      <w:r>
+        <w:t xml:space="preserve"> </w:t>
+      </w:r>
+      <w:r>
+        <w:rPr>
+          <w:b/>
+        </w:rPr>
+        <w:t xml:space="preserve">13</w:t>
+      </w:r>
+      <w:r>
+        <w:t xml:space="preserve">, 581.</w:t>
+      </w:r>
+    </w:p>
+    <w:bookmarkEnd w:id="77"/>
+    <w:bookmarkStart w:id="78" w:name="ref-eltablawy2009microbial"/>
+    <w:p>
+      <w:pPr>
+        <w:pStyle w:val="Bibliography"/>
+      </w:pPr>
+      <w:r>
         <w:t xml:space="preserve">Eltablawy,S. and Elhifnawi,H. (2009) Microbial contamination of some computer keyboards and mice in national center for radiation research and technology (ncrrt).</w:t>
       </w:r>
       <w:r>
@@ -6204,8 +7286,8 @@
         <w:t xml:space="preserve">, 162–167.</w:t>
       </w:r>
     </w:p>
-    <w:bookmarkEnd w:id="69"/>
-    <w:bookmarkStart w:id="70" w:name="ref-fraser2009bacterial"/>
+    <w:bookmarkEnd w:id="78"/>
+    <w:bookmarkStart w:id="79" w:name="ref-fraser2009bacterial"/>
     <w:p>
       <w:pPr>
         <w:pStyle w:val="Bibliography"/>
@@ -6214,8 +7296,8 @@
         <w:t xml:space="preserve">Fraser,M. and Girling,S. (2009) Bacterial carriage of computer keyboards in veterinary practices in scotland.</w:t>
       </w:r>
     </w:p>
-    <w:bookmarkEnd w:id="70"/>
-    <w:bookmarkStart w:id="71" w:name="ref-guindon2005phyml"/>
+    <w:bookmarkEnd w:id="79"/>
+    <w:bookmarkStart w:id="80" w:name="ref-guindon2005phyml"/>
     <w:p>
       <w:pPr>
         <w:pStyle w:val="Bibliography"/>
@@ -6263,8 +7345,8 @@
         <w:t xml:space="preserve">, W557–W559.</w:t>
       </w:r>
     </w:p>
-    <w:bookmarkEnd w:id="71"/>
-    <w:bookmarkStart w:id="72" w:name="ref-hamzeh2011computer"/>
+    <w:bookmarkEnd w:id="80"/>
+    <w:bookmarkStart w:id="81" w:name="ref-hamzeh2011computer"/>
     <w:p>
       <w:pPr>
         <w:pStyle w:val="Bibliography"/>
@@ -6273,8 +7355,8 @@
         <w:t xml:space="preserve">Hamzeh,F. and Na’was,T. (2011) Computer mice in public centers: A source of pathogenic bacteria.</w:t>
       </w:r>
     </w:p>
-    <w:bookmarkEnd w:id="72"/>
-    <w:bookmarkStart w:id="73" w:name="ref-hospodsky2012human"/>
+    <w:bookmarkEnd w:id="81"/>
+    <w:bookmarkStart w:id="82" w:name="ref-hospodsky2012human"/>
     <w:p>
       <w:pPr>
         <w:pStyle w:val="Bibliography"/>
@@ -6322,8 +7404,8 @@
         <w:t xml:space="preserve">, e34867.</w:t>
       </w:r>
     </w:p>
-    <w:bookmarkEnd w:id="73"/>
-    <w:bookmarkStart w:id="74" w:name="ref-huelsenbeck2001mrbayes"/>
+    <w:bookmarkEnd w:id="82"/>
+    <w:bookmarkStart w:id="83" w:name="ref-huelsenbeck2001mrbayes"/>
     <w:p>
       <w:pPr>
         <w:pStyle w:val="Bibliography"/>
@@ -6356,8 +7438,8 @@
         <w:t xml:space="preserve">, 754–755.</w:t>
       </w:r>
     </w:p>
-    <w:bookmarkEnd w:id="74"/>
-    <w:bookmarkStart w:id="75" w:name="ref-isaacs1998swabbing"/>
+    <w:bookmarkEnd w:id="83"/>
+    <w:bookmarkStart w:id="84" w:name="ref-isaacs1998swabbing"/>
     <w:p>
       <w:pPr>
         <w:pStyle w:val="Bibliography"/>
@@ -6405,8 +7487,8 @@
         <w:t xml:space="preserve">, 533.</w:t>
       </w:r>
     </w:p>
-    <w:bookmarkEnd w:id="75"/>
-    <w:bookmarkStart w:id="76" w:name="ref-johnson2008ncbi"/>
+    <w:bookmarkEnd w:id="84"/>
+    <w:bookmarkStart w:id="85" w:name="ref-johnson2008ncbi"/>
     <w:p>
       <w:pPr>
         <w:pStyle w:val="Bibliography"/>
@@ -6454,8 +7536,8 @@
         <w:t xml:space="preserve">, W5–W9.</w:t>
       </w:r>
     </w:p>
-    <w:bookmarkEnd w:id="76"/>
-    <w:bookmarkStart w:id="77" w:name="ref-katoh2009multiple"/>
+    <w:bookmarkEnd w:id="85"/>
+    <w:bookmarkStart w:id="86" w:name="ref-katoh2009multiple"/>
     <w:p>
       <w:pPr>
         <w:pStyle w:val="Bibliography"/>
@@ -6491,8 +7573,8 @@
         <w:t xml:space="preserve">. Springer, pp. 39–64.</w:t>
       </w:r>
     </w:p>
-    <w:bookmarkEnd w:id="77"/>
-    <w:bookmarkStart w:id="78" w:name="ref-korbie2008touchdown"/>
+    <w:bookmarkEnd w:id="86"/>
+    <w:bookmarkStart w:id="87" w:name="ref-korbie2008touchdown"/>
     <w:p>
       <w:pPr>
         <w:pStyle w:val="Bibliography"/>
@@ -6525,8 +7607,8 @@
         <w:t xml:space="preserve">, 1452.</w:t>
       </w:r>
     </w:p>
-    <w:bookmarkEnd w:id="78"/>
-    <w:bookmarkStart w:id="79" w:name="ref-malik2014study"/>
+    <w:bookmarkEnd w:id="87"/>
+    <w:bookmarkStart w:id="88" w:name="ref-malik2014study"/>
     <w:p>
       <w:pPr>
         <w:pStyle w:val="Bibliography"/>
@@ -6559,13 +7641,47 @@
         <w:t xml:space="preserve">, 813–23.</w:t>
       </w:r>
     </w:p>
-    <w:bookmarkEnd w:id="79"/>
-    <w:bookmarkStart w:id="80" w:name="ref-meadow2014bacterial"/>
+    <w:bookmarkEnd w:id="88"/>
+    <w:bookmarkStart w:id="89" w:name="ref-mcmurdie2013phyloseq"/>
     <w:p>
       <w:pPr>
         <w:pStyle w:val="Bibliography"/>
       </w:pPr>
       <w:r>
+        <w:t xml:space="preserve">McMurdie,P.J. and Holmes,S. (2013) Phyloseq: An r package for reproducible interactive analysis and graphics of microbiome census data.</w:t>
+      </w:r>
+      <w:r>
+        <w:t xml:space="preserve"> </w:t>
+      </w:r>
+      <w:r>
+        <w:rPr>
+          <w:i/>
+        </w:rPr>
+        <w:t xml:space="preserve">PloS one</w:t>
+      </w:r>
+      <w:r>
+        <w:t xml:space="preserve">,</w:t>
+      </w:r>
+      <w:r>
+        <w:t xml:space="preserve"> </w:t>
+      </w:r>
+      <w:r>
+        <w:rPr>
+          <w:b/>
+        </w:rPr>
+        <w:t xml:space="preserve">8</w:t>
+      </w:r>
+      <w:r>
+        <w:t xml:space="preserve">, e61217.</w:t>
+      </w:r>
+    </w:p>
+    <w:bookmarkEnd w:id="89"/>
+    <w:bookmarkStart w:id="90" w:name="ref-meadow2014bacterial"/>
+    <w:p>
+      <w:pPr>
+        <w:pStyle w:val="Bibliography"/>
+      </w:pPr>
+      <w:r>
         <w:t xml:space="preserve">Meadow,J.F.</w:t>
       </w:r>
       <w:r>
@@ -6608,8 +7724,8 @@
         <w:t xml:space="preserve">, 7.</w:t>
       </w:r>
     </w:p>
-    <w:bookmarkEnd w:id="80"/>
-    <w:bookmarkStart w:id="81" w:name="ref-muniesa2013could"/>
+    <w:bookmarkEnd w:id="90"/>
+    <w:bookmarkStart w:id="91" w:name="ref-muniesa2013could"/>
     <w:p>
       <w:pPr>
         <w:pStyle w:val="Bibliography"/>
@@ -6657,13 +7773,47 @@
         <w:t xml:space="preserve">, 739–51.</w:t>
       </w:r>
     </w:p>
-    <w:bookmarkEnd w:id="81"/>
-    <w:bookmarkStart w:id="82" w:name="ref-neely2000survey"/>
+    <w:bookmarkEnd w:id="91"/>
+    <w:bookmarkStart w:id="92" w:name="ref-nagendra2002opposite"/>
     <w:p>
       <w:pPr>
         <w:pStyle w:val="Bibliography"/>
       </w:pPr>
       <w:r>
+        <w:t xml:space="preserve">Nagendra,H. (2002) Opposite trends in response for the shannon and simpson indices of landscape diversity.</w:t>
+      </w:r>
+      <w:r>
+        <w:t xml:space="preserve"> </w:t>
+      </w:r>
+      <w:r>
+        <w:rPr>
+          <w:i/>
+        </w:rPr>
+        <w:t xml:space="preserve">Applied geography</w:t>
+      </w:r>
+      <w:r>
+        <w:t xml:space="preserve">,</w:t>
+      </w:r>
+      <w:r>
+        <w:t xml:space="preserve"> </w:t>
+      </w:r>
+      <w:r>
+        <w:rPr>
+          <w:b/>
+        </w:rPr>
+        <w:t xml:space="preserve">22</w:t>
+      </w:r>
+      <w:r>
+        <w:t xml:space="preserve">, 175–186.</w:t>
+      </w:r>
+    </w:p>
+    <w:bookmarkEnd w:id="92"/>
+    <w:bookmarkStart w:id="93" w:name="ref-neely2000survey"/>
+    <w:p>
+      <w:pPr>
+        <w:pStyle w:val="Bibliography"/>
+      </w:pPr>
+      <w:r>
         <w:t xml:space="preserve">Neely,A.N. (2000) A survey of gram-negative bacteria survival on hospital fabrics and plastics.</w:t>
       </w:r>
       <w:r>
@@ -6691,8 +7841,8 @@
         <w:t xml:space="preserve">, 523–527.</w:t>
       </w:r>
     </w:p>
-    <w:bookmarkEnd w:id="82"/>
-    <w:bookmarkStart w:id="83" w:name="ref-ross2015microbial"/>
+    <w:bookmarkEnd w:id="93"/>
+    <w:bookmarkStart w:id="94" w:name="ref-ross2015microbial"/>
     <w:p>
       <w:pPr>
         <w:pStyle w:val="Bibliography"/>
@@ -6725,8 +7875,8 @@
         <w:t xml:space="preserve">, 66.</w:t>
       </w:r>
     </w:p>
-    <w:bookmarkEnd w:id="83"/>
-    <w:bookmarkStart w:id="84" w:name="ref-weberextract"/>
+    <w:bookmarkEnd w:id="94"/>
+    <w:bookmarkStart w:id="95" w:name="ref-weberextract"/>
     <w:p>
       <w:pPr>
         <w:pStyle w:val="Bibliography"/>
@@ -6735,8 +7885,8 @@
         <w:t xml:space="preserve">Weber,S. and Douglas,D. Extract-n-amp™ tissue pcr kit: Rapid genomic dna extraction from tissue coupled with pcr.</w:t>
       </w:r>
     </w:p>
-    <w:bookmarkEnd w:id="84"/>
-    <w:bookmarkEnd w:id="85"/>
+    <w:bookmarkEnd w:id="95"/>
+    <w:bookmarkEnd w:id="96"/>
     <w:sectPr/>
   </w:body>
 </w:document>

</xml_diff>

<commit_message>
Update second draft of the word document for R program checkpoint
</commit_message>
<xml_diff>
--- a/Bioinformatics_Report.docx
+++ b/Bioinformatics_Report.docx
@@ -5869,152 +5869,6 @@
     </w:p>
     <w:p>
       <w:pPr>
-        <w:pStyle w:val="SourceCode"/>
-      </w:pPr>
-      <w:r>
-        <w:rPr>
-          <w:rStyle w:val="VerbatimChar"/>
-        </w:rPr>
-        <w:t xml:space="preserve">## </w:t>
-      </w:r>
-      <w:r>
-        <w:br w:type="textWrapping"/>
-      </w:r>
-      <w:r>
-        <w:rPr>
-          <w:rStyle w:val="VerbatimChar"/>
-        </w:rPr>
-        <w:t xml:space="preserve">##  Wilcoxon rank sum test</w:t>
-      </w:r>
-      <w:r>
-        <w:br w:type="textWrapping"/>
-      </w:r>
-      <w:r>
-        <w:rPr>
-          <w:rStyle w:val="VerbatimChar"/>
-        </w:rPr>
-        <w:t xml:space="preserve">## </w:t>
-      </w:r>
-      <w:r>
-        <w:br w:type="textWrapping"/>
-      </w:r>
-      <w:r>
-        <w:rPr>
-          <w:rStyle w:val="VerbatimChar"/>
-        </w:rPr>
-        <w:t xml:space="preserve">## data:  jc_shannon_div by jc_group</w:t>
-      </w:r>
-      <w:r>
-        <w:br w:type="textWrapping"/>
-      </w:r>
-      <w:r>
-        <w:rPr>
-          <w:rStyle w:val="VerbatimChar"/>
-        </w:rPr>
-        <w:t xml:space="preserve">## W = 6, p-value = 0.7</w:t>
-      </w:r>
-      <w:r>
-        <w:br w:type="textWrapping"/>
-      </w:r>
-      <w:r>
-        <w:rPr>
-          <w:rStyle w:val="VerbatimChar"/>
-        </w:rPr>
-        <w:t xml:space="preserve">## alternative hypothesis: true location shift is not equal to 0</w:t>
-      </w:r>
-    </w:p>
-    <w:p>
-      <w:pPr>
-        <w:pStyle w:val="FirstParagraph"/>
-      </w:pPr>
-      <w:r>
-        <w:rPr>
-          <w:b/>
-        </w:rPr>
-        <w:t xml:space="preserve">Table 12:</w:t>
-      </w:r>
-      <w:r>
-        <w:t xml:space="preserve"> </w:t>
-      </w:r>
-      <w:r>
-        <w:t xml:space="preserve">The statistical (Wilcox) test of Shannon’s diversity to compare the richness component of diversity between Communal and Individual computer keyboards, positive controls, and negative controls.</w:t>
-      </w:r>
-    </w:p>
-    <w:p>
-      <w:pPr>
-        <w:pStyle w:val="SourceCode"/>
-      </w:pPr>
-      <w:r>
-        <w:rPr>
-          <w:rStyle w:val="VerbatimChar"/>
-        </w:rPr>
-        <w:t xml:space="preserve">## </w:t>
-      </w:r>
-      <w:r>
-        <w:br w:type="textWrapping"/>
-      </w:r>
-      <w:r>
-        <w:rPr>
-          <w:rStyle w:val="VerbatimChar"/>
-        </w:rPr>
-        <w:t xml:space="preserve">##  Wilcoxon rank sum test</w:t>
-      </w:r>
-      <w:r>
-        <w:br w:type="textWrapping"/>
-      </w:r>
-      <w:r>
-        <w:rPr>
-          <w:rStyle w:val="VerbatimChar"/>
-        </w:rPr>
-        <w:t xml:space="preserve">## </w:t>
-      </w:r>
-      <w:r>
-        <w:br w:type="textWrapping"/>
-      </w:r>
-      <w:r>
-        <w:rPr>
-          <w:rStyle w:val="VerbatimChar"/>
-        </w:rPr>
-        <w:t xml:space="preserve">## data:  jc_simpson_div by jc_group_2</w:t>
-      </w:r>
-      <w:r>
-        <w:br w:type="textWrapping"/>
-      </w:r>
-      <w:r>
-        <w:rPr>
-          <w:rStyle w:val="VerbatimChar"/>
-        </w:rPr>
-        <w:t xml:space="preserve">## W = 6, p-value = 0.7</w:t>
-      </w:r>
-      <w:r>
-        <w:br w:type="textWrapping"/>
-      </w:r>
-      <w:r>
-        <w:rPr>
-          <w:rStyle w:val="VerbatimChar"/>
-        </w:rPr>
-        <w:t xml:space="preserve">## alternative hypothesis: true location shift is not equal to 0</w:t>
-      </w:r>
-    </w:p>
-    <w:p>
-      <w:pPr>
-        <w:pStyle w:val="FirstParagraph"/>
-      </w:pPr>
-      <w:r>
-        <w:rPr>
-          <w:b/>
-        </w:rPr>
-        <w:t xml:space="preserve">Table 13:</w:t>
-      </w:r>
-      <w:r>
-        <w:t xml:space="preserve"> </w:t>
-      </w:r>
-      <w:r>
-        <w:t xml:space="preserve">The statistical (Wilcox) test of Simpson’s diversity to compare the evenness component of diversity between Communal and Individual computer keyboards, positive controls, and negative controls.</w:t>
-      </w:r>
-    </w:p>
-    <w:p>
-      <w:pPr>
         <w:pStyle w:val="BodyText"/>
       </w:pPr>
       <w:r>
@@ -6293,7 +6147,7 @@
         <w:t xml:space="preserve"> </w:t>
       </w:r>
       <w:r>
-        <w:t xml:space="preserve">Summary boxplot of summary abundance for each Genus.</w:t>
+        <w:t xml:space="preserve">Summary boxplot of sum abundance summary for the top five genera.</w:t>
       </w:r>
     </w:p>
     <w:p>
@@ -6401,18 +6255,258 @@
         <w:t xml:space="preserve"> </w:t>
       </w:r>
       <w:r>
-        <w:t xml:space="preserve">Figure of abundance summary for each Phylum.</w:t>
+        <w:t xml:space="preserve">Bar graph of sum abundance summary for each Phylum.</w:t>
+      </w:r>
+    </w:p>
+    <w:p>
+      <w:pPr>
+        <w:pStyle w:val="BodyText"/>
+      </w:pPr>
+      <w:r>
+        <w:t xml:space="preserve">Looking at the three most prominent phyla sorted by sample group: there was a greater mean abundance of</w:t>
+      </w:r>
+      <w:r>
+        <w:t xml:space="preserve"> </w:t>
+      </w:r>
+      <w:r>
+        <w:rPr>
+          <w:i/>
+        </w:rPr>
+        <w:t xml:space="preserve">Actinobacteria</w:t>
+      </w:r>
+      <w:r>
+        <w:t xml:space="preserve"> </w:t>
+      </w:r>
+      <w:r>
+        <w:t xml:space="preserve">and</w:t>
+      </w:r>
+      <w:r>
+        <w:t xml:space="preserve"> </w:t>
+      </w:r>
+      <w:r>
+        <w:rPr>
+          <w:i/>
+        </w:rPr>
+        <w:t xml:space="preserve">Proteobacteria</w:t>
+      </w:r>
+      <w:r>
+        <w:t xml:space="preserve"> </w:t>
+      </w:r>
+      <w:r>
+        <w:t xml:space="preserve">in the Communal samples while in the individual samples, there were more</w:t>
+      </w:r>
+      <w:r>
+        <w:t xml:space="preserve"> </w:t>
+      </w:r>
+      <w:r>
+        <w:rPr>
+          <w:i/>
+        </w:rPr>
+        <w:t xml:space="preserve">Firmicutes</w:t>
+      </w:r>
+      <w:r>
+        <w:t xml:space="preserve"> </w:t>
+      </w:r>
+      <w:r>
+        <w:t xml:space="preserve">(Figure 13).</w:t>
+      </w:r>
+    </w:p>
+    <w:p>
+      <w:pPr>
+        <w:pStyle w:val="BodyText"/>
+      </w:pPr>
+      <w:r>
+        <w:drawing>
+          <wp:inline>
+            <wp:extent cx="4620126" cy="3696101"/>
+            <wp:effectExtent b="0" l="0" r="0" t="0"/>
+            <wp:docPr descr="" title="" id="1" name="Picture"/>
+            <a:graphic>
+              <a:graphicData uri="http://schemas.openxmlformats.org/drawingml/2006/picture">
+                <pic:pic>
+                  <pic:nvPicPr>
+                    <pic:cNvPr descr="Bioinformatics_Report_files/figure-docx/figure-of-mean-abundance-summary-per-Phylum-per-sample-group-1.png" id="0" name="Picture"/>
+                    <pic:cNvPicPr>
+                      <a:picLocks noChangeArrowheads="1" noChangeAspect="1"/>
+                    </pic:cNvPicPr>
+                  </pic:nvPicPr>
+                  <pic:blipFill>
+                    <a:blip r:embed="rId67"/>
+                    <a:stretch>
+                      <a:fillRect/>
+                    </a:stretch>
+                  </pic:blipFill>
+                  <pic:spPr bwMode="auto">
+                    <a:xfrm>
+                      <a:off x="0" y="0"/>
+                      <a:ext cx="4620126" cy="3696101"/>
+                    </a:xfrm>
+                    <a:prstGeom prst="rect">
+                      <a:avLst/>
+                    </a:prstGeom>
+                    <a:noFill/>
+                    <a:ln w="9525">
+                      <a:noFill/>
+                      <a:headEnd/>
+                      <a:tailEnd/>
+                    </a:ln>
+                  </pic:spPr>
+                </pic:pic>
+              </a:graphicData>
+            </a:graphic>
+          </wp:inline>
+        </w:drawing>
+      </w:r>
+    </w:p>
+    <w:p>
+      <w:pPr>
+        <w:pStyle w:val="BodyText"/>
+      </w:pPr>
+      <w:r>
+        <w:rPr>
+          <w:b/>
+        </w:rPr>
+        <w:t xml:space="preserve">Figure 13:</w:t>
+      </w:r>
+      <w:r>
+        <w:t xml:space="preserve"> </w:t>
+      </w:r>
+      <w:r>
+        <w:t xml:space="preserve">Bar graph of mean abundance summary for each Phylum per sample group.</w:t>
+      </w:r>
+    </w:p>
+    <w:p>
+      <w:pPr>
+        <w:pStyle w:val="BodyText"/>
+      </w:pPr>
+      <w:r>
+        <w:t xml:space="preserve">Looking at the three most prominent phyla sorted by sample group: there was a greater sum abundance of</w:t>
+      </w:r>
+      <w:r>
+        <w:t xml:space="preserve"> </w:t>
+      </w:r>
+      <w:r>
+        <w:rPr>
+          <w:i/>
+        </w:rPr>
+        <w:t xml:space="preserve">Actinobacteria</w:t>
+      </w:r>
+      <w:r>
+        <w:t xml:space="preserve"> </w:t>
+      </w:r>
+      <w:r>
+        <w:t xml:space="preserve">and</w:t>
+      </w:r>
+      <w:r>
+        <w:t xml:space="preserve"> </w:t>
+      </w:r>
+      <w:r>
+        <w:rPr>
+          <w:i/>
+        </w:rPr>
+        <w:t xml:space="preserve">Proteobacteria</w:t>
+      </w:r>
+      <w:r>
+        <w:t xml:space="preserve"> </w:t>
+      </w:r>
+      <w:r>
+        <w:t xml:space="preserve">in the Communal samples while in the individual samples, there were more</w:t>
+      </w:r>
+      <w:r>
+        <w:t xml:space="preserve"> </w:t>
+      </w:r>
+      <w:r>
+        <w:rPr>
+          <w:i/>
+        </w:rPr>
+        <w:t xml:space="preserve">Firmicutes</w:t>
+      </w:r>
+      <w:r>
+        <w:t xml:space="preserve"> </w:t>
+      </w:r>
+      <w:r>
+        <w:t xml:space="preserve">(Figure 14). Since the distribution of the sum abundances and the mean abundances were similar, it proves that there were only small differences between sample sequences.</w:t>
+      </w:r>
+      <w:r>
+        <w:t xml:space="preserve"> </w:t>
+      </w:r>
+      <w:r>
+        <w:t xml:space="preserve">That also means that my data does not include any extreme outliers, which is favorable.</w:t>
+      </w:r>
+    </w:p>
+    <w:p>
+      <w:pPr>
+        <w:pStyle w:val="BodyText"/>
+      </w:pPr>
+      <w:r>
+        <w:drawing>
+          <wp:inline>
+            <wp:extent cx="4620126" cy="3696101"/>
+            <wp:effectExtent b="0" l="0" r="0" t="0"/>
+            <wp:docPr descr="" title="" id="1" name="Picture"/>
+            <a:graphic>
+              <a:graphicData uri="http://schemas.openxmlformats.org/drawingml/2006/picture">
+                <pic:pic>
+                  <pic:nvPicPr>
+                    <pic:cNvPr descr="Bioinformatics_Report_files/figure-docx/figure-of-abundance-summary-per-Phylum-per-sample-group-1.png" id="0" name="Picture"/>
+                    <pic:cNvPicPr>
+                      <a:picLocks noChangeArrowheads="1" noChangeAspect="1"/>
+                    </pic:cNvPicPr>
+                  </pic:nvPicPr>
+                  <pic:blipFill>
+                    <a:blip r:embed="rId68"/>
+                    <a:stretch>
+                      <a:fillRect/>
+                    </a:stretch>
+                  </pic:blipFill>
+                  <pic:spPr bwMode="auto">
+                    <a:xfrm>
+                      <a:off x="0" y="0"/>
+                      <a:ext cx="4620126" cy="3696101"/>
+                    </a:xfrm>
+                    <a:prstGeom prst="rect">
+                      <a:avLst/>
+                    </a:prstGeom>
+                    <a:noFill/>
+                    <a:ln w="9525">
+                      <a:noFill/>
+                      <a:headEnd/>
+                      <a:tailEnd/>
+                    </a:ln>
+                  </pic:spPr>
+                </pic:pic>
+              </a:graphicData>
+            </a:graphic>
+          </wp:inline>
+        </w:drawing>
+      </w:r>
+    </w:p>
+    <w:p>
+      <w:pPr>
+        <w:pStyle w:val="BodyText"/>
+      </w:pPr>
+      <w:r>
+        <w:rPr>
+          <w:b/>
+        </w:rPr>
+        <w:t xml:space="preserve">Figure 14:</w:t>
+      </w:r>
+      <w:r>
+        <w:t xml:space="preserve"> </w:t>
+      </w:r>
+      <w:r>
+        <w:t xml:space="preserve">Bar graph of sum abundance summary for each Phylum per sample group.</w:t>
       </w:r>
     </w:p>
     <w:p>
       <w:pPr>
         <w:pStyle w:val="Heading1"/>
       </w:pPr>
-      <w:bookmarkStart w:id="67" w:name="discussion"/>
+      <w:bookmarkStart w:id="69" w:name="discussion"/>
       <w:r>
         <w:t xml:space="preserve">Discussion</w:t>
       </w:r>
-      <w:bookmarkEnd w:id="67"/>
+      <w:bookmarkEnd w:id="69"/>
     </w:p>
     <w:p>
       <w:pPr>
@@ -6426,11 +6520,11 @@
       <w:pPr>
         <w:pStyle w:val="Heading2"/>
       </w:pPr>
-      <w:bookmarkStart w:id="68" w:name="grown-cultures-1"/>
+      <w:bookmarkStart w:id="70" w:name="grown-cultures-1"/>
       <w:r>
         <w:t xml:space="preserve">Grown Cultures</w:t>
       </w:r>
-      <w:bookmarkEnd w:id="68"/>
+      <w:bookmarkEnd w:id="70"/>
     </w:p>
     <w:p>
       <w:pPr>
@@ -6473,7 +6567,7 @@
       <w:pPr>
         <w:pStyle w:val="Heading2"/>
       </w:pPr>
-      <w:bookmarkStart w:id="69" w:name="touchdown-pcr-for-f-key-series"/>
+      <w:bookmarkStart w:id="71" w:name="touchdown-pcr-for-f-key-series"/>
       <w:r>
         <w:t xml:space="preserve">Touchdown PCR for</w:t>
       </w:r>
@@ -6495,7 +6589,7 @@
       <w:r>
         <w:t xml:space="preserve">key series</w:t>
       </w:r>
-      <w:bookmarkEnd w:id="69"/>
+      <w:bookmarkEnd w:id="71"/>
     </w:p>
     <w:p>
       <w:pPr>
@@ -6578,7 +6672,7 @@
       <w:pPr>
         <w:pStyle w:val="Heading2"/>
       </w:pPr>
-      <w:bookmarkStart w:id="70" w:name="pcr-for-key-a-series"/>
+      <w:bookmarkStart w:id="72" w:name="pcr-for-key-a-series"/>
       <w:r>
         <w:t xml:space="preserve">PCR for Key</w:t>
       </w:r>
@@ -6600,7 +6694,7 @@
       <w:r>
         <w:t xml:space="preserve">Series</w:t>
       </w:r>
-      <w:bookmarkEnd w:id="70"/>
+      <w:bookmarkEnd w:id="72"/>
     </w:p>
     <w:p>
       <w:pPr>
@@ -6614,11 +6708,11 @@
       <w:pPr>
         <w:pStyle w:val="Heading2"/>
       </w:pPr>
-      <w:bookmarkStart w:id="71" w:name="gel-electrophoresis-1"/>
+      <w:bookmarkStart w:id="73" w:name="gel-electrophoresis-1"/>
       <w:r>
         <w:t xml:space="preserve">Gel Electrophoresis</w:t>
       </w:r>
-      <w:bookmarkEnd w:id="71"/>
+      <w:bookmarkEnd w:id="73"/>
     </w:p>
     <w:p>
       <w:pPr>
@@ -6632,11 +6726,11 @@
       <w:pPr>
         <w:pStyle w:val="Heading2"/>
       </w:pPr>
-      <w:bookmarkStart w:id="72" w:name="geneious-prime"/>
+      <w:bookmarkStart w:id="74" w:name="geneious-prime"/>
       <w:r>
         <w:t xml:space="preserve">Geneious Prime</w:t>
       </w:r>
-      <w:bookmarkEnd w:id="72"/>
+      <w:bookmarkEnd w:id="74"/>
     </w:p>
     <w:p>
       <w:pPr>
@@ -6650,11 +6744,11 @@
       <w:pPr>
         <w:pStyle w:val="Heading2"/>
       </w:pPr>
-      <w:bookmarkStart w:id="73" w:name="sequence-relationships"/>
+      <w:bookmarkStart w:id="75" w:name="sequence-relationships"/>
       <w:r>
         <w:t xml:space="preserve">Sequence Relationships</w:t>
       </w:r>
-      <w:bookmarkEnd w:id="73"/>
+      <w:bookmarkEnd w:id="75"/>
     </w:p>
     <w:p>
       <w:pPr>
@@ -6956,7 +7050,82 @@
         <w:t xml:space="preserve"> </w:t>
       </w:r>
       <w:r>
-        <w:t xml:space="preserve">found in the cultured BLAST data (Figure 11; Table 5). The reason why</w:t>
+        <w:t xml:space="preserve">found in the cultured BLAST data (Figure 11; Table 5). The genus</w:t>
+      </w:r>
+      <w:r>
+        <w:t xml:space="preserve"> </w:t>
+      </w:r>
+      <w:r>
+        <w:rPr>
+          <w:i/>
+        </w:rPr>
+        <w:t xml:space="preserve">Propionibacterium</w:t>
+      </w:r>
+      <w:r>
+        <w:t xml:space="preserve"> </w:t>
+      </w:r>
+      <w:r>
+        <w:t xml:space="preserve">is mainly associated with acne development</w:t>
+      </w:r>
+      <w:r>
+        <w:t xml:space="preserve"> </w:t>
+      </w:r>
+      <w:r>
+        <w:t xml:space="preserve">(Bojar and Holland, 2004)</w:t>
+      </w:r>
+      <w:r>
+        <w:t xml:space="preserve">. In the recent past, antibiotics against acnes caused by this genus have become less effective with the increasing amount of strains that are becoming resistant.</w:t>
+      </w:r>
+      <w:r>
+        <w:t xml:space="preserve"> </w:t>
+      </w:r>
+      <w:r>
+        <w:rPr>
+          <w:i/>
+        </w:rPr>
+        <w:t xml:space="preserve">Propionibacterium</w:t>
+      </w:r>
+      <w:r>
+        <w:t xml:space="preserve"> </w:t>
+      </w:r>
+      <w:r>
+        <w:t xml:space="preserve">are also found commonly on normal human skin. For future experiments, it would be interesting to test the keyboards of different age groups to see if</w:t>
+      </w:r>
+      <w:r>
+        <w:t xml:space="preserve"> </w:t>
+      </w:r>
+      <w:r>
+        <w:rPr>
+          <w:i/>
+        </w:rPr>
+        <w:t xml:space="preserve">Propionibacterium</w:t>
+      </w:r>
+      <w:r>
+        <w:t xml:space="preserve"> </w:t>
+      </w:r>
+      <w:r>
+        <w:t xml:space="preserve">would remain as the most found Genus as younger age groups have more cases of acne as a result of unhealthy food choices</w:t>
+      </w:r>
+      <w:r>
+        <w:t xml:space="preserve"> </w:t>
+      </w:r>
+      <w:r>
+        <w:t xml:space="preserve">(Wolf</w:t>
+      </w:r>
+      <w:r>
+        <w:t xml:space="preserve"> </w:t>
+      </w:r>
+      <w:r>
+        <w:rPr>
+          <w:i/>
+        </w:rPr>
+        <w:t xml:space="preserve">et al.</w:t>
+      </w:r>
+      <w:r>
+        <w:t xml:space="preserve">, 2004)</w:t>
+      </w:r>
+      <w:r>
+        <w:t xml:space="preserve">. The reason why</w:t>
       </w:r>
       <w:r>
         <w:t xml:space="preserve"> </w:t>
@@ -7075,7 +7244,67 @@
         <w:t xml:space="preserve"> </w:t>
       </w:r>
       <w:r>
-        <w:t xml:space="preserve">(Figure 10). These three phyla were also found in the negative controls, which was very surprising since it was supposed to be sterile molecular grade reagent water (Figure 10). A possible reason why the negative controls may have contained these contaminants was because the indexes during the last PCR may have been contaminated. For a future experiment, the exact same experiment could be repeated to ensure that was the reason why such odd results were observed in the negative controls.</w:t>
+        <w:t xml:space="preserve">(Figure 10). On the skin, it is normal to find such a large amount</w:t>
+      </w:r>
+      <w:r>
+        <w:t xml:space="preserve"> </w:t>
+      </w:r>
+      <w:r>
+        <w:rPr>
+          <w:i/>
+        </w:rPr>
+        <w:t xml:space="preserve">Actinobacteria</w:t>
+      </w:r>
+      <w:r>
+        <w:t xml:space="preserve">,</w:t>
+      </w:r>
+      <w:r>
+        <w:t xml:space="preserve"> </w:t>
+      </w:r>
+      <w:r>
+        <w:rPr>
+          <w:i/>
+        </w:rPr>
+        <w:t xml:space="preserve">Firmicutes</w:t>
+      </w:r>
+      <w:r>
+        <w:t xml:space="preserve">, and</w:t>
+      </w:r>
+      <w:r>
+        <w:t xml:space="preserve"> </w:t>
+      </w:r>
+      <w:r>
+        <w:rPr>
+          <w:i/>
+        </w:rPr>
+        <w:t xml:space="preserve">Proteobacteria</w:t>
+      </w:r>
+      <w:r>
+        <w:t xml:space="preserve"> </w:t>
+      </w:r>
+      <w:r>
+        <w:t xml:space="preserve">on the human body which explains why so much of it was found on keyboards (Table 12;</w:t>
+      </w:r>
+      <w:r>
+        <w:t xml:space="preserve"> </w:t>
+      </w:r>
+      <w:r>
+        <w:t xml:space="preserve">(Fredborg</w:t>
+      </w:r>
+      <w:r>
+        <w:t xml:space="preserve"> </w:t>
+      </w:r>
+      <w:r>
+        <w:rPr>
+          <w:i/>
+        </w:rPr>
+        <w:t xml:space="preserve">et al.</w:t>
+      </w:r>
+      <w:r>
+        <w:t xml:space="preserve">, 2012)</w:t>
+      </w:r>
+      <w:r>
+        <w:t xml:space="preserve">). These three phyla were also found in the negative controls, which was very surprising since it was supposed to be sterile molecular grade reagent water (Figure 10). A possible reason why the negative controls may have contained these contaminants was because the indexes during the last PCR may have been contaminated. For a future experiment, the exact same experiment could be repeated to ensure that was the reason why such odd results were observed in the negative controls.</w:t>
       </w:r>
     </w:p>
     <w:p>
@@ -7114,14 +7343,14 @@
       <w:pPr>
         <w:pStyle w:val="Heading1"/>
       </w:pPr>
-      <w:bookmarkStart w:id="74" w:name="sources-cited"/>
+      <w:bookmarkStart w:id="76" w:name="sources-cited"/>
       <w:r>
         <w:t xml:space="preserve">Sources Cited</w:t>
       </w:r>
-      <w:bookmarkEnd w:id="74"/>
-    </w:p>
-    <w:bookmarkStart w:id="96" w:name="refs"/>
-    <w:bookmarkStart w:id="75" w:name="ref-al2011bacterial"/>
+      <w:bookmarkEnd w:id="76"/>
+    </w:p>
+    <w:bookmarkStart w:id="101" w:name="refs"/>
+    <w:bookmarkStart w:id="77" w:name="ref-al2011bacterial"/>
     <w:p>
       <w:pPr>
         <w:pStyle w:val="Bibliography"/>
@@ -7169,8 +7398,8 @@
         <w:t xml:space="preserve">, 3998–4003.</w:t>
       </w:r>
     </w:p>
-    <w:bookmarkEnd w:id="75"/>
-    <w:bookmarkStart w:id="76" w:name="ref-anderson2009microbial"/>
+    <w:bookmarkEnd w:id="77"/>
+    <w:bookmarkStart w:id="78" w:name="ref-anderson2009microbial"/>
     <w:p>
       <w:pPr>
         <w:pStyle w:val="Bibliography"/>
@@ -7203,13 +7432,47 @@
         <w:t xml:space="preserve">, 507–509.</w:t>
       </w:r>
     </w:p>
-    <w:bookmarkEnd w:id="76"/>
-    <w:bookmarkStart w:id="77" w:name="ref-callahan2016dada2"/>
+    <w:bookmarkEnd w:id="78"/>
+    <w:bookmarkStart w:id="79" w:name="ref-bojar2004acne"/>
     <w:p>
       <w:pPr>
         <w:pStyle w:val="Bibliography"/>
       </w:pPr>
       <w:r>
+        <w:t xml:space="preserve">Bojar,R.A. and Holland,K.T. (2004) Acne and propionibacterium acnes.</w:t>
+      </w:r>
+      <w:r>
+        <w:t xml:space="preserve"> </w:t>
+      </w:r>
+      <w:r>
+        <w:rPr>
+          <w:i/>
+        </w:rPr>
+        <w:t xml:space="preserve">Clinics in dermatology</w:t>
+      </w:r>
+      <w:r>
+        <w:t xml:space="preserve">,</w:t>
+      </w:r>
+      <w:r>
+        <w:t xml:space="preserve"> </w:t>
+      </w:r>
+      <w:r>
+        <w:rPr>
+          <w:b/>
+        </w:rPr>
+        <w:t xml:space="preserve">22</w:t>
+      </w:r>
+      <w:r>
+        <w:t xml:space="preserve">, 375–379.</w:t>
+      </w:r>
+    </w:p>
+    <w:bookmarkEnd w:id="79"/>
+    <w:bookmarkStart w:id="80" w:name="ref-callahan2016dada2"/>
+    <w:p>
+      <w:pPr>
+        <w:pStyle w:val="Bibliography"/>
+      </w:pPr>
+      <w:r>
         <w:t xml:space="preserve">Callahan,B.J.</w:t>
       </w:r>
       <w:r>
@@ -7252,8 +7515,8 @@
         <w:t xml:space="preserve">, 581.</w:t>
       </w:r>
     </w:p>
-    <w:bookmarkEnd w:id="77"/>
-    <w:bookmarkStart w:id="78" w:name="ref-eltablawy2009microbial"/>
+    <w:bookmarkEnd w:id="80"/>
+    <w:bookmarkStart w:id="81" w:name="ref-eltablawy2009microbial"/>
     <w:p>
       <w:pPr>
         <w:pStyle w:val="Bibliography"/>
@@ -7286,8 +7549,8 @@
         <w:t xml:space="preserve">, 162–167.</w:t>
       </w:r>
     </w:p>
-    <w:bookmarkEnd w:id="78"/>
-    <w:bookmarkStart w:id="79" w:name="ref-fraser2009bacterial"/>
+    <w:bookmarkEnd w:id="81"/>
+    <w:bookmarkStart w:id="82" w:name="ref-fraser2009bacterial"/>
     <w:p>
       <w:pPr>
         <w:pStyle w:val="Bibliography"/>
@@ -7296,13 +7559,62 @@
         <w:t xml:space="preserve">Fraser,M. and Girling,S. (2009) Bacterial carriage of computer keyboards in veterinary practices in scotland.</w:t>
       </w:r>
     </w:p>
-    <w:bookmarkEnd w:id="79"/>
-    <w:bookmarkStart w:id="80" w:name="ref-guindon2005phyml"/>
+    <w:bookmarkEnd w:id="82"/>
+    <w:bookmarkStart w:id="83" w:name="ref-fredborg2012g"/>
     <w:p>
       <w:pPr>
         <w:pStyle w:val="Bibliography"/>
       </w:pPr>
       <w:r>
+        <w:t xml:space="preserve">Fredborg,M.</w:t>
+      </w:r>
+      <w:r>
+        <w:t xml:space="preserve"> </w:t>
+      </w:r>
+      <w:r>
+        <w:rPr>
+          <w:i/>
+        </w:rPr>
+        <w:t xml:space="preserve">et al.</w:t>
+      </w:r>
+      <w:r>
+        <w:t xml:space="preserve"> </w:t>
+      </w:r>
+      <w:r>
+        <w:t xml:space="preserve">(2012) G protein-coupled receptor120 (gpr120) transcription in intestinal epithelial cells is significantly affected by bacteria belonging to the bacteroides, proteobacteria, and firmicutes phyla.</w:t>
+      </w:r>
+      <w:r>
+        <w:t xml:space="preserve"> </w:t>
+      </w:r>
+      <w:r>
+        <w:rPr>
+          <w:i/>
+        </w:rPr>
+        <w:t xml:space="preserve">Journal of animal science</w:t>
+      </w:r>
+      <w:r>
+        <w:t xml:space="preserve">,</w:t>
+      </w:r>
+      <w:r>
+        <w:t xml:space="preserve"> </w:t>
+      </w:r>
+      <w:r>
+        <w:rPr>
+          <w:b/>
+        </w:rPr>
+        <w:t xml:space="preserve">90</w:t>
+      </w:r>
+      <w:r>
+        <w:t xml:space="preserve">, 10–12.</w:t>
+      </w:r>
+    </w:p>
+    <w:bookmarkEnd w:id="83"/>
+    <w:bookmarkStart w:id="84" w:name="ref-guindon2005phyml"/>
+    <w:p>
+      <w:pPr>
+        <w:pStyle w:val="Bibliography"/>
+      </w:pPr>
+      <w:r>
         <w:t xml:space="preserve">Guindon,S.</w:t>
       </w:r>
       <w:r>
@@ -7345,8 +7657,8 @@
         <w:t xml:space="preserve">, W557–W559.</w:t>
       </w:r>
     </w:p>
-    <w:bookmarkEnd w:id="80"/>
-    <w:bookmarkStart w:id="81" w:name="ref-hamzeh2011computer"/>
+    <w:bookmarkEnd w:id="84"/>
+    <w:bookmarkStart w:id="85" w:name="ref-hamzeh2011computer"/>
     <w:p>
       <w:pPr>
         <w:pStyle w:val="Bibliography"/>
@@ -7355,8 +7667,8 @@
         <w:t xml:space="preserve">Hamzeh,F. and Na’was,T. (2011) Computer mice in public centers: A source of pathogenic bacteria.</w:t>
       </w:r>
     </w:p>
-    <w:bookmarkEnd w:id="81"/>
-    <w:bookmarkStart w:id="82" w:name="ref-hospodsky2012human"/>
+    <w:bookmarkEnd w:id="85"/>
+    <w:bookmarkStart w:id="86" w:name="ref-hospodsky2012human"/>
     <w:p>
       <w:pPr>
         <w:pStyle w:val="Bibliography"/>
@@ -7404,8 +7716,8 @@
         <w:t xml:space="preserve">, e34867.</w:t>
       </w:r>
     </w:p>
-    <w:bookmarkEnd w:id="82"/>
-    <w:bookmarkStart w:id="83" w:name="ref-huelsenbeck2001mrbayes"/>
+    <w:bookmarkEnd w:id="86"/>
+    <w:bookmarkStart w:id="87" w:name="ref-huelsenbeck2001mrbayes"/>
     <w:p>
       <w:pPr>
         <w:pStyle w:val="Bibliography"/>
@@ -7438,8 +7750,8 @@
         <w:t xml:space="preserve">, 754–755.</w:t>
       </w:r>
     </w:p>
-    <w:bookmarkEnd w:id="83"/>
-    <w:bookmarkStart w:id="84" w:name="ref-isaacs1998swabbing"/>
+    <w:bookmarkEnd w:id="87"/>
+    <w:bookmarkStart w:id="88" w:name="ref-isaacs1998swabbing"/>
     <w:p>
       <w:pPr>
         <w:pStyle w:val="Bibliography"/>
@@ -7487,8 +7799,8 @@
         <w:t xml:space="preserve">, 533.</w:t>
       </w:r>
     </w:p>
-    <w:bookmarkEnd w:id="84"/>
-    <w:bookmarkStart w:id="85" w:name="ref-johnson2008ncbi"/>
+    <w:bookmarkEnd w:id="88"/>
+    <w:bookmarkStart w:id="89" w:name="ref-johnson2008ncbi"/>
     <w:p>
       <w:pPr>
         <w:pStyle w:val="Bibliography"/>
@@ -7536,8 +7848,8 @@
         <w:t xml:space="preserve">, W5–W9.</w:t>
       </w:r>
     </w:p>
-    <w:bookmarkEnd w:id="85"/>
-    <w:bookmarkStart w:id="86" w:name="ref-katoh2009multiple"/>
+    <w:bookmarkEnd w:id="89"/>
+    <w:bookmarkStart w:id="90" w:name="ref-katoh2009multiple"/>
     <w:p>
       <w:pPr>
         <w:pStyle w:val="Bibliography"/>
@@ -7573,8 +7885,8 @@
         <w:t xml:space="preserve">. Springer, pp. 39–64.</w:t>
       </w:r>
     </w:p>
-    <w:bookmarkEnd w:id="86"/>
-    <w:bookmarkStart w:id="87" w:name="ref-korbie2008touchdown"/>
+    <w:bookmarkEnd w:id="90"/>
+    <w:bookmarkStart w:id="91" w:name="ref-korbie2008touchdown"/>
     <w:p>
       <w:pPr>
         <w:pStyle w:val="Bibliography"/>
@@ -7607,8 +7919,8 @@
         <w:t xml:space="preserve">, 1452.</w:t>
       </w:r>
     </w:p>
-    <w:bookmarkEnd w:id="87"/>
-    <w:bookmarkStart w:id="88" w:name="ref-malik2014study"/>
+    <w:bookmarkEnd w:id="91"/>
+    <w:bookmarkStart w:id="92" w:name="ref-malik2014study"/>
     <w:p>
       <w:pPr>
         <w:pStyle w:val="Bibliography"/>
@@ -7641,8 +7953,8 @@
         <w:t xml:space="preserve">, 813–23.</w:t>
       </w:r>
     </w:p>
-    <w:bookmarkEnd w:id="88"/>
-    <w:bookmarkStart w:id="89" w:name="ref-mcmurdie2013phyloseq"/>
+    <w:bookmarkEnd w:id="92"/>
+    <w:bookmarkStart w:id="93" w:name="ref-mcmurdie2013phyloseq"/>
     <w:p>
       <w:pPr>
         <w:pStyle w:val="Bibliography"/>
@@ -7675,8 +7987,8 @@
         <w:t xml:space="preserve">, e61217.</w:t>
       </w:r>
     </w:p>
-    <w:bookmarkEnd w:id="89"/>
-    <w:bookmarkStart w:id="90" w:name="ref-meadow2014bacterial"/>
+    <w:bookmarkEnd w:id="93"/>
+    <w:bookmarkStart w:id="94" w:name="ref-meadow2014bacterial"/>
     <w:p>
       <w:pPr>
         <w:pStyle w:val="Bibliography"/>
@@ -7724,8 +8036,8 @@
         <w:t xml:space="preserve">, 7.</w:t>
       </w:r>
     </w:p>
-    <w:bookmarkEnd w:id="90"/>
-    <w:bookmarkStart w:id="91" w:name="ref-muniesa2013could"/>
+    <w:bookmarkEnd w:id="94"/>
+    <w:bookmarkStart w:id="95" w:name="ref-muniesa2013could"/>
     <w:p>
       <w:pPr>
         <w:pStyle w:val="Bibliography"/>
@@ -7773,8 +8085,8 @@
         <w:t xml:space="preserve">, 739–51.</w:t>
       </w:r>
     </w:p>
-    <w:bookmarkEnd w:id="91"/>
-    <w:bookmarkStart w:id="92" w:name="ref-nagendra2002opposite"/>
+    <w:bookmarkEnd w:id="95"/>
+    <w:bookmarkStart w:id="96" w:name="ref-nagendra2002opposite"/>
     <w:p>
       <w:pPr>
         <w:pStyle w:val="Bibliography"/>
@@ -7807,8 +8119,8 @@
         <w:t xml:space="preserve">, 175–186.</w:t>
       </w:r>
     </w:p>
-    <w:bookmarkEnd w:id="92"/>
-    <w:bookmarkStart w:id="93" w:name="ref-neely2000survey"/>
+    <w:bookmarkEnd w:id="96"/>
+    <w:bookmarkStart w:id="97" w:name="ref-neely2000survey"/>
     <w:p>
       <w:pPr>
         <w:pStyle w:val="Bibliography"/>
@@ -7841,8 +8153,8 @@
         <w:t xml:space="preserve">, 523–527.</w:t>
       </w:r>
     </w:p>
-    <w:bookmarkEnd w:id="93"/>
-    <w:bookmarkStart w:id="94" w:name="ref-ross2015microbial"/>
+    <w:bookmarkEnd w:id="97"/>
+    <w:bookmarkStart w:id="98" w:name="ref-ross2015microbial"/>
     <w:p>
       <w:pPr>
         <w:pStyle w:val="Bibliography"/>
@@ -7875,8 +8187,8 @@
         <w:t xml:space="preserve">, 66.</w:t>
       </w:r>
     </w:p>
-    <w:bookmarkEnd w:id="94"/>
-    <w:bookmarkStart w:id="95" w:name="ref-weberextract"/>
+    <w:bookmarkEnd w:id="98"/>
+    <w:bookmarkStart w:id="99" w:name="ref-weberextract"/>
     <w:p>
       <w:pPr>
         <w:pStyle w:val="Bibliography"/>
@@ -7885,8 +8197,57 @@
         <w:t xml:space="preserve">Weber,S. and Douglas,D. Extract-n-amp™ tissue pcr kit: Rapid genomic dna extraction from tissue coupled with pcr.</w:t>
       </w:r>
     </w:p>
-    <w:bookmarkEnd w:id="95"/>
-    <w:bookmarkEnd w:id="96"/>
+    <w:bookmarkEnd w:id="99"/>
+    <w:bookmarkStart w:id="100" w:name="ref-wolf2004acne"/>
+    <w:p>
+      <w:pPr>
+        <w:pStyle w:val="Bibliography"/>
+      </w:pPr>
+      <w:r>
+        <w:t xml:space="preserve">Wolf,R.</w:t>
+      </w:r>
+      <w:r>
+        <w:t xml:space="preserve"> </w:t>
+      </w:r>
+      <w:r>
+        <w:rPr>
+          <w:i/>
+        </w:rPr>
+        <w:t xml:space="preserve">et al.</w:t>
+      </w:r>
+      <w:r>
+        <w:t xml:space="preserve"> </w:t>
+      </w:r>
+      <w:r>
+        <w:t xml:space="preserve">(2004) Acne and diet.</w:t>
+      </w:r>
+      <w:r>
+        <w:t xml:space="preserve"> </w:t>
+      </w:r>
+      <w:r>
+        <w:rPr>
+          <w:i/>
+        </w:rPr>
+        <w:t xml:space="preserve">Clinics in dermatology</w:t>
+      </w:r>
+      <w:r>
+        <w:t xml:space="preserve">,</w:t>
+      </w:r>
+      <w:r>
+        <w:t xml:space="preserve"> </w:t>
+      </w:r>
+      <w:r>
+        <w:rPr>
+          <w:b/>
+        </w:rPr>
+        <w:t xml:space="preserve">22</w:t>
+      </w:r>
+      <w:r>
+        <w:t xml:space="preserve">, 387–393.</w:t>
+      </w:r>
+    </w:p>
+    <w:bookmarkEnd w:id="100"/>
+    <w:bookmarkEnd w:id="101"/>
     <w:sectPr/>
   </w:body>
 </w:document>

</xml_diff>

<commit_message>
Update word document to final R checkpoint word doc
</commit_message>
<xml_diff>
--- a/Bioinformatics_Report.docx
+++ b/Bioinformatics_Report.docx
@@ -89,13 +89,13 @@
         <w:pStyle w:val="Date"/>
       </w:pPr>
       <w:r>
-        <w:t xml:space="preserve">October</w:t>
-      </w:r>
-      <w:r>
-        <w:t xml:space="preserve"> </w:t>
-      </w:r>
-      <w:r>
-        <w:t xml:space="preserve">16,</w:t>
+        <w:t xml:space="preserve">November</w:t>
+      </w:r>
+      <w:r>
+        <w:t xml:space="preserve"> </w:t>
+      </w:r>
+      <w:r>
+        <w:t xml:space="preserve">26,</w:t>
       </w:r>
       <w:r>
         <w:t xml:space="preserve"> </w:t>
@@ -119,7 +119,7 @@
         <w:pStyle w:val="FirstParagraph"/>
       </w:pPr>
       <w:r>
-        <w:t xml:space="preserve">Computers have become an essential part of college life as a result of the increased dependency on the internet. Therefore, a growing amount of students are required to buy or have access to computers. Food and drinks are constantly consumed around keyboards, which provide resources for creatures living on top of the keyboard, if there are</w:t>
+        <w:t xml:space="preserve">Computers have become an essential part of college life as a result of the increased dependency on the internet. Therefore, a growing amount of students are required to buy or have access to computers. Food and drinks are constantly consumed around keyboards, which provide resources for creatures living on top of the keyboard</w:t>
       </w:r>
       <w:r>
         <w:t xml:space="preserve"> </w:t>
@@ -149,7 +149,7 @@
         <w:t xml:space="preserve">, 2011)</w:t>
       </w:r>
       <w:r>
-        <w:t xml:space="preserve">. It is also important to put an emphasis on the importance of human contact as it is generally the cause of microbial migration. Human beings carry different types of microbial groups depending on what each body part touches the most frequently. For example, gut and vaginal communities were discovered on toilets</w:t>
+        <w:t xml:space="preserve">. It is also important to emphasize human contact as it is generally the cause of microbial migration. Human beings carry different types of microbial groups depending on what each body part touches the most frequently. For example, gut and vaginal communities were discovered on toilets</w:t>
       </w:r>
       <w:r>
         <w:t xml:space="preserve"> </w:t>
@@ -704,7 +704,7 @@
         <w:t xml:space="preserve"> </w:t>
       </w:r>
       <w:r>
-        <w:t xml:space="preserve">Celsius was to break membranes. Dilution solution was added to stop the extraction solution from digesting DNA too. The dilution solution was added in 16 minutes from when the extraction solution was first added, which was under twenty minute mark when the extraction solution would have started to break down the DNA as well. Qubit samples were incubated in the dark because the Qubit fluorometer, which was used to measure the concentration of DNA, is sensitive to the light.</w:t>
+        <w:t xml:space="preserve">Celsius was to break membranes. Dilution solution was added to stop the extraction solution from digesting DNA too. The dilution solution was added in sixteen minutes from when the extraction solution was first added, which was under twenty minute mark when the extraction solution would have started to break down the DNA as well. Qubit samples were incubated in the dark because the Qubit fluorometer, which was used to measure the concentration of DNA, is sensitive to the light.</w:t>
       </w:r>
     </w:p>
     <w:p>
@@ -1097,7 +1097,7 @@
         <w:pStyle w:val="FirstParagraph"/>
       </w:pPr>
       <w:r>
-        <w:t xml:space="preserve">My first task was to assess whether or not the sequences were usable. I used Geneious Prime (version 2019.2.3) to trim or correct usable sequences. This was done by trimming off a large part of the beginning and ending of the sequences (since they were filled with either low quality or unusable bases) and going through the low quality bases in the middle of the sequence to decide whether or not they should be deleted, changed, or an ambiguity code needed to be added from the IUPAC Ambiguity Codes. I used MAFFT to create an appropriate multiple sequence alignment with all five of my usable and corrected sequences with the default settings and an offset value of 0.123</w:t>
+        <w:t xml:space="preserve">My first task was to assess whether or not the sequences were usable. I used Geneious Prime (version 2019.2.3) to trim and correct usable sequences. This was done by trimming off a large part of the beginning and ending of the sequences (since they contained either low quality or unusable bases) and going through the low quality bases in the middle of the sequence to decide whether or not they should be deleted, changed, or an ambiguity code needed to be added from the IUPAC Ambiguity Codes. I used MAFFT to create an appropriate multiple sequence alignment with all five of my usable and corrected sequences with the default settings and an offset value of 0.123</w:t>
       </w:r>
       <w:r>
         <w:t xml:space="preserve"> </w:t>
@@ -1193,7 +1193,37 @@
         <w:pStyle w:val="FirstParagraph"/>
       </w:pPr>
       <w:r>
-        <w:t xml:space="preserve">I ran fastqc on the unzipped Illumina sequence files in order to check the sequence quality for each sample. Then, trimmomatic was run in order to trim low quality sequences or throw out bad sequences (SLIDINGWINDOW:8:25 MINLEN: 140). Bioawk was used to convert fastqc files into fasta files, the format required for BLAST. I ran BLAST against the local database to find the closest matched sequence for every sequence in my fasta files: 1A-6A. BLAST was also run against the local database for the positive and negative controls. I also discovered the number of species per sample and what those species were.</w:t>
+        <w:t xml:space="preserve">I ran fastqc on the unzipped Illumina sequence files in order to check the sequence quality for each sample. Then, trimmomatic was run in order to trim low quality sequences or throw out bad sequences</w:t>
+      </w:r>
+      <w:r>
+        <w:t xml:space="preserve"> </w:t>
+      </w:r>
+      <w:r>
+        <w:t xml:space="preserve">(Bolger</w:t>
+      </w:r>
+      <w:r>
+        <w:t xml:space="preserve"> </w:t>
+      </w:r>
+      <w:r>
+        <w:rPr>
+          <w:i/>
+        </w:rPr>
+        <w:t xml:space="preserve">et al.</w:t>
+      </w:r>
+      <w:r>
+        <w:t xml:space="preserve">, 2014)</w:t>
+      </w:r>
+      <w:r>
+        <w:t xml:space="preserve">. The first five and the last five nucleotides were chopped off of each sequence. Then, looking at a sliding window of eight, sequences were checked if they matched the quality of 25 or better. If so, they were kept; if not, they were discarded. Also, if they did not have a minimum length of 140, they were once again discarded. Bioawk was used to convert fastqc files into fasta files, the format required for BLAST. I ran BLAST against the local database to find the closest matched sequence for every sequence in my fasta files: 1A-6A</w:t>
+      </w:r>
+      <w:r>
+        <w:t xml:space="preserve"> </w:t>
+      </w:r>
+      <w:r>
+        <w:t xml:space="preserve">(Belshaw and Katzourakis, 2004)</w:t>
+      </w:r>
+      <w:r>
+        <w:t xml:space="preserve">. BLAST was also run against the local database for the positive and negative controls. I also discovered the number of species per sample and what those species were.</w:t>
       </w:r>
     </w:p>
     <w:p>
@@ -5975,7 +6005,7 @@
         <w:t xml:space="preserve"> </w:t>
       </w:r>
       <w:r>
-        <w:t xml:space="preserve">Barplot of the variety of phylum per sample group using Phyloseq-native analyses.</w:t>
+        <w:t xml:space="preserve">Barplot of the variety of phyla per sample group using Phyloseq-native analyses.</w:t>
       </w:r>
     </w:p>
     <w:p>
@@ -6308,7 +6338,7 @@
         <w:t xml:space="preserve"> </w:t>
       </w:r>
       <w:r>
-        <w:t xml:space="preserve">(Figure 13).</w:t>
+        <w:t xml:space="preserve">(Figure 13). The error bars show that the samples had a lot of variance, which means that my samples had a range of results and the apparent difference between the sample groups may not be significant (Figure 13).</w:t>
       </w:r>
     </w:p>
     <w:p>
@@ -6779,7 +6809,7 @@
         <w:t xml:space="preserve">Staphylococcus hominis</w:t>
       </w:r>
       <w:r>
-        <w:t xml:space="preserve">, 3F was</w:t>
+        <w:t xml:space="preserve">, 3F and 5F were</w:t>
       </w:r>
       <w:r>
         <w:t xml:space="preserve"> </w:t>
@@ -6791,18 +6821,6 @@
         <w:t xml:space="preserve">Bacillus subtilis</w:t>
       </w:r>
       <w:r>
-        <w:t xml:space="preserve">, 5F was</w:t>
-      </w:r>
-      <w:r>
-        <w:t xml:space="preserve"> </w:t>
-      </w:r>
-      <w:r>
-        <w:rPr>
-          <w:i/>
-        </w:rPr>
-        <w:t xml:space="preserve">Bacillus subtilis</w:t>
-      </w:r>
-      <w:r>
         <w:t xml:space="preserve">, and 6Fp was</w:t>
       </w:r>
       <w:r>
@@ -7304,7 +7322,7 @@
         <w:t xml:space="preserve">, 2012)</w:t>
       </w:r>
       <w:r>
-        <w:t xml:space="preserve">). These three phyla were also found in the negative controls, which was very surprising since it was supposed to be sterile molecular grade reagent water (Figure 10). A possible reason why the negative controls may have contained these contaminants was because the indexes during the last PCR may have been contaminated. For a future experiment, the exact same experiment could be repeated to ensure that was the reason why such odd results were observed in the negative controls.</w:t>
+        <w:t xml:space="preserve">). The samples had a lot of variance, which means that my samples had a range of results and the apparent difference between the sample groups may not be significant (Figure 13). These three phyla were also found in the negative controls, which was very surprising since it was supposed to be sterile molecular grade reagent water (Figure 10). A possible reason why the negative controls may have contained these contaminants was because the indexes during the last PCR may have been contaminated. For a future experiment, the exact same experiment could be repeated to ensure that was the reason why such odd results were observed in the negative controls.</w:t>
       </w:r>
     </w:p>
     <w:p>
@@ -7349,7 +7367,7 @@
       </w:r>
       <w:bookmarkEnd w:id="76"/>
     </w:p>
-    <w:bookmarkStart w:id="101" w:name="refs"/>
+    <w:bookmarkStart w:id="103" w:name="refs"/>
     <w:bookmarkStart w:id="77" w:name="ref-al2011bacterial"/>
     <w:p>
       <w:pPr>
@@ -7433,12 +7451,46 @@
       </w:r>
     </w:p>
     <w:bookmarkEnd w:id="78"/>
-    <w:bookmarkStart w:id="79" w:name="ref-bojar2004acne"/>
+    <w:bookmarkStart w:id="79" w:name="ref-belshaw2004blastalign"/>
     <w:p>
       <w:pPr>
         <w:pStyle w:val="Bibliography"/>
       </w:pPr>
       <w:r>
+        <w:t xml:space="preserve">Belshaw,R. and Katzourakis,A. (2004) BlastAlign: A program that uses blast to align problematic nucleotide sequences.</w:t>
+      </w:r>
+      <w:r>
+        <w:t xml:space="preserve"> </w:t>
+      </w:r>
+      <w:r>
+        <w:rPr>
+          <w:i/>
+        </w:rPr>
+        <w:t xml:space="preserve">Bioinformatics</w:t>
+      </w:r>
+      <w:r>
+        <w:t xml:space="preserve">,</w:t>
+      </w:r>
+      <w:r>
+        <w:t xml:space="preserve"> </w:t>
+      </w:r>
+      <w:r>
+        <w:rPr>
+          <w:b/>
+        </w:rPr>
+        <w:t xml:space="preserve">21</w:t>
+      </w:r>
+      <w:r>
+        <w:t xml:space="preserve">, 122–123.</w:t>
+      </w:r>
+    </w:p>
+    <w:bookmarkEnd w:id="79"/>
+    <w:bookmarkStart w:id="80" w:name="ref-bojar2004acne"/>
+    <w:p>
+      <w:pPr>
+        <w:pStyle w:val="Bibliography"/>
+      </w:pPr>
+      <w:r>
         <w:t xml:space="preserve">Bojar,R.A. and Holland,K.T. (2004) Acne and propionibacterium acnes.</w:t>
       </w:r>
       <w:r>
@@ -7466,13 +7518,62 @@
         <w:t xml:space="preserve">, 375–379.</w:t>
       </w:r>
     </w:p>
-    <w:bookmarkEnd w:id="79"/>
-    <w:bookmarkStart w:id="80" w:name="ref-callahan2016dada2"/>
+    <w:bookmarkEnd w:id="80"/>
+    <w:bookmarkStart w:id="81" w:name="ref-bolger2014trimmomatic"/>
     <w:p>
       <w:pPr>
         <w:pStyle w:val="Bibliography"/>
       </w:pPr>
       <w:r>
+        <w:t xml:space="preserve">Bolger,A.M.</w:t>
+      </w:r>
+      <w:r>
+        <w:t xml:space="preserve"> </w:t>
+      </w:r>
+      <w:r>
+        <w:rPr>
+          <w:i/>
+        </w:rPr>
+        <w:t xml:space="preserve">et al.</w:t>
+      </w:r>
+      <w:r>
+        <w:t xml:space="preserve"> </w:t>
+      </w:r>
+      <w:r>
+        <w:t xml:space="preserve">(2014) Trimmomatic: A flexible trimmer for illumina sequence data.</w:t>
+      </w:r>
+      <w:r>
+        <w:t xml:space="preserve"> </w:t>
+      </w:r>
+      <w:r>
+        <w:rPr>
+          <w:i/>
+        </w:rPr>
+        <w:t xml:space="preserve">Bioinformatics</w:t>
+      </w:r>
+      <w:r>
+        <w:t xml:space="preserve">,</w:t>
+      </w:r>
+      <w:r>
+        <w:t xml:space="preserve"> </w:t>
+      </w:r>
+      <w:r>
+        <w:rPr>
+          <w:b/>
+        </w:rPr>
+        <w:t xml:space="preserve">30</w:t>
+      </w:r>
+      <w:r>
+        <w:t xml:space="preserve">, 2114–2120.</w:t>
+      </w:r>
+    </w:p>
+    <w:bookmarkEnd w:id="81"/>
+    <w:bookmarkStart w:id="82" w:name="ref-callahan2016dada2"/>
+    <w:p>
+      <w:pPr>
+        <w:pStyle w:val="Bibliography"/>
+      </w:pPr>
+      <w:r>
         <w:t xml:space="preserve">Callahan,B.J.</w:t>
       </w:r>
       <w:r>
@@ -7515,8 +7616,8 @@
         <w:t xml:space="preserve">, 581.</w:t>
       </w:r>
     </w:p>
-    <w:bookmarkEnd w:id="80"/>
-    <w:bookmarkStart w:id="81" w:name="ref-eltablawy2009microbial"/>
+    <w:bookmarkEnd w:id="82"/>
+    <w:bookmarkStart w:id="83" w:name="ref-eltablawy2009microbial"/>
     <w:p>
       <w:pPr>
         <w:pStyle w:val="Bibliography"/>
@@ -7549,8 +7650,8 @@
         <w:t xml:space="preserve">, 162–167.</w:t>
       </w:r>
     </w:p>
-    <w:bookmarkEnd w:id="81"/>
-    <w:bookmarkStart w:id="82" w:name="ref-fraser2009bacterial"/>
+    <w:bookmarkEnd w:id="83"/>
+    <w:bookmarkStart w:id="84" w:name="ref-fraser2009bacterial"/>
     <w:p>
       <w:pPr>
         <w:pStyle w:val="Bibliography"/>
@@ -7559,8 +7660,8 @@
         <w:t xml:space="preserve">Fraser,M. and Girling,S. (2009) Bacterial carriage of computer keyboards in veterinary practices in scotland.</w:t>
       </w:r>
     </w:p>
-    <w:bookmarkEnd w:id="82"/>
-    <w:bookmarkStart w:id="83" w:name="ref-fredborg2012g"/>
+    <w:bookmarkEnd w:id="84"/>
+    <w:bookmarkStart w:id="85" w:name="ref-fredborg2012g"/>
     <w:p>
       <w:pPr>
         <w:pStyle w:val="Bibliography"/>
@@ -7608,8 +7709,8 @@
         <w:t xml:space="preserve">, 10–12.</w:t>
       </w:r>
     </w:p>
-    <w:bookmarkEnd w:id="83"/>
-    <w:bookmarkStart w:id="84" w:name="ref-guindon2005phyml"/>
+    <w:bookmarkEnd w:id="85"/>
+    <w:bookmarkStart w:id="86" w:name="ref-guindon2005phyml"/>
     <w:p>
       <w:pPr>
         <w:pStyle w:val="Bibliography"/>
@@ -7657,8 +7758,8 @@
         <w:t xml:space="preserve">, W557–W559.</w:t>
       </w:r>
     </w:p>
-    <w:bookmarkEnd w:id="84"/>
-    <w:bookmarkStart w:id="85" w:name="ref-hamzeh2011computer"/>
+    <w:bookmarkEnd w:id="86"/>
+    <w:bookmarkStart w:id="87" w:name="ref-hamzeh2011computer"/>
     <w:p>
       <w:pPr>
         <w:pStyle w:val="Bibliography"/>
@@ -7667,8 +7768,8 @@
         <w:t xml:space="preserve">Hamzeh,F. and Na’was,T. (2011) Computer mice in public centers: A source of pathogenic bacteria.</w:t>
       </w:r>
     </w:p>
-    <w:bookmarkEnd w:id="85"/>
-    <w:bookmarkStart w:id="86" w:name="ref-hospodsky2012human"/>
+    <w:bookmarkEnd w:id="87"/>
+    <w:bookmarkStart w:id="88" w:name="ref-hospodsky2012human"/>
     <w:p>
       <w:pPr>
         <w:pStyle w:val="Bibliography"/>
@@ -7716,8 +7817,8 @@
         <w:t xml:space="preserve">, e34867.</w:t>
       </w:r>
     </w:p>
-    <w:bookmarkEnd w:id="86"/>
-    <w:bookmarkStart w:id="87" w:name="ref-huelsenbeck2001mrbayes"/>
+    <w:bookmarkEnd w:id="88"/>
+    <w:bookmarkStart w:id="89" w:name="ref-huelsenbeck2001mrbayes"/>
     <w:p>
       <w:pPr>
         <w:pStyle w:val="Bibliography"/>
@@ -7750,8 +7851,8 @@
         <w:t xml:space="preserve">, 754–755.</w:t>
       </w:r>
     </w:p>
-    <w:bookmarkEnd w:id="87"/>
-    <w:bookmarkStart w:id="88" w:name="ref-isaacs1998swabbing"/>
+    <w:bookmarkEnd w:id="89"/>
+    <w:bookmarkStart w:id="90" w:name="ref-isaacs1998swabbing"/>
     <w:p>
       <w:pPr>
         <w:pStyle w:val="Bibliography"/>
@@ -7799,8 +7900,8 @@
         <w:t xml:space="preserve">, 533.</w:t>
       </w:r>
     </w:p>
-    <w:bookmarkEnd w:id="88"/>
-    <w:bookmarkStart w:id="89" w:name="ref-johnson2008ncbi"/>
+    <w:bookmarkEnd w:id="90"/>
+    <w:bookmarkStart w:id="91" w:name="ref-johnson2008ncbi"/>
     <w:p>
       <w:pPr>
         <w:pStyle w:val="Bibliography"/>
@@ -7848,8 +7949,8 @@
         <w:t xml:space="preserve">, W5–W9.</w:t>
       </w:r>
     </w:p>
-    <w:bookmarkEnd w:id="89"/>
-    <w:bookmarkStart w:id="90" w:name="ref-katoh2009multiple"/>
+    <w:bookmarkEnd w:id="91"/>
+    <w:bookmarkStart w:id="92" w:name="ref-katoh2009multiple"/>
     <w:p>
       <w:pPr>
         <w:pStyle w:val="Bibliography"/>
@@ -7885,8 +7986,8 @@
         <w:t xml:space="preserve">. Springer, pp. 39–64.</w:t>
       </w:r>
     </w:p>
-    <w:bookmarkEnd w:id="90"/>
-    <w:bookmarkStart w:id="91" w:name="ref-korbie2008touchdown"/>
+    <w:bookmarkEnd w:id="92"/>
+    <w:bookmarkStart w:id="93" w:name="ref-korbie2008touchdown"/>
     <w:p>
       <w:pPr>
         <w:pStyle w:val="Bibliography"/>
@@ -7919,8 +8020,8 @@
         <w:t xml:space="preserve">, 1452.</w:t>
       </w:r>
     </w:p>
-    <w:bookmarkEnd w:id="91"/>
-    <w:bookmarkStart w:id="92" w:name="ref-malik2014study"/>
+    <w:bookmarkEnd w:id="93"/>
+    <w:bookmarkStart w:id="94" w:name="ref-malik2014study"/>
     <w:p>
       <w:pPr>
         <w:pStyle w:val="Bibliography"/>
@@ -7953,8 +8054,8 @@
         <w:t xml:space="preserve">, 813–23.</w:t>
       </w:r>
     </w:p>
-    <w:bookmarkEnd w:id="92"/>
-    <w:bookmarkStart w:id="93" w:name="ref-mcmurdie2013phyloseq"/>
+    <w:bookmarkEnd w:id="94"/>
+    <w:bookmarkStart w:id="95" w:name="ref-mcmurdie2013phyloseq"/>
     <w:p>
       <w:pPr>
         <w:pStyle w:val="Bibliography"/>
@@ -7987,8 +8088,8 @@
         <w:t xml:space="preserve">, e61217.</w:t>
       </w:r>
     </w:p>
-    <w:bookmarkEnd w:id="93"/>
-    <w:bookmarkStart w:id="94" w:name="ref-meadow2014bacterial"/>
+    <w:bookmarkEnd w:id="95"/>
+    <w:bookmarkStart w:id="96" w:name="ref-meadow2014bacterial"/>
     <w:p>
       <w:pPr>
         <w:pStyle w:val="Bibliography"/>
@@ -8036,8 +8137,8 @@
         <w:t xml:space="preserve">, 7.</w:t>
       </w:r>
     </w:p>
-    <w:bookmarkEnd w:id="94"/>
-    <w:bookmarkStart w:id="95" w:name="ref-muniesa2013could"/>
+    <w:bookmarkEnd w:id="96"/>
+    <w:bookmarkStart w:id="97" w:name="ref-muniesa2013could"/>
     <w:p>
       <w:pPr>
         <w:pStyle w:val="Bibliography"/>
@@ -8085,8 +8186,8 @@
         <w:t xml:space="preserve">, 739–51.</w:t>
       </w:r>
     </w:p>
-    <w:bookmarkEnd w:id="95"/>
-    <w:bookmarkStart w:id="96" w:name="ref-nagendra2002opposite"/>
+    <w:bookmarkEnd w:id="97"/>
+    <w:bookmarkStart w:id="98" w:name="ref-nagendra2002opposite"/>
     <w:p>
       <w:pPr>
         <w:pStyle w:val="Bibliography"/>
@@ -8119,8 +8220,8 @@
         <w:t xml:space="preserve">, 175–186.</w:t>
       </w:r>
     </w:p>
-    <w:bookmarkEnd w:id="96"/>
-    <w:bookmarkStart w:id="97" w:name="ref-neely2000survey"/>
+    <w:bookmarkEnd w:id="98"/>
+    <w:bookmarkStart w:id="99" w:name="ref-neely2000survey"/>
     <w:p>
       <w:pPr>
         <w:pStyle w:val="Bibliography"/>
@@ -8153,8 +8254,8 @@
         <w:t xml:space="preserve">, 523–527.</w:t>
       </w:r>
     </w:p>
-    <w:bookmarkEnd w:id="97"/>
-    <w:bookmarkStart w:id="98" w:name="ref-ross2015microbial"/>
+    <w:bookmarkEnd w:id="99"/>
+    <w:bookmarkStart w:id="100" w:name="ref-ross2015microbial"/>
     <w:p>
       <w:pPr>
         <w:pStyle w:val="Bibliography"/>
@@ -8187,8 +8288,8 @@
         <w:t xml:space="preserve">, 66.</w:t>
       </w:r>
     </w:p>
-    <w:bookmarkEnd w:id="98"/>
-    <w:bookmarkStart w:id="99" w:name="ref-weberextract"/>
+    <w:bookmarkEnd w:id="100"/>
+    <w:bookmarkStart w:id="101" w:name="ref-weberextract"/>
     <w:p>
       <w:pPr>
         <w:pStyle w:val="Bibliography"/>
@@ -8197,8 +8298,8 @@
         <w:t xml:space="preserve">Weber,S. and Douglas,D. Extract-n-amp™ tissue pcr kit: Rapid genomic dna extraction from tissue coupled with pcr.</w:t>
       </w:r>
     </w:p>
-    <w:bookmarkEnd w:id="99"/>
-    <w:bookmarkStart w:id="100" w:name="ref-wolf2004acne"/>
+    <w:bookmarkEnd w:id="101"/>
+    <w:bookmarkStart w:id="102" w:name="ref-wolf2004acne"/>
     <w:p>
       <w:pPr>
         <w:pStyle w:val="Bibliography"/>
@@ -8246,8 +8347,8 @@
         <w:t xml:space="preserve">, 387–393.</w:t>
       </w:r>
     </w:p>
-    <w:bookmarkEnd w:id="100"/>
-    <w:bookmarkEnd w:id="101"/>
+    <w:bookmarkEnd w:id="102"/>
+    <w:bookmarkEnd w:id="103"/>
     <w:sectPr/>
   </w:body>
 </w:document>

</xml_diff>

<commit_message>
Update word documnt with new date as well as all of the problems from the final report checkpoint
</commit_message>
<xml_diff>
--- a/Bioinformatics_Report.docx
+++ b/Bioinformatics_Report.docx
@@ -89,13 +89,13 @@
         <w:pStyle w:val="Date"/>
       </w:pPr>
       <w:r>
-        <w:t xml:space="preserve">November</w:t>
-      </w:r>
-      <w:r>
-        <w:t xml:space="preserve"> </w:t>
-      </w:r>
-      <w:r>
-        <w:t xml:space="preserve">26,</w:t>
+        <w:t xml:space="preserve">December</w:t>
+      </w:r>
+      <w:r>
+        <w:t xml:space="preserve"> </w:t>
+      </w:r>
+      <w:r>
+        <w:t xml:space="preserve">4,</w:t>
       </w:r>
       <w:r>
         <w:t xml:space="preserve"> </w:t>
@@ -265,7 +265,7 @@
         <w:rPr>
           <w:i/>
         </w:rPr>
-        <w:t xml:space="preserve">Staphylococcus aurerus</w:t>
+        <w:t xml:space="preserve">Staphylococcus aureus</w:t>
       </w:r>
       <w:r>
         <w:t xml:space="preserve"> </w:t>
@@ -292,7 +292,163 @@
         <w:t xml:space="preserve">, 1998)</w:t>
       </w:r>
       <w:r>
-        <w:t xml:space="preserve">.</w:t>
+        <w:t xml:space="preserve">. Although</w:t>
+      </w:r>
+      <w:r>
+        <w:t xml:space="preserve"> </w:t>
+      </w:r>
+      <w:r>
+        <w:rPr>
+          <w:i/>
+        </w:rPr>
+        <w:t xml:space="preserve">Staphylococcus epidermidis</w:t>
+      </w:r>
+      <w:r>
+        <w:t xml:space="preserve"> </w:t>
+      </w:r>
+      <w:r>
+        <w:t xml:space="preserve">itself is frequently found in abundance on the human skin, it also can be transferred to</w:t>
+      </w:r>
+      <w:r>
+        <w:t xml:space="preserve"> </w:t>
+      </w:r>
+      <w:r>
+        <w:rPr>
+          <w:i/>
+        </w:rPr>
+        <w:t xml:space="preserve">Staphylococcus aureus</w:t>
+      </w:r>
+      <w:r>
+        <w:t xml:space="preserve">, which increases the pathogenic success as well as the antibiotic resistance of the latter pathogen</w:t>
+      </w:r>
+      <w:r>
+        <w:t xml:space="preserve"> </w:t>
+      </w:r>
+      <w:r>
+        <w:t xml:space="preserve">(Otto, 2009)</w:t>
+      </w:r>
+      <w:r>
+        <w:t xml:space="preserve">. Other studies found that subsets of</w:t>
+      </w:r>
+      <w:r>
+        <w:t xml:space="preserve"> </w:t>
+      </w:r>
+      <w:r>
+        <w:rPr>
+          <w:i/>
+        </w:rPr>
+        <w:t xml:space="preserve">Staphylococcus epidermidis</w:t>
+      </w:r>
+      <w:r>
+        <w:t xml:space="preserve"> </w:t>
+      </w:r>
+      <w:r>
+        <w:t xml:space="preserve">secretes the serine protease Esp, which was found to inhibit</w:t>
+      </w:r>
+      <w:r>
+        <w:t xml:space="preserve"> </w:t>
+      </w:r>
+      <w:r>
+        <w:rPr>
+          <w:i/>
+        </w:rPr>
+        <w:t xml:space="preserve">Staphylococcus aureus</w:t>
+      </w:r>
+      <w:r>
+        <w:t xml:space="preserve"> </w:t>
+      </w:r>
+      <w:r>
+        <w:t xml:space="preserve">colonization</w:t>
+      </w:r>
+      <w:r>
+        <w:t xml:space="preserve"> </w:t>
+      </w:r>
+      <w:r>
+        <w:rPr>
+          <w:i/>
+        </w:rPr>
+        <w:t xml:space="preserve">in vivo</w:t>
+      </w:r>
+      <w:r>
+        <w:t xml:space="preserve"> </w:t>
+      </w:r>
+      <w:r>
+        <w:t xml:space="preserve">through bacterial interference</w:t>
+      </w:r>
+      <w:r>
+        <w:t xml:space="preserve"> </w:t>
+      </w:r>
+      <w:r>
+        <w:t xml:space="preserve">(Iwase</w:t>
+      </w:r>
+      <w:r>
+        <w:t xml:space="preserve"> </w:t>
+      </w:r>
+      <w:r>
+        <w:rPr>
+          <w:i/>
+        </w:rPr>
+        <w:t xml:space="preserve">et al.</w:t>
+      </w:r>
+      <w:r>
+        <w:t xml:space="preserve">, 2010)</w:t>
+      </w:r>
+      <w:r>
+        <w:t xml:space="preserve">. This could pose useful for future therapeutic developments to prevent the pathogen</w:t>
+      </w:r>
+      <w:r>
+        <w:t xml:space="preserve"> </w:t>
+      </w:r>
+      <w:r>
+        <w:rPr>
+          <w:i/>
+        </w:rPr>
+        <w:t xml:space="preserve">Staphylococcus aureus</w:t>
+      </w:r>
+      <w:r>
+        <w:t xml:space="preserve"> </w:t>
+      </w:r>
+      <w:r>
+        <w:t xml:space="preserve">from infecting people. In addition,</w:t>
+      </w:r>
+      <w:r>
+        <w:t xml:space="preserve"> </w:t>
+      </w:r>
+      <w:r>
+        <w:rPr>
+          <w:i/>
+        </w:rPr>
+        <w:t xml:space="preserve">Staphylococcus epidermidis</w:t>
+      </w:r>
+      <w:r>
+        <w:t xml:space="preserve"> </w:t>
+      </w:r>
+      <w:r>
+        <w:t xml:space="preserve">infections are common among patients with implanted medical devices. Preventitive measures are now being taken in order to control</w:t>
+      </w:r>
+      <w:r>
+        <w:t xml:space="preserve"> </w:t>
+      </w:r>
+      <w:r>
+        <w:rPr>
+          <w:i/>
+        </w:rPr>
+        <w:t xml:space="preserve">Staphylococcus epiddermidis</w:t>
+      </w:r>
+      <w:r>
+        <w:t xml:space="preserve"> </w:t>
+      </w:r>
+      <w:r>
+        <w:t xml:space="preserve">through physical electrical barriers to impede bacterial colonization</w:t>
+      </w:r>
+      <w:r>
+        <w:t xml:space="preserve"> </w:t>
+      </w:r>
+      <w:r>
+        <w:t xml:space="preserve">(O’GARA and Humphreys, 2001)</w:t>
+      </w:r>
+      <w:r>
+        <w:t xml:space="preserve">. This exemplifies the numerous approaches to impeding the spread of infection through stopping bacterial colonization.</w:t>
       </w:r>
     </w:p>
     <w:p>
@@ -318,7 +474,28 @@
         <w:t xml:space="preserve">(Eltablawy and Elhifnawi, 2009)</w:t>
       </w:r>
       <w:r>
-        <w:t xml:space="preserve">. Food crumbs, soda residues, and more food residues help millions of bacteria grow. All of the sampled keyboards were positive for microorganism growth</w:t>
+        <w:t xml:space="preserve">. Food crumbs, soda residues, and more food residues help millions of bacteria grow. Bacteria exist everywhere; as such, they must be able to adapt to a variety of environments and exhibit complicated examples of cooperateive behavior</w:t>
+      </w:r>
+      <w:r>
+        <w:t xml:space="preserve"> </w:t>
+      </w:r>
+      <w:r>
+        <w:t xml:space="preserve">(Ben-Jacob</w:t>
+      </w:r>
+      <w:r>
+        <w:t xml:space="preserve"> </w:t>
+      </w:r>
+      <w:r>
+        <w:rPr>
+          <w:i/>
+        </w:rPr>
+        <w:t xml:space="preserve">et al.</w:t>
+      </w:r>
+      <w:r>
+        <w:t xml:space="preserve">, 1994)</w:t>
+      </w:r>
+      <w:r>
+        <w:t xml:space="preserve">. All of the sampled keyboards were positive for microorganism growth</w:t>
       </w:r>
       <w:r>
         <w:t xml:space="preserve"> </w:t>
@@ -443,7 +620,7 @@
         <w:t xml:space="preserve"> </w:t>
       </w:r>
       <w:r>
-        <w:t xml:space="preserve">key samples, whose results I analyzed with Bash. My primary findings for the cultured data was a significant difference in the number of bacterial colonies between Communal and Individual computer keyboards. For the molecular data, it was important that the BLAST table agreed with the Maximum Likelihood Phylogeny and the Bayesian Phylogeny in which samples were more closely related. From the culture-free data, I found that there was no significant difference between the number of species between communal and individual sample groups.</w:t>
+        <w:t xml:space="preserve">key samples, whose results I analyzed with Bash. I also used a dada2 analysis pipeline to check the quality of my samples, denoise the sequences, remove chimeras, and more. My primary findings for the cultured data was a significant difference in the number of bacterial colonies between Communal and Individual computer keyboards. For the molecular data, it was important that the BLAST table agreed with the Maximum Likelihood Phylogeny and the Bayesian Phylogeny in which samples were more closely related. From the BLAST results in the culture-free data, I found that there was no significant difference between the number of species between communal and individual sample groups. From the dada2 pipeline, it was discovered that there was no significant difference in Shannon’s and Simpson’s alpha diversity measures between my sample groups.</w:t>
       </w:r>
     </w:p>
     <w:p>
@@ -1214,7 +1391,7 @@
         <w:pStyle w:val="FirstParagraph"/>
       </w:pPr>
       <w:r>
-        <w:t xml:space="preserve">I ran fastqc on the unzipped Illumina sequence files in order to check the sequence quality for each sample. Then, trimmomatic</w:t>
+        <w:t xml:space="preserve">I ran fastqc reports on the unzipped Illumina sequence files in order to check the sequence quality for each sample. Then, trimmomatic</w:t>
       </w:r>
       <w:r>
         <w:t xml:space="preserve"> </w:t>
@@ -1278,13 +1455,287 @@
       <w:r>
         <w:t xml:space="preserve">In order to generate my R-based results, a DADA analysis pipeline was used. The packages lubridate, vegan, dada2, phyloseq, and seqinr were also used. The package dada2 was used to clean and analyze the data. Phyloseq was used to visualize the data. Lubridate made it easier to work with times and dates. Seqinr was used to export a fasta of the final denoised sequence variants.</w:t>
       </w:r>
+      <w:r>
+        <w:t xml:space="preserve"> </w:t>
+      </w:r>
+      <w:r>
+        <w:t xml:space="preserve">The fastq sample names were extracted and the full path to the forward reads were specified. The quality profiles of the first 14 samples were plotted. In order to trim the sequences, a couple of steps were carried out. The command</w:t>
+      </w:r>
+      <w:r>
+        <w:t xml:space="preserve"> </w:t>
+      </w:r>
+      <w:r>
+        <w:t xml:space="preserve">“</w:t>
+      </w:r>
+      <w:r>
+        <w:t xml:space="preserve">filterAndTrim</w:t>
+      </w:r>
+      <w:r>
+        <w:t xml:space="preserve">”</w:t>
+      </w:r>
+      <w:r>
+        <w:t xml:space="preserve"> </w:t>
+      </w:r>
+      <w:r>
+        <w:t xml:space="preserve">were used to discard any sequences with N’s, allow up to three expected errors, and cut off the sequences if the quality gets too low. Error models were built from each of the trimmed samples using</w:t>
+      </w:r>
+      <w:r>
+        <w:t xml:space="preserve"> </w:t>
+      </w:r>
+      <w:r>
+        <w:t xml:space="preserve">“</w:t>
+      </w:r>
+      <w:r>
+        <w:t xml:space="preserve">learnErrors</w:t>
+      </w:r>
+      <w:r>
+        <w:t xml:space="preserve">”</w:t>
+      </w:r>
+      <w:r>
+        <w:t xml:space="preserve">, then were checked to see if they matched the data. Any duplicated sequences were disposed of with</w:t>
+      </w:r>
+      <w:r>
+        <w:t xml:space="preserve"> </w:t>
+      </w:r>
+      <w:r>
+        <w:t xml:space="preserve">“</w:t>
+      </w:r>
+      <w:r>
+        <w:t xml:space="preserve">derepFastq</w:t>
+      </w:r>
+      <w:r>
+        <w:t xml:space="preserve">”</w:t>
+      </w:r>
+      <w:r>
+        <w:t xml:space="preserve"> </w:t>
+      </w:r>
+      <w:r>
+        <w:t xml:space="preserve">and the remaining files were extracted and named. The dereplicated forward reads and error model were used to create a</w:t>
+      </w:r>
+      <w:r>
+        <w:t xml:space="preserve"> </w:t>
+      </w:r>
+      <w:r>
+        <w:t xml:space="preserve">“</w:t>
+      </w:r>
+      <w:r>
+        <w:t xml:space="preserve">true</w:t>
+      </w:r>
+      <w:r>
+        <w:t xml:space="preserve">”</w:t>
+      </w:r>
+      <w:r>
+        <w:t xml:space="preserve"> </w:t>
+      </w:r>
+      <w:r>
+        <w:t xml:space="preserve">list of sequences. The dada results were checked, then used to produce the</w:t>
+      </w:r>
+      <w:r>
+        <w:t xml:space="preserve"> </w:t>
+      </w:r>
+      <w:r>
+        <w:t xml:space="preserve">“</w:t>
+      </w:r>
+      <w:r>
+        <w:t xml:space="preserve">site by species matrix</w:t>
+      </w:r>
+      <w:r>
+        <w:t xml:space="preserve">”</w:t>
+      </w:r>
+      <w:r>
+        <w:t xml:space="preserve"> </w:t>
+      </w:r>
+      <w:r>
+        <w:t xml:space="preserve">(Callahan</w:t>
+      </w:r>
+      <w:r>
+        <w:t xml:space="preserve"> </w:t>
+      </w:r>
+      <w:r>
+        <w:rPr>
+          <w:i/>
+        </w:rPr>
+        <w:t xml:space="preserve">et al.</w:t>
+      </w:r>
+      <w:r>
+        <w:t xml:space="preserve">, 2016)</w:t>
+      </w:r>
+      <w:r>
+        <w:t xml:space="preserve">. A quick check ensued to look at the distribution of trimmed and denoised sequences to check they were appropriately long. The function</w:t>
+      </w:r>
+      <w:r>
+        <w:t xml:space="preserve"> </w:t>
+      </w:r>
+      <w:r>
+        <w:t xml:space="preserve">“</w:t>
+      </w:r>
+      <w:r>
+        <w:t xml:space="preserve">removeBimeraDenovo</w:t>
+      </w:r>
+      <w:r>
+        <w:t xml:space="preserve">”</w:t>
+      </w:r>
+      <w:r>
+        <w:t xml:space="preserve"> </w:t>
+      </w:r>
+      <w:r>
+        <w:t xml:space="preserve">checked for and removed chimeras, which were hybrid PCRs that contained two templates. The percentage of non-chimeric reads was calculated and a table was built showing how many sequences remained. Any sequences shorter than 50 bp were removed because taxonomy could not be assigned. Taxonomy was then assigned with</w:t>
+      </w:r>
+      <w:r>
+        <w:t xml:space="preserve"> </w:t>
+      </w:r>
+      <w:r>
+        <w:t xml:space="preserve">“</w:t>
+      </w:r>
+      <w:r>
+        <w:t xml:space="preserve">assignTaxonomy</w:t>
+      </w:r>
+      <w:r>
+        <w:t xml:space="preserve">”</w:t>
+      </w:r>
+      <w:r>
+        <w:t xml:space="preserve"> </w:t>
+      </w:r>
+      <w:r>
+        <w:t xml:space="preserve">to each sequence variant based on a supplied training set made up of known sequences. These results were then used with phyloseq</w:t>
+      </w:r>
+      <w:r>
+        <w:t xml:space="preserve"> </w:t>
+      </w:r>
+      <w:r>
+        <w:t xml:space="preserve">(McMurdie and Holmes, 2013)</w:t>
+      </w:r>
+      <w:r>
+        <w:t xml:space="preserve"> </w:t>
+      </w:r>
+      <w:r>
+        <w:t xml:space="preserve">to construct phyloseq object.</w:t>
+      </w:r>
     </w:p>
     <w:p>
       <w:pPr>
         <w:pStyle w:val="BodyText"/>
       </w:pPr>
       <w:r>
-        <w:t xml:space="preserve">The fastq sample names were extracted and the full path to the forward reads were specified. The quality profiles of the first 14 samples were plotted. In order to trim the sequences, a couple of steps were carried out. The command</w:t>
+        <w:t xml:space="preserve">The otu table was read in from the saved phyloseq object so the data frame could be converted to a matrix in order to be transposed (orienting samples as rows). The package vegan was used to do a Wilcox test on Shannon alpha diversity metrics and create a rarefaction curve. Phyloseq was used to plot alpha diversity metrics and a barplot of the taxa while dplyr and ggplot melted phyloseq object into a data frame for analysis and visualization to create summary tables of the sequence counts and abundance summary for each Phylum.</w:t>
+      </w:r>
+    </w:p>
+    <w:p>
+      <w:pPr>
+        <w:pStyle w:val="Heading1"/>
+      </w:pPr>
+      <w:bookmarkStart w:id="33" w:name="results"/>
+      <w:r>
+        <w:t xml:space="preserve">Results</w:t>
+      </w:r>
+      <w:bookmarkEnd w:id="33"/>
+    </w:p>
+    <w:p>
+      <w:pPr>
+        <w:pStyle w:val="Heading2"/>
+      </w:pPr>
+      <w:bookmarkStart w:id="34" w:name="culture-data"/>
+      <w:r>
+        <w:t xml:space="preserve">Culture Data</w:t>
+      </w:r>
+      <w:bookmarkEnd w:id="34"/>
+    </w:p>
+    <w:p>
+      <w:pPr>
+        <w:pStyle w:val="FirstParagraph"/>
+      </w:pPr>
+      <w:r>
+        <w:t xml:space="preserve">The only TSA plate group of 1x, 10x, and 100x that did not have any culture growing at all was 4F, or the personal laptop from Student A, therefore no data could be drawn from it.</w:t>
+      </w:r>
+    </w:p>
+    <w:p>
+      <w:pPr>
+        <w:pStyle w:val="BodyText"/>
+      </w:pPr>
+      <w:r>
+        <w:t xml:space="preserve">There was a higher number of colonies that was present on Communal computer keyboards. The median number of colonies from the Communal samples was around 2.5 colonies larger than the median number of around 0 for Individual samples (Figure 1). There was a significant difference between the number of colony abundances between the sample groups (Table 1 Wilcox p = 0.02). Both the Communal and Individual samples had a very small range of the number of morphotypes, with an outlier of two morphotypes (Figure 2). There was no significant difference between the morphotypes between the different places I tested (Table 2 Wilcox p = 0.10). Statistical tests were performed in order to remove human subjectivity with finding statistically significant patterns. Each of the two boxplots are supported with a statistical test for a difference in group means. The easiest approach was to use a Wilcox test (a nonparametric alternative to the t-test).</w:t>
+      </w:r>
+    </w:p>
+    <w:p>
+      <w:pPr>
+        <w:pStyle w:val="Heading3"/>
+      </w:pPr>
+      <w:bookmarkStart w:id="35" w:name="colony-abundance"/>
+      <w:r>
+        <w:t xml:space="preserve">Colony Abundance</w:t>
+      </w:r>
+      <w:bookmarkEnd w:id="35"/>
+    </w:p>
+    <w:p>
+      <w:pPr>
+        <w:pStyle w:val="FirstParagraph"/>
+      </w:pPr>
+      <w:r>
+        <w:t xml:space="preserve">The colony abundances from the Communal computers had larger number of colonies compared to the Individual computers, which is shown by the maximum number of colonies observed in the Individual computers remaining smaller than the minimum of the colony abundances from the Communal computers (Figure 1). I also observed a bigger range of larger values for the colony abundances of Communal computers where the minimum and maximum number of colony abundances had a difference of around eight, whereas the differences between the minimum and maximum number of colony abundances for Individual computers was about one. The colony abundance for Individual computers had a singular abnormally abundant colony depicted by the outlier, just under the 2.5 number of colonies mark. A statistical (Wilcox) test was run to compare the number of colony abundances of Communal versus Individual computers at 1x dilution. The mean number of colonies between Communal and Individual computers were significantly different (Table 1 Wilcox p = 0.02).</w:t>
+      </w:r>
+    </w:p>
+    <w:p>
+      <w:pPr>
+        <w:pStyle w:val="Heading3"/>
+      </w:pPr>
+      <w:bookmarkStart w:id="36" w:name="morphotypes"/>
+      <w:r>
+        <w:t xml:space="preserve">Morphotypes</w:t>
+      </w:r>
+      <w:bookmarkEnd w:id="36"/>
+    </w:p>
+    <w:p>
+      <w:pPr>
+        <w:pStyle w:val="FirstParagraph"/>
+      </w:pPr>
+      <w:r>
+        <w:t xml:space="preserve">I made a boxplot showing the number of morphotypes in Communal versus Individual computer keyboards for 1x dilution (Figure 2). Both Communal and Individual computer keyboards had an outlier of two morphotypes. The Communal computer keyboards had a median, minimum, and maximum of one morphotype. Individual computer keyboards had a median and minimum of 0 morphotypes and a maximum of 0.75 morphotypes. The mean number of morphotypes between Communal and Individual computer keyboards were not significantly different (Table 2 Wilcox p = 0.1). This was the result of a statistical test to compare the number of morphotypes in Communal versus Individual computer keyboards.</w:t>
+      </w:r>
+    </w:p>
+    <w:p>
+      <w:pPr>
+        <w:pStyle w:val="Heading3"/>
+      </w:pPr>
+      <w:bookmarkStart w:id="37" w:name="grown-cultures"/>
+      <w:r>
+        <w:t xml:space="preserve">Grown Cultures</w:t>
+      </w:r>
+      <w:bookmarkEnd w:id="37"/>
+    </w:p>
+    <w:p>
+      <w:pPr>
+        <w:pStyle w:val="FirstParagraph"/>
+      </w:pPr>
+      <w:r>
+        <w:t xml:space="preserve">Two colonies were used from 6F (Figure 3). 3F and 5F both had a single colony growing significantly larger than other colonies. 6F had two different morphotypes, while every other culture had the same morphotype: circular with pale coloring. 2F had many small culture growing.</w:t>
+      </w:r>
+    </w:p>
+    <w:p>
+      <w:pPr>
+        <w:pStyle w:val="Heading2"/>
+      </w:pPr>
+      <w:bookmarkStart w:id="38" w:name="molecular-data"/>
+      <w:r>
+        <w:t xml:space="preserve">Molecular Data</w:t>
+      </w:r>
+      <w:bookmarkEnd w:id="38"/>
+    </w:p>
+    <w:p>
+      <w:pPr>
+        <w:pStyle w:val="Heading3"/>
+      </w:pPr>
+      <w:bookmarkStart w:id="39" w:name="qubit-dna-extraction"/>
+      <w:r>
+        <w:t xml:space="preserve">Qubit DNA extraction</w:t>
+      </w:r>
+      <w:bookmarkEnd w:id="39"/>
+    </w:p>
+    <w:p>
+      <w:pPr>
+        <w:pStyle w:val="FirstParagraph"/>
+      </w:pPr>
+      <w:r>
+        <w:t xml:space="preserve">The measured Qubit numbers of the DNA extractions from the</w:t>
       </w:r>
       <w:r>
         <w:t xml:space="preserve"> </w:t>
@@ -1293,7 +1744,7 @@
         <w:t xml:space="preserve">“</w:t>
       </w:r>
       <w:r>
-        <w:t xml:space="preserve">filterAndTrim</w:t>
+        <w:t xml:space="preserve">F</w:t>
       </w:r>
       <w:r>
         <w:t xml:space="preserve">”</w:t>
@@ -1302,7 +1753,140 @@
         <w:t xml:space="preserve"> </w:t>
       </w:r>
       <w:r>
-        <w:t xml:space="preserve">were used to discard any sequences with N’s, allow up to three expected errors, and cut off the sequences if the quality gets too low. Error models were built from each of the trimmed samples using</w:t>
+        <w:t xml:space="preserve">key culture samples had a sufficient concentration of DNA in order to ensure that I had enough DNA to amplify in PCR, a later step. All of my samples showed that they had a sufficient amount of DNA from the Qubit numbers, which were all above 5 ng/µL (Table 3).</w:t>
+      </w:r>
+    </w:p>
+    <w:p>
+      <w:pPr>
+        <w:pStyle w:val="Heading3"/>
+      </w:pPr>
+      <w:bookmarkStart w:id="40" w:name="gel-electrophoresis"/>
+      <w:r>
+        <w:t xml:space="preserve">Gel Electrophoresis</w:t>
+      </w:r>
+      <w:bookmarkEnd w:id="40"/>
+    </w:p>
+    <w:p>
+      <w:pPr>
+        <w:pStyle w:val="FirstParagraph"/>
+      </w:pPr>
+      <w:r>
+        <w:t xml:space="preserve">Bright bands, or higher concentrations, were shown for the 1F, 2F, 3F, 5F, and 6Fp samples, while the 6Fo sample showed a faint band, or a lower concentration (Figure 4). The bands all showed up at a similar place, using to the ladder. There were no bands at all in the negative control.</w:t>
+      </w:r>
+    </w:p>
+    <w:p>
+      <w:pPr>
+        <w:pStyle w:val="Heading3"/>
+      </w:pPr>
+      <w:bookmarkStart w:id="41" w:name="sequence-usability-table"/>
+      <w:r>
+        <w:t xml:space="preserve">Sequence Usability Table</w:t>
+      </w:r>
+      <w:bookmarkEnd w:id="41"/>
+    </w:p>
+    <w:p>
+      <w:pPr>
+        <w:pStyle w:val="FirstParagraph"/>
+      </w:pPr>
+      <w:r>
+        <w:t xml:space="preserve">The original filename of my sequences came from the Sanger sequencing. There were only five out of the seven sequences that were usable. The number of bases after the sequences were trimmed as well as the number of bases corrected is in Figure 4.</w:t>
+      </w:r>
+    </w:p>
+    <w:p>
+      <w:pPr>
+        <w:pStyle w:val="Heading3"/>
+      </w:pPr>
+      <w:bookmarkStart w:id="42" w:name="blast-table"/>
+      <w:r>
+        <w:t xml:space="preserve">BLAST Table</w:t>
+      </w:r>
+      <w:bookmarkEnd w:id="42"/>
+    </w:p>
+    <w:p>
+      <w:pPr>
+        <w:pStyle w:val="FirstParagraph"/>
+      </w:pPr>
+      <w:r>
+        <w:t xml:space="preserve">The high 100% Query Covers for 1F, 2F, 3F, 5F, and 6Fp sequences meant a large percentage of the target sequence covered the query sequence (Table 5). The 5F trimmed sequence had a percent identity of over 98%, showing that the matched BLAST sequence was very similar to my trimmed sequences (Table 5). My trimmed sequence of 1F, 2F, 3F, and 6Fp had a percent identity over 99%, which means the matched BLAST sequences were even more similar. The accession number is an unique tag for a sequence that allows me to track different versions of the sequence over time. The E-value (expect value) was 0.0 for all of my usable sequences, therefore I am confident that the matched BLAST sequences were not due to chance (Table 5).</w:t>
+      </w:r>
+    </w:p>
+    <w:p>
+      <w:pPr>
+        <w:pStyle w:val="Heading3"/>
+      </w:pPr>
+      <w:bookmarkStart w:id="43" w:name="maximum-likelihood-phylogeny-with-phyml"/>
+      <w:r>
+        <w:t xml:space="preserve">Maximum Likelihood Phylogeny with PhyML</w:t>
+      </w:r>
+      <w:bookmarkEnd w:id="43"/>
+    </w:p>
+    <w:p>
+      <w:pPr>
+        <w:pStyle w:val="FirstParagraph"/>
+      </w:pPr>
+      <w:r>
+        <w:t xml:space="preserve">I found that sequences 6Fp and 2F are grouped together in a monophyletic clade with 85 bootstrap support value, while sequences 3F and 5F are grouped together in a monophyletic clade with 100 bootstrap support (Figure 5). This was also supported by the Bayesian Phylogeny (Figure 6).</w:t>
+      </w:r>
+    </w:p>
+    <w:p>
+      <w:pPr>
+        <w:pStyle w:val="Heading3"/>
+      </w:pPr>
+      <w:bookmarkStart w:id="44" w:name="bayesian-phylogeny-with-mr.-bayes"/>
+      <w:r>
+        <w:t xml:space="preserve">Bayesian Phylogeny with Mr. Bayes</w:t>
+      </w:r>
+      <w:bookmarkEnd w:id="44"/>
+    </w:p>
+    <w:p>
+      <w:pPr>
+        <w:pStyle w:val="FirstParagraph"/>
+      </w:pPr>
+      <w:r>
+        <w:t xml:space="preserve">For the Bayesian Phylogeny,</w:t>
+      </w:r>
+      <w:r>
+        <w:t xml:space="preserve"> </w:t>
+      </w:r>
+      <w:r>
+        <w:rPr>
+          <w:i/>
+        </w:rPr>
+        <w:t xml:space="preserve">Thermus aquaticus</w:t>
+      </w:r>
+      <w:r>
+        <w:t xml:space="preserve"> </w:t>
+      </w:r>
+      <w:r>
+        <w:t xml:space="preserve">was used as the outgroup. I found that sequences 6Fp and 2F are grouped together in a monophyletic clade, while sequences 3F and 5F are grouped together in a monophyletic clade (Figure 6). This was also supported with the Maximum Likelihood Phylogeny (Figure 5; ML bootstrap &gt; 80).</w:t>
+      </w:r>
+    </w:p>
+    <w:p>
+      <w:pPr>
+        <w:pStyle w:val="Heading2"/>
+      </w:pPr>
+      <w:bookmarkStart w:id="45" w:name="culture-free-molecular-data"/>
+      <w:r>
+        <w:t xml:space="preserve">Culture Free Molecular Data</w:t>
+      </w:r>
+      <w:bookmarkEnd w:id="45"/>
+    </w:p>
+    <w:p>
+      <w:pPr>
+        <w:pStyle w:val="Heading3"/>
+      </w:pPr>
+      <w:bookmarkStart w:id="46" w:name="qubit-dna-extraction-1"/>
+      <w:r>
+        <w:t xml:space="preserve">Qubit DNA extraction</w:t>
+      </w:r>
+      <w:bookmarkEnd w:id="46"/>
+    </w:p>
+    <w:p>
+      <w:pPr>
+        <w:pStyle w:val="FirstParagraph"/>
+      </w:pPr>
+      <w:r>
+        <w:t xml:space="preserve">The measured Qubit numbers of the DNA extractions from the</w:t>
       </w:r>
       <w:r>
         <w:t xml:space="preserve"> </w:t>
@@ -1311,13 +1895,34 @@
         <w:t xml:space="preserve">“</w:t>
       </w:r>
       <w:r>
-        <w:t xml:space="preserve">learnErrors</w:t>
+        <w:t xml:space="preserve">A</w:t>
       </w:r>
       <w:r>
         <w:t xml:space="preserve">”</w:t>
       </w:r>
       <w:r>
-        <w:t xml:space="preserve">, then were checked to see if they matched the data. Any duplicated sequences were disposed of with</w:t>
+        <w:t xml:space="preserve"> </w:t>
+      </w:r>
+      <w:r>
+        <w:t xml:space="preserve">key culture samples had sufficient concentrations of DNA in order to ensure that I had enough DNA to amplify in PCR, a later step. All of my samples showed that they had a sufficient amount of DNA from the Qubit numbers, which were all above 5 ng/µL (Table 6).</w:t>
+      </w:r>
+    </w:p>
+    <w:p>
+      <w:pPr>
+        <w:pStyle w:val="Heading3"/>
+      </w:pPr>
+      <w:bookmarkStart w:id="47" w:name="qubit-right-before-gel-electrophoresis"/>
+      <w:r>
+        <w:t xml:space="preserve">Qubit Right Before Gel Electrophoresis</w:t>
+      </w:r>
+      <w:bookmarkEnd w:id="47"/>
+    </w:p>
+    <w:p>
+      <w:pPr>
+        <w:pStyle w:val="FirstParagraph"/>
+      </w:pPr>
+      <w:r>
+        <w:t xml:space="preserve">The measured Qubit numbers of the</w:t>
       </w:r>
       <w:r>
         <w:t xml:space="preserve"> </w:t>
@@ -1326,7 +1931,7 @@
         <w:t xml:space="preserve">“</w:t>
       </w:r>
       <w:r>
-        <w:t xml:space="preserve">derepFastq</w:t>
+        <w:t xml:space="preserve">A</w:t>
       </w:r>
       <w:r>
         <w:t xml:space="preserve">”</w:t>
@@ -1335,7 +1940,598 @@
         <w:t xml:space="preserve"> </w:t>
       </w:r>
       <w:r>
-        <w:t xml:space="preserve">and the remaining files were extracted and named. The dereplicated forward reads and error model were used to create a</w:t>
+        <w:t xml:space="preserve">key samples right before gel electrophoresis had sufficient concentrations of DNA in order to ensure I had enough DNA to amplify in another PCR step (Table 7).</w:t>
+      </w:r>
+    </w:p>
+    <w:p>
+      <w:pPr>
+        <w:pStyle w:val="Heading3"/>
+      </w:pPr>
+      <w:bookmarkStart w:id="48" w:name="trimmed-sequences"/>
+      <w:r>
+        <w:t xml:space="preserve">Trimmed Sequences</w:t>
+      </w:r>
+      <w:bookmarkEnd w:id="48"/>
+    </w:p>
+    <w:p>
+      <w:pPr>
+        <w:pStyle w:val="FirstParagraph"/>
+      </w:pPr>
+      <w:r>
+        <w:t xml:space="preserve">Based on the fastqc reports, the sequence quality of my samples were very good and did not require much trimming. All of the unusable nucleotides were trimmed with Trimmomatic, leaving the entirety of my samples surviving with over 92% of the sequence intact (Table 8).</w:t>
+      </w:r>
+    </w:p>
+    <w:p>
+      <w:pPr>
+        <w:pStyle w:val="Heading3"/>
+      </w:pPr>
+      <w:bookmarkStart w:id="49" w:name="number-of-species-per-sample"/>
+      <w:r>
+        <w:t xml:space="preserve">Number of Species per Sample</w:t>
+      </w:r>
+      <w:bookmarkEnd w:id="49"/>
+    </w:p>
+    <w:p>
+      <w:pPr>
+        <w:pStyle w:val="FirstParagraph"/>
+      </w:pPr>
+      <w:r>
+        <w:t xml:space="preserve">I made a boxplot showing the number of different species in Communal versus Individual computer keyboards (Figure 7). Both Communal and Individual computer keyboards had no outliers. The mean number of different species between Communal and Individual computer keyboards were not significantly different (Table 8 Wilcox p = 0.7). This was the result of a statistical test to compare the number of different species in Communal versus Individual computer keyboards.</w:t>
+      </w:r>
+    </w:p>
+    <w:p>
+      <w:pPr>
+        <w:pStyle w:val="Heading3"/>
+      </w:pPr>
+      <w:bookmarkStart w:id="50" w:name="X3ea9c091fcc32703ed673bd30bf8dd1e1f7f864"/>
+      <w:r>
+        <w:t xml:space="preserve">Finding BLAST species from Cultured Data in Culture-Free Data</w:t>
+      </w:r>
+      <w:bookmarkEnd w:id="50"/>
+    </w:p>
+    <w:p>
+      <w:pPr>
+        <w:pStyle w:val="FirstParagraph"/>
+      </w:pPr>
+      <w:r>
+        <w:t xml:space="preserve">I discovered that the majority of the Cultured BLAST species were found in the Culture-Free BLAST results (Table 10).</w:t>
+      </w:r>
+      <w:r>
+        <w:t xml:space="preserve"> </w:t>
+      </w:r>
+      <w:r>
+        <w:rPr>
+          <w:i/>
+        </w:rPr>
+        <w:t xml:space="preserve">Staphylococcus hominis</w:t>
+      </w:r>
+      <w:r>
+        <w:t xml:space="preserve"> </w:t>
+      </w:r>
+      <w:r>
+        <w:t xml:space="preserve">was the only species that was not found in the Culture-Free BLAST results for Sample 2A (Table 10). Since no culture was grown for Sample 4A, there was nothing to compare with the Culture-Free BLAST results (Table 10).</w:t>
+      </w:r>
+    </w:p>
+    <w:p>
+      <w:pPr>
+        <w:pStyle w:val="Heading3"/>
+      </w:pPr>
+      <w:bookmarkStart w:id="51" w:name="blast-table-for-control-samples"/>
+      <w:r>
+        <w:t xml:space="preserve">BLAST Table for Control Samples</w:t>
+      </w:r>
+      <w:bookmarkEnd w:id="51"/>
+    </w:p>
+    <w:p>
+      <w:pPr>
+        <w:pStyle w:val="FirstParagraph"/>
+      </w:pPr>
+      <w:r>
+        <w:t xml:space="preserve">It was found that the most abundant and the second most abundant species found for the positive controls were all the same:</w:t>
+      </w:r>
+      <w:r>
+        <w:t xml:space="preserve"> </w:t>
+      </w:r>
+      <w:r>
+        <w:rPr>
+          <w:i/>
+        </w:rPr>
+        <w:t xml:space="preserve">Salmonella enterica</w:t>
+      </w:r>
+      <w:r>
+        <w:t xml:space="preserve"> </w:t>
+      </w:r>
+      <w:r>
+        <w:t xml:space="preserve">subsp.</w:t>
+      </w:r>
+      <w:r>
+        <w:t xml:space="preserve"> </w:t>
+      </w:r>
+      <w:r>
+        <w:rPr>
+          <w:i/>
+        </w:rPr>
+        <w:t xml:space="preserve">enterica serovar Indiana</w:t>
+      </w:r>
+      <w:r>
+        <w:t xml:space="preserve"> </w:t>
+      </w:r>
+      <w:r>
+        <w:t xml:space="preserve">and</w:t>
+      </w:r>
+      <w:r>
+        <w:t xml:space="preserve"> </w:t>
+      </w:r>
+      <w:r>
+        <w:rPr>
+          <w:i/>
+        </w:rPr>
+        <w:t xml:space="preserve">Listeria monocytogenes</w:t>
+      </w:r>
+      <w:r>
+        <w:t xml:space="preserve"> </w:t>
+      </w:r>
+      <w:r>
+        <w:t xml:space="preserve">(Table 11). The negative controls obtained a variety of the second most abundant species (Table 11). I also searched for</w:t>
+      </w:r>
+      <w:r>
+        <w:t xml:space="preserve"> </w:t>
+      </w:r>
+      <w:r>
+        <w:rPr>
+          <w:i/>
+        </w:rPr>
+        <w:t xml:space="preserve">Escherichia coli</w:t>
+      </w:r>
+      <w:r>
+        <w:t xml:space="preserve"> </w:t>
+      </w:r>
+      <w:r>
+        <w:t xml:space="preserve">and</w:t>
+      </w:r>
+      <w:r>
+        <w:t xml:space="preserve"> </w:t>
+      </w:r>
+      <w:r>
+        <w:rPr>
+          <w:i/>
+        </w:rPr>
+        <w:t xml:space="preserve">Haemophilus parainfluenzae</w:t>
+      </w:r>
+      <w:r>
+        <w:t xml:space="preserve">, which were found in the negative controls, in my samples 1A-6A. However, they were not present in samples 1A-6A.</w:t>
+      </w:r>
+    </w:p>
+    <w:p>
+      <w:pPr>
+        <w:pStyle w:val="Heading2"/>
+      </w:pPr>
+      <w:bookmarkStart w:id="52" w:name="culture-free-r-program-analyses"/>
+      <w:r>
+        <w:t xml:space="preserve">Culture-Free R program Analyses</w:t>
+      </w:r>
+      <w:bookmarkEnd w:id="52"/>
+    </w:p>
+    <w:p>
+      <w:pPr>
+        <w:pStyle w:val="FirstParagraph"/>
+      </w:pPr>
+      <w:r>
+        <w:t xml:space="preserve">In the dada2 analysis pipeline, the sample qualities were calculated, sequences were trimmed, chimeras were removed, and more. The pipeline plotted the quality profiles of the first 14 samples. The qualities of all of my samples were very high, meaning all were good quality. The highest of number of bases that were trimmed and denoised off of all of my sequences, including the controls, was 40 base pairs out of thousands of base pairs, leading to the total Amplicon Sequence Variants (Table 12). No samples were removed for low quality. This makes sense as my samples had very high quality scores. Out of 637 input sequences, 79 PCR chimeras were identified and removed. A good percentage, 90.36%, of our reads survived and were therefore non-chimeric (Table 12).</w:t>
+      </w:r>
+    </w:p>
+    <w:p>
+      <w:pPr>
+        <w:pStyle w:val="BodyText"/>
+      </w:pPr>
+      <w:r>
+        <w:t xml:space="preserve">A rarefaction curve is the relationship between the sample size and the discovery of new species in the sequences. I feel confident that I completely sampled the communities in the samples and the controls because all of the curves asymtoted (Figure 8). All of my samples had over 9,000 base pairs, which was well over where the curves asympototed (Figure 8).</w:t>
+      </w:r>
+    </w:p>
+    <w:p>
+      <w:pPr>
+        <w:pStyle w:val="Heading3"/>
+      </w:pPr>
+      <w:bookmarkStart w:id="53" w:name="using-phyloseq-native-analyses"/>
+      <w:r>
+        <w:t xml:space="preserve">Using Phyloseq-native Analyses</w:t>
+      </w:r>
+      <w:bookmarkEnd w:id="53"/>
+    </w:p>
+    <w:p>
+      <w:pPr>
+        <w:pStyle w:val="FirstParagraph"/>
+      </w:pPr>
+      <w:r>
+        <w:t xml:space="preserve">As a popular means to quantify composition, Shannon’s index (which highlights the richness component of diversity) and Simpson’s index (emphasizing the evenness component) work together to depict the response variation to changes in richness and evenness</w:t>
+      </w:r>
+      <w:r>
+        <w:t xml:space="preserve"> </w:t>
+      </w:r>
+      <w:r>
+        <w:t xml:space="preserve">(Nagendra, 2002)</w:t>
+      </w:r>
+      <w:r>
+        <w:t xml:space="preserve">. In both Shannon’s and Simpson’s diversity values, the median alpha diversity measure for the samples were greater than the medians of the controls, meaning that my samples had greater richness and evenness in comparison to the positive and negative controls (Figure 9). The mean number of the alpha diversity measures were not significantly different between sample groups for Shannon and Simpson (Wilcox p = 0.7; Wilcox p = 0.7).</w:t>
+      </w:r>
+    </w:p>
+    <w:p>
+      <w:pPr>
+        <w:pStyle w:val="BodyText"/>
+      </w:pPr>
+      <w:r>
+        <w:t xml:space="preserve">Many of the phylum were unknown, especially in the Communal samples (Figure 10). The majority of the phylum found in my samples were</w:t>
+      </w:r>
+      <w:r>
+        <w:t xml:space="preserve"> </w:t>
+      </w:r>
+      <w:r>
+        <w:rPr>
+          <w:i/>
+        </w:rPr>
+        <w:t xml:space="preserve">Actinobacteria</w:t>
+      </w:r>
+      <w:r>
+        <w:t xml:space="preserve">,</w:t>
+      </w:r>
+      <w:r>
+        <w:t xml:space="preserve"> </w:t>
+      </w:r>
+      <w:r>
+        <w:rPr>
+          <w:i/>
+        </w:rPr>
+        <w:t xml:space="preserve">Firmicutes</w:t>
+      </w:r>
+      <w:r>
+        <w:t xml:space="preserve">, and</w:t>
+      </w:r>
+      <w:r>
+        <w:t xml:space="preserve"> </w:t>
+      </w:r>
+      <w:r>
+        <w:rPr>
+          <w:i/>
+        </w:rPr>
+        <w:t xml:space="preserve">Proteobacteria</w:t>
+      </w:r>
+      <w:r>
+        <w:t xml:space="preserve"> </w:t>
+      </w:r>
+      <w:r>
+        <w:t xml:space="preserve">(Figure 10). These three phyla were also found in the negative controls, which was very surprising (Figure 10). The positive controls contained no unknown phylum, which was expected (Figure 10).</w:t>
+      </w:r>
+    </w:p>
+    <w:p>
+      <w:pPr>
+        <w:pStyle w:val="Heading3"/>
+      </w:pPr>
+      <w:bookmarkStart w:id="54" w:name="using-dplyr-and-ggplot-analyses"/>
+      <w:r>
+        <w:t xml:space="preserve">Using dplyr and ggplot Analyses</w:t>
+      </w:r>
+      <w:bookmarkEnd w:id="54"/>
+    </w:p>
+    <w:p>
+      <w:pPr>
+        <w:pStyle w:val="FirstParagraph"/>
+      </w:pPr>
+      <w:r>
+        <w:t xml:space="preserve">The top five abundance values for my samples make it clear that the majority of genera are unknown (Figure 11). The top five genera that were found in my samples were NA,</w:t>
+      </w:r>
+      <w:r>
+        <w:t xml:space="preserve"> </w:t>
+      </w:r>
+      <w:r>
+        <w:rPr>
+          <w:i/>
+        </w:rPr>
+        <w:t xml:space="preserve">Propionibacterium</w:t>
+      </w:r>
+      <w:r>
+        <w:t xml:space="preserve">,</w:t>
+      </w:r>
+      <w:r>
+        <w:t xml:space="preserve"> </w:t>
+      </w:r>
+      <w:r>
+        <w:rPr>
+          <w:i/>
+        </w:rPr>
+        <w:t xml:space="preserve">Streptococcus</w:t>
+      </w:r>
+      <w:r>
+        <w:t xml:space="preserve">,</w:t>
+      </w:r>
+      <w:r>
+        <w:t xml:space="preserve"> </w:t>
+      </w:r>
+      <w:r>
+        <w:rPr>
+          <w:i/>
+        </w:rPr>
+        <w:t xml:space="preserve">Staphylococcus</w:t>
+      </w:r>
+      <w:r>
+        <w:t xml:space="preserve">, and</w:t>
+      </w:r>
+      <w:r>
+        <w:t xml:space="preserve"> </w:t>
+      </w:r>
+      <w:r>
+        <w:rPr>
+          <w:i/>
+        </w:rPr>
+        <w:t xml:space="preserve">Pseudomonas</w:t>
+      </w:r>
+      <w:r>
+        <w:t xml:space="preserve"> </w:t>
+      </w:r>
+      <w:r>
+        <w:t xml:space="preserve">in that order (most to least), which is similar to the genera</w:t>
+      </w:r>
+      <w:r>
+        <w:t xml:space="preserve"> </w:t>
+      </w:r>
+      <w:r>
+        <w:rPr>
+          <w:i/>
+        </w:rPr>
+        <w:t xml:space="preserve">Staphylococcus</w:t>
+      </w:r>
+      <w:r>
+        <w:t xml:space="preserve">,</w:t>
+      </w:r>
+      <w:r>
+        <w:t xml:space="preserve"> </w:t>
+      </w:r>
+      <w:r>
+        <w:rPr>
+          <w:i/>
+        </w:rPr>
+        <w:t xml:space="preserve">Bacillus</w:t>
+      </w:r>
+      <w:r>
+        <w:t xml:space="preserve">, and</w:t>
+      </w:r>
+      <w:r>
+        <w:t xml:space="preserve"> </w:t>
+      </w:r>
+      <w:r>
+        <w:rPr>
+          <w:i/>
+        </w:rPr>
+        <w:t xml:space="preserve">Staphylococcus</w:t>
+      </w:r>
+      <w:r>
+        <w:t xml:space="preserve"> </w:t>
+      </w:r>
+      <w:r>
+        <w:t xml:space="preserve">found in the cultured BLAST data (Figure 11; Table 5).</w:t>
+      </w:r>
+    </w:p>
+    <w:p>
+      <w:pPr>
+        <w:pStyle w:val="BodyText"/>
+      </w:pPr>
+      <w:r>
+        <w:t xml:space="preserve">Filtering out only my samples using dplyr and ggplot, the three most abundant phyla outside of the unknown were</w:t>
+      </w:r>
+      <w:r>
+        <w:t xml:space="preserve"> </w:t>
+      </w:r>
+      <w:r>
+        <w:rPr>
+          <w:i/>
+        </w:rPr>
+        <w:t xml:space="preserve">Actinobacteria</w:t>
+      </w:r>
+      <w:r>
+        <w:t xml:space="preserve">,</w:t>
+      </w:r>
+      <w:r>
+        <w:t xml:space="preserve"> </w:t>
+      </w:r>
+      <w:r>
+        <w:rPr>
+          <w:i/>
+        </w:rPr>
+        <w:t xml:space="preserve">Firmicutes</w:t>
+      </w:r>
+      <w:r>
+        <w:t xml:space="preserve">, and</w:t>
+      </w:r>
+      <w:r>
+        <w:t xml:space="preserve"> </w:t>
+      </w:r>
+      <w:r>
+        <w:rPr>
+          <w:i/>
+        </w:rPr>
+        <w:t xml:space="preserve">Proteobacteria</w:t>
+      </w:r>
+      <w:r>
+        <w:t xml:space="preserve">, which agrees with Figure 10, which used phyloseq to analze the data (Figure 12). This gives me confidence that those three phyla were the most prominent in my samples.</w:t>
+      </w:r>
+    </w:p>
+    <w:p>
+      <w:pPr>
+        <w:pStyle w:val="BodyText"/>
+      </w:pPr>
+      <w:r>
+        <w:t xml:space="preserve">Looking at the three most prominent phyla sorted by sample group: there was a greater mean abundance of</w:t>
+      </w:r>
+      <w:r>
+        <w:t xml:space="preserve"> </w:t>
+      </w:r>
+      <w:r>
+        <w:rPr>
+          <w:i/>
+        </w:rPr>
+        <w:t xml:space="preserve">Actinobacteria</w:t>
+      </w:r>
+      <w:r>
+        <w:t xml:space="preserve"> </w:t>
+      </w:r>
+      <w:r>
+        <w:t xml:space="preserve">and</w:t>
+      </w:r>
+      <w:r>
+        <w:t xml:space="preserve"> </w:t>
+      </w:r>
+      <w:r>
+        <w:rPr>
+          <w:i/>
+        </w:rPr>
+        <w:t xml:space="preserve">Proteobacteria</w:t>
+      </w:r>
+      <w:r>
+        <w:t xml:space="preserve"> </w:t>
+      </w:r>
+      <w:r>
+        <w:t xml:space="preserve">in the Communal samples while in the individual samples, there were more</w:t>
+      </w:r>
+      <w:r>
+        <w:t xml:space="preserve"> </w:t>
+      </w:r>
+      <w:r>
+        <w:rPr>
+          <w:i/>
+        </w:rPr>
+        <w:t xml:space="preserve">Firmicutes</w:t>
+      </w:r>
+      <w:r>
+        <w:t xml:space="preserve"> </w:t>
+      </w:r>
+      <w:r>
+        <w:t xml:space="preserve">(Figure 13). The error bars show that the samples had a lot of variance, which means that my samples had a range of results and the apparent difference between the sample groups may not be significant (Figure 13).</w:t>
+      </w:r>
+    </w:p>
+    <w:p>
+      <w:pPr>
+        <w:pStyle w:val="BodyText"/>
+      </w:pPr>
+      <w:r>
+        <w:t xml:space="preserve">There was a greater sum abundance of</w:t>
+      </w:r>
+      <w:r>
+        <w:t xml:space="preserve"> </w:t>
+      </w:r>
+      <w:r>
+        <w:rPr>
+          <w:i/>
+        </w:rPr>
+        <w:t xml:space="preserve">Actinobacteria</w:t>
+      </w:r>
+      <w:r>
+        <w:t xml:space="preserve"> </w:t>
+      </w:r>
+      <w:r>
+        <w:t xml:space="preserve">and</w:t>
+      </w:r>
+      <w:r>
+        <w:t xml:space="preserve"> </w:t>
+      </w:r>
+      <w:r>
+        <w:rPr>
+          <w:i/>
+        </w:rPr>
+        <w:t xml:space="preserve">Proteobacteria</w:t>
+      </w:r>
+      <w:r>
+        <w:t xml:space="preserve"> </w:t>
+      </w:r>
+      <w:r>
+        <w:t xml:space="preserve">in the Communal samples while in the individual samples, there was more</w:t>
+      </w:r>
+      <w:r>
+        <w:t xml:space="preserve"> </w:t>
+      </w:r>
+      <w:r>
+        <w:rPr>
+          <w:i/>
+        </w:rPr>
+        <w:t xml:space="preserve">Firmicutes</w:t>
+      </w:r>
+      <w:r>
+        <w:t xml:space="preserve"> </w:t>
+      </w:r>
+      <w:r>
+        <w:t xml:space="preserve">in the three most prominent phyla sorted by sample group (Figure 14). Since the distribution of the sum abundances and the mean abundances were similar, it proves that there were only small differences between sample sequences. That also means that my data does not include any extreme outliers, which is favorable.</w:t>
+      </w:r>
+    </w:p>
+    <w:p>
+      <w:pPr>
+        <w:pStyle w:val="Heading1"/>
+      </w:pPr>
+      <w:bookmarkStart w:id="55" w:name="discussion"/>
+      <w:r>
+        <w:t xml:space="preserve">Discussion</w:t>
+      </w:r>
+      <w:bookmarkEnd w:id="55"/>
+    </w:p>
+    <w:p>
+      <w:pPr>
+        <w:pStyle w:val="FirstParagraph"/>
+      </w:pPr>
+      <w:r>
+        <w:t xml:space="preserve">My primary question was whether or not the keyboards of Individual USF college students’ laptops from an upper division Bioinformatics class have more or less microbacterial species compared to Shared computers on campus from the library, the UC and Toler Hall. I hypothesized that the keyboards of shared computers have more microbacterial species than individual keyboards because of the increased number of people (students, faculty, staff, etc.) that have access to the keyboard. My primary findings for the culture data was a significant difference in the number of colonies between Communal and Individual computer keyboards. For the molecular data, it was important that the BLAST table agreed with the Maximum Likelihood Phylogeny and the Bayesian Phylogeny in which samples were more closely related. From the culture-free data, I found that there was no significant difference between the number of species between Communal and Individual sample groups. From the dada2 pipeline, it was discovered that there was no significant difference in Shannon’s and Simpson’s alpha diversity measures between my sample groups.</w:t>
+      </w:r>
+    </w:p>
+    <w:p>
+      <w:pPr>
+        <w:pStyle w:val="Heading2"/>
+      </w:pPr>
+      <w:bookmarkStart w:id="56" w:name="grown-cultures-1"/>
+      <w:r>
+        <w:t xml:space="preserve">Grown Cultures</w:t>
+      </w:r>
+      <w:bookmarkEnd w:id="56"/>
+    </w:p>
+    <w:p>
+      <w:pPr>
+        <w:pStyle w:val="FirstParagraph"/>
+      </w:pPr>
+      <w:r>
+        <w:t xml:space="preserve">I found that the 1x dilution cultures worked the best because all of the Communal computer samples had at least one colony and a majority of the Individual computer keyboard samples had at least one colony.</w:t>
+      </w:r>
+    </w:p>
+    <w:p>
+      <w:pPr>
+        <w:pStyle w:val="BodyText"/>
+      </w:pPr>
+      <w:r>
+        <w:t xml:space="preserve">The only TSA plate group of 1x, 10x, and 100x that did not have any cultures growing at all was 4F, or the personal laptop from Student A. This was similar to previous research since a majority of the samples contained bacterial contamination and for my small sample size of six different bacterial swabs, five out of six showing bacterial contamination is congruent with previous findings since a majority of samples contained bacterial contamination</w:t>
+      </w:r>
+      <w:r>
+        <w:t xml:space="preserve"> </w:t>
+      </w:r>
+      <w:r>
+        <w:t xml:space="preserve">(Al-Ghamdi</w:t>
+      </w:r>
+      <w:r>
+        <w:t xml:space="preserve"> </w:t>
+      </w:r>
+      <w:r>
+        <w:rPr>
+          <w:i/>
+        </w:rPr>
+        <w:t xml:space="preserve">et al.</w:t>
+      </w:r>
+      <w:r>
+        <w:t xml:space="preserve">, 2011)</w:t>
+      </w:r>
+      <w:r>
+        <w:t xml:space="preserve">. Two colonies were chosen from the TSA plate of the undiluted sample from Student C, or sample 6F, for this reason (Figure 3).</w:t>
+      </w:r>
+    </w:p>
+    <w:p>
+      <w:pPr>
+        <w:pStyle w:val="Heading2"/>
+      </w:pPr>
+      <w:bookmarkStart w:id="57" w:name="touchdown-pcr-for-f-key-series"/>
+      <w:r>
+        <w:t xml:space="preserve">Touchdown PCR for</w:t>
       </w:r>
       <w:r>
         <w:t xml:space="preserve"> </w:t>
@@ -1344,7 +2540,7 @@
         <w:t xml:space="preserve">“</w:t>
       </w:r>
       <w:r>
-        <w:t xml:space="preserve">true</w:t>
+        <w:t xml:space="preserve">F</w:t>
       </w:r>
       <w:r>
         <w:t xml:space="preserve">”</w:t>
@@ -1353,7 +2549,94 @@
         <w:t xml:space="preserve"> </w:t>
       </w:r>
       <w:r>
-        <w:t xml:space="preserve">list of sequences. The dada results were checked, then used to produce the</w:t>
+        <w:t xml:space="preserve">key series</w:t>
+      </w:r>
+      <w:bookmarkEnd w:id="57"/>
+    </w:p>
+    <w:p>
+      <w:pPr>
+        <w:pStyle w:val="FirstParagraph"/>
+      </w:pPr>
+      <w:r>
+        <w:t xml:space="preserve">The PCR strip tubes were put in the machine for 95</w:t>
+      </w:r>
+      <w:r>
+        <w:rPr>
+          <w:vertAlign w:val="superscript"/>
+        </w:rPr>
+        <w:t xml:space="preserve">o</w:t>
+      </w:r>
+      <w:r>
+        <w:t xml:space="preserve"> </w:t>
+      </w:r>
+      <w:r>
+        <w:t xml:space="preserve">C for 5 minutes. Then, they were put in the machine for 94</w:t>
+      </w:r>
+      <w:r>
+        <w:rPr>
+          <w:vertAlign w:val="superscript"/>
+        </w:rPr>
+        <w:t xml:space="preserve">o</w:t>
+      </w:r>
+      <w:r>
+        <w:t xml:space="preserve"> </w:t>
+      </w:r>
+      <w:r>
+        <w:t xml:space="preserve">C for 30 seconds, 65</w:t>
+      </w:r>
+      <w:r>
+        <w:rPr>
+          <w:vertAlign w:val="superscript"/>
+        </w:rPr>
+        <w:t xml:space="preserve">o</w:t>
+      </w:r>
+      <w:r>
+        <w:t xml:space="preserve"> </w:t>
+      </w:r>
+      <w:r>
+        <w:t xml:space="preserve">C for 30 seconds, and 72</w:t>
+      </w:r>
+      <w:r>
+        <w:rPr>
+          <w:vertAlign w:val="superscript"/>
+        </w:rPr>
+        <w:t xml:space="preserve">o</w:t>
+      </w:r>
+      <w:r>
+        <w:t xml:space="preserve"> </w:t>
+      </w:r>
+      <w:r>
+        <w:t xml:space="preserve">C for 1 minute. These last three cycles were repeated for ten additional cycles, where the temperature was decreased by one degree per cycle. Touchdown PCR was used in order to increase selectivity so that higher quality attractions would click together in the beginning</w:t>
+      </w:r>
+      <w:r>
+        <w:t xml:space="preserve"> </w:t>
+      </w:r>
+      <w:r>
+        <w:t xml:space="preserve">(Korbie and Mattick, 2008)</w:t>
+      </w:r>
+      <w:r>
+        <w:t xml:space="preserve">. The purpose of starting at a higher temperature was to be more selective at the first round of 65</w:t>
+      </w:r>
+      <w:r>
+        <w:rPr>
+          <w:vertAlign w:val="superscript"/>
+        </w:rPr>
+        <w:t xml:space="preserve">o</w:t>
+      </w:r>
+      <w:r>
+        <w:t xml:space="preserve"> </w:t>
+      </w:r>
+      <w:r>
+        <w:t xml:space="preserve">C with the copies of the best match. As the temperature decreased by one degree, it created matches and copies preferentially of the already selective primer rather than the original strand. Also, if I had accidentally put two colonies instead of one, one colony would most likely be a better match to the primer, then the primer would preferentially amplify that one.</w:t>
+      </w:r>
+    </w:p>
+    <w:p>
+      <w:pPr>
+        <w:pStyle w:val="Heading2"/>
+      </w:pPr>
+      <w:bookmarkStart w:id="58" w:name="pcr-for-key-a-series"/>
+      <w:r>
+        <w:t xml:space="preserve">PCR for Key</w:t>
       </w:r>
       <w:r>
         <w:t xml:space="preserve"> </w:t>
@@ -1362,7 +2645,7 @@
         <w:t xml:space="preserve">“</w:t>
       </w:r>
       <w:r>
-        <w:t xml:space="preserve">site by species matrix</w:t>
+        <w:t xml:space="preserve">A</w:t>
       </w:r>
       <w:r>
         <w:t xml:space="preserve">”</w:t>
@@ -1371,7 +2654,413 @@
         <w:t xml:space="preserve"> </w:t>
       </w:r>
       <w:r>
-        <w:t xml:space="preserve">(Callahan</w:t>
+        <w:t xml:space="preserve">Series</w:t>
+      </w:r>
+      <w:bookmarkEnd w:id="58"/>
+    </w:p>
+    <w:p>
+      <w:pPr>
+        <w:pStyle w:val="FirstParagraph"/>
+      </w:pPr>
+      <w:r>
+        <w:t xml:space="preserve">The PCR for the culture-free samples was not touchdown PCR and was only half the time of the PCR for the cultured samples. There was no need to be selective since all of the sequences had the same primer.</w:t>
+      </w:r>
+    </w:p>
+    <w:p>
+      <w:pPr>
+        <w:pStyle w:val="Heading2"/>
+      </w:pPr>
+      <w:bookmarkStart w:id="59" w:name="gel-electrophoresis-1"/>
+      <w:r>
+        <w:t xml:space="preserve">Gel Electrophoresis</w:t>
+      </w:r>
+      <w:bookmarkEnd w:id="59"/>
+    </w:p>
+    <w:p>
+      <w:pPr>
+        <w:pStyle w:val="FirstParagraph"/>
+      </w:pPr>
+      <w:r>
+        <w:t xml:space="preserve">For the gel electrophoresis, buffer was used instead of water because nothing would happen with water while buffer is able to conduct a high level of current. Agarose gel was used rather than polyacrylamide because agarose is less dense and gives DNA more space to stretch out. The master mix contained glycerol, which made my sample more dense than water, causing it to sink at the bottom of the well in the gel instead of mixing with water in the gel. There were ladders in the first and last wells of each of the two lines of wells in order for them to act as standards (a bunch of fragments of DNA at known lengths). The ladders act as the positive control from the cyber working. If the electrophoresis and the cyber works, then the known lengths of DNA fragments should be seen. The ladder looks more grouped together above 3 kb because the gel only ran for 30 minutes. There were bright bands shown for 1F, 2F, 3F, 5F, and 6Fp at 1-2 kb, a faint band for 6Fo at 1-2 kb, and no band for the negative control (Figure 4). There were no bands for the negative control because there is no DNA in there, which was what I would expect to see. There was a strange brightness above the bright band possibly because tandem repeats of the ribosome were made due to their importance. In order to fix this problem in future projects, I could change the restriction enzyme, drop the number of cycles (however faint bands would most likely not show at all), or shorten the extension time (to give taq polymerase less time to copy). The fluorescence around 30 kb was due to the gel having auto-fluorescence and was not due to the DNA.</w:t>
+      </w:r>
+    </w:p>
+    <w:p>
+      <w:pPr>
+        <w:pStyle w:val="Heading2"/>
+      </w:pPr>
+      <w:bookmarkStart w:id="60" w:name="geneious-prime"/>
+      <w:r>
+        <w:t xml:space="preserve">Geneious Prime</w:t>
+      </w:r>
+      <w:bookmarkEnd w:id="60"/>
+    </w:p>
+    <w:p>
+      <w:pPr>
+        <w:pStyle w:val="FirstParagraph"/>
+      </w:pPr>
+      <w:r>
+        <w:t xml:space="preserve">The sequence 6Fo was not usable possibly either because there the DNA was low quality, an incorrect amount of DNA template was used, mixed templates were sequenced, or I used the wrong the primer. For future follow-up experiments, I could use an agarose gel to check the DNA template concentration prior to sequencing or to make my own primer. Knowing that I was sequencing bacteria, some of the ambiguous peaks I observed in the 1F and 2F trimmed sequences were probably because I might have sampled two colonies instead of one (Table 4). Another reason why this may have occurred was because the colony sampled is an entire population, which consists of millions of cells that have divided and might have had mutations. I had over 400 bases for a majority of my sequences after trimming, and five usable sequence (Table 4). This was an acceptable amount of bases to be used for the alignments and phylogenies. All of my usable sequences were mostly high quality 16S sequences that required less than eight bases that needed to be manually corrected (Table 4).</w:t>
+      </w:r>
+    </w:p>
+    <w:p>
+      <w:pPr>
+        <w:pStyle w:val="Heading2"/>
+      </w:pPr>
+      <w:bookmarkStart w:id="61" w:name="sequence-relationships"/>
+      <w:r>
+        <w:t xml:space="preserve">Sequence Relationships</w:t>
+      </w:r>
+      <w:bookmarkEnd w:id="61"/>
+    </w:p>
+    <w:p>
+      <w:pPr>
+        <w:pStyle w:val="FirstParagraph"/>
+      </w:pPr>
+      <w:r>
+        <w:t xml:space="preserve">The matched BLAST sequences were matched with</w:t>
+      </w:r>
+      <w:r>
+        <w:t xml:space="preserve"> </w:t>
+      </w:r>
+      <w:r>
+        <w:rPr>
+          <w:i/>
+        </w:rPr>
+        <w:t xml:space="preserve">Staphylococcus epidermidis</w:t>
+      </w:r>
+      <w:r>
+        <w:t xml:space="preserve">, 2F was</w:t>
+      </w:r>
+      <w:r>
+        <w:t xml:space="preserve"> </w:t>
+      </w:r>
+      <w:r>
+        <w:rPr>
+          <w:i/>
+        </w:rPr>
+        <w:t xml:space="preserve">Staphylococcus hominis</w:t>
+      </w:r>
+      <w:r>
+        <w:t xml:space="preserve">, 3F and 5F were</w:t>
+      </w:r>
+      <w:r>
+        <w:t xml:space="preserve"> </w:t>
+      </w:r>
+      <w:r>
+        <w:rPr>
+          <w:i/>
+        </w:rPr>
+        <w:t xml:space="preserve">Bacillus subtilis</w:t>
+      </w:r>
+      <w:r>
+        <w:t xml:space="preserve">, and 6Fp was</w:t>
+      </w:r>
+      <w:r>
+        <w:t xml:space="preserve"> </w:t>
+      </w:r>
+      <w:r>
+        <w:rPr>
+          <w:i/>
+        </w:rPr>
+        <w:t xml:space="preserve">Staphylococcus epidermidis</w:t>
+      </w:r>
+      <w:r>
+        <w:t xml:space="preserve"> </w:t>
+      </w:r>
+      <w:r>
+        <w:t xml:space="preserve">(Table 5). This was similar to previously identified bacteria in preceding research set up in the same university conditions</w:t>
+      </w:r>
+      <w:r>
+        <w:t xml:space="preserve"> </w:t>
+      </w:r>
+      <w:r>
+        <w:t xml:space="preserve">(Anderson and Palombo, 2009)</w:t>
+      </w:r>
+      <w:r>
+        <w:t xml:space="preserve">. The trimmed sequence of 1F was not included in the phylogenies because it was too low quality for an accurate phylogeny. The phylogenetic results using the trimmed sequences of 2F, 3F, 5F, and 6Fp matched with my BLAST results. In both phylogenies,</w:t>
+      </w:r>
+      <w:r>
+        <w:t xml:space="preserve"> </w:t>
+      </w:r>
+      <w:r>
+        <w:rPr>
+          <w:i/>
+        </w:rPr>
+        <w:t xml:space="preserve">Thermus aquaticus</w:t>
+      </w:r>
+      <w:r>
+        <w:t xml:space="preserve"> </w:t>
+      </w:r>
+      <w:r>
+        <w:t xml:space="preserve">was used as the outgroup, from the domain Archaea. Since the bacteria I cultured were unknown, I needed to use the domain Archaea as the outgroup, which had the closest relation to the domain Bacteria. In the Maximum Likelihood Phylogeny, sequences 6Fp and 2F were grouped together in a monophyletic clade with a 85 bootstrap support value, while sequences 3F and 5F were grouped together in another monophyletic clade with a 100 bootstrap support value, which agreed with the separation of genera</w:t>
+      </w:r>
+      <w:r>
+        <w:t xml:space="preserve"> </w:t>
+      </w:r>
+      <w:r>
+        <w:rPr>
+          <w:i/>
+        </w:rPr>
+        <w:t xml:space="preserve">Staphylococcus</w:t>
+      </w:r>
+      <w:r>
+        <w:t xml:space="preserve"> </w:t>
+      </w:r>
+      <w:r>
+        <w:t xml:space="preserve">and</w:t>
+      </w:r>
+      <w:r>
+        <w:t xml:space="preserve"> </w:t>
+      </w:r>
+      <w:r>
+        <w:rPr>
+          <w:i/>
+        </w:rPr>
+        <w:t xml:space="preserve">Bacillus</w:t>
+      </w:r>
+      <w:r>
+        <w:t xml:space="preserve"> </w:t>
+      </w:r>
+      <w:r>
+        <w:t xml:space="preserve">from the BLAST table (Figure 5; Table 5). The Bayesian Phylogeny agreed with the Maximum Likelihood Phylogeny and the BLAST table, resulting with the same groupings (Figure 6).</w:t>
+      </w:r>
+    </w:p>
+    <w:p>
+      <w:pPr>
+        <w:pStyle w:val="BodyText"/>
+      </w:pPr>
+      <w:r>
+        <w:t xml:space="preserve">I expected the Sanger-sequenced cultured BLAST species to be found in the Illumina-sequenced culture-free BLAST species because Illumina sequencing amplifies everything while Sanger sequencing only amplifies one cultured colony. However, that was not the case (Table 10). Some reasons as to why this happened could be because I sampled the</w:t>
+      </w:r>
+      <w:r>
+        <w:t xml:space="preserve"> </w:t>
+      </w:r>
+      <w:r>
+        <w:t xml:space="preserve">“</w:t>
+      </w:r>
+      <w:r>
+        <w:t xml:space="preserve">F</w:t>
+      </w:r>
+      <w:r>
+        <w:t xml:space="preserve">”</w:t>
+      </w:r>
+      <w:r>
+        <w:t xml:space="preserve"> </w:t>
+      </w:r>
+      <w:r>
+        <w:t xml:space="preserve">key for Sanger sequencing and the</w:t>
+      </w:r>
+      <w:r>
+        <w:t xml:space="preserve"> </w:t>
+      </w:r>
+      <w:r>
+        <w:t xml:space="preserve">“</w:t>
+      </w:r>
+      <w:r>
+        <w:t xml:space="preserve">A</w:t>
+      </w:r>
+      <w:r>
+        <w:t xml:space="preserve">”</w:t>
+      </w:r>
+      <w:r>
+        <w:t xml:space="preserve"> </w:t>
+      </w:r>
+      <w:r>
+        <w:t xml:space="preserve">key for Illumina sequencing, which are not correlated with each other besides being located on the left side of the keyboard. For future follow-up experiments, I could either sample two keys that are both vowels, all which are heavily used, or the</w:t>
+      </w:r>
+      <w:r>
+        <w:t xml:space="preserve"> </w:t>
+      </w:r>
+      <w:r>
+        <w:t xml:space="preserve">“</w:t>
+      </w:r>
+      <w:r>
+        <w:t xml:space="preserve">F</w:t>
+      </w:r>
+      <w:r>
+        <w:t xml:space="preserve">”</w:t>
+      </w:r>
+      <w:r>
+        <w:t xml:space="preserve"> </w:t>
+      </w:r>
+      <w:r>
+        <w:t xml:space="preserve">and</w:t>
+      </w:r>
+      <w:r>
+        <w:t xml:space="preserve"> </w:t>
+      </w:r>
+      <w:r>
+        <w:t xml:space="preserve">“</w:t>
+      </w:r>
+      <w:r>
+        <w:t xml:space="preserve">J</w:t>
+      </w:r>
+      <w:r>
+        <w:t xml:space="preserve">”</w:t>
+      </w:r>
+      <w:r>
+        <w:t xml:space="preserve"> </w:t>
+      </w:r>
+      <w:r>
+        <w:t xml:space="preserve">keys, which are both finger placeholders.</w:t>
+      </w:r>
+    </w:p>
+    <w:p>
+      <w:pPr>
+        <w:pStyle w:val="BodyText"/>
+      </w:pPr>
+      <w:r>
+        <w:t xml:space="preserve">The top five genera that were found in my samples from using the dada2 analysis pipeline were NA,</w:t>
+      </w:r>
+      <w:r>
+        <w:t xml:space="preserve"> </w:t>
+      </w:r>
+      <w:r>
+        <w:rPr>
+          <w:i/>
+        </w:rPr>
+        <w:t xml:space="preserve">Propionibacterium</w:t>
+      </w:r>
+      <w:r>
+        <w:t xml:space="preserve">,</w:t>
+      </w:r>
+      <w:r>
+        <w:t xml:space="preserve"> </w:t>
+      </w:r>
+      <w:r>
+        <w:rPr>
+          <w:i/>
+        </w:rPr>
+        <w:t xml:space="preserve">Streptococcus</w:t>
+      </w:r>
+      <w:r>
+        <w:t xml:space="preserve">,</w:t>
+      </w:r>
+      <w:r>
+        <w:t xml:space="preserve"> </w:t>
+      </w:r>
+      <w:r>
+        <w:rPr>
+          <w:i/>
+        </w:rPr>
+        <w:t xml:space="preserve">Staphylococcus</w:t>
+      </w:r>
+      <w:r>
+        <w:t xml:space="preserve">, and</w:t>
+      </w:r>
+      <w:r>
+        <w:t xml:space="preserve"> </w:t>
+      </w:r>
+      <w:r>
+        <w:rPr>
+          <w:i/>
+        </w:rPr>
+        <w:t xml:space="preserve">Pseudomonas</w:t>
+      </w:r>
+      <w:r>
+        <w:t xml:space="preserve"> </w:t>
+      </w:r>
+      <w:r>
+        <w:t xml:space="preserve">in that order (most to least), which is similar to the genera</w:t>
+      </w:r>
+      <w:r>
+        <w:t xml:space="preserve"> </w:t>
+      </w:r>
+      <w:r>
+        <w:rPr>
+          <w:i/>
+        </w:rPr>
+        <w:t xml:space="preserve">Staphylococcus</w:t>
+      </w:r>
+      <w:r>
+        <w:t xml:space="preserve">,</w:t>
+      </w:r>
+      <w:r>
+        <w:t xml:space="preserve"> </w:t>
+      </w:r>
+      <w:r>
+        <w:rPr>
+          <w:i/>
+        </w:rPr>
+        <w:t xml:space="preserve">Bacillus</w:t>
+      </w:r>
+      <w:r>
+        <w:t xml:space="preserve">, and</w:t>
+      </w:r>
+      <w:r>
+        <w:t xml:space="preserve"> </w:t>
+      </w:r>
+      <w:r>
+        <w:rPr>
+          <w:i/>
+        </w:rPr>
+        <w:t xml:space="preserve">Staphylococcus</w:t>
+      </w:r>
+      <w:r>
+        <w:t xml:space="preserve"> </w:t>
+      </w:r>
+      <w:r>
+        <w:t xml:space="preserve">found in the cultured BLAST data (Figure 11; Table 5). The genus</w:t>
+      </w:r>
+      <w:r>
+        <w:t xml:space="preserve"> </w:t>
+      </w:r>
+      <w:r>
+        <w:rPr>
+          <w:i/>
+        </w:rPr>
+        <w:t xml:space="preserve">Propionibacterium</w:t>
+      </w:r>
+      <w:r>
+        <w:t xml:space="preserve"> </w:t>
+      </w:r>
+      <w:r>
+        <w:t xml:space="preserve">is mainly associated with acne development</w:t>
+      </w:r>
+      <w:r>
+        <w:t xml:space="preserve"> </w:t>
+      </w:r>
+      <w:r>
+        <w:t xml:space="preserve">(Bojar and Holland, 2004)</w:t>
+      </w:r>
+      <w:r>
+        <w:t xml:space="preserve">. In the recent past, antibiotics against acnes caused by this genus have become less effective with the increasing amount of strains that are becoming resistant.</w:t>
+      </w:r>
+      <w:r>
+        <w:t xml:space="preserve"> </w:t>
+      </w:r>
+      <w:r>
+        <w:rPr>
+          <w:i/>
+        </w:rPr>
+        <w:t xml:space="preserve">Propionibacterium</w:t>
+      </w:r>
+      <w:r>
+        <w:t xml:space="preserve"> </w:t>
+      </w:r>
+      <w:r>
+        <w:t xml:space="preserve">are also found commonly on normal human skin. For future experiments, it would be interesting to test the keyboards of different age groups to see if</w:t>
+      </w:r>
+      <w:r>
+        <w:t xml:space="preserve"> </w:t>
+      </w:r>
+      <w:r>
+        <w:rPr>
+          <w:i/>
+        </w:rPr>
+        <w:t xml:space="preserve">Propionibacterium</w:t>
+      </w:r>
+      <w:r>
+        <w:t xml:space="preserve"> </w:t>
+      </w:r>
+      <w:r>
+        <w:t xml:space="preserve">would remain as the most found Genus as younger age groups have more cases of acne as a result of unhealthy food choices</w:t>
+      </w:r>
+      <w:r>
+        <w:t xml:space="preserve"> </w:t>
+      </w:r>
+      <w:r>
+        <w:t xml:space="preserve">(Wolf</w:t>
       </w:r>
       <w:r>
         <w:t xml:space="preserve"> </w:t>
@@ -1383,58 +3072,25 @@
         <w:t xml:space="preserve">et al.</w:t>
       </w:r>
       <w:r>
-        <w:t xml:space="preserve">, 2016)</w:t>
-      </w:r>
-      <w:r>
-        <w:t xml:space="preserve">. A quick check ensued to look at the distribution of trimmed and denoised sequences to check they were appropriately long. The function</w:t>
-      </w:r>
-      <w:r>
-        <w:t xml:space="preserve"> </w:t>
-      </w:r>
-      <w:r>
-        <w:t xml:space="preserve">“</w:t>
-      </w:r>
-      <w:r>
-        <w:t xml:space="preserve">removeBimeraDenovo</w:t>
-      </w:r>
-      <w:r>
-        <w:t xml:space="preserve">”</w:t>
-      </w:r>
-      <w:r>
-        <w:t xml:space="preserve"> </w:t>
-      </w:r>
-      <w:r>
-        <w:t xml:space="preserve">checked for and removed chimeras, which were hybrid PCRs that contained two templates. The percentage of non-chimeric reads was calculated and a table was built showing how many sequences remained. Any sequences shorter than 50 bp were removed because taxonomy could not be assigned. Taxonomy was then assigned with</w:t>
-      </w:r>
-      <w:r>
-        <w:t xml:space="preserve"> </w:t>
-      </w:r>
-      <w:r>
-        <w:t xml:space="preserve">“</w:t>
-      </w:r>
-      <w:r>
-        <w:t xml:space="preserve">assignTaxonomy</w:t>
-      </w:r>
-      <w:r>
-        <w:t xml:space="preserve">”</w:t>
-      </w:r>
-      <w:r>
-        <w:t xml:space="preserve"> </w:t>
-      </w:r>
-      <w:r>
-        <w:t xml:space="preserve">to each sequence variant based on a supplied training set made up of known sequences. These results were then used with phyloseq</w:t>
-      </w:r>
-      <w:r>
-        <w:t xml:space="preserve"> </w:t>
-      </w:r>
-      <w:r>
-        <w:t xml:space="preserve">(McMurdie and Holmes, 2013)</w:t>
-      </w:r>
-      <w:r>
-        <w:t xml:space="preserve"> </w:t>
-      </w:r>
-      <w:r>
-        <w:t xml:space="preserve">to construct phyloseq object.</w:t>
+        <w:t xml:space="preserve">, 2004)</w:t>
+      </w:r>
+      <w:r>
+        <w:t xml:space="preserve">. The reason why</w:t>
+      </w:r>
+      <w:r>
+        <w:t xml:space="preserve"> </w:t>
+      </w:r>
+      <w:r>
+        <w:rPr>
+          <w:i/>
+        </w:rPr>
+        <w:t xml:space="preserve">Bacillus</w:t>
+      </w:r>
+      <w:r>
+        <w:t xml:space="preserve"> </w:t>
+      </w:r>
+      <w:r>
+        <w:t xml:space="preserve">was found in the cultured data but not included in the most abundant genera was because I picked random colonies to culture and BLAST (Table 5; Figure 11).</w:t>
       </w:r>
     </w:p>
     <w:p>
@@ -1442,623 +3098,178 @@
         <w:pStyle w:val="BodyText"/>
       </w:pPr>
       <w:r>
-        <w:t xml:space="preserve">The otu table was read in from the saved phyloseq object so the data frame could be converted to a matrix in order to be transposed (orienting samples as rows). The package vegan was used to do a Wilcox test on Shannon alpha diversity metrics and create a rarefaction curve. Phyloseq was used to plot alpha diversity metrics and a barplot of the taxa while dplyr and ggplot melted phyloseq object into a data frame for analysis and visualization to create summary tables of the sequence counts and abundance summary for each Phylum.</w:t>
-      </w:r>
-    </w:p>
-    <w:p>
-      <w:pPr>
-        <w:pStyle w:val="Heading1"/>
-      </w:pPr>
-      <w:bookmarkStart w:id="33" w:name="results"/>
-      <w:r>
-        <w:t xml:space="preserve">Results</w:t>
-      </w:r>
-      <w:bookmarkEnd w:id="33"/>
-    </w:p>
-    <w:p>
-      <w:pPr>
-        <w:pStyle w:val="Heading2"/>
-      </w:pPr>
-      <w:bookmarkStart w:id="34" w:name="culture-data"/>
-      <w:r>
-        <w:t xml:space="preserve">Culture Data</w:t>
-      </w:r>
-      <w:bookmarkEnd w:id="34"/>
+        <w:t xml:space="preserve">Another odd circumstance that occurred was that the negative controls contained bacteria such as</w:t>
+      </w:r>
+      <w:r>
+        <w:t xml:space="preserve"> </w:t>
+      </w:r>
+      <w:r>
+        <w:rPr>
+          <w:i/>
+        </w:rPr>
+        <w:t xml:space="preserve">E. coli</w:t>
+      </w:r>
+      <w:r>
+        <w:t xml:space="preserve"> </w:t>
+      </w:r>
+      <w:r>
+        <w:t xml:space="preserve">and</w:t>
+      </w:r>
+      <w:r>
+        <w:t xml:space="preserve"> </w:t>
+      </w:r>
+      <w:r>
+        <w:rPr>
+          <w:i/>
+        </w:rPr>
+        <w:t xml:space="preserve">Haemophilus parainfluenzae</w:t>
+      </w:r>
+      <w:r>
+        <w:t xml:space="preserve">, which are contaminants and unexpected in supposedly sterile molecular grade reagent water. Since there the negative control produced a positive result, a confounding variable was involved. However, neither</w:t>
+      </w:r>
+      <w:r>
+        <w:t xml:space="preserve"> </w:t>
+      </w:r>
+      <w:r>
+        <w:rPr>
+          <w:i/>
+        </w:rPr>
+        <w:t xml:space="preserve">E. coli</w:t>
+      </w:r>
+      <w:r>
+        <w:t xml:space="preserve"> </w:t>
+      </w:r>
+      <w:r>
+        <w:t xml:space="preserve">or</w:t>
+      </w:r>
+      <w:r>
+        <w:t xml:space="preserve"> </w:t>
+      </w:r>
+      <w:r>
+        <w:rPr>
+          <w:i/>
+        </w:rPr>
+        <w:t xml:space="preserve">Haemophilus parainfluenzae</w:t>
+      </w:r>
+      <w:r>
+        <w:t xml:space="preserve"> </w:t>
+      </w:r>
+      <w:r>
+        <w:t xml:space="preserve">were found in the BLAST samples of my sequences. Illumina sequencing and BLAST of the positive controls worked because the positive controls contained the expected bacteria (Table 10). In addition, the alpha diversity metrics numbers of the negative controls were supposed to be zero, however that result was not attained (Figure 9). The majority of the phyla found in my samples were</w:t>
+      </w:r>
+      <w:r>
+        <w:t xml:space="preserve"> </w:t>
+      </w:r>
+      <w:r>
+        <w:rPr>
+          <w:i/>
+        </w:rPr>
+        <w:t xml:space="preserve">Actinobacteria</w:t>
+      </w:r>
+      <w:r>
+        <w:t xml:space="preserve">,</w:t>
+      </w:r>
+      <w:r>
+        <w:t xml:space="preserve"> </w:t>
+      </w:r>
+      <w:r>
+        <w:rPr>
+          <w:i/>
+        </w:rPr>
+        <w:t xml:space="preserve">Firmicutes</w:t>
+      </w:r>
+      <w:r>
+        <w:t xml:space="preserve">, and</w:t>
+      </w:r>
+      <w:r>
+        <w:t xml:space="preserve"> </w:t>
+      </w:r>
+      <w:r>
+        <w:rPr>
+          <w:i/>
+        </w:rPr>
+        <w:t xml:space="preserve">Proteobacteria</w:t>
+      </w:r>
+      <w:r>
+        <w:t xml:space="preserve"> </w:t>
+      </w:r>
+      <w:r>
+        <w:t xml:space="preserve">(Figure 10). On the skin, it is normal to find such a large amount</w:t>
+      </w:r>
+      <w:r>
+        <w:t xml:space="preserve"> </w:t>
+      </w:r>
+      <w:r>
+        <w:rPr>
+          <w:i/>
+        </w:rPr>
+        <w:t xml:space="preserve">Actinobacteria</w:t>
+      </w:r>
+      <w:r>
+        <w:t xml:space="preserve">,</w:t>
+      </w:r>
+      <w:r>
+        <w:t xml:space="preserve"> </w:t>
+      </w:r>
+      <w:r>
+        <w:rPr>
+          <w:i/>
+        </w:rPr>
+        <w:t xml:space="preserve">Firmicutes</w:t>
+      </w:r>
+      <w:r>
+        <w:t xml:space="preserve">, and</w:t>
+      </w:r>
+      <w:r>
+        <w:t xml:space="preserve"> </w:t>
+      </w:r>
+      <w:r>
+        <w:rPr>
+          <w:i/>
+        </w:rPr>
+        <w:t xml:space="preserve">Proteobacteria</w:t>
+      </w:r>
+      <w:r>
+        <w:t xml:space="preserve"> </w:t>
+      </w:r>
+      <w:r>
+        <w:t xml:space="preserve">on the human body which explains why so much of it was found on keyboards (</w:t>
+      </w:r>
+      <w:r>
+        <w:t xml:space="preserve">(Fredborg</w:t>
+      </w:r>
+      <w:r>
+        <w:t xml:space="preserve"> </w:t>
+      </w:r>
+      <w:r>
+        <w:rPr>
+          <w:i/>
+        </w:rPr>
+        <w:t xml:space="preserve">et al.</w:t>
+      </w:r>
+      <w:r>
+        <w:t xml:space="preserve">, 2012)</w:t>
+      </w:r>
+      <w:r>
+        <w:t xml:space="preserve">). The samples had a lot of variance, which means that my samples had a range of results and the apparent difference between the sample groups may not be significant (Figure 13). These three phyla were also found in the negative controls, which was very surprising since it was supposed to be sterile molecular grade reagent water (Figure 10). A possible reason why the negative controls may have contained these contaminants was because the indexes during the last PCR may have been contaminated. For a future experiment, the exact same experiment could be repeated to ensure that was the reason why such odd results were observed in the negative controls.</w:t>
+      </w:r>
+    </w:p>
+    <w:p>
+      <w:pPr>
+        <w:pStyle w:val="Heading3"/>
+      </w:pPr>
+      <w:bookmarkStart w:id="62" w:name="big-picture"/>
+      <w:r>
+        <w:t xml:space="preserve">Big Picture</w:t>
+      </w:r>
+      <w:bookmarkEnd w:id="62"/>
     </w:p>
     <w:p>
       <w:pPr>
         <w:pStyle w:val="FirstParagraph"/>
       </w:pPr>
       <w:r>
-        <w:t xml:space="preserve">The only TSA plate group of 1x, 10x, and 100x that did not have any culture growing at all was 4F, or the personal laptop from Student A, therefore no data could be drawn from it.</w:t>
-      </w:r>
-    </w:p>
-    <w:p>
-      <w:pPr>
-        <w:pStyle w:val="BodyText"/>
-      </w:pPr>
-      <w:r>
-        <w:t xml:space="preserve">There was a higher number of colonies that was present on Communal computer keyboards. The median number of colonies from the Communal samples was around 2.5 colonies larger than the median number of around 0 for Individual samples (Figure 1). There was a significant difference between the number of colony abundances between the sample groups (Table 1 Wilcox p = 0.02). Both the Communal and Individual samples had a very small range of the number of morphotypes, with an outlier of two morphotypes (Figure 2). There was no significant difference between the morphotypes between the different places I tested (Table 2 Wilcox p = 0.10). Statistical tests were performed in order to remove human subjectivity with finding statistically significant patterns. Each of the two boxplots are supported with a statistical test for a difference in group means. The easiest approach was to use a Wilcox test (a nonparametric alternative to the t-test).</w:t>
-      </w:r>
-    </w:p>
-    <w:p>
-      <w:pPr>
-        <w:pStyle w:val="Heading3"/>
-      </w:pPr>
-      <w:bookmarkStart w:id="35" w:name="colony-abundance"/>
-      <w:r>
-        <w:t xml:space="preserve">Colony Abundance</w:t>
-      </w:r>
-      <w:bookmarkEnd w:id="35"/>
-    </w:p>
-    <w:p>
-      <w:pPr>
-        <w:pStyle w:val="FirstParagraph"/>
-      </w:pPr>
-      <w:r>
-        <w:t xml:space="preserve">The colony abundances from the Communal computers had larger number of colonies compared to the Individual computers, which is shown by the maximum number of colonies observed in the Individual computers remaining smaller than the minimum of the colony abundances from the Communal computers (Figure 1). I also observed a bigger range of larger values for the colony abundances of Communal computers where the minimum and maximum number of colony abundances had a difference of around eight, whereas the differences between the minimum and maximum number of colony abundances for Individual computers was about one. The colony abundance for Individual computers had a singular abnormally abundant colony depicted by the outlier, just under the 2.5 number of colonies mark. A statistical (Wilcox) test was run to compare the number of colony abundances of Communal versus Individual computers at 1x dilution. The mean number of colonies between Communal and Individual computers were significantly different (Table 1 Wilcox p = 0.02).</w:t>
-      </w:r>
-    </w:p>
-    <w:p>
-      <w:pPr>
-        <w:pStyle w:val="Heading3"/>
-      </w:pPr>
-      <w:bookmarkStart w:id="36" w:name="morphotypes"/>
-      <w:r>
-        <w:t xml:space="preserve">Morphotypes</w:t>
-      </w:r>
-      <w:bookmarkEnd w:id="36"/>
-    </w:p>
-    <w:p>
-      <w:pPr>
-        <w:pStyle w:val="FirstParagraph"/>
-      </w:pPr>
-      <w:r>
-        <w:t xml:space="preserve">I made a boxplot showing the number of morphotypes in Communal versus Individual computer keyboards for 1x dilution (Figure 2). Both Communal and Individual computer keyboards had an outlier of two morphotypes. The Communal computer keyboards had a median, minimum, and maximum of one morphotype. Individual computer keyboards had a median and minimum of 0 morphotypes and a maximum of 0.75 morphotypes. The mean number of morphotypes between Communal and Individual computer keyboards were not significantly different (Table 2 Wilcox p = 0.1). This was the result of a statistical test to compare the number of morphotypes in Communal versus Individual computer keyboards.</w:t>
-      </w:r>
-    </w:p>
-    <w:p>
-      <w:pPr>
-        <w:pStyle w:val="Heading3"/>
-      </w:pPr>
-      <w:bookmarkStart w:id="37" w:name="grown-cultures"/>
-      <w:r>
-        <w:t xml:space="preserve">Grown Cultures</w:t>
-      </w:r>
-      <w:bookmarkEnd w:id="37"/>
-    </w:p>
-    <w:p>
-      <w:pPr>
-        <w:pStyle w:val="FirstParagraph"/>
-      </w:pPr>
-      <w:r>
-        <w:t xml:space="preserve">Two colonies were used from 6F (Figure 3). 3F and 5F both had a single colony growing significantly larger than other colonies. 6F had two different morphotypes, while every other culture had the same morphotype: circular with pale coloring. 2F had many small culture growing.</w:t>
-      </w:r>
-    </w:p>
-    <w:p>
-      <w:pPr>
-        <w:pStyle w:val="Heading2"/>
-      </w:pPr>
-      <w:bookmarkStart w:id="38" w:name="molecular-data"/>
-      <w:r>
-        <w:t xml:space="preserve">Molecular Data</w:t>
-      </w:r>
-      <w:bookmarkEnd w:id="38"/>
-    </w:p>
-    <w:p>
-      <w:pPr>
-        <w:pStyle w:val="Heading3"/>
-      </w:pPr>
-      <w:bookmarkStart w:id="39" w:name="qubit-dna-extraction"/>
-      <w:r>
-        <w:t xml:space="preserve">Qubit DNA extraction</w:t>
-      </w:r>
-      <w:bookmarkEnd w:id="39"/>
-    </w:p>
-    <w:p>
-      <w:pPr>
-        <w:pStyle w:val="FirstParagraph"/>
-      </w:pPr>
-      <w:r>
-        <w:t xml:space="preserve">The measured Qubit numbers of the DNA extractions from the</w:t>
-      </w:r>
-      <w:r>
-        <w:t xml:space="preserve"> </w:t>
-      </w:r>
-      <w:r>
-        <w:t xml:space="preserve">“</w:t>
-      </w:r>
-      <w:r>
-        <w:t xml:space="preserve">F</w:t>
-      </w:r>
-      <w:r>
-        <w:t xml:space="preserve">”</w:t>
-      </w:r>
-      <w:r>
-        <w:t xml:space="preserve"> </w:t>
-      </w:r>
-      <w:r>
-        <w:t xml:space="preserve">key culture samples had a sufficient concentration of DNA in order to ensure that I had enough DNA to amplify in PCR, a later step. All of my samples showed that they had a sufficient amount of DNA from the Qubit numbers, which were all above 5 ng/µL (Table 3).</w:t>
-      </w:r>
-    </w:p>
-    <w:p>
-      <w:pPr>
-        <w:pStyle w:val="Heading3"/>
-      </w:pPr>
-      <w:bookmarkStart w:id="40" w:name="gel-electrophoresis"/>
-      <w:r>
-        <w:t xml:space="preserve">Gel Electrophoresis</w:t>
-      </w:r>
-      <w:bookmarkEnd w:id="40"/>
-    </w:p>
-    <w:p>
-      <w:pPr>
-        <w:pStyle w:val="FirstParagraph"/>
-      </w:pPr>
-      <w:r>
-        <w:t xml:space="preserve">Bright bands, or higher concentrations, were shown for the 1F, 2F, 3F, 5F, and 6Fp samples, while the 6Fo sample showed a faint band, or a lower concentration (Figure 4). The bands all showed up at a similar place, using to the ladder. There were no bands at all in the negative control.</w:t>
-      </w:r>
-    </w:p>
-    <w:p>
-      <w:pPr>
-        <w:pStyle w:val="Heading3"/>
-      </w:pPr>
-      <w:bookmarkStart w:id="41" w:name="sequence-usability-table"/>
-      <w:r>
-        <w:t xml:space="preserve">Sequence Usability Table</w:t>
-      </w:r>
-      <w:bookmarkEnd w:id="41"/>
-    </w:p>
-    <w:p>
-      <w:pPr>
-        <w:pStyle w:val="FirstParagraph"/>
-      </w:pPr>
-      <w:r>
-        <w:t xml:space="preserve">The original filename of my sequences came from the Sanger sequencing. There were only five out of the seven sequences that were usable. The number of bases after the sequences were trimmed as well as the number of bases corrected is in Figure 4.</w:t>
-      </w:r>
-    </w:p>
-    <w:p>
-      <w:pPr>
-        <w:pStyle w:val="Heading3"/>
-      </w:pPr>
-      <w:bookmarkStart w:id="42" w:name="blast-table"/>
-      <w:r>
-        <w:t xml:space="preserve">BLAST Table</w:t>
-      </w:r>
-      <w:bookmarkEnd w:id="42"/>
-    </w:p>
-    <w:p>
-      <w:pPr>
-        <w:pStyle w:val="FirstParagraph"/>
-      </w:pPr>
-      <w:r>
-        <w:t xml:space="preserve">The high 100% Query Covers for 1F, 2F, 3F, 5F, and 6Fp sequences meant a large percentage of the target sequence covered the query sequence (Table 5). The 5F trimmed sequence had a percent identity of over 98%, showing that the matched BLAST sequence was very similar to my trimmed sequences (Table 5). My trimmed sequence of 1F, 2F, 3F, and 6Fp had a percent identity over 99%, which means the matched BLAST sequences were even more similar. The accession number is an unique tag for a sequence that allows me to track different versions of the sequence over time. The E-value (expect value) was 0.0 for all of my usable sequences, therefore I am confident that the matched BLAST sequences were not due to chance (Table 5).</w:t>
-      </w:r>
-    </w:p>
-    <w:p>
-      <w:pPr>
-        <w:pStyle w:val="Heading3"/>
-      </w:pPr>
-      <w:bookmarkStart w:id="43" w:name="maximum-likelihood-phylogeny-with-phyml"/>
-      <w:r>
-        <w:t xml:space="preserve">Maximum Likelihood Phylogeny with PhyML</w:t>
-      </w:r>
-      <w:bookmarkEnd w:id="43"/>
-    </w:p>
-    <w:p>
-      <w:pPr>
-        <w:pStyle w:val="FirstParagraph"/>
-      </w:pPr>
-      <w:r>
-        <w:t xml:space="preserve">I found that sequences 6Fp and 2F are grouped together in a monophyletic clade with 85 bootstrap support value, while sequences 3F and 5F are grouped together in a monophyletic clade with 100 bootstrap support (Figure 5). This was also supported by the Bayesian Phylogeny (Figure 6).</w:t>
-      </w:r>
-    </w:p>
-    <w:p>
-      <w:pPr>
-        <w:pStyle w:val="Heading3"/>
-      </w:pPr>
-      <w:bookmarkStart w:id="44" w:name="bayesian-phylogeny-with-mr.-bayes"/>
-      <w:r>
-        <w:t xml:space="preserve">Bayesian Phylogeny with Mr. Bayes</w:t>
-      </w:r>
-      <w:bookmarkEnd w:id="44"/>
-    </w:p>
-    <w:p>
-      <w:pPr>
-        <w:pStyle w:val="FirstParagraph"/>
-      </w:pPr>
-      <w:r>
-        <w:t xml:space="preserve">For the Bayesian Phylogeny,</w:t>
-      </w:r>
-      <w:r>
-        <w:t xml:space="preserve"> </w:t>
-      </w:r>
-      <w:r>
-        <w:rPr>
-          <w:i/>
-        </w:rPr>
-        <w:t xml:space="preserve">Thermus aquaticus</w:t>
-      </w:r>
-      <w:r>
-        <w:t xml:space="preserve"> </w:t>
-      </w:r>
-      <w:r>
-        <w:t xml:space="preserve">was used as the outgroup. I found that sequences 6Fp and 2F are grouped together in a monophyletic clade, while sequences 3F and 5F are grouped together in a monophyletic clade (Figure 6). This was also supported with the Maximum Likelihood Phylogeny (Figure 5; ML bootstrap &gt; 80).</w:t>
-      </w:r>
-    </w:p>
-    <w:p>
-      <w:pPr>
-        <w:pStyle w:val="Heading2"/>
-      </w:pPr>
-      <w:bookmarkStart w:id="45" w:name="culture-free-molecular-data"/>
-      <w:r>
-        <w:t xml:space="preserve">Culture Free Molecular Data</w:t>
-      </w:r>
-      <w:bookmarkEnd w:id="45"/>
-    </w:p>
-    <w:p>
-      <w:pPr>
-        <w:pStyle w:val="Heading3"/>
-      </w:pPr>
-      <w:bookmarkStart w:id="46" w:name="qubit-dna-extraction-1"/>
-      <w:r>
-        <w:t xml:space="preserve">Qubit DNA extraction</w:t>
-      </w:r>
-      <w:bookmarkEnd w:id="46"/>
-    </w:p>
-    <w:p>
-      <w:pPr>
-        <w:pStyle w:val="FirstParagraph"/>
-      </w:pPr>
-      <w:r>
-        <w:t xml:space="preserve">The measured Qubit numbers of the DNA extractions from the</w:t>
-      </w:r>
-      <w:r>
-        <w:t xml:space="preserve"> </w:t>
-      </w:r>
-      <w:r>
-        <w:t xml:space="preserve">“</w:t>
-      </w:r>
-      <w:r>
-        <w:t xml:space="preserve">A</w:t>
-      </w:r>
-      <w:r>
-        <w:t xml:space="preserve">”</w:t>
-      </w:r>
-      <w:r>
-        <w:t xml:space="preserve"> </w:t>
-      </w:r>
-      <w:r>
-        <w:t xml:space="preserve">key culture samples had sufficient concentrations of DNA in order to ensure that I had enough DNA to amplify in PCR, a later step. All of my samples showed that they had a sufficient amount of DNA from the Qubit numbers, which were all above 5 ng/µL (Table 6).</w:t>
-      </w:r>
-    </w:p>
-    <w:p>
-      <w:pPr>
-        <w:pStyle w:val="Heading3"/>
-      </w:pPr>
-      <w:bookmarkStart w:id="47" w:name="qubit-right-before-gel-electrophoresis"/>
-      <w:r>
-        <w:t xml:space="preserve">Qubit Right Before Gel Electrophoresis</w:t>
-      </w:r>
-      <w:bookmarkEnd w:id="47"/>
-    </w:p>
-    <w:p>
-      <w:pPr>
-        <w:pStyle w:val="FirstParagraph"/>
-      </w:pPr>
-      <w:r>
-        <w:t xml:space="preserve">The measured Qubit numbers of the</w:t>
-      </w:r>
-      <w:r>
-        <w:t xml:space="preserve"> </w:t>
-      </w:r>
-      <w:r>
-        <w:t xml:space="preserve">“</w:t>
-      </w:r>
-      <w:r>
-        <w:t xml:space="preserve">A</w:t>
-      </w:r>
-      <w:r>
-        <w:t xml:space="preserve">”</w:t>
-      </w:r>
-      <w:r>
-        <w:t xml:space="preserve"> </w:t>
-      </w:r>
-      <w:r>
-        <w:t xml:space="preserve">key samples right before gel electrophoresis had sufficient concentrations of DNA in order to ensure I had enough DNA to amplify in another PCR step (Table 7).</w:t>
-      </w:r>
-    </w:p>
-    <w:p>
-      <w:pPr>
-        <w:pStyle w:val="Heading3"/>
-      </w:pPr>
-      <w:bookmarkStart w:id="48" w:name="trimmed-sequences"/>
-      <w:r>
-        <w:t xml:space="preserve">Trimmed Sequences</w:t>
-      </w:r>
-      <w:bookmarkEnd w:id="48"/>
-    </w:p>
-    <w:p>
-      <w:pPr>
-        <w:pStyle w:val="FirstParagraph"/>
-      </w:pPr>
-      <w:r>
-        <w:t xml:space="preserve">Based on the fastqc reports, the sequence quality of my samples were very good and did not require much trimming. All of the unusable nucleotides were trimmed with Trimmomatic, leaving the entirety of my samples surviving with over 92% of the sequence intact (Table 8).</w:t>
-      </w:r>
-    </w:p>
-    <w:p>
-      <w:pPr>
-        <w:pStyle w:val="Heading3"/>
-      </w:pPr>
-      <w:bookmarkStart w:id="49" w:name="number-of-species-per-sample"/>
-      <w:r>
-        <w:t xml:space="preserve">Number of Species per Sample</w:t>
-      </w:r>
-      <w:bookmarkEnd w:id="49"/>
-    </w:p>
-    <w:p>
-      <w:pPr>
-        <w:pStyle w:val="FirstParagraph"/>
-      </w:pPr>
-      <w:r>
-        <w:t xml:space="preserve">I made a boxplot showing the number of different species in Communal versus Individual computer keyboards (Figure 7). Both Communal and Individual computer keyboards had no outliers. The mean number of different species between Communal and Individual computer keyboards were not significantly different (Table 8 Wilcox p = 0.7). This was the result of a statistical test to compare the number of different species in Communal versus Individual computer keyboards.</w:t>
-      </w:r>
-    </w:p>
-    <w:p>
-      <w:pPr>
-        <w:pStyle w:val="Heading3"/>
-      </w:pPr>
-      <w:bookmarkStart w:id="50" w:name="X3ea9c091fcc32703ed673bd30bf8dd1e1f7f864"/>
-      <w:r>
-        <w:t xml:space="preserve">Finding BLAST species from Cultured Data in Culture-Free Data</w:t>
-      </w:r>
-      <w:bookmarkEnd w:id="50"/>
-    </w:p>
-    <w:p>
-      <w:pPr>
-        <w:pStyle w:val="FirstParagraph"/>
-      </w:pPr>
-      <w:r>
-        <w:t xml:space="preserve">I discovered that the majority of the Cultured BLAST species were found in the Culture-Free BLAST results (Table 10).</w:t>
-      </w:r>
-      <w:r>
-        <w:t xml:space="preserve"> </w:t>
-      </w:r>
-      <w:r>
-        <w:rPr>
-          <w:i/>
-        </w:rPr>
-        <w:t xml:space="preserve">Staphylococcus hominis</w:t>
-      </w:r>
-      <w:r>
-        <w:t xml:space="preserve"> </w:t>
-      </w:r>
-      <w:r>
-        <w:t xml:space="preserve">was the only species that was not found in the Culture-Free BLAST results for Sample 2A (Table 10). Since no culture was grown for Sample 4A, there was nothing to compare with the Culture-Free BLAST results (Table 10).</w:t>
-      </w:r>
-    </w:p>
-    <w:p>
-      <w:pPr>
-        <w:pStyle w:val="Heading3"/>
-      </w:pPr>
-      <w:bookmarkStart w:id="51" w:name="blast-table-for-control-samples"/>
-      <w:r>
-        <w:t xml:space="preserve">BLAST Table for Control Samples</w:t>
-      </w:r>
-      <w:bookmarkEnd w:id="51"/>
-    </w:p>
-    <w:p>
-      <w:pPr>
-        <w:pStyle w:val="FirstParagraph"/>
-      </w:pPr>
-      <w:r>
-        <w:t xml:space="preserve">It was found that the most abundant and the second most abundant species found for the positive controls were all the same:</w:t>
-      </w:r>
-      <w:r>
-        <w:t xml:space="preserve"> </w:t>
-      </w:r>
-      <w:r>
-        <w:rPr>
-          <w:i/>
-        </w:rPr>
-        <w:t xml:space="preserve">Salmonella enterica</w:t>
-      </w:r>
-      <w:r>
-        <w:t xml:space="preserve"> </w:t>
-      </w:r>
-      <w:r>
-        <w:t xml:space="preserve">subsp.</w:t>
-      </w:r>
-      <w:r>
-        <w:t xml:space="preserve"> </w:t>
-      </w:r>
-      <w:r>
-        <w:rPr>
-          <w:i/>
-        </w:rPr>
-        <w:t xml:space="preserve">enterica serovar Indiana</w:t>
-      </w:r>
-      <w:r>
-        <w:t xml:space="preserve"> </w:t>
-      </w:r>
-      <w:r>
-        <w:t xml:space="preserve">and</w:t>
-      </w:r>
-      <w:r>
-        <w:t xml:space="preserve"> </w:t>
-      </w:r>
-      <w:r>
-        <w:rPr>
-          <w:i/>
-        </w:rPr>
-        <w:t xml:space="preserve">Listeria monocytogenes</w:t>
-      </w:r>
-      <w:r>
-        <w:t xml:space="preserve"> </w:t>
-      </w:r>
-      <w:r>
-        <w:t xml:space="preserve">(Table 11). The negative controls obtained a variety of the second most abundant species (Table 11). I also searched for</w:t>
-      </w:r>
-      <w:r>
-        <w:t xml:space="preserve"> </w:t>
-      </w:r>
-      <w:r>
-        <w:rPr>
-          <w:i/>
-        </w:rPr>
-        <w:t xml:space="preserve">Escherichia coli</w:t>
-      </w:r>
-      <w:r>
-        <w:t xml:space="preserve"> </w:t>
-      </w:r>
-      <w:r>
-        <w:t xml:space="preserve">and</w:t>
-      </w:r>
-      <w:r>
-        <w:t xml:space="preserve"> </w:t>
-      </w:r>
-      <w:r>
-        <w:rPr>
-          <w:i/>
-        </w:rPr>
-        <w:t xml:space="preserve">Haemophilus parainfluenzae</w:t>
-      </w:r>
-      <w:r>
-        <w:t xml:space="preserve">, which were found in the negative controls, in my samples 1A-6A. However, they were not present in samples 1A-6A.</w:t>
-      </w:r>
-    </w:p>
-    <w:p>
-      <w:pPr>
-        <w:pStyle w:val="Heading2"/>
-      </w:pPr>
-      <w:bookmarkStart w:id="52" w:name="culture-free-r-program-analyses"/>
-      <w:r>
-        <w:t xml:space="preserve">Culture-Free R program Analyses</w:t>
-      </w:r>
-      <w:bookmarkEnd w:id="52"/>
-    </w:p>
-    <w:p>
-      <w:pPr>
-        <w:pStyle w:val="FirstParagraph"/>
-      </w:pPr>
-      <w:r>
-        <w:t xml:space="preserve">A rarefaction curve is the relationship between the sample size and the discovery of new species in the sequences. I feel confident that I completely sampled the communities in the samples and the controls because all of the curves asymtoted (Figure 8). All of my samples had over 9,000 base pairs, which was well over where the curves asympototed (Figure 8).</w:t>
-      </w:r>
-    </w:p>
-    <w:p>
-      <w:pPr>
-        <w:pStyle w:val="Heading3"/>
-      </w:pPr>
-      <w:bookmarkStart w:id="53" w:name="using-phyloseq-native-analyses"/>
-      <w:r>
-        <w:t xml:space="preserve">Using Phyloseq-native Analyses</w:t>
-      </w:r>
-      <w:bookmarkEnd w:id="53"/>
-    </w:p>
-    <w:p>
-      <w:pPr>
-        <w:pStyle w:val="FirstParagraph"/>
-      </w:pPr>
-      <w:r>
-        <w:t xml:space="preserve">As a popular means to quantify composition, Shannon’s index (which highlights the richness component of diversity) and Simpson’s index (emphasizing the evenness component) work together to depict the response variation to changes in richness and evenness</w:t>
-      </w:r>
-      <w:r>
-        <w:t xml:space="preserve"> </w:t>
-      </w:r>
-      <w:r>
-        <w:t xml:space="preserve">(Nagendra, 2002)</w:t>
-      </w:r>
-      <w:r>
-        <w:t xml:space="preserve">. In both Shannon’s and Simpson’s diversity values, the median alpha diversity measure for the samples were greater than the medians of the controls, meaning that my samples had greater richness and evenness in comparison to the positive and negative controls (Figure 9). The mean number of the alpha diversity measures were not significantly different between sample groups for Shannon and Simpson (Table 12 Wilcox p = 0.7; Table 13 Wilcox p = 0.7).</w:t>
-      </w:r>
-    </w:p>
-    <w:p>
-      <w:pPr>
-        <w:pStyle w:val="BodyText"/>
-      </w:pPr>
-      <w:r>
-        <w:t xml:space="preserve">Many of the phylum were unknown, especially in the Communal samples (Figure 10). The majority of the phylum found in my samples were</w:t>
-      </w:r>
-      <w:r>
-        <w:t xml:space="preserve"> </w:t>
-      </w:r>
-      <w:r>
-        <w:rPr>
-          <w:i/>
-        </w:rPr>
-        <w:t xml:space="preserve">Actinobacteria</w:t>
-      </w:r>
-      <w:r>
-        <w:t xml:space="preserve">,</w:t>
-      </w:r>
-      <w:r>
-        <w:t xml:space="preserve"> </w:t>
-      </w:r>
-      <w:r>
-        <w:rPr>
-          <w:i/>
-        </w:rPr>
-        <w:t xml:space="preserve">Firmicutes</w:t>
-      </w:r>
-      <w:r>
-        <w:t xml:space="preserve">, and</w:t>
-      </w:r>
-      <w:r>
-        <w:t xml:space="preserve"> </w:t>
-      </w:r>
-      <w:r>
-        <w:rPr>
-          <w:i/>
-        </w:rPr>
-        <w:t xml:space="preserve">Proteobacteria</w:t>
-      </w:r>
-      <w:r>
-        <w:t xml:space="preserve"> </w:t>
-      </w:r>
-      <w:r>
-        <w:t xml:space="preserve">(Figure 10). These three phyla were also found in the negative controls, which was very surprising (Figure 10). The positive controls contained no unknown phylum, which was expected (Figure 10).</w:t>
-      </w:r>
-    </w:p>
-    <w:p>
-      <w:pPr>
-        <w:pStyle w:val="Heading3"/>
-      </w:pPr>
-      <w:bookmarkStart w:id="54" w:name="using-dplyr-and-ggplot-analyses"/>
-      <w:r>
-        <w:t xml:space="preserve">Using dplyr and ggplot Analyses</w:t>
-      </w:r>
-      <w:bookmarkEnd w:id="54"/>
-    </w:p>
-    <w:p>
-      <w:pPr>
-        <w:pStyle w:val="FirstParagraph"/>
-      </w:pPr>
-      <w:r>
-        <w:t xml:space="preserve">The top five abundance values for my samples make it clear that the majority of genera are unknown (Figure 11). The top five genera that were found in my samples were NA,</w:t>
-      </w:r>
-      <w:r>
-        <w:t xml:space="preserve"> </w:t>
-      </w:r>
-      <w:r>
-        <w:rPr>
-          <w:i/>
-        </w:rPr>
-        <w:t xml:space="preserve">Propionibacterium</w:t>
-      </w:r>
-      <w:r>
-        <w:t xml:space="preserve">,</w:t>
-      </w:r>
-      <w:r>
-        <w:t xml:space="preserve"> </w:t>
-      </w:r>
-      <w:r>
-        <w:rPr>
-          <w:i/>
-        </w:rPr>
-        <w:t xml:space="preserve">Streptococcus</w:t>
-      </w:r>
-      <w:r>
-        <w:t xml:space="preserve">,</w:t>
+        <w:t xml:space="preserve">Both the cultured data and the culture-free data did not support my hypothesis. There were many bacteria found on the keyboards of both sample groups. However, among these bacteria, there was little diversity. From the cultured data, I discovered that many samples across Communal and Individual keyboards shared genera. Sequences 6Fp and 2F were from the genus</w:t>
       </w:r>
       <w:r>
         <w:t xml:space="preserve"> </w:t>
@@ -2070,34 +3281,7 @@
         <w:t xml:space="preserve">Staphylococcus</w:t>
       </w:r>
       <w:r>
-        <w:t xml:space="preserve">, and</w:t>
-      </w:r>
-      <w:r>
-        <w:t xml:space="preserve"> </w:t>
-      </w:r>
-      <w:r>
-        <w:rPr>
-          <w:i/>
-        </w:rPr>
-        <w:t xml:space="preserve">Pseudomonas</w:t>
-      </w:r>
-      <w:r>
-        <w:t xml:space="preserve"> </w:t>
-      </w:r>
-      <w:r>
-        <w:t xml:space="preserve">in that order (most to least), which is similar to the genera</w:t>
-      </w:r>
-      <w:r>
-        <w:t xml:space="preserve"> </w:t>
-      </w:r>
-      <w:r>
-        <w:rPr>
-          <w:i/>
-        </w:rPr>
-        <w:t xml:space="preserve">Staphylococcus</w:t>
-      </w:r>
-      <w:r>
-        <w:t xml:space="preserve">,</w:t>
+        <w:t xml:space="preserve">, yet 6Fp was from an Individual Student’s computer keyboard while 2F was from a shared computer keyboard (Table 5, Figure 5, Figure 6). Sequences 3F and 5F were from the genus</w:t>
       </w:r>
       <w:r>
         <w:t xml:space="preserve"> </w:t>
@@ -2109,1011 +3293,7 @@
         <w:t xml:space="preserve">Bacillus</w:t>
       </w:r>
       <w:r>
-        <w:t xml:space="preserve">, and</w:t>
-      </w:r>
-      <w:r>
-        <w:t xml:space="preserve"> </w:t>
-      </w:r>
-      <w:r>
-        <w:rPr>
-          <w:i/>
-        </w:rPr>
-        <w:t xml:space="preserve">Staphylococcus</w:t>
-      </w:r>
-      <w:r>
-        <w:t xml:space="preserve"> </w:t>
-      </w:r>
-      <w:r>
-        <w:t xml:space="preserve">found in the cultured BLAST data (Figure 11; Table 5).</w:t>
-      </w:r>
-    </w:p>
-    <w:p>
-      <w:pPr>
-        <w:pStyle w:val="BodyText"/>
-      </w:pPr>
-      <w:r>
-        <w:t xml:space="preserve">Filtering out only my samples using dplyr and ggplot, the three most abundant phyla outside of the unknown were</w:t>
-      </w:r>
-      <w:r>
-        <w:t xml:space="preserve"> </w:t>
-      </w:r>
-      <w:r>
-        <w:rPr>
-          <w:i/>
-        </w:rPr>
-        <w:t xml:space="preserve">Actinobacteria</w:t>
-      </w:r>
-      <w:r>
-        <w:t xml:space="preserve">,</w:t>
-      </w:r>
-      <w:r>
-        <w:t xml:space="preserve"> </w:t>
-      </w:r>
-      <w:r>
-        <w:rPr>
-          <w:i/>
-        </w:rPr>
-        <w:t xml:space="preserve">Firmicutes</w:t>
-      </w:r>
-      <w:r>
-        <w:t xml:space="preserve">, and</w:t>
-      </w:r>
-      <w:r>
-        <w:t xml:space="preserve"> </w:t>
-      </w:r>
-      <w:r>
-        <w:rPr>
-          <w:i/>
-        </w:rPr>
-        <w:t xml:space="preserve">Proteobacteria</w:t>
-      </w:r>
-      <w:r>
-        <w:t xml:space="preserve">, which agrees with Figure 10, which used phyloseq to analze the data (Figure 12). This gives me confidence that those three phyla were the most prominent in my samples.</w:t>
-      </w:r>
-    </w:p>
-    <w:p>
-      <w:pPr>
-        <w:pStyle w:val="BodyText"/>
-      </w:pPr>
-      <w:r>
-        <w:t xml:space="preserve">Looking at the three most prominent phyla sorted by sample group: there was a greater mean abundance of</w:t>
-      </w:r>
-      <w:r>
-        <w:t xml:space="preserve"> </w:t>
-      </w:r>
-      <w:r>
-        <w:rPr>
-          <w:i/>
-        </w:rPr>
-        <w:t xml:space="preserve">Actinobacteria</w:t>
-      </w:r>
-      <w:r>
-        <w:t xml:space="preserve"> </w:t>
-      </w:r>
-      <w:r>
-        <w:t xml:space="preserve">and</w:t>
-      </w:r>
-      <w:r>
-        <w:t xml:space="preserve"> </w:t>
-      </w:r>
-      <w:r>
-        <w:rPr>
-          <w:i/>
-        </w:rPr>
-        <w:t xml:space="preserve">Proteobacteria</w:t>
-      </w:r>
-      <w:r>
-        <w:t xml:space="preserve"> </w:t>
-      </w:r>
-      <w:r>
-        <w:t xml:space="preserve">in the Communal samples while in the individual samples, there were more</w:t>
-      </w:r>
-      <w:r>
-        <w:t xml:space="preserve"> </w:t>
-      </w:r>
-      <w:r>
-        <w:rPr>
-          <w:i/>
-        </w:rPr>
-        <w:t xml:space="preserve">Firmicutes</w:t>
-      </w:r>
-      <w:r>
-        <w:t xml:space="preserve"> </w:t>
-      </w:r>
-      <w:r>
-        <w:t xml:space="preserve">(Figure 13). The error bars show that the samples had a lot of variance, which means that my samples had a range of results and the apparent difference between the sample groups may not be significant (Figure 13).</w:t>
-      </w:r>
-    </w:p>
-    <w:p>
-      <w:pPr>
-        <w:pStyle w:val="BodyText"/>
-      </w:pPr>
-      <w:r>
-        <w:t xml:space="preserve">There was a greater sum abundance of</w:t>
-      </w:r>
-      <w:r>
-        <w:t xml:space="preserve"> </w:t>
-      </w:r>
-      <w:r>
-        <w:rPr>
-          <w:i/>
-        </w:rPr>
-        <w:t xml:space="preserve">Actinobacteria</w:t>
-      </w:r>
-      <w:r>
-        <w:t xml:space="preserve"> </w:t>
-      </w:r>
-      <w:r>
-        <w:t xml:space="preserve">and</w:t>
-      </w:r>
-      <w:r>
-        <w:t xml:space="preserve"> </w:t>
-      </w:r>
-      <w:r>
-        <w:rPr>
-          <w:i/>
-        </w:rPr>
-        <w:t xml:space="preserve">Proteobacteria</w:t>
-      </w:r>
-      <w:r>
-        <w:t xml:space="preserve"> </w:t>
-      </w:r>
-      <w:r>
-        <w:t xml:space="preserve">in the Communal samples while in the individual samples, there was more</w:t>
-      </w:r>
-      <w:r>
-        <w:t xml:space="preserve"> </w:t>
-      </w:r>
-      <w:r>
-        <w:rPr>
-          <w:i/>
-        </w:rPr>
-        <w:t xml:space="preserve">Firmicutes</w:t>
-      </w:r>
-      <w:r>
-        <w:t xml:space="preserve"> </w:t>
-      </w:r>
-      <w:r>
-        <w:t xml:space="preserve">in the three most prominent phyla sorted by sample group (Figure 14). Since the distribution of the sum abundances and the mean abundances were similar, it proves that there were only small differences between sample sequences. That also means that my data does not include any extreme outliers, which is favorable.</w:t>
-      </w:r>
-    </w:p>
-    <w:p>
-      <w:pPr>
-        <w:pStyle w:val="Heading1"/>
-      </w:pPr>
-      <w:bookmarkStart w:id="55" w:name="discussion"/>
-      <w:r>
-        <w:t xml:space="preserve">Discussion</w:t>
-      </w:r>
-      <w:bookmarkEnd w:id="55"/>
-    </w:p>
-    <w:p>
-      <w:pPr>
-        <w:pStyle w:val="FirstParagraph"/>
-      </w:pPr>
-      <w:r>
-        <w:t xml:space="preserve">My primary question was whether or not the keyboards of Individual USF college students’ laptops from an upper division Bioinformatics class have more or less microbacterial species compared to Shared computers on campus from the library, the UC and Toler Hall. I hypothesized that the keyboards of shared computers have more microbacterial species than individual keyboards because of the increased number of people (students, faculty, staff, etc.) that have access to the keyboard. My primary findings for the culture data was a significant difference in the number of colonies between Communal and Individual computer keyboards. For the molecular data, it was important that the BLAST table agreed with the Maximum Likelihood Phylogeny and the Bayesian Phylogeny in which samples were more closely related. From the culture-free data, I found that there was no significant difference between the number of species between Communal and Individual sample groups.</w:t>
-      </w:r>
-    </w:p>
-    <w:p>
-      <w:pPr>
-        <w:pStyle w:val="Heading2"/>
-      </w:pPr>
-      <w:bookmarkStart w:id="56" w:name="grown-cultures-1"/>
-      <w:r>
-        <w:t xml:space="preserve">Grown Cultures</w:t>
-      </w:r>
-      <w:bookmarkEnd w:id="56"/>
-    </w:p>
-    <w:p>
-      <w:pPr>
-        <w:pStyle w:val="FirstParagraph"/>
-      </w:pPr>
-      <w:r>
-        <w:t xml:space="preserve">I found that the 1x dilution cultures worked the best because all of the Communal computer samples had at least one colony and a majority of the Individual computer keyboard samples had at least one colony.</w:t>
-      </w:r>
-    </w:p>
-    <w:p>
-      <w:pPr>
-        <w:pStyle w:val="BodyText"/>
-      </w:pPr>
-      <w:r>
-        <w:t xml:space="preserve">The only TSA plate group of 1x, 10x, and 100x that did not have any cultures growing at all was 4F, or the personal laptop from Student A. This was similar to previous research since a majority of the samples contained bacterial contamination and for my small sample size of six different bacterial swabs, five out of six showing bacterial contamination is congruent with previous findings since a majority of samples contained bacterial contamination</w:t>
-      </w:r>
-      <w:r>
-        <w:t xml:space="preserve"> </w:t>
-      </w:r>
-      <w:r>
-        <w:t xml:space="preserve">(Al-Ghamdi</w:t>
-      </w:r>
-      <w:r>
-        <w:t xml:space="preserve"> </w:t>
-      </w:r>
-      <w:r>
-        <w:rPr>
-          <w:i/>
-        </w:rPr>
-        <w:t xml:space="preserve">et al.</w:t>
-      </w:r>
-      <w:r>
-        <w:t xml:space="preserve">, 2011)</w:t>
-      </w:r>
-      <w:r>
-        <w:t xml:space="preserve">. Two colonies were chosen from the TSA plate of the undiluted sample from Student C, or sample 6F, for this reason (Figure 3).</w:t>
-      </w:r>
-    </w:p>
-    <w:p>
-      <w:pPr>
-        <w:pStyle w:val="Heading2"/>
-      </w:pPr>
-      <w:bookmarkStart w:id="57" w:name="touchdown-pcr-for-f-key-series"/>
-      <w:r>
-        <w:t xml:space="preserve">Touchdown PCR for</w:t>
-      </w:r>
-      <w:r>
-        <w:t xml:space="preserve"> </w:t>
-      </w:r>
-      <w:r>
-        <w:t xml:space="preserve">“</w:t>
-      </w:r>
-      <w:r>
-        <w:t xml:space="preserve">F</w:t>
-      </w:r>
-      <w:r>
-        <w:t xml:space="preserve">”</w:t>
-      </w:r>
-      <w:r>
-        <w:t xml:space="preserve"> </w:t>
-      </w:r>
-      <w:r>
-        <w:t xml:space="preserve">key series</w:t>
-      </w:r>
-      <w:bookmarkEnd w:id="57"/>
-    </w:p>
-    <w:p>
-      <w:pPr>
-        <w:pStyle w:val="FirstParagraph"/>
-      </w:pPr>
-      <w:r>
-        <w:t xml:space="preserve">The PCR strip tubes were put in the machine for 95</w:t>
-      </w:r>
-      <w:r>
-        <w:rPr>
-          <w:vertAlign w:val="superscript"/>
-        </w:rPr>
-        <w:t xml:space="preserve">o</w:t>
-      </w:r>
-      <w:r>
-        <w:t xml:space="preserve"> </w:t>
-      </w:r>
-      <w:r>
-        <w:t xml:space="preserve">C for 5 minutes. Then, they were put in the machine for 94</w:t>
-      </w:r>
-      <w:r>
-        <w:rPr>
-          <w:vertAlign w:val="superscript"/>
-        </w:rPr>
-        <w:t xml:space="preserve">o</w:t>
-      </w:r>
-      <w:r>
-        <w:t xml:space="preserve"> </w:t>
-      </w:r>
-      <w:r>
-        <w:t xml:space="preserve">C for 30 seconds, 65</w:t>
-      </w:r>
-      <w:r>
-        <w:rPr>
-          <w:vertAlign w:val="superscript"/>
-        </w:rPr>
-        <w:t xml:space="preserve">o</w:t>
-      </w:r>
-      <w:r>
-        <w:t xml:space="preserve"> </w:t>
-      </w:r>
-      <w:r>
-        <w:t xml:space="preserve">C for 30 seconds, and 72</w:t>
-      </w:r>
-      <w:r>
-        <w:rPr>
-          <w:vertAlign w:val="superscript"/>
-        </w:rPr>
-        <w:t xml:space="preserve">o</w:t>
-      </w:r>
-      <w:r>
-        <w:t xml:space="preserve"> </w:t>
-      </w:r>
-      <w:r>
-        <w:t xml:space="preserve">C for 1 minute. These last three cycles were repeated for ten additional cycles, where the temperature was decreased by one degree per cycle. Touchdown PCR was used in order to increase selectivity so that higher quality attractions would click together in the beginning</w:t>
-      </w:r>
-      <w:r>
-        <w:t xml:space="preserve"> </w:t>
-      </w:r>
-      <w:r>
-        <w:t xml:space="preserve">(Korbie and Mattick, 2008)</w:t>
-      </w:r>
-      <w:r>
-        <w:t xml:space="preserve">. The purpose of starting at a higher temperature was to be more selective at the first round of 65</w:t>
-      </w:r>
-      <w:r>
-        <w:rPr>
-          <w:vertAlign w:val="superscript"/>
-        </w:rPr>
-        <w:t xml:space="preserve">o</w:t>
-      </w:r>
-      <w:r>
-        <w:t xml:space="preserve"> </w:t>
-      </w:r>
-      <w:r>
-        <w:t xml:space="preserve">C with the copies of the best match. As the temperature decreased by one degree, it created matches and copies preferentially of the already selective primer rather than the original strand. Also, if I had accidentally put two colonies instead of one, one colony would most likely be a better match to the primer, then the primer would preferentially amplify that one.</w:t>
-      </w:r>
-    </w:p>
-    <w:p>
-      <w:pPr>
-        <w:pStyle w:val="Heading2"/>
-      </w:pPr>
-      <w:bookmarkStart w:id="58" w:name="pcr-for-key-a-series"/>
-      <w:r>
-        <w:t xml:space="preserve">PCR for Key</w:t>
-      </w:r>
-      <w:r>
-        <w:t xml:space="preserve"> </w:t>
-      </w:r>
-      <w:r>
-        <w:t xml:space="preserve">“</w:t>
-      </w:r>
-      <w:r>
-        <w:t xml:space="preserve">A</w:t>
-      </w:r>
-      <w:r>
-        <w:t xml:space="preserve">”</w:t>
-      </w:r>
-      <w:r>
-        <w:t xml:space="preserve"> </w:t>
-      </w:r>
-      <w:r>
-        <w:t xml:space="preserve">Series</w:t>
-      </w:r>
-      <w:bookmarkEnd w:id="58"/>
-    </w:p>
-    <w:p>
-      <w:pPr>
-        <w:pStyle w:val="FirstParagraph"/>
-      </w:pPr>
-      <w:r>
-        <w:t xml:space="preserve">The PCR for the culture-free samples was not touchdown PCR and was only half the time of the PCR for the cultured samples. There was no need to be selective since all of the sequences had the same primer.</w:t>
-      </w:r>
-    </w:p>
-    <w:p>
-      <w:pPr>
-        <w:pStyle w:val="Heading2"/>
-      </w:pPr>
-      <w:bookmarkStart w:id="59" w:name="gel-electrophoresis-1"/>
-      <w:r>
-        <w:t xml:space="preserve">Gel Electrophoresis</w:t>
-      </w:r>
-      <w:bookmarkEnd w:id="59"/>
-    </w:p>
-    <w:p>
-      <w:pPr>
-        <w:pStyle w:val="FirstParagraph"/>
-      </w:pPr>
-      <w:r>
-        <w:t xml:space="preserve">For the gel electrophoresis, buffer was used instead of water because nothing would happen with water while buffer is able to conduct a high level of current. Agarose gel was used rather than polyacrylamide because agarose is less dense and gives DNA more space to stretch out. The master mix contained glycerol, which made my sample more dense than water, causing it to sink at the bottom of the well in the gel instead of mixing with water in the gel. There were ladders in the first and last wells of each of the two lines of wells in order for them to act as standards (a bunch of fragments of DNA at known lengths). The ladders act as the positive control from the cyber working. If the electrophoresis and the cyber works, then the known lengths of DNA fragments should be seen. The ladder looks more grouped together above 3 kb because the gel only ran for 30 minutes. There were bright bands shown for 1F, 2F, 3F, 5F, and 6Fp at 1-2 kb, a faint band for 6Fo at 1-2 kb, and no band for the negative control (Figure 4). There were no bands for the negative control because there is no DNA in there, which was what I would expect to see. There was a strange brightness above the bright band possibly because tandem repeats of the ribosome were made due to their importance. In order to fix this problem in future projects, I could change the restriction enzyme, drop the number of cycles (however faint bands would most likely not show at all), or shorten the extension time (to give taq polymerase less time to copy). The fluorescence around 30 kb was due to the gel having auto-fluorescence and was not due to the DNA.</w:t>
-      </w:r>
-    </w:p>
-    <w:p>
-      <w:pPr>
-        <w:pStyle w:val="Heading2"/>
-      </w:pPr>
-      <w:bookmarkStart w:id="60" w:name="geneious-prime"/>
-      <w:r>
-        <w:t xml:space="preserve">Geneious Prime</w:t>
-      </w:r>
-      <w:bookmarkEnd w:id="60"/>
-    </w:p>
-    <w:p>
-      <w:pPr>
-        <w:pStyle w:val="FirstParagraph"/>
-      </w:pPr>
-      <w:r>
-        <w:t xml:space="preserve">The sequence 6Fo was not usable possibly either because there the DNA was low quality, an incorrect amount of DNA template was used, mixed templates were sequenced, or I used the wrong the primer. For future follow-up experiments, I could use an agarose gel to check the DNA template concentration prior to sequencing or to make my own primer. Knowing that I was sequencing bacteria, some of the ambiguous peaks I observed in the 1F and 2F trimmed sequences were probably because I might have sampled two colonies instead of one (Table 4). Another reason why this may have occurred was because the colony sampled is an entire population, which consists of millions of cells that have divided and might have had mutations. I had over 400 bases for a majority of my sequences after trimming, and five usable sequence (Table 4). This was an acceptable amount of bases to be used for the alignments and phylogenies. All of my usable sequences were mostly high quality 16S sequences that required less than eight bases that needed to be manually corrected (Table 4).</w:t>
-      </w:r>
-    </w:p>
-    <w:p>
-      <w:pPr>
-        <w:pStyle w:val="Heading2"/>
-      </w:pPr>
-      <w:bookmarkStart w:id="61" w:name="sequence-relationships"/>
-      <w:r>
-        <w:t xml:space="preserve">Sequence Relationships</w:t>
-      </w:r>
-      <w:bookmarkEnd w:id="61"/>
-    </w:p>
-    <w:p>
-      <w:pPr>
-        <w:pStyle w:val="FirstParagraph"/>
-      </w:pPr>
-      <w:r>
-        <w:t xml:space="preserve">The matched BLAST sequences were matched with</w:t>
-      </w:r>
-      <w:r>
-        <w:t xml:space="preserve"> </w:t>
-      </w:r>
-      <w:r>
-        <w:rPr>
-          <w:i/>
-        </w:rPr>
-        <w:t xml:space="preserve">Staphylococcus epidermidis</w:t>
-      </w:r>
-      <w:r>
-        <w:t xml:space="preserve">, 2F was</w:t>
-      </w:r>
-      <w:r>
-        <w:t xml:space="preserve"> </w:t>
-      </w:r>
-      <w:r>
-        <w:rPr>
-          <w:i/>
-        </w:rPr>
-        <w:t xml:space="preserve">Staphylococcus hominis</w:t>
-      </w:r>
-      <w:r>
-        <w:t xml:space="preserve">, 3F and 5F were</w:t>
-      </w:r>
-      <w:r>
-        <w:t xml:space="preserve"> </w:t>
-      </w:r>
-      <w:r>
-        <w:rPr>
-          <w:i/>
-        </w:rPr>
-        <w:t xml:space="preserve">Bacillus subtilis</w:t>
-      </w:r>
-      <w:r>
-        <w:t xml:space="preserve">, and 6Fp was</w:t>
-      </w:r>
-      <w:r>
-        <w:t xml:space="preserve"> </w:t>
-      </w:r>
-      <w:r>
-        <w:rPr>
-          <w:i/>
-        </w:rPr>
-        <w:t xml:space="preserve">Staphylococcus epidermidis</w:t>
-      </w:r>
-      <w:r>
-        <w:t xml:space="preserve"> </w:t>
-      </w:r>
-      <w:r>
-        <w:t xml:space="preserve">(Table 5). This was similar to previously identified bacteria in preceding research set up in the same university conditions</w:t>
-      </w:r>
-      <w:r>
-        <w:t xml:space="preserve"> </w:t>
-      </w:r>
-      <w:r>
-        <w:t xml:space="preserve">(Anderson and Palombo, 2009)</w:t>
-      </w:r>
-      <w:r>
-        <w:t xml:space="preserve">. The trimmed sequence of 1F was not included in the phylogenies because it was too low quality for an accurate phylogeny. The phylogenetic results using the trimmed sequences of 2F, 3F, 5F, and 6Fp matched with my BLAST results. In both phylogenies,</w:t>
-      </w:r>
-      <w:r>
-        <w:t xml:space="preserve"> </w:t>
-      </w:r>
-      <w:r>
-        <w:rPr>
-          <w:i/>
-        </w:rPr>
-        <w:t xml:space="preserve">Thermus aquaticus</w:t>
-      </w:r>
-      <w:r>
-        <w:t xml:space="preserve"> </w:t>
-      </w:r>
-      <w:r>
-        <w:t xml:space="preserve">was used as the outgroup, from the domain Archaea. Since the bacteria I cultured were unknown, I needed to use the domain Archaea as the outgroup, which had the closest relation to the domain Bacteria. In the Maximum Likelihood Phylogeny, sequences 6Fp and 2F were grouped together in a monophyletic clade with a 85 bootstrap support value, while sequences 3F and 5F were grouped together in another monophyletic clade with a 100 bootstrap support value, which agreed with the separation of genera</w:t>
-      </w:r>
-      <w:r>
-        <w:t xml:space="preserve"> </w:t>
-      </w:r>
-      <w:r>
-        <w:rPr>
-          <w:i/>
-        </w:rPr>
-        <w:t xml:space="preserve">Staphylococcus</w:t>
-      </w:r>
-      <w:r>
-        <w:t xml:space="preserve"> </w:t>
-      </w:r>
-      <w:r>
-        <w:t xml:space="preserve">and</w:t>
-      </w:r>
-      <w:r>
-        <w:t xml:space="preserve"> </w:t>
-      </w:r>
-      <w:r>
-        <w:rPr>
-          <w:i/>
-        </w:rPr>
-        <w:t xml:space="preserve">Bacillus</w:t>
-      </w:r>
-      <w:r>
-        <w:t xml:space="preserve"> </w:t>
-      </w:r>
-      <w:r>
-        <w:t xml:space="preserve">from the BLAST table (Figure 5; Table 5). The Bayesian Phylogeny agreed with the Maximum Likelihood Phylogeny and the BLAST table, resulting with the same groupings (Figure 6).</w:t>
-      </w:r>
-    </w:p>
-    <w:p>
-      <w:pPr>
-        <w:pStyle w:val="BodyText"/>
-      </w:pPr>
-      <w:r>
-        <w:t xml:space="preserve">I expected the Sanger-sequenced cultured BLAST species to be found in the Illumina-sequenced culture-free BLAST species because Illumina sequencing amplifies everything while Sanger sequencing only amplifies one cultured colony. However, that was not the case (Table 10). Some reasons as to why this happened could be because I sampled the</w:t>
-      </w:r>
-      <w:r>
-        <w:t xml:space="preserve"> </w:t>
-      </w:r>
-      <w:r>
-        <w:t xml:space="preserve">“</w:t>
-      </w:r>
-      <w:r>
-        <w:t xml:space="preserve">F</w:t>
-      </w:r>
-      <w:r>
-        <w:t xml:space="preserve">”</w:t>
-      </w:r>
-      <w:r>
-        <w:t xml:space="preserve"> </w:t>
-      </w:r>
-      <w:r>
-        <w:t xml:space="preserve">key for Sanger sequencing and the</w:t>
-      </w:r>
-      <w:r>
-        <w:t xml:space="preserve"> </w:t>
-      </w:r>
-      <w:r>
-        <w:t xml:space="preserve">“</w:t>
-      </w:r>
-      <w:r>
-        <w:t xml:space="preserve">A</w:t>
-      </w:r>
-      <w:r>
-        <w:t xml:space="preserve">”</w:t>
-      </w:r>
-      <w:r>
-        <w:t xml:space="preserve"> </w:t>
-      </w:r>
-      <w:r>
-        <w:t xml:space="preserve">key for Illumina sequencing, which are not correlated with each other besides being located on the left side of the keyboard. For future follow-up experiments, I could either sample two keys that are both vowels, all which are heavily used, or the</w:t>
-      </w:r>
-      <w:r>
-        <w:t xml:space="preserve"> </w:t>
-      </w:r>
-      <w:r>
-        <w:t xml:space="preserve">“</w:t>
-      </w:r>
-      <w:r>
-        <w:t xml:space="preserve">F</w:t>
-      </w:r>
-      <w:r>
-        <w:t xml:space="preserve">”</w:t>
-      </w:r>
-      <w:r>
-        <w:t xml:space="preserve"> </w:t>
-      </w:r>
-      <w:r>
-        <w:t xml:space="preserve">and</w:t>
-      </w:r>
-      <w:r>
-        <w:t xml:space="preserve"> </w:t>
-      </w:r>
-      <w:r>
-        <w:t xml:space="preserve">“</w:t>
-      </w:r>
-      <w:r>
-        <w:t xml:space="preserve">J</w:t>
-      </w:r>
-      <w:r>
-        <w:t xml:space="preserve">”</w:t>
-      </w:r>
-      <w:r>
-        <w:t xml:space="preserve"> </w:t>
-      </w:r>
-      <w:r>
-        <w:t xml:space="preserve">keys, which are both finger placeholders.</w:t>
-      </w:r>
-    </w:p>
-    <w:p>
-      <w:pPr>
-        <w:pStyle w:val="BodyText"/>
-      </w:pPr>
-      <w:r>
-        <w:t xml:space="preserve">The top five genera that were found in my samples were NA,</w:t>
-      </w:r>
-      <w:r>
-        <w:t xml:space="preserve"> </w:t>
-      </w:r>
-      <w:r>
-        <w:rPr>
-          <w:i/>
-        </w:rPr>
-        <w:t xml:space="preserve">Propionibacterium</w:t>
-      </w:r>
-      <w:r>
-        <w:t xml:space="preserve">,</w:t>
-      </w:r>
-      <w:r>
-        <w:t xml:space="preserve"> </w:t>
-      </w:r>
-      <w:r>
-        <w:rPr>
-          <w:i/>
-        </w:rPr>
-        <w:t xml:space="preserve">Streptococcus</w:t>
-      </w:r>
-      <w:r>
-        <w:t xml:space="preserve">,</w:t>
-      </w:r>
-      <w:r>
-        <w:t xml:space="preserve"> </w:t>
-      </w:r>
-      <w:r>
-        <w:rPr>
-          <w:i/>
-        </w:rPr>
-        <w:t xml:space="preserve">Staphylococcus</w:t>
-      </w:r>
-      <w:r>
-        <w:t xml:space="preserve">, and</w:t>
-      </w:r>
-      <w:r>
-        <w:t xml:space="preserve"> </w:t>
-      </w:r>
-      <w:r>
-        <w:rPr>
-          <w:i/>
-        </w:rPr>
-        <w:t xml:space="preserve">Pseudomonas</w:t>
-      </w:r>
-      <w:r>
-        <w:t xml:space="preserve"> </w:t>
-      </w:r>
-      <w:r>
-        <w:t xml:space="preserve">in that order (most to least), which is similar to the genera</w:t>
-      </w:r>
-      <w:r>
-        <w:t xml:space="preserve"> </w:t>
-      </w:r>
-      <w:r>
-        <w:rPr>
-          <w:i/>
-        </w:rPr>
-        <w:t xml:space="preserve">Staphylococcus</w:t>
-      </w:r>
-      <w:r>
-        <w:t xml:space="preserve">,</w:t>
-      </w:r>
-      <w:r>
-        <w:t xml:space="preserve"> </w:t>
-      </w:r>
-      <w:r>
-        <w:rPr>
-          <w:i/>
-        </w:rPr>
-        <w:t xml:space="preserve">Bacillus</w:t>
-      </w:r>
-      <w:r>
-        <w:t xml:space="preserve">, and</w:t>
-      </w:r>
-      <w:r>
-        <w:t xml:space="preserve"> </w:t>
-      </w:r>
-      <w:r>
-        <w:rPr>
-          <w:i/>
-        </w:rPr>
-        <w:t xml:space="preserve">Staphylococcus</w:t>
-      </w:r>
-      <w:r>
-        <w:t xml:space="preserve"> </w:t>
-      </w:r>
-      <w:r>
-        <w:t xml:space="preserve">found in the cultured BLAST data (Figure 11; Table 5). The genus</w:t>
-      </w:r>
-      <w:r>
-        <w:t xml:space="preserve"> </w:t>
-      </w:r>
-      <w:r>
-        <w:rPr>
-          <w:i/>
-        </w:rPr>
-        <w:t xml:space="preserve">Propionibacterium</w:t>
-      </w:r>
-      <w:r>
-        <w:t xml:space="preserve"> </w:t>
-      </w:r>
-      <w:r>
-        <w:t xml:space="preserve">is mainly associated with acne development</w:t>
-      </w:r>
-      <w:r>
-        <w:t xml:space="preserve"> </w:t>
-      </w:r>
-      <w:r>
-        <w:t xml:space="preserve">(Bojar and Holland, 2004)</w:t>
-      </w:r>
-      <w:r>
-        <w:t xml:space="preserve">. In the recent past, antibiotics against acnes caused by this genus have become less effective with the increasing amount of strains that are becoming resistant.</w:t>
-      </w:r>
-      <w:r>
-        <w:t xml:space="preserve"> </w:t>
-      </w:r>
-      <w:r>
-        <w:rPr>
-          <w:i/>
-        </w:rPr>
-        <w:t xml:space="preserve">Propionibacterium</w:t>
-      </w:r>
-      <w:r>
-        <w:t xml:space="preserve"> </w:t>
-      </w:r>
-      <w:r>
-        <w:t xml:space="preserve">are also found commonly on normal human skin. For future experiments, it would be interesting to test the keyboards of different age groups to see if</w:t>
-      </w:r>
-      <w:r>
-        <w:t xml:space="preserve"> </w:t>
-      </w:r>
-      <w:r>
-        <w:rPr>
-          <w:i/>
-        </w:rPr>
-        <w:t xml:space="preserve">Propionibacterium</w:t>
-      </w:r>
-      <w:r>
-        <w:t xml:space="preserve"> </w:t>
-      </w:r>
-      <w:r>
-        <w:t xml:space="preserve">would remain as the most found Genus as younger age groups have more cases of acne as a result of unhealthy food choices</w:t>
-      </w:r>
-      <w:r>
-        <w:t xml:space="preserve"> </w:t>
-      </w:r>
-      <w:r>
-        <w:t xml:space="preserve">(Wolf</w:t>
-      </w:r>
-      <w:r>
-        <w:t xml:space="preserve"> </w:t>
-      </w:r>
-      <w:r>
-        <w:rPr>
-          <w:i/>
-        </w:rPr>
-        <w:t xml:space="preserve">et al.</w:t>
-      </w:r>
-      <w:r>
-        <w:t xml:space="preserve">, 2004)</w:t>
-      </w:r>
-      <w:r>
-        <w:t xml:space="preserve">. The reason why</w:t>
-      </w:r>
-      <w:r>
-        <w:t xml:space="preserve"> </w:t>
-      </w:r>
-      <w:r>
-        <w:rPr>
-          <w:i/>
-        </w:rPr>
-        <w:t xml:space="preserve">Bacillus</w:t>
-      </w:r>
-      <w:r>
-        <w:t xml:space="preserve"> </w:t>
-      </w:r>
-      <w:r>
-        <w:t xml:space="preserve">was found in the cultured data but not included in the most abundant genera was because I picked random colonies to culture and BLAST (Table 5; Figure 11).</w:t>
-      </w:r>
-    </w:p>
-    <w:p>
-      <w:pPr>
-        <w:pStyle w:val="BodyText"/>
-      </w:pPr>
-      <w:r>
-        <w:t xml:space="preserve">Another odd circumstance that occurred was that the negative controls contained bacteria such as</w:t>
-      </w:r>
-      <w:r>
-        <w:t xml:space="preserve"> </w:t>
-      </w:r>
-      <w:r>
-        <w:rPr>
-          <w:i/>
-        </w:rPr>
-        <w:t xml:space="preserve">E. coli</w:t>
-      </w:r>
-      <w:r>
-        <w:t xml:space="preserve"> </w:t>
-      </w:r>
-      <w:r>
-        <w:t xml:space="preserve">and</w:t>
-      </w:r>
-      <w:r>
-        <w:t xml:space="preserve"> </w:t>
-      </w:r>
-      <w:r>
-        <w:rPr>
-          <w:i/>
-        </w:rPr>
-        <w:t xml:space="preserve">Haemophilus parainfluenzae</w:t>
-      </w:r>
-      <w:r>
-        <w:t xml:space="preserve">, which are contaminants and unexpected in supposedly sterile molecular grade reagent water. Since there the negative control produced a positive result, a confounding variable was involved. However, neither</w:t>
-      </w:r>
-      <w:r>
-        <w:t xml:space="preserve"> </w:t>
-      </w:r>
-      <w:r>
-        <w:rPr>
-          <w:i/>
-        </w:rPr>
-        <w:t xml:space="preserve">E. coli</w:t>
-      </w:r>
-      <w:r>
-        <w:t xml:space="preserve"> </w:t>
-      </w:r>
-      <w:r>
-        <w:t xml:space="preserve">or</w:t>
-      </w:r>
-      <w:r>
-        <w:t xml:space="preserve"> </w:t>
-      </w:r>
-      <w:r>
-        <w:rPr>
-          <w:i/>
-        </w:rPr>
-        <w:t xml:space="preserve">Haemophilus parainfluenzae</w:t>
-      </w:r>
-      <w:r>
-        <w:t xml:space="preserve"> </w:t>
-      </w:r>
-      <w:r>
-        <w:t xml:space="preserve">were found in the BLAST samples of my sequences. Illumina sequencing and BLAST of the positive controls worked because the positive controls contained the expected bacteria (Table 10). In addition, the alpha diversity metrics numbers of the negative controls were supposed to be zero, however that result was not attained (Figure 9). The majority of the phyla found in my samples were</w:t>
-      </w:r>
-      <w:r>
-        <w:t xml:space="preserve"> </w:t>
-      </w:r>
-      <w:r>
-        <w:rPr>
-          <w:i/>
-        </w:rPr>
-        <w:t xml:space="preserve">Actinobacteria</w:t>
-      </w:r>
-      <w:r>
-        <w:t xml:space="preserve">,</w:t>
-      </w:r>
-      <w:r>
-        <w:t xml:space="preserve"> </w:t>
-      </w:r>
-      <w:r>
-        <w:rPr>
-          <w:i/>
-        </w:rPr>
-        <w:t xml:space="preserve">Firmicutes</w:t>
-      </w:r>
-      <w:r>
-        <w:t xml:space="preserve">, and</w:t>
-      </w:r>
-      <w:r>
-        <w:t xml:space="preserve"> </w:t>
-      </w:r>
-      <w:r>
-        <w:rPr>
-          <w:i/>
-        </w:rPr>
-        <w:t xml:space="preserve">Proteobacteria</w:t>
-      </w:r>
-      <w:r>
-        <w:t xml:space="preserve"> </w:t>
-      </w:r>
-      <w:r>
-        <w:t xml:space="preserve">(Figure 10). On the skin, it is normal to find such a large amount</w:t>
-      </w:r>
-      <w:r>
-        <w:t xml:space="preserve"> </w:t>
-      </w:r>
-      <w:r>
-        <w:rPr>
-          <w:i/>
-        </w:rPr>
-        <w:t xml:space="preserve">Actinobacteria</w:t>
-      </w:r>
-      <w:r>
-        <w:t xml:space="preserve">,</w:t>
-      </w:r>
-      <w:r>
-        <w:t xml:space="preserve"> </w:t>
-      </w:r>
-      <w:r>
-        <w:rPr>
-          <w:i/>
-        </w:rPr>
-        <w:t xml:space="preserve">Firmicutes</w:t>
-      </w:r>
-      <w:r>
-        <w:t xml:space="preserve">, and</w:t>
-      </w:r>
-      <w:r>
-        <w:t xml:space="preserve"> </w:t>
-      </w:r>
-      <w:r>
-        <w:rPr>
-          <w:i/>
-        </w:rPr>
-        <w:t xml:space="preserve">Proteobacteria</w:t>
-      </w:r>
-      <w:r>
-        <w:t xml:space="preserve"> </w:t>
-      </w:r>
-      <w:r>
-        <w:t xml:space="preserve">on the human body which explains why so much of it was found on keyboards (Table 12;</w:t>
-      </w:r>
-      <w:r>
-        <w:t xml:space="preserve"> </w:t>
-      </w:r>
-      <w:r>
-        <w:t xml:space="preserve">(Fredborg</w:t>
-      </w:r>
-      <w:r>
-        <w:t xml:space="preserve"> </w:t>
-      </w:r>
-      <w:r>
-        <w:rPr>
-          <w:i/>
-        </w:rPr>
-        <w:t xml:space="preserve">et al.</w:t>
-      </w:r>
-      <w:r>
-        <w:t xml:space="preserve">, 2012)</w:t>
-      </w:r>
-      <w:r>
-        <w:t xml:space="preserve">). The samples had a lot of variance, which means that my samples had a range of results and the apparent difference between the sample groups may not be significant (Figure 13). These three phyla were also found in the negative controls, which was very surprising since it was supposed to be sterile molecular grade reagent water (Figure 10). A possible reason why the negative controls may have contained these contaminants was because the indexes during the last PCR may have been contaminated. For a future experiment, the exact same experiment could be repeated to ensure that was the reason why such odd results were observed in the negative controls.</w:t>
-      </w:r>
-    </w:p>
-    <w:p>
-      <w:pPr>
-        <w:pStyle w:val="Heading3"/>
-      </w:pPr>
-      <w:bookmarkStart w:id="62" w:name="big-picture"/>
-      <w:r>
-        <w:t xml:space="preserve">Big Picture</w:t>
-      </w:r>
-      <w:bookmarkEnd w:id="62"/>
-    </w:p>
-    <w:p>
-      <w:pPr>
-        <w:pStyle w:val="FirstParagraph"/>
-      </w:pPr>
-      <w:r>
-        <w:t xml:space="preserve">Both the cultured data and the culture-free data did not support my hypothesis. There were many bacteria found on the keyboards of both sample groups. However, among these bacteria, there was little diversity. From the cultured data, I discovered that many samples across Communal and Individual keyboards shared genera. Sequences 6Fp and 2F were from the genus</w:t>
-      </w:r>
-      <w:r>
-        <w:t xml:space="preserve"> </w:t>
-      </w:r>
-      <w:r>
-        <w:rPr>
-          <w:i/>
-        </w:rPr>
-        <w:t xml:space="preserve">Staphylococcus</w:t>
-      </w:r>
-      <w:r>
-        <w:t xml:space="preserve">, yet 6Fp was from an Individual Student’s computer keyboard while 2F was from a shared computer keyboard (Table 5, Figure 5, Figure 6). Sequences 3F and 5F were from the genus</w:t>
-      </w:r>
-      <w:r>
-        <w:t xml:space="preserve"> </w:t>
-      </w:r>
-      <w:r>
-        <w:rPr>
-          <w:i/>
-        </w:rPr>
-        <w:t xml:space="preserve">Bacillus</w:t>
-      </w:r>
-      <w:r>
-        <w:t xml:space="preserve">, yet 3F was from a shared computer keyboard while 5F was from an Individual Student’s computer keyboard (Table 5, Figure 5, Figure 6). Furthermore, from the culture-free data, I found that there was no significant difference between the number of species between Communal and Individual sample groups (Table 8 Wilcox p = 0.7). The mean numbers of the alpha diversity measures were also not significantly different between sample groups using Shannon and Simpson (Table 12 Wilcox p = 0.7; Table 13 Wilcox p = 0.7). I did, however, find that there was a significant difference in colony abundance on communal keyboards over individual keyboards (Table 1 Wilcox p = 0.02). This indicates that there were more living bacteria on Communal compared to Individual keyboards that were able to grow in the culturing conditions that were set in this experiment. In future experiments, it would be interesting to grow the bacteria in different conditions to see if there remains a significant difference in colony abundance between sample groups.</w:t>
+        <w:t xml:space="preserve">, yet 3F was from a shared computer keyboard while 5F was from an Individual Student’s computer keyboard (Table 5, Figure 5, Figure 6). Furthermore, from the culture-free data, I found that there was no significant difference between the number of species between Communal and Individual sample groups (Table 8 Wilcox p = 0.7). The mean numbers of the alpha diversity measures were also not significantly different between sample groups using Shannon and Simpson (Wilcox p = 0.7; Wilcox p = 0.7). I did, however, find that there was a significant difference in colony abundance on communal keyboards over individual keyboards (Table 1 Wilcox p = 0.02). This indicates that there were more living bacteria on Communal compared to Individual keyboards that were able to grow in the culturing conditions that were set in this experiment. In future experiments, it would be interesting to grow the bacteria in different conditions to see if there remains a significant difference in colony abundance between sample groups.</w:t>
       </w:r>
     </w:p>
     <w:p>
@@ -7104,7 +7284,7 @@
         <w:t xml:space="preserve"> </w:t>
       </w:r>
       <w:r>
-        <w:t xml:space="preserve">Boxplot of Shannon alpha diversity metrics according to sample type. The mean number of the alpha diversity measures were not significantly different between sample groups for Shannon and Simpson (Table 12 Wilcox p = 0.7; Table 13 Wilcox p = 0.7).</w:t>
+        <w:t xml:space="preserve">Boxplot of Shannon alpha diversity metrics according to sample type. The mean number of the alpha diversity measures were not significantly different between sample groups for Shannon and Simpson (Wilcox p = 0.7; Wilcox p = 0.7).</w:t>
       </w:r>
     </w:p>
     <w:p>
@@ -7427,6 +7607,577 @@
         <w:t xml:space="preserve">Bar graph of sum abundance summary for each Phylum per sample group.</w:t>
       </w:r>
     </w:p>
+    <w:tbl>
+      <w:tblPr>
+        <w:tblStyle w:val="Table"/>
+        <w:tblW w:type="pct" w:w="0.0"/>
+        <w:tblLook w:firstRow="1"/>
+      </w:tblPr>
+      <w:tblGrid/>
+      <w:tr>
+        <w:trPr>
+          <w:cnfStyle w:firstRow="1"/>
+        </w:trPr>
+        <w:tc>
+          <w:tcPr>
+            <w:tcBorders>
+              <w:bottom w:val="single"/>
+            </w:tcBorders>
+            <w:vAlign w:val="bottom"/>
+          </w:tcPr>
+          <w:p>
+            <w:pPr>
+              <w:pStyle w:val="Compact"/>
+              <w:jc w:val="left"/>
+            </w:pPr>
+            <w:r>
+              <w:t xml:space="preserve">Sample</w:t>
+            </w:r>
+          </w:p>
+        </w:tc>
+        <w:tc>
+          <w:tcPr>
+            <w:tcBorders>
+              <w:bottom w:val="single"/>
+            </w:tcBorders>
+            <w:vAlign w:val="bottom"/>
+          </w:tcPr>
+          <w:p>
+            <w:pPr>
+              <w:pStyle w:val="Compact"/>
+              <w:jc w:val="left"/>
+            </w:pPr>
+            <w:r>
+              <w:t xml:space="preserve">Denoised</w:t>
+            </w:r>
+          </w:p>
+        </w:tc>
+        <w:tc>
+          <w:tcPr>
+            <w:tcBorders>
+              <w:bottom w:val="single"/>
+            </w:tcBorders>
+            <w:vAlign w:val="bottom"/>
+          </w:tcPr>
+          <w:p>
+            <w:pPr>
+              <w:pStyle w:val="Compact"/>
+              <w:jc w:val="left"/>
+            </w:pPr>
+            <w:r>
+              <w:t xml:space="preserve">Non-Chimeric</w:t>
+            </w:r>
+          </w:p>
+        </w:tc>
+      </w:tr>
+      <w:tr>
+        <w:tc>
+          <w:p>
+            <w:pPr>
+              <w:pStyle w:val="Compact"/>
+              <w:jc w:val="left"/>
+            </w:pPr>
+            <w:r>
+              <w:t xml:space="preserve">Neg. Control 1</w:t>
+            </w:r>
+          </w:p>
+        </w:tc>
+        <w:tc>
+          <w:p>
+            <w:pPr>
+              <w:pStyle w:val="Compact"/>
+              <w:jc w:val="left"/>
+            </w:pPr>
+            <w:r>
+              <w:t xml:space="preserve">10661</w:t>
+            </w:r>
+          </w:p>
+        </w:tc>
+        <w:tc>
+          <w:p>
+            <w:pPr>
+              <w:pStyle w:val="Compact"/>
+              <w:jc w:val="left"/>
+            </w:pPr>
+            <w:r>
+              <w:t xml:space="preserve">9769</w:t>
+            </w:r>
+          </w:p>
+        </w:tc>
+      </w:tr>
+      <w:tr>
+        <w:tc>
+          <w:p>
+            <w:pPr>
+              <w:pStyle w:val="Compact"/>
+              <w:jc w:val="left"/>
+            </w:pPr>
+            <w:r>
+              <w:t xml:space="preserve">Neg. Control 2</w:t>
+            </w:r>
+          </w:p>
+        </w:tc>
+        <w:tc>
+          <w:p>
+            <w:pPr>
+              <w:pStyle w:val="Compact"/>
+              <w:jc w:val="left"/>
+            </w:pPr>
+            <w:r>
+              <w:t xml:space="preserve">3224</w:t>
+            </w:r>
+          </w:p>
+        </w:tc>
+        <w:tc>
+          <w:p>
+            <w:pPr>
+              <w:pStyle w:val="Compact"/>
+              <w:jc w:val="left"/>
+            </w:pPr>
+            <w:r>
+              <w:t xml:space="preserve">2861</w:t>
+            </w:r>
+          </w:p>
+        </w:tc>
+      </w:tr>
+      <w:tr>
+        <w:tc>
+          <w:p>
+            <w:pPr>
+              <w:pStyle w:val="Compact"/>
+              <w:jc w:val="left"/>
+            </w:pPr>
+            <w:r>
+              <w:t xml:space="preserve">Neg. Control 3</w:t>
+            </w:r>
+          </w:p>
+        </w:tc>
+        <w:tc>
+          <w:p>
+            <w:pPr>
+              <w:pStyle w:val="Compact"/>
+              <w:jc w:val="left"/>
+            </w:pPr>
+            <w:r>
+              <w:t xml:space="preserve">13672</w:t>
+            </w:r>
+          </w:p>
+        </w:tc>
+        <w:tc>
+          <w:p>
+            <w:pPr>
+              <w:pStyle w:val="Compact"/>
+              <w:jc w:val="left"/>
+            </w:pPr>
+            <w:r>
+              <w:t xml:space="preserve">12301</w:t>
+            </w:r>
+          </w:p>
+        </w:tc>
+      </w:tr>
+      <w:tr>
+        <w:tc>
+          <w:p>
+            <w:pPr>
+              <w:pStyle w:val="Compact"/>
+              <w:jc w:val="left"/>
+            </w:pPr>
+            <w:r>
+              <w:t xml:space="preserve">Neg. Control 4</w:t>
+            </w:r>
+          </w:p>
+        </w:tc>
+        <w:tc>
+          <w:p>
+            <w:pPr>
+              <w:pStyle w:val="Compact"/>
+              <w:jc w:val="left"/>
+            </w:pPr>
+            <w:r>
+              <w:t xml:space="preserve">7669</w:t>
+            </w:r>
+          </w:p>
+        </w:tc>
+        <w:tc>
+          <w:p>
+            <w:pPr>
+              <w:pStyle w:val="Compact"/>
+              <w:jc w:val="left"/>
+            </w:pPr>
+            <w:r>
+              <w:t xml:space="preserve">7112</w:t>
+            </w:r>
+          </w:p>
+        </w:tc>
+      </w:tr>
+      <w:tr>
+        <w:tc>
+          <w:p>
+            <w:pPr>
+              <w:pStyle w:val="Compact"/>
+              <w:jc w:val="left"/>
+            </w:pPr>
+            <w:r>
+              <w:t xml:space="preserve">Pos. Control 1</w:t>
+            </w:r>
+          </w:p>
+        </w:tc>
+        <w:tc>
+          <w:p>
+            <w:pPr>
+              <w:pStyle w:val="Compact"/>
+              <w:jc w:val="left"/>
+            </w:pPr>
+            <w:r>
+              <w:t xml:space="preserve">5150</w:t>
+            </w:r>
+          </w:p>
+        </w:tc>
+        <w:tc>
+          <w:p>
+            <w:pPr>
+              <w:pStyle w:val="Compact"/>
+              <w:jc w:val="left"/>
+            </w:pPr>
+            <w:r>
+              <w:t xml:space="preserve">4745</w:t>
+            </w:r>
+          </w:p>
+        </w:tc>
+      </w:tr>
+      <w:tr>
+        <w:tc>
+          <w:p>
+            <w:pPr>
+              <w:pStyle w:val="Compact"/>
+              <w:jc w:val="left"/>
+            </w:pPr>
+            <w:r>
+              <w:t xml:space="preserve">Pos. Control 2</w:t>
+            </w:r>
+          </w:p>
+        </w:tc>
+        <w:tc>
+          <w:p>
+            <w:pPr>
+              <w:pStyle w:val="Compact"/>
+              <w:jc w:val="left"/>
+            </w:pPr>
+            <w:r>
+              <w:t xml:space="preserve">4022</w:t>
+            </w:r>
+          </w:p>
+        </w:tc>
+        <w:tc>
+          <w:p>
+            <w:pPr>
+              <w:pStyle w:val="Compact"/>
+              <w:jc w:val="left"/>
+            </w:pPr>
+            <w:r>
+              <w:t xml:space="preserve">3882</w:t>
+            </w:r>
+          </w:p>
+        </w:tc>
+      </w:tr>
+      <w:tr>
+        <w:tc>
+          <w:p>
+            <w:pPr>
+              <w:pStyle w:val="Compact"/>
+              <w:jc w:val="left"/>
+            </w:pPr>
+            <w:r>
+              <w:t xml:space="preserve">Pos. Control 3</w:t>
+            </w:r>
+          </w:p>
+        </w:tc>
+        <w:tc>
+          <w:p>
+            <w:pPr>
+              <w:pStyle w:val="Compact"/>
+              <w:jc w:val="left"/>
+            </w:pPr>
+            <w:r>
+              <w:t xml:space="preserve">8390</w:t>
+            </w:r>
+          </w:p>
+        </w:tc>
+        <w:tc>
+          <w:p>
+            <w:pPr>
+              <w:pStyle w:val="Compact"/>
+              <w:jc w:val="left"/>
+            </w:pPr>
+            <w:r>
+              <w:t xml:space="preserve">7194</w:t>
+            </w:r>
+          </w:p>
+        </w:tc>
+      </w:tr>
+      <w:tr>
+        <w:tc>
+          <w:p>
+            <w:pPr>
+              <w:pStyle w:val="Compact"/>
+              <w:jc w:val="left"/>
+            </w:pPr>
+            <w:r>
+              <w:t xml:space="preserve">Pos. Control 4</w:t>
+            </w:r>
+          </w:p>
+        </w:tc>
+        <w:tc>
+          <w:p>
+            <w:pPr>
+              <w:pStyle w:val="Compact"/>
+              <w:jc w:val="left"/>
+            </w:pPr>
+            <w:r>
+              <w:t xml:space="preserve">9218</w:t>
+            </w:r>
+          </w:p>
+        </w:tc>
+        <w:tc>
+          <w:p>
+            <w:pPr>
+              <w:pStyle w:val="Compact"/>
+              <w:jc w:val="left"/>
+            </w:pPr>
+            <w:r>
+              <w:t xml:space="preserve">7865</w:t>
+            </w:r>
+          </w:p>
+        </w:tc>
+      </w:tr>
+      <w:tr>
+        <w:tc>
+          <w:p>
+            <w:pPr>
+              <w:pStyle w:val="Compact"/>
+              <w:jc w:val="left"/>
+            </w:pPr>
+            <w:r>
+              <w:t xml:space="preserve">1A</w:t>
+            </w:r>
+          </w:p>
+        </w:tc>
+        <w:tc>
+          <w:p>
+            <w:pPr>
+              <w:pStyle w:val="Compact"/>
+              <w:jc w:val="left"/>
+            </w:pPr>
+            <w:r>
+              <w:t xml:space="preserve">14549</w:t>
+            </w:r>
+          </w:p>
+        </w:tc>
+        <w:tc>
+          <w:p>
+            <w:pPr>
+              <w:pStyle w:val="Compact"/>
+              <w:jc w:val="left"/>
+            </w:pPr>
+            <w:r>
+              <w:t xml:space="preserve">14127</w:t>
+            </w:r>
+          </w:p>
+        </w:tc>
+      </w:tr>
+      <w:tr>
+        <w:tc>
+          <w:p>
+            <w:pPr>
+              <w:pStyle w:val="Compact"/>
+              <w:jc w:val="left"/>
+            </w:pPr>
+            <w:r>
+              <w:t xml:space="preserve">2A</w:t>
+            </w:r>
+          </w:p>
+        </w:tc>
+        <w:tc>
+          <w:p>
+            <w:pPr>
+              <w:pStyle w:val="Compact"/>
+              <w:jc w:val="left"/>
+            </w:pPr>
+            <w:r>
+              <w:t xml:space="preserve">13169</w:t>
+            </w:r>
+          </w:p>
+        </w:tc>
+        <w:tc>
+          <w:p>
+            <w:pPr>
+              <w:pStyle w:val="Compact"/>
+              <w:jc w:val="left"/>
+            </w:pPr>
+            <w:r>
+              <w:t xml:space="preserve">12719</w:t>
+            </w:r>
+          </w:p>
+        </w:tc>
+      </w:tr>
+      <w:tr>
+        <w:tc>
+          <w:p>
+            <w:pPr>
+              <w:pStyle w:val="Compact"/>
+              <w:jc w:val="left"/>
+            </w:pPr>
+            <w:r>
+              <w:t xml:space="preserve">3A</w:t>
+            </w:r>
+          </w:p>
+        </w:tc>
+        <w:tc>
+          <w:p>
+            <w:pPr>
+              <w:pStyle w:val="Compact"/>
+              <w:jc w:val="left"/>
+            </w:pPr>
+            <w:r>
+              <w:t xml:space="preserve">15055</w:t>
+            </w:r>
+          </w:p>
+        </w:tc>
+        <w:tc>
+          <w:p>
+            <w:pPr>
+              <w:pStyle w:val="Compact"/>
+              <w:jc w:val="left"/>
+            </w:pPr>
+            <w:r>
+              <w:t xml:space="preserve">13487</w:t>
+            </w:r>
+          </w:p>
+        </w:tc>
+      </w:tr>
+      <w:tr>
+        <w:tc>
+          <w:p>
+            <w:pPr>
+              <w:pStyle w:val="Compact"/>
+              <w:jc w:val="left"/>
+            </w:pPr>
+            <w:r>
+              <w:t xml:space="preserve">4A</w:t>
+            </w:r>
+          </w:p>
+        </w:tc>
+        <w:tc>
+          <w:p>
+            <w:pPr>
+              <w:pStyle w:val="Compact"/>
+              <w:jc w:val="left"/>
+            </w:pPr>
+            <w:r>
+              <w:t xml:space="preserve">9586</w:t>
+            </w:r>
+          </w:p>
+        </w:tc>
+        <w:tc>
+          <w:p>
+            <w:pPr>
+              <w:pStyle w:val="Compact"/>
+              <w:jc w:val="left"/>
+            </w:pPr>
+            <w:r>
+              <w:t xml:space="preserve">9420</w:t>
+            </w:r>
+          </w:p>
+        </w:tc>
+      </w:tr>
+      <w:tr>
+        <w:tc>
+          <w:p>
+            <w:pPr>
+              <w:pStyle w:val="Compact"/>
+              <w:jc w:val="left"/>
+            </w:pPr>
+            <w:r>
+              <w:t xml:space="preserve">5A</w:t>
+            </w:r>
+          </w:p>
+        </w:tc>
+        <w:tc>
+          <w:p>
+            <w:pPr>
+              <w:pStyle w:val="Compact"/>
+              <w:jc w:val="left"/>
+            </w:pPr>
+            <w:r>
+              <w:t xml:space="preserve">14145</w:t>
+            </w:r>
+          </w:p>
+        </w:tc>
+        <w:tc>
+          <w:p>
+            <w:pPr>
+              <w:pStyle w:val="Compact"/>
+              <w:jc w:val="left"/>
+            </w:pPr>
+            <w:r>
+              <w:t xml:space="preserve">13312</w:t>
+            </w:r>
+          </w:p>
+        </w:tc>
+      </w:tr>
+      <w:tr>
+        <w:tc>
+          <w:p>
+            <w:pPr>
+              <w:pStyle w:val="Compact"/>
+              <w:jc w:val="left"/>
+            </w:pPr>
+            <w:r>
+              <w:t xml:space="preserve">6A</w:t>
+            </w:r>
+          </w:p>
+        </w:tc>
+        <w:tc>
+          <w:p>
+            <w:pPr>
+              <w:pStyle w:val="Compact"/>
+              <w:jc w:val="left"/>
+            </w:pPr>
+            <w:r>
+              <w:t xml:space="preserve">11169</w:t>
+            </w:r>
+          </w:p>
+        </w:tc>
+        <w:tc>
+          <w:p>
+            <w:pPr>
+              <w:pStyle w:val="Compact"/>
+              <w:jc w:val="left"/>
+            </w:pPr>
+            <w:r>
+              <w:t xml:space="preserve">9822</w:t>
+            </w:r>
+          </w:p>
+        </w:tc>
+      </w:tr>
+    </w:tbl>
+    <w:p>
+      <w:pPr>
+        <w:pStyle w:val="BodyText"/>
+      </w:pPr>
+      <w:r>
+        <w:rPr>
+          <w:b/>
+        </w:rPr>
+        <w:t xml:space="preserve">Table 12:</w:t>
+      </w:r>
+      <w:r>
+        <w:t xml:space="preserve"> </w:t>
+      </w:r>
+      <w:r>
+        <w:t xml:space="preserve">Table of the denoised and non-chimeric base pairs from dada2 analysis pipeline.</w:t>
+      </w:r>
+    </w:p>
     <w:p>
       <w:pPr>
         <w:pStyle w:val="Heading1"/>
@@ -7437,7 +8188,7 @@
       </w:r>
       <w:bookmarkEnd w:id="78"/>
     </w:p>
-    <w:bookmarkStart w:id="105" w:name="refs"/>
+    <w:bookmarkStart w:id="109" w:name="refs"/>
     <w:bookmarkStart w:id="79" w:name="ref-al2011bacterial"/>
     <w:p>
       <w:pPr>
@@ -7555,12 +8306,61 @@
       </w:r>
     </w:p>
     <w:bookmarkEnd w:id="81"/>
-    <w:bookmarkStart w:id="82" w:name="ref-bojar2004acne"/>
+    <w:bookmarkStart w:id="82" w:name="ref-ben1994generic"/>
     <w:p>
       <w:pPr>
         <w:pStyle w:val="Bibliography"/>
       </w:pPr>
       <w:r>
+        <w:t xml:space="preserve">Ben-Jacob,E.</w:t>
+      </w:r>
+      <w:r>
+        <w:t xml:space="preserve"> </w:t>
+      </w:r>
+      <w:r>
+        <w:rPr>
+          <w:i/>
+        </w:rPr>
+        <w:t xml:space="preserve">et al.</w:t>
+      </w:r>
+      <w:r>
+        <w:t xml:space="preserve"> </w:t>
+      </w:r>
+      <w:r>
+        <w:t xml:space="preserve">(1994) Generic modelling of cooperative growth patterns in bacterial colonies.</w:t>
+      </w:r>
+      <w:r>
+        <w:t xml:space="preserve"> </w:t>
+      </w:r>
+      <w:r>
+        <w:rPr>
+          <w:i/>
+        </w:rPr>
+        <w:t xml:space="preserve">Nature</w:t>
+      </w:r>
+      <w:r>
+        <w:t xml:space="preserve">,</w:t>
+      </w:r>
+      <w:r>
+        <w:t xml:space="preserve"> </w:t>
+      </w:r>
+      <w:r>
+        <w:rPr>
+          <w:b/>
+        </w:rPr>
+        <w:t xml:space="preserve">368</w:t>
+      </w:r>
+      <w:r>
+        <w:t xml:space="preserve">, 46.</w:t>
+      </w:r>
+    </w:p>
+    <w:bookmarkEnd w:id="82"/>
+    <w:bookmarkStart w:id="83" w:name="ref-bojar2004acne"/>
+    <w:p>
+      <w:pPr>
+        <w:pStyle w:val="Bibliography"/>
+      </w:pPr>
+      <w:r>
         <w:t xml:space="preserve">Bojar,R.A. and Holland,K.T. (2004) Acne and propionibacterium acnes.</w:t>
       </w:r>
       <w:r>
@@ -7588,8 +8388,8 @@
         <w:t xml:space="preserve">, 375–379.</w:t>
       </w:r>
     </w:p>
-    <w:bookmarkEnd w:id="82"/>
-    <w:bookmarkStart w:id="83" w:name="ref-bolger2014trimmomatic"/>
+    <w:bookmarkEnd w:id="83"/>
+    <w:bookmarkStart w:id="84" w:name="ref-bolger2014trimmomatic"/>
     <w:p>
       <w:pPr>
         <w:pStyle w:val="Bibliography"/>
@@ -7637,8 +8437,8 @@
         <w:t xml:space="preserve">, 2114–2120.</w:t>
       </w:r>
     </w:p>
-    <w:bookmarkEnd w:id="83"/>
-    <w:bookmarkStart w:id="84" w:name="ref-callahan2016dada2"/>
+    <w:bookmarkEnd w:id="84"/>
+    <w:bookmarkStart w:id="85" w:name="ref-callahan2016dada2"/>
     <w:p>
       <w:pPr>
         <w:pStyle w:val="Bibliography"/>
@@ -7686,8 +8486,8 @@
         <w:t xml:space="preserve">, 581.</w:t>
       </w:r>
     </w:p>
-    <w:bookmarkEnd w:id="84"/>
-    <w:bookmarkStart w:id="85" w:name="ref-eltablawy2009microbial"/>
+    <w:bookmarkEnd w:id="85"/>
+    <w:bookmarkStart w:id="86" w:name="ref-eltablawy2009microbial"/>
     <w:p>
       <w:pPr>
         <w:pStyle w:val="Bibliography"/>
@@ -7720,8 +8520,8 @@
         <w:t xml:space="preserve">, 162–167.</w:t>
       </w:r>
     </w:p>
-    <w:bookmarkEnd w:id="85"/>
-    <w:bookmarkStart w:id="86" w:name="ref-fraser2009bacterial"/>
+    <w:bookmarkEnd w:id="86"/>
+    <w:bookmarkStart w:id="87" w:name="ref-fraser2009bacterial"/>
     <w:p>
       <w:pPr>
         <w:pStyle w:val="Bibliography"/>
@@ -7730,8 +8530,8 @@
         <w:t xml:space="preserve">Fraser,M. and Girling,S. (2009) Bacterial carriage of computer keyboards in veterinary practices in scotland.</w:t>
       </w:r>
     </w:p>
-    <w:bookmarkEnd w:id="86"/>
-    <w:bookmarkStart w:id="87" w:name="ref-fredborg2012g"/>
+    <w:bookmarkEnd w:id="87"/>
+    <w:bookmarkStart w:id="88" w:name="ref-fredborg2012g"/>
     <w:p>
       <w:pPr>
         <w:pStyle w:val="Bibliography"/>
@@ -7779,8 +8579,8 @@
         <w:t xml:space="preserve">, 10–12.</w:t>
       </w:r>
     </w:p>
-    <w:bookmarkEnd w:id="87"/>
-    <w:bookmarkStart w:id="88" w:name="ref-guindon2005phyml"/>
+    <w:bookmarkEnd w:id="88"/>
+    <w:bookmarkStart w:id="89" w:name="ref-guindon2005phyml"/>
     <w:p>
       <w:pPr>
         <w:pStyle w:val="Bibliography"/>
@@ -7828,8 +8628,8 @@
         <w:t xml:space="preserve">, W557–W559.</w:t>
       </w:r>
     </w:p>
-    <w:bookmarkEnd w:id="88"/>
-    <w:bookmarkStart w:id="89" w:name="ref-hamzeh2011computer"/>
+    <w:bookmarkEnd w:id="89"/>
+    <w:bookmarkStart w:id="90" w:name="ref-hamzeh2011computer"/>
     <w:p>
       <w:pPr>
         <w:pStyle w:val="Bibliography"/>
@@ -7838,8 +8638,8 @@
         <w:t xml:space="preserve">Hamzeh,F. and Na’was,T. (2011) Computer mice in public centers: A source of pathogenic bacteria.</w:t>
       </w:r>
     </w:p>
-    <w:bookmarkEnd w:id="89"/>
-    <w:bookmarkStart w:id="90" w:name="ref-hospodsky2012human"/>
+    <w:bookmarkEnd w:id="90"/>
+    <w:bookmarkStart w:id="91" w:name="ref-hospodsky2012human"/>
     <w:p>
       <w:pPr>
         <w:pStyle w:val="Bibliography"/>
@@ -7887,8 +8687,8 @@
         <w:t xml:space="preserve">, e34867.</w:t>
       </w:r>
     </w:p>
-    <w:bookmarkEnd w:id="90"/>
-    <w:bookmarkStart w:id="91" w:name="ref-huelsenbeck2001mrbayes"/>
+    <w:bookmarkEnd w:id="91"/>
+    <w:bookmarkStart w:id="92" w:name="ref-huelsenbeck2001mrbayes"/>
     <w:p>
       <w:pPr>
         <w:pStyle w:val="Bibliography"/>
@@ -7921,8 +8721,8 @@
         <w:t xml:space="preserve">, 754–755.</w:t>
       </w:r>
     </w:p>
-    <w:bookmarkEnd w:id="91"/>
-    <w:bookmarkStart w:id="92" w:name="ref-isaacs1998swabbing"/>
+    <w:bookmarkEnd w:id="92"/>
+    <w:bookmarkStart w:id="93" w:name="ref-isaacs1998swabbing"/>
     <w:p>
       <w:pPr>
         <w:pStyle w:val="Bibliography"/>
@@ -7970,13 +8770,62 @@
         <w:t xml:space="preserve">, 533.</w:t>
       </w:r>
     </w:p>
-    <w:bookmarkEnd w:id="92"/>
-    <w:bookmarkStart w:id="93" w:name="ref-johnson2008ncbi"/>
+    <w:bookmarkEnd w:id="93"/>
+    <w:bookmarkStart w:id="94" w:name="ref-iwase2010staphylococcus"/>
     <w:p>
       <w:pPr>
         <w:pStyle w:val="Bibliography"/>
       </w:pPr>
       <w:r>
+        <w:t xml:space="preserve">Iwase,T.</w:t>
+      </w:r>
+      <w:r>
+        <w:t xml:space="preserve"> </w:t>
+      </w:r>
+      <w:r>
+        <w:rPr>
+          <w:i/>
+        </w:rPr>
+        <w:t xml:space="preserve">et al.</w:t>
+      </w:r>
+      <w:r>
+        <w:t xml:space="preserve"> </w:t>
+      </w:r>
+      <w:r>
+        <w:t xml:space="preserve">(2010) Staphylococcus epidermidis esp inhibits staphylococcus aureus biofilm formation and nasal colonization.</w:t>
+      </w:r>
+      <w:r>
+        <w:t xml:space="preserve"> </w:t>
+      </w:r>
+      <w:r>
+        <w:rPr>
+          <w:i/>
+        </w:rPr>
+        <w:t xml:space="preserve">Nature</w:t>
+      </w:r>
+      <w:r>
+        <w:t xml:space="preserve">,</w:t>
+      </w:r>
+      <w:r>
+        <w:t xml:space="preserve"> </w:t>
+      </w:r>
+      <w:r>
+        <w:rPr>
+          <w:b/>
+        </w:rPr>
+        <w:t xml:space="preserve">465</w:t>
+      </w:r>
+      <w:r>
+        <w:t xml:space="preserve">, 346.</w:t>
+      </w:r>
+    </w:p>
+    <w:bookmarkEnd w:id="94"/>
+    <w:bookmarkStart w:id="95" w:name="ref-johnson2008ncbi"/>
+    <w:p>
+      <w:pPr>
+        <w:pStyle w:val="Bibliography"/>
+      </w:pPr>
+      <w:r>
         <w:t xml:space="preserve">Johnson,M.</w:t>
       </w:r>
       <w:r>
@@ -8019,8 +8868,8 @@
         <w:t xml:space="preserve">, W5–W9.</w:t>
       </w:r>
     </w:p>
-    <w:bookmarkEnd w:id="93"/>
-    <w:bookmarkStart w:id="94" w:name="ref-katoh2009multiple"/>
+    <w:bookmarkEnd w:id="95"/>
+    <w:bookmarkStart w:id="96" w:name="ref-katoh2009multiple"/>
     <w:p>
       <w:pPr>
         <w:pStyle w:val="Bibliography"/>
@@ -8056,8 +8905,8 @@
         <w:t xml:space="preserve">. Springer, pp. 39–64.</w:t>
       </w:r>
     </w:p>
-    <w:bookmarkEnd w:id="94"/>
-    <w:bookmarkStart w:id="95" w:name="ref-korbie2008touchdown"/>
+    <w:bookmarkEnd w:id="96"/>
+    <w:bookmarkStart w:id="97" w:name="ref-korbie2008touchdown"/>
     <w:p>
       <w:pPr>
         <w:pStyle w:val="Bibliography"/>
@@ -8090,8 +8939,8 @@
         <w:t xml:space="preserve">, 1452.</w:t>
       </w:r>
     </w:p>
-    <w:bookmarkEnd w:id="95"/>
-    <w:bookmarkStart w:id="96" w:name="ref-malik2014study"/>
+    <w:bookmarkEnd w:id="97"/>
+    <w:bookmarkStart w:id="98" w:name="ref-malik2014study"/>
     <w:p>
       <w:pPr>
         <w:pStyle w:val="Bibliography"/>
@@ -8124,8 +8973,8 @@
         <w:t xml:space="preserve">, 813–23.</w:t>
       </w:r>
     </w:p>
-    <w:bookmarkEnd w:id="96"/>
-    <w:bookmarkStart w:id="97" w:name="ref-mcmurdie2013phyloseq"/>
+    <w:bookmarkEnd w:id="98"/>
+    <w:bookmarkStart w:id="99" w:name="ref-mcmurdie2013phyloseq"/>
     <w:p>
       <w:pPr>
         <w:pStyle w:val="Bibliography"/>
@@ -8158,8 +9007,8 @@
         <w:t xml:space="preserve">, e61217.</w:t>
       </w:r>
     </w:p>
-    <w:bookmarkEnd w:id="97"/>
-    <w:bookmarkStart w:id="98" w:name="ref-meadow2014bacterial"/>
+    <w:bookmarkEnd w:id="99"/>
+    <w:bookmarkStart w:id="100" w:name="ref-meadow2014bacterial"/>
     <w:p>
       <w:pPr>
         <w:pStyle w:val="Bibliography"/>
@@ -8207,8 +9056,8 @@
         <w:t xml:space="preserve">, 7.</w:t>
       </w:r>
     </w:p>
-    <w:bookmarkEnd w:id="98"/>
-    <w:bookmarkStart w:id="99" w:name="ref-muniesa2013could"/>
+    <w:bookmarkEnd w:id="100"/>
+    <w:bookmarkStart w:id="101" w:name="ref-muniesa2013could"/>
     <w:p>
       <w:pPr>
         <w:pStyle w:val="Bibliography"/>
@@ -8256,8 +9105,8 @@
         <w:t xml:space="preserve">, 739–51.</w:t>
       </w:r>
     </w:p>
-    <w:bookmarkEnd w:id="99"/>
-    <w:bookmarkStart w:id="100" w:name="ref-nagendra2002opposite"/>
+    <w:bookmarkEnd w:id="101"/>
+    <w:bookmarkStart w:id="102" w:name="ref-nagendra2002opposite"/>
     <w:p>
       <w:pPr>
         <w:pStyle w:val="Bibliography"/>
@@ -8290,8 +9139,8 @@
         <w:t xml:space="preserve">, 175–186.</w:t>
       </w:r>
     </w:p>
-    <w:bookmarkEnd w:id="100"/>
-    <w:bookmarkStart w:id="101" w:name="ref-neely2000survey"/>
+    <w:bookmarkEnd w:id="102"/>
+    <w:bookmarkStart w:id="103" w:name="ref-neely2000survey"/>
     <w:p>
       <w:pPr>
         <w:pStyle w:val="Bibliography"/>
@@ -8324,13 +9173,81 @@
         <w:t xml:space="preserve">, 523–527.</w:t>
       </w:r>
     </w:p>
-    <w:bookmarkEnd w:id="101"/>
-    <w:bookmarkStart w:id="102" w:name="ref-ross2015microbial"/>
+    <w:bookmarkEnd w:id="103"/>
+    <w:bookmarkStart w:id="104" w:name="ref-o2001staphylococcus"/>
     <w:p>
       <w:pPr>
         <w:pStyle w:val="Bibliography"/>
       </w:pPr>
       <w:r>
+        <w:t xml:space="preserve">O’GARA,J.P. and Humphreys,H. (2001) Staphylococcus epidermidis biofilms: Importance and implications.</w:t>
+      </w:r>
+      <w:r>
+        <w:t xml:space="preserve"> </w:t>
+      </w:r>
+      <w:r>
+        <w:rPr>
+          <w:i/>
+        </w:rPr>
+        <w:t xml:space="preserve">Journal of medical microbiology</w:t>
+      </w:r>
+      <w:r>
+        <w:t xml:space="preserve">,</w:t>
+      </w:r>
+      <w:r>
+        <w:t xml:space="preserve"> </w:t>
+      </w:r>
+      <w:r>
+        <w:rPr>
+          <w:b/>
+        </w:rPr>
+        <w:t xml:space="preserve">50</w:t>
+      </w:r>
+      <w:r>
+        <w:t xml:space="preserve">, 582–587.</w:t>
+      </w:r>
+    </w:p>
+    <w:bookmarkEnd w:id="104"/>
+    <w:bookmarkStart w:id="105" w:name="ref-otto2009staphylococcus"/>
+    <w:p>
+      <w:pPr>
+        <w:pStyle w:val="Bibliography"/>
+      </w:pPr>
+      <w:r>
+        <w:t xml:space="preserve">Otto,M. (2009) Staphylococcus epidermidis—the’accidental’pathogen.</w:t>
+      </w:r>
+      <w:r>
+        <w:t xml:space="preserve"> </w:t>
+      </w:r>
+      <w:r>
+        <w:rPr>
+          <w:i/>
+        </w:rPr>
+        <w:t xml:space="preserve">Nature reviews microbiology</w:t>
+      </w:r>
+      <w:r>
+        <w:t xml:space="preserve">,</w:t>
+      </w:r>
+      <w:r>
+        <w:t xml:space="preserve"> </w:t>
+      </w:r>
+      <w:r>
+        <w:rPr>
+          <w:b/>
+        </w:rPr>
+        <w:t xml:space="preserve">7</w:t>
+      </w:r>
+      <w:r>
+        <w:t xml:space="preserve">, 555.</w:t>
+      </w:r>
+    </w:p>
+    <w:bookmarkEnd w:id="105"/>
+    <w:bookmarkStart w:id="106" w:name="ref-ross2015microbial"/>
+    <w:p>
+      <w:pPr>
+        <w:pStyle w:val="Bibliography"/>
+      </w:pPr>
+      <w:r>
         <w:t xml:space="preserve">Ross,A.A. and Neufeld,J.D. (2015) Microbial biogeography of a university campus.</w:t>
       </w:r>
       <w:r>
@@ -8358,8 +9275,8 @@
         <w:t xml:space="preserve">, 66.</w:t>
       </w:r>
     </w:p>
-    <w:bookmarkEnd w:id="102"/>
-    <w:bookmarkStart w:id="103" w:name="ref-weberextract"/>
+    <w:bookmarkEnd w:id="106"/>
+    <w:bookmarkStart w:id="107" w:name="ref-weberextract"/>
     <w:p>
       <w:pPr>
         <w:pStyle w:val="Bibliography"/>
@@ -8368,8 +9285,8 @@
         <w:t xml:space="preserve">Weber,S. and Douglas,D. Extract-n-amp™ tissue pcr kit: Rapid genomic dna extraction from tissue coupled with pcr.</w:t>
       </w:r>
     </w:p>
-    <w:bookmarkEnd w:id="103"/>
-    <w:bookmarkStart w:id="104" w:name="ref-wolf2004acne"/>
+    <w:bookmarkEnd w:id="107"/>
+    <w:bookmarkStart w:id="108" w:name="ref-wolf2004acne"/>
     <w:p>
       <w:pPr>
         <w:pStyle w:val="Bibliography"/>
@@ -8417,8 +9334,8 @@
         <w:t xml:space="preserve">, 387–393.</w:t>
       </w:r>
     </w:p>
-    <w:bookmarkEnd w:id="104"/>
-    <w:bookmarkEnd w:id="105"/>
+    <w:bookmarkEnd w:id="108"/>
+    <w:bookmarkEnd w:id="109"/>
     <w:sectPr/>
   </w:body>
 </w:document>

</xml_diff>

<commit_message>
Update word document with final version
</commit_message>
<xml_diff>
--- a/Bioinformatics_Report.docx
+++ b/Bioinformatics_Report.docx
@@ -424,16 +424,16 @@
         <w:t xml:space="preserve"> </w:t>
       </w:r>
       <w:r>
-        <w:t xml:space="preserve">infections are common among patients with implanted medical devices. Preventitive measures are now being taken in order to control</w:t>
-      </w:r>
-      <w:r>
-        <w:t xml:space="preserve"> </w:t>
-      </w:r>
-      <w:r>
-        <w:rPr>
-          <w:i/>
-        </w:rPr>
-        <w:t xml:space="preserve">Staphylococcus epiddermidis</w:t>
+        <w:t xml:space="preserve">infections are common among patients with implanted medical devices. Preventative measures are now being taken in order to control</w:t>
+      </w:r>
+      <w:r>
+        <w:t xml:space="preserve"> </w:t>
+      </w:r>
+      <w:r>
+        <w:rPr>
+          <w:i/>
+        </w:rPr>
+        <w:t xml:space="preserve">Staphylococcus epidermidis</w:t>
       </w:r>
       <w:r>
         <w:t xml:space="preserve"> </w:t>
@@ -474,7 +474,7 @@
         <w:t xml:space="preserve">(Eltablawy and Elhifnawi, 2009)</w:t>
       </w:r>
       <w:r>
-        <w:t xml:space="preserve">. Food crumbs, soda residues, and more food residues help millions of bacteria grow. Bacteria exist everywhere; as such, they must be able to adapt to a variety of environments and exhibit complicated examples of cooperateive behavior</w:t>
+        <w:t xml:space="preserve">. Food crumbs, soda residues, and more food residues help millions of bacteria grow. Bacteria exist everywhere; as such, they must be able to adapt to a variety of environments and exhibit complicated examples of cooperative behavior</w:t>
       </w:r>
       <w:r>
         <w:t xml:space="preserve"> </w:t>
@@ -1455,9 +1455,11 @@
       <w:r>
         <w:t xml:space="preserve">In order to generate my R-based results, a DADA analysis pipeline was used. The packages lubridate, vegan, dada2, phyloseq, and seqinr were also used. The package dada2 was used to clean and analyze the data. Phyloseq was used to visualize the data. Lubridate made it easier to work with times and dates. Seqinr was used to export a fasta of the final denoised sequence variants.</w:t>
       </w:r>
-      <w:r>
-        <w:t xml:space="preserve"> </w:t>
-      </w:r>
+    </w:p>
+    <w:p>
+      <w:pPr>
+        <w:pStyle w:val="BodyText"/>
+      </w:pPr>
       <w:r>
         <w:t xml:space="preserve">The fastq sample names were extracted and the full path to the forward reads were specified. The quality profiles of the first 14 samples were plotted. In order to trim the sequences, a couple of steps were carried out. The command</w:t>
       </w:r>
@@ -1492,7 +1494,7 @@
         <w:t xml:space="preserve">”</w:t>
       </w:r>
       <w:r>
-        <w:t xml:space="preserve">, then were checked to see if they matched the data. Any duplicated sequences were disposed of with</w:t>
+        <w:t xml:space="preserve">, then were checked to see if they matched the data and used to denoise the sequences. Any duplicated sequences were disposed of with</w:t>
       </w:r>
       <w:r>
         <w:t xml:space="preserve"> </w:t>
@@ -2009,7 +2011,7 @@
         <w:t xml:space="preserve"> </w:t>
       </w:r>
       <w:r>
-        <w:t xml:space="preserve">was the only species that was not found in the Culture-Free BLAST results for Sample 2A (Table 10). Since no culture was grown for Sample 4A, there was nothing to compare with the Culture-Free BLAST results (Table 10).</w:t>
+        <w:t xml:space="preserve">was the only species that was not found in the Culture-Free BLAST results for Sample 2A (Table 10). Since no culture was grown for Sample 4F, there was nothing to compare with the Culture-Free BLAST results (Table 10).</w:t>
       </w:r>
     </w:p>
     <w:p>
@@ -2125,7 +2127,7 @@
         <w:pStyle w:val="BodyText"/>
       </w:pPr>
       <w:r>
-        <w:t xml:space="preserve">A rarefaction curve is the relationship between the sample size and the discovery of new species in the sequences. I feel confident that I completely sampled the communities in the samples and the controls because all of the curves asymtoted (Figure 8). All of my samples had over 9,000 base pairs, which was well over where the curves asympototed (Figure 8).</w:t>
+        <w:t xml:space="preserve">A rarefaction curve is the relationship between the sample size and the discovery of new species in the sequences. I feel confident that I completely sampled the communities in the samples and the controls because all of the curves asymptoted (Figure 8). All of my samples had over 9,000 base pairs, which was well over where the curves asymptoted (Figure 8).</w:t>
       </w:r>
     </w:p>
     <w:p>
@@ -2280,6 +2282,44 @@
         <w:t xml:space="preserve">Staphylococcus</w:t>
       </w:r>
       <w:r>
+        <w:t xml:space="preserve"> </w:t>
+      </w:r>
+      <w:r>
+        <w:t xml:space="preserve">and</w:t>
+      </w:r>
+      <w:r>
+        <w:t xml:space="preserve"> </w:t>
+      </w:r>
+      <w:r>
+        <w:rPr>
+          <w:i/>
+        </w:rPr>
+        <w:t xml:space="preserve">Bacillus</w:t>
+      </w:r>
+      <w:r>
+        <w:t xml:space="preserve"> </w:t>
+      </w:r>
+      <w:r>
+        <w:t xml:space="preserve">found in the cultured BLAST data (Figure 11; Table 5).</w:t>
+      </w:r>
+    </w:p>
+    <w:p>
+      <w:pPr>
+        <w:pStyle w:val="BodyText"/>
+      </w:pPr>
+      <w:r>
+        <w:t xml:space="preserve">Filtering out only my samples using dplyr and ggplot, the three most abundant phyla outside of the unknown were</w:t>
+      </w:r>
+      <w:r>
+        <w:t xml:space="preserve"> </w:t>
+      </w:r>
+      <w:r>
+        <w:rPr>
+          <w:i/>
+        </w:rPr>
+        <w:t xml:space="preserve">Actinobacteria</w:t>
+      </w:r>
+      <w:r>
         <w:t xml:space="preserve">,</w:t>
       </w:r>
       <w:r>
@@ -2289,9 +2329,631 @@
         <w:rPr>
           <w:i/>
         </w:rPr>
+        <w:t xml:space="preserve">Firmicutes</w:t>
+      </w:r>
+      <w:r>
+        <w:t xml:space="preserve">, and</w:t>
+      </w:r>
+      <w:r>
+        <w:t xml:space="preserve"> </w:t>
+      </w:r>
+      <w:r>
+        <w:rPr>
+          <w:i/>
+        </w:rPr>
+        <w:t xml:space="preserve">Proteobacteria</w:t>
+      </w:r>
+      <w:r>
+        <w:t xml:space="preserve">, which agrees with Figure 10, which used phyloseq to analyze the data (Figure 12). This gives me confidence that those three phyla were the most prominent in my samples.</w:t>
+      </w:r>
+    </w:p>
+    <w:p>
+      <w:pPr>
+        <w:pStyle w:val="BodyText"/>
+      </w:pPr>
+      <w:r>
+        <w:t xml:space="preserve">Looking at the three most prominent phyla sorted by sample group: there was a greater mean abundance of</w:t>
+      </w:r>
+      <w:r>
+        <w:t xml:space="preserve"> </w:t>
+      </w:r>
+      <w:r>
+        <w:rPr>
+          <w:i/>
+        </w:rPr>
+        <w:t xml:space="preserve">Actinobacteria</w:t>
+      </w:r>
+      <w:r>
+        <w:t xml:space="preserve"> </w:t>
+      </w:r>
+      <w:r>
+        <w:t xml:space="preserve">and</w:t>
+      </w:r>
+      <w:r>
+        <w:t xml:space="preserve"> </w:t>
+      </w:r>
+      <w:r>
+        <w:rPr>
+          <w:i/>
+        </w:rPr>
+        <w:t xml:space="preserve">Proteobacteria</w:t>
+      </w:r>
+      <w:r>
+        <w:t xml:space="preserve"> </w:t>
+      </w:r>
+      <w:r>
+        <w:t xml:space="preserve">in the Communal samples while in the Individual samples, there were more</w:t>
+      </w:r>
+      <w:r>
+        <w:t xml:space="preserve"> </w:t>
+      </w:r>
+      <w:r>
+        <w:rPr>
+          <w:i/>
+        </w:rPr>
+        <w:t xml:space="preserve">Firmicutes</w:t>
+      </w:r>
+      <w:r>
+        <w:t xml:space="preserve"> </w:t>
+      </w:r>
+      <w:r>
+        <w:t xml:space="preserve">(Figure 13). The error bars show that the samples had a lot of variance, which means that my samples had a range of results and the apparent difference between the sample groups may not be significant (Figure 13).</w:t>
+      </w:r>
+    </w:p>
+    <w:p>
+      <w:pPr>
+        <w:pStyle w:val="BodyText"/>
+      </w:pPr>
+      <w:r>
+        <w:t xml:space="preserve">There was a greater sum abundance of</w:t>
+      </w:r>
+      <w:r>
+        <w:t xml:space="preserve"> </w:t>
+      </w:r>
+      <w:r>
+        <w:rPr>
+          <w:i/>
+        </w:rPr>
+        <w:t xml:space="preserve">Actinobacteria</w:t>
+      </w:r>
+      <w:r>
+        <w:t xml:space="preserve"> </w:t>
+      </w:r>
+      <w:r>
+        <w:t xml:space="preserve">and</w:t>
+      </w:r>
+      <w:r>
+        <w:t xml:space="preserve"> </w:t>
+      </w:r>
+      <w:r>
+        <w:rPr>
+          <w:i/>
+        </w:rPr>
+        <w:t xml:space="preserve">Proteobacteria</w:t>
+      </w:r>
+      <w:r>
+        <w:t xml:space="preserve"> </w:t>
+      </w:r>
+      <w:r>
+        <w:t xml:space="preserve">in the Communal samples while in the individual samples, there was more</w:t>
+      </w:r>
+      <w:r>
+        <w:t xml:space="preserve"> </w:t>
+      </w:r>
+      <w:r>
+        <w:rPr>
+          <w:i/>
+        </w:rPr>
+        <w:t xml:space="preserve">Firmicutes</w:t>
+      </w:r>
+      <w:r>
+        <w:t xml:space="preserve"> </w:t>
+      </w:r>
+      <w:r>
+        <w:t xml:space="preserve">in the three most prominent phyla sorted by sample group (Figure 14). Since the distribution of the sum abundances and the mean abundances were similar, it proves that there were only small differences between sample sequences. That also means that my data does not include any extreme outliers, which is favorable.</w:t>
+      </w:r>
+    </w:p>
+    <w:p>
+      <w:pPr>
+        <w:pStyle w:val="Heading1"/>
+      </w:pPr>
+      <w:bookmarkStart w:id="55" w:name="discussion"/>
+      <w:r>
+        <w:t xml:space="preserve">Discussion</w:t>
+      </w:r>
+      <w:bookmarkEnd w:id="55"/>
+    </w:p>
+    <w:p>
+      <w:pPr>
+        <w:pStyle w:val="FirstParagraph"/>
+      </w:pPr>
+      <w:r>
+        <w:t xml:space="preserve">My primary question was whether or not the keyboards of Individual USF college students’ laptops from an upper division Bioinformatics class have more or less microbacterial species compared to Shared computers on campus from the Toler Hall, the UC, and Gleeson library. I hypothesized that the keyboards of shared computers have more microbacterial species than individual keyboards because of the increased number of people (students, faculty, staff, etc.) that have access to the keyboard. My primary findings for the cultured data was a significant difference in the number of colonies between Communal and Individual computer keyboards. For the molecular data, it was important that the BLAST table agreed with the Maximum Likelihood Phylogeny and the Bayesian Phylogeny in which samples were more closely related. From the culture-free data, I found that there was no significant difference between the number of species between Communal and Individual sample groups. From the dada2 pipeline, it was discovered that there was no significant difference in Shannon’s and Simpson’s alpha diversity measures between my sample groups.</w:t>
+      </w:r>
+    </w:p>
+    <w:p>
+      <w:pPr>
+        <w:pStyle w:val="Heading2"/>
+      </w:pPr>
+      <w:bookmarkStart w:id="56" w:name="grown-cultures-1"/>
+      <w:r>
+        <w:t xml:space="preserve">Grown Cultures</w:t>
+      </w:r>
+      <w:bookmarkEnd w:id="56"/>
+    </w:p>
+    <w:p>
+      <w:pPr>
+        <w:pStyle w:val="FirstParagraph"/>
+      </w:pPr>
+      <w:r>
+        <w:t xml:space="preserve">I found that the 1x dilution cultures worked the best because all of the Communal computer samples had at least one colony and a majority of the Individual computer keyboard samples had at least one colony.</w:t>
+      </w:r>
+    </w:p>
+    <w:p>
+      <w:pPr>
+        <w:pStyle w:val="BodyText"/>
+      </w:pPr>
+      <w:r>
+        <w:t xml:space="preserve">The only TSA plate group of 1x, 10x, and 100x that did not have any cultures growing at all was 4F, or the personal laptop from Student A. This was similar to previous research since a majority of the samples contained bacterial contamination and for my small sample size of six different bacterial swabs, five out of six showing bacterial contamination is congruent with previous findings since a majority of samples contained bacterial contamination</w:t>
+      </w:r>
+      <w:r>
+        <w:t xml:space="preserve"> </w:t>
+      </w:r>
+      <w:r>
+        <w:t xml:space="preserve">(Al-Ghamdi</w:t>
+      </w:r>
+      <w:r>
+        <w:t xml:space="preserve"> </w:t>
+      </w:r>
+      <w:r>
+        <w:rPr>
+          <w:i/>
+        </w:rPr>
+        <w:t xml:space="preserve">et al.</w:t>
+      </w:r>
+      <w:r>
+        <w:t xml:space="preserve">, 2011)</w:t>
+      </w:r>
+      <w:r>
+        <w:t xml:space="preserve">. Two colonies were chosen from the TSA plate of the undiluted sample from Student C, or sample 6F, for this reason (Figure 3).</w:t>
+      </w:r>
+    </w:p>
+    <w:p>
+      <w:pPr>
+        <w:pStyle w:val="Heading2"/>
+      </w:pPr>
+      <w:bookmarkStart w:id="57" w:name="touchdown-pcr-for-f-key-series"/>
+      <w:r>
+        <w:t xml:space="preserve">Touchdown PCR for</w:t>
+      </w:r>
+      <w:r>
+        <w:t xml:space="preserve"> </w:t>
+      </w:r>
+      <w:r>
+        <w:t xml:space="preserve">“</w:t>
+      </w:r>
+      <w:r>
+        <w:t xml:space="preserve">F</w:t>
+      </w:r>
+      <w:r>
+        <w:t xml:space="preserve">”</w:t>
+      </w:r>
+      <w:r>
+        <w:t xml:space="preserve"> </w:t>
+      </w:r>
+      <w:r>
+        <w:t xml:space="preserve">key series</w:t>
+      </w:r>
+      <w:bookmarkEnd w:id="57"/>
+    </w:p>
+    <w:p>
+      <w:pPr>
+        <w:pStyle w:val="FirstParagraph"/>
+      </w:pPr>
+      <w:r>
+        <w:t xml:space="preserve">The PCR strip tubes were put in the machine for 95</w:t>
+      </w:r>
+      <w:r>
+        <w:rPr>
+          <w:vertAlign w:val="superscript"/>
+        </w:rPr>
+        <w:t xml:space="preserve">o</w:t>
+      </w:r>
+      <w:r>
+        <w:t xml:space="preserve"> </w:t>
+      </w:r>
+      <w:r>
+        <w:t xml:space="preserve">C for 5 minutes. Then, they were put in the machine for 94</w:t>
+      </w:r>
+      <w:r>
+        <w:rPr>
+          <w:vertAlign w:val="superscript"/>
+        </w:rPr>
+        <w:t xml:space="preserve">o</w:t>
+      </w:r>
+      <w:r>
+        <w:t xml:space="preserve"> </w:t>
+      </w:r>
+      <w:r>
+        <w:t xml:space="preserve">C for 30 seconds, 65</w:t>
+      </w:r>
+      <w:r>
+        <w:rPr>
+          <w:vertAlign w:val="superscript"/>
+        </w:rPr>
+        <w:t xml:space="preserve">o</w:t>
+      </w:r>
+      <w:r>
+        <w:t xml:space="preserve"> </w:t>
+      </w:r>
+      <w:r>
+        <w:t xml:space="preserve">C for 30 seconds, and 72</w:t>
+      </w:r>
+      <w:r>
+        <w:rPr>
+          <w:vertAlign w:val="superscript"/>
+        </w:rPr>
+        <w:t xml:space="preserve">o</w:t>
+      </w:r>
+      <w:r>
+        <w:t xml:space="preserve"> </w:t>
+      </w:r>
+      <w:r>
+        <w:t xml:space="preserve">C for 1 minute. These last three cycles were repeated for ten additional cycles, where the temperature was decreased by one degree per cycle. Touchdown PCR was used in order to increase selectivity so that higher quality attractions would click together in the beginning</w:t>
+      </w:r>
+      <w:r>
+        <w:t xml:space="preserve"> </w:t>
+      </w:r>
+      <w:r>
+        <w:t xml:space="preserve">(Korbie and Mattick, 2008)</w:t>
+      </w:r>
+      <w:r>
+        <w:t xml:space="preserve">. The purpose of starting at a higher temperature was to be more selective at the first round of 65</w:t>
+      </w:r>
+      <w:r>
+        <w:rPr>
+          <w:vertAlign w:val="superscript"/>
+        </w:rPr>
+        <w:t xml:space="preserve">o</w:t>
+      </w:r>
+      <w:r>
+        <w:t xml:space="preserve"> </w:t>
+      </w:r>
+      <w:r>
+        <w:t xml:space="preserve">C with the copies of the best match. As the temperature decreased by one degree, it created matches and copies preferentially of the already selective primer rather than the original strand. Also, if I had accidentally put two colonies instead of one, one colony would most likely be a better match to the primer, then the primer would preferentially amplify that one.</w:t>
+      </w:r>
+    </w:p>
+    <w:p>
+      <w:pPr>
+        <w:pStyle w:val="Heading2"/>
+      </w:pPr>
+      <w:bookmarkStart w:id="58" w:name="pcr-for-key-a-series"/>
+      <w:r>
+        <w:t xml:space="preserve">PCR for Key</w:t>
+      </w:r>
+      <w:r>
+        <w:t xml:space="preserve"> </w:t>
+      </w:r>
+      <w:r>
+        <w:t xml:space="preserve">“</w:t>
+      </w:r>
+      <w:r>
+        <w:t xml:space="preserve">A</w:t>
+      </w:r>
+      <w:r>
+        <w:t xml:space="preserve">”</w:t>
+      </w:r>
+      <w:r>
+        <w:t xml:space="preserve"> </w:t>
+      </w:r>
+      <w:r>
+        <w:t xml:space="preserve">Series</w:t>
+      </w:r>
+      <w:bookmarkEnd w:id="58"/>
+    </w:p>
+    <w:p>
+      <w:pPr>
+        <w:pStyle w:val="FirstParagraph"/>
+      </w:pPr>
+      <w:r>
+        <w:t xml:space="preserve">The PCR for the culture-free samples was not touchdown PCR and was only half the time of the PCR for the cultured samples. There was no need to be selective since all of the sequences had the same primer.</w:t>
+      </w:r>
+    </w:p>
+    <w:p>
+      <w:pPr>
+        <w:pStyle w:val="Heading2"/>
+      </w:pPr>
+      <w:bookmarkStart w:id="59" w:name="gel-electrophoresis-1"/>
+      <w:r>
+        <w:t xml:space="preserve">Gel Electrophoresis</w:t>
+      </w:r>
+      <w:bookmarkEnd w:id="59"/>
+    </w:p>
+    <w:p>
+      <w:pPr>
+        <w:pStyle w:val="FirstParagraph"/>
+      </w:pPr>
+      <w:r>
+        <w:t xml:space="preserve">For the gel electrophoresis, buffer was used instead of water because nothing would happen with water while buffer is able to conduct a high level of current. Agarose gel was used rather than polyacrylamide because agarose is less dense and gives DNA more space to stretch out. The master mix contained glycerol, which made my sample more dense than water, causing it to sink at the bottom of the well in the gel instead of mixing with water in the gel. There were ladders in the first and last wells of each of the two lines of wells in order for them to act as standards (a bunch of fragments of DNA at known lengths). The ladders act as the positive control from the cyber working. If the electrophoresis and the cyber works, then the known lengths of DNA fragments should be seen. The ladder looks more grouped together above 3 kb because the gel only ran for 30 minutes. There were bright bands shown for 1F, 2F, 3F, 5F, and 6Fp at 1-2 kb, a faint band for 6Fo at 1-2 kb, and no band for the negative control (Figure 4). There were no bands for the negative control because there is no DNA in there, which was what I would expect to see. There was a strange brightness above the bright band possibly because tandem repeats of the ribosome were made due to their importance. In order to fix this problem in future projects, I could change the restriction enzyme, drop the number of cycles (however faint bands would most likely not show at all), or shorten the extension time (to give taq polymerase less time to copy). The fluorescence around 30 kb was due to the gel having auto-fluorescence and was not due to the DNA.</w:t>
+      </w:r>
+    </w:p>
+    <w:p>
+      <w:pPr>
+        <w:pStyle w:val="Heading2"/>
+      </w:pPr>
+      <w:bookmarkStart w:id="60" w:name="geneious-prime"/>
+      <w:r>
+        <w:t xml:space="preserve">Geneious Prime</w:t>
+      </w:r>
+      <w:bookmarkEnd w:id="60"/>
+    </w:p>
+    <w:p>
+      <w:pPr>
+        <w:pStyle w:val="FirstParagraph"/>
+      </w:pPr>
+      <w:r>
+        <w:t xml:space="preserve">The sequence 6Fo was not usable possibly either because there the DNA was low quality, an incorrect amount of DNA template was used, mixed templates were sequenced, there was not enough DNA, or I used the wrong the primer (Figure 4). For future follow-up experiments, I could use an agarose gel to check the DNA template concentration prior to sequencing or to make my own primer. Knowing that I was sequencing bacteria, some of the ambiguous peaks I observed in the 1F and 2F trimmed sequences were probably because I might have sampled two colonies instead of one (Table 4). Another reason why this may have occurred was because the colony sampled is an entire population, which consists of millions of cells that have divided and might have had mutations. I had over 400 bases for a majority of my sequences after trimming, and five usable sequence (Table 4). This was an acceptable amount of bases to be used for the alignments and phylogenies. All of my usable sequences were mostly high quality 16S sequences that required less than eight bases that needed to be manually corrected (Table 4).</w:t>
+      </w:r>
+    </w:p>
+    <w:p>
+      <w:pPr>
+        <w:pStyle w:val="Heading2"/>
+      </w:pPr>
+      <w:bookmarkStart w:id="61" w:name="sequence-relationships"/>
+      <w:r>
+        <w:t xml:space="preserve">Sequence Relationships</w:t>
+      </w:r>
+      <w:bookmarkEnd w:id="61"/>
+    </w:p>
+    <w:p>
+      <w:pPr>
+        <w:pStyle w:val="FirstParagraph"/>
+      </w:pPr>
+      <w:r>
+        <w:t xml:space="preserve">The matched BLAST sequences were matched with</w:t>
+      </w:r>
+      <w:r>
+        <w:t xml:space="preserve"> </w:t>
+      </w:r>
+      <w:r>
+        <w:rPr>
+          <w:i/>
+        </w:rPr>
+        <w:t xml:space="preserve">Staphylococcus epidermidis</w:t>
+      </w:r>
+      <w:r>
+        <w:t xml:space="preserve">, 2F was</w:t>
+      </w:r>
+      <w:r>
+        <w:t xml:space="preserve"> </w:t>
+      </w:r>
+      <w:r>
+        <w:rPr>
+          <w:i/>
+        </w:rPr>
+        <w:t xml:space="preserve">Staphylococcus hominis</w:t>
+      </w:r>
+      <w:r>
+        <w:t xml:space="preserve">, 3F and 5F were</w:t>
+      </w:r>
+      <w:r>
+        <w:t xml:space="preserve"> </w:t>
+      </w:r>
+      <w:r>
+        <w:rPr>
+          <w:i/>
+        </w:rPr>
+        <w:t xml:space="preserve">Bacillus subtilis</w:t>
+      </w:r>
+      <w:r>
+        <w:t xml:space="preserve">, and 6Fp was</w:t>
+      </w:r>
+      <w:r>
+        <w:t xml:space="preserve"> </w:t>
+      </w:r>
+      <w:r>
+        <w:rPr>
+          <w:i/>
+        </w:rPr>
+        <w:t xml:space="preserve">Staphylococcus epidermidis</w:t>
+      </w:r>
+      <w:r>
+        <w:t xml:space="preserve"> </w:t>
+      </w:r>
+      <w:r>
+        <w:t xml:space="preserve">(Table 5). This was similar to previously identified bacteria in preceding research set up in the same university conditions</w:t>
+      </w:r>
+      <w:r>
+        <w:t xml:space="preserve"> </w:t>
+      </w:r>
+      <w:r>
+        <w:t xml:space="preserve">(Anderson and Palombo, 2009)</w:t>
+      </w:r>
+      <w:r>
+        <w:t xml:space="preserve">. The trimmed sequence of 1F was not included in the phylogenies because it was too low quality for an accurate phylogeny. The phylogenetic results using the trimmed sequences of 2F, 3F, 5F, and 6Fp matched with my BLAST results. In both phylogenies,</w:t>
+      </w:r>
+      <w:r>
+        <w:t xml:space="preserve"> </w:t>
+      </w:r>
+      <w:r>
+        <w:rPr>
+          <w:i/>
+        </w:rPr>
+        <w:t xml:space="preserve">Thermus aquaticus</w:t>
+      </w:r>
+      <w:r>
+        <w:t xml:space="preserve"> </w:t>
+      </w:r>
+      <w:r>
+        <w:t xml:space="preserve">was used as the outgroup, from the domain Archaea. Since the bacteria I cultured were unknown, I needed to use the domain Archaea as the outgroup, which had the closest relation to the domain Bacteria. In the Maximum Likelihood Phylogeny, sequences 6Fp and 2F were grouped together in a monophyletic clade with a 85 bootstrap support value, while sequences 3F and 5F were grouped together in another monophyletic clade with a 100 bootstrap support value, which agreed with the separation of genera</w:t>
+      </w:r>
+      <w:r>
+        <w:t xml:space="preserve"> </w:t>
+      </w:r>
+      <w:r>
+        <w:rPr>
+          <w:i/>
+        </w:rPr>
+        <w:t xml:space="preserve">Staphylococcus</w:t>
+      </w:r>
+      <w:r>
+        <w:t xml:space="preserve"> </w:t>
+      </w:r>
+      <w:r>
+        <w:t xml:space="preserve">and</w:t>
+      </w:r>
+      <w:r>
+        <w:t xml:space="preserve"> </w:t>
+      </w:r>
+      <w:r>
+        <w:rPr>
+          <w:i/>
+        </w:rPr>
         <w:t xml:space="preserve">Bacillus</w:t>
       </w:r>
       <w:r>
+        <w:t xml:space="preserve"> </w:t>
+      </w:r>
+      <w:r>
+        <w:t xml:space="preserve">from the BLAST table (Figure 5; Table 5). The Bayesian Phylogeny agreed with the Maximum Likelihood Phylogeny and the BLAST table, resulting with the same groupings (Figure 6).</w:t>
+      </w:r>
+    </w:p>
+    <w:p>
+      <w:pPr>
+        <w:pStyle w:val="BodyText"/>
+      </w:pPr>
+      <w:r>
+        <w:t xml:space="preserve">I expected the Sanger-sequenced cultured BLAST species to be found in the Illumina-sequenced culture-free BLAST species because Illumina sequencing amplifies everything while Sanger sequencing only amplifies one cultured colony. However, that was not the case (Table 10). Some reasons as to why this happened could be because I sampled the</w:t>
+      </w:r>
+      <w:r>
+        <w:t xml:space="preserve"> </w:t>
+      </w:r>
+      <w:r>
+        <w:t xml:space="preserve">“</w:t>
+      </w:r>
+      <w:r>
+        <w:t xml:space="preserve">F</w:t>
+      </w:r>
+      <w:r>
+        <w:t xml:space="preserve">”</w:t>
+      </w:r>
+      <w:r>
+        <w:t xml:space="preserve"> </w:t>
+      </w:r>
+      <w:r>
+        <w:t xml:space="preserve">key for Sanger sequencing and the</w:t>
+      </w:r>
+      <w:r>
+        <w:t xml:space="preserve"> </w:t>
+      </w:r>
+      <w:r>
+        <w:t xml:space="preserve">“</w:t>
+      </w:r>
+      <w:r>
+        <w:t xml:space="preserve">A</w:t>
+      </w:r>
+      <w:r>
+        <w:t xml:space="preserve">”</w:t>
+      </w:r>
+      <w:r>
+        <w:t xml:space="preserve"> </w:t>
+      </w:r>
+      <w:r>
+        <w:t xml:space="preserve">key for Illumina sequencing, which are not correlated with each other besides being located on the left side of the keyboard. For future follow-up experiments, I could either sample two keys that are both vowels, all which are heavily used, or the</w:t>
+      </w:r>
+      <w:r>
+        <w:t xml:space="preserve"> </w:t>
+      </w:r>
+      <w:r>
+        <w:t xml:space="preserve">“</w:t>
+      </w:r>
+      <w:r>
+        <w:t xml:space="preserve">F</w:t>
+      </w:r>
+      <w:r>
+        <w:t xml:space="preserve">”</w:t>
+      </w:r>
+      <w:r>
+        <w:t xml:space="preserve"> </w:t>
+      </w:r>
+      <w:r>
+        <w:t xml:space="preserve">and</w:t>
+      </w:r>
+      <w:r>
+        <w:t xml:space="preserve"> </w:t>
+      </w:r>
+      <w:r>
+        <w:t xml:space="preserve">“</w:t>
+      </w:r>
+      <w:r>
+        <w:t xml:space="preserve">J</w:t>
+      </w:r>
+      <w:r>
+        <w:t xml:space="preserve">”</w:t>
+      </w:r>
+      <w:r>
+        <w:t xml:space="preserve"> </w:t>
+      </w:r>
+      <w:r>
+        <w:t xml:space="preserve">keys, which are both finger placeholders.</w:t>
+      </w:r>
+    </w:p>
+    <w:p>
+      <w:pPr>
+        <w:pStyle w:val="BodyText"/>
+      </w:pPr>
+      <w:r>
+        <w:t xml:space="preserve">The only the Genus</w:t>
+      </w:r>
+      <w:r>
+        <w:t xml:space="preserve"> </w:t>
+      </w:r>
+      <w:r>
+        <w:rPr>
+          <w:i/>
+        </w:rPr>
+        <w:t xml:space="preserve">Staphylococcus</w:t>
+      </w:r>
+      <w:r>
+        <w:t xml:space="preserve"> </w:t>
+      </w:r>
+      <w:r>
+        <w:t xml:space="preserve">in the cultured BLAST data were found in the top five genera that were found in my samples from using the dada2 analysis pipeline: NA,</w:t>
+      </w:r>
+      <w:r>
+        <w:t xml:space="preserve"> </w:t>
+      </w:r>
+      <w:r>
+        <w:rPr>
+          <w:i/>
+        </w:rPr>
+        <w:t xml:space="preserve">Propionibacterium</w:t>
+      </w:r>
+      <w:r>
+        <w:t xml:space="preserve">,</w:t>
+      </w:r>
+      <w:r>
+        <w:t xml:space="preserve"> </w:t>
+      </w:r>
+      <w:r>
+        <w:rPr>
+          <w:i/>
+        </w:rPr>
+        <w:t xml:space="preserve">Streptococcus</w:t>
+      </w:r>
+      <w:r>
+        <w:t xml:space="preserve">,</w:t>
+      </w:r>
+      <w:r>
+        <w:t xml:space="preserve"> </w:t>
+      </w:r>
+      <w:r>
+        <w:rPr>
+          <w:i/>
+        </w:rPr>
+        <w:t xml:space="preserve">Staphylococcus</w:t>
+      </w:r>
+      <w:r>
         <w:t xml:space="preserve">, and</w:t>
       </w:r>
       <w:r>
@@ -2301,13 +2963,157 @@
         <w:rPr>
           <w:i/>
         </w:rPr>
+        <w:t xml:space="preserve">Pseudomonas</w:t>
+      </w:r>
+      <w:r>
+        <w:t xml:space="preserve"> </w:t>
+      </w:r>
+      <w:r>
+        <w:t xml:space="preserve">in that order, most to least (Figure 11; Table 5). In the culture-free BLAST data, the most top BLAST matches were uncultured organism,</w:t>
+      </w:r>
+      <w:r>
+        <w:t xml:space="preserve"> </w:t>
+      </w:r>
+      <w:r>
+        <w:rPr>
+          <w:i/>
+        </w:rPr>
+        <w:t xml:space="preserve">Bacillus</w:t>
+      </w:r>
+      <w:r>
+        <w:t xml:space="preserve"> </w:t>
+      </w:r>
+      <w:r>
+        <w:t xml:space="preserve">sp., uncultured</w:t>
+      </w:r>
+      <w:r>
+        <w:t xml:space="preserve"> </w:t>
+      </w:r>
+      <w:r>
+        <w:rPr>
+          <w:i/>
+        </w:rPr>
         <w:t xml:space="preserve">Staphylococcus</w:t>
       </w:r>
       <w:r>
         <w:t xml:space="preserve"> </w:t>
       </w:r>
       <w:r>
-        <w:t xml:space="preserve">found in the cultured BLAST data (Figure 11; Table 5).</w:t>
+        <w:t xml:space="preserve">sp.,</w:t>
+      </w:r>
+      <w:r>
+        <w:t xml:space="preserve"> </w:t>
+      </w:r>
+      <w:r>
+        <w:rPr>
+          <w:i/>
+        </w:rPr>
+        <w:t xml:space="preserve">Streptococcus salivarius</w:t>
+      </w:r>
+      <w:r>
+        <w:t xml:space="preserve">, and</w:t>
+      </w:r>
+      <w:r>
+        <w:t xml:space="preserve"> </w:t>
+      </w:r>
+      <w:r>
+        <w:rPr>
+          <w:i/>
+        </w:rPr>
+        <w:t xml:space="preserve">Pseudomonas protegens</w:t>
+      </w:r>
+      <w:r>
+        <w:t xml:space="preserve">, which matched the matched genera in the dada2 analysis pipeline better. This could be due to the fact that the cultured BLAST had the least amount of data to match to BLAST. The genus</w:t>
+      </w:r>
+      <w:r>
+        <w:t xml:space="preserve"> </w:t>
+      </w:r>
+      <w:r>
+        <w:rPr>
+          <w:i/>
+        </w:rPr>
+        <w:t xml:space="preserve">Propionibacterium</w:t>
+      </w:r>
+      <w:r>
+        <w:t xml:space="preserve"> </w:t>
+      </w:r>
+      <w:r>
+        <w:t xml:space="preserve">is mainly associated with acne development</w:t>
+      </w:r>
+      <w:r>
+        <w:t xml:space="preserve"> </w:t>
+      </w:r>
+      <w:r>
+        <w:t xml:space="preserve">(Bojar and Holland, 2004)</w:t>
+      </w:r>
+      <w:r>
+        <w:t xml:space="preserve">. In the recent past, antibiotics against acne caused by this genus have become less effective with the increasing amount of strains that are becoming resistant.</w:t>
+      </w:r>
+      <w:r>
+        <w:t xml:space="preserve"> </w:t>
+      </w:r>
+      <w:r>
+        <w:rPr>
+          <w:i/>
+        </w:rPr>
+        <w:t xml:space="preserve">Propionibacterium</w:t>
+      </w:r>
+      <w:r>
+        <w:t xml:space="preserve"> </w:t>
+      </w:r>
+      <w:r>
+        <w:t xml:space="preserve">are also found commonly on normal human skin. For future experiments, it would be interesting to test the keyboards of different age groups to see if</w:t>
+      </w:r>
+      <w:r>
+        <w:t xml:space="preserve"> </w:t>
+      </w:r>
+      <w:r>
+        <w:rPr>
+          <w:i/>
+        </w:rPr>
+        <w:t xml:space="preserve">Propionibacterium</w:t>
+      </w:r>
+      <w:r>
+        <w:t xml:space="preserve"> </w:t>
+      </w:r>
+      <w:r>
+        <w:t xml:space="preserve">would remain as the most found Genus as younger age groups have more cases of acne as a result of unhealthy food choices</w:t>
+      </w:r>
+      <w:r>
+        <w:t xml:space="preserve"> </w:t>
+      </w:r>
+      <w:r>
+        <w:t xml:space="preserve">(Wolf</w:t>
+      </w:r>
+      <w:r>
+        <w:t xml:space="preserve"> </w:t>
+      </w:r>
+      <w:r>
+        <w:rPr>
+          <w:i/>
+        </w:rPr>
+        <w:t xml:space="preserve">et al.</w:t>
+      </w:r>
+      <w:r>
+        <w:t xml:space="preserve">, 2004)</w:t>
+      </w:r>
+      <w:r>
+        <w:t xml:space="preserve">. The reason why</w:t>
+      </w:r>
+      <w:r>
+        <w:t xml:space="preserve"> </w:t>
+      </w:r>
+      <w:r>
+        <w:rPr>
+          <w:i/>
+        </w:rPr>
+        <w:t xml:space="preserve">Bacillus</w:t>
+      </w:r>
+      <w:r>
+        <w:t xml:space="preserve"> </w:t>
+      </w:r>
+      <w:r>
+        <w:t xml:space="preserve">was found in the cultured data but not included in the most abundant genera was because I picked random colonies to culture and BLAST (Table 5; Figure 11).</w:t>
       </w:r>
     </w:p>
     <w:p>
@@ -2315,7 +3121,72 @@
         <w:pStyle w:val="BodyText"/>
       </w:pPr>
       <w:r>
-        <w:t xml:space="preserve">Filtering out only my samples using dplyr and ggplot, the three most abundant phyla outside of the unknown were</w:t>
+        <w:t xml:space="preserve">A majority of my samples had a greater number of surviving sequences after going through Trimmomatic as opposed to the dada2 analysis pipeline (Table 8; Table 12). I expected the samples in the dada2 analysis pipeline to have a smaller number of unique sequences because the samples in the dada2 analysis pipeline got rid of any duplicated sequences and chimeras. However, 1A and 4A had less unique sequences going through Trimmomatic compared to the non-chimeric unique sequences that survived (Table 8; Table 12). A reason for this could be because of the different quality cutoffs between the two approaches.</w:t>
+      </w:r>
+    </w:p>
+    <w:p>
+      <w:pPr>
+        <w:pStyle w:val="BodyText"/>
+      </w:pPr>
+      <w:r>
+        <w:t xml:space="preserve">Another odd circumstance that occurred was that the negative controls contained bacteria such as</w:t>
+      </w:r>
+      <w:r>
+        <w:t xml:space="preserve"> </w:t>
+      </w:r>
+      <w:r>
+        <w:rPr>
+          <w:i/>
+        </w:rPr>
+        <w:t xml:space="preserve">E. coli</w:t>
+      </w:r>
+      <w:r>
+        <w:t xml:space="preserve"> </w:t>
+      </w:r>
+      <w:r>
+        <w:t xml:space="preserve">and</w:t>
+      </w:r>
+      <w:r>
+        <w:t xml:space="preserve"> </w:t>
+      </w:r>
+      <w:r>
+        <w:rPr>
+          <w:i/>
+        </w:rPr>
+        <w:t xml:space="preserve">Haemophilus parainfluenzae</w:t>
+      </w:r>
+      <w:r>
+        <w:t xml:space="preserve">, which are contaminants and unexpected in supposedly sterile molecular grade reagent water. Since there the negative control produced a positive result, a confounding variable was involved. However, neither</w:t>
+      </w:r>
+      <w:r>
+        <w:t xml:space="preserve"> </w:t>
+      </w:r>
+      <w:r>
+        <w:rPr>
+          <w:i/>
+        </w:rPr>
+        <w:t xml:space="preserve">E. coli</w:t>
+      </w:r>
+      <w:r>
+        <w:t xml:space="preserve"> </w:t>
+      </w:r>
+      <w:r>
+        <w:t xml:space="preserve">or</w:t>
+      </w:r>
+      <w:r>
+        <w:t xml:space="preserve"> </w:t>
+      </w:r>
+      <w:r>
+        <w:rPr>
+          <w:i/>
+        </w:rPr>
+        <w:t xml:space="preserve">Haemophilus parainfluenzae</w:t>
+      </w:r>
+      <w:r>
+        <w:t xml:space="preserve"> </w:t>
+      </w:r>
+      <w:r>
+        <w:t xml:space="preserve">were found in the BLAST samples of my sequences. Illumina sequencing and BLAST of the positive controls worked because the positive controls contained the expected bacteria (Table 10). In addition, the alpha diversity metrics numbers of the negative controls were supposed to be zero, however that result was not attained (Figure 9). The majority of the phyla found in my samples were</w:t>
       </w:r>
       <w:r>
         <w:t xml:space="preserve"> </w:t>
@@ -2351,7 +3222,109 @@
         <w:t xml:space="preserve">Proteobacteria</w:t>
       </w:r>
       <w:r>
-        <w:t xml:space="preserve">, which agrees with Figure 10, which used phyloseq to analze the data (Figure 12). This gives me confidence that those three phyla were the most prominent in my samples.</w:t>
+        <w:t xml:space="preserve"> </w:t>
+      </w:r>
+      <w:r>
+        <w:t xml:space="preserve">(Figure 10). On the skin, it is normal to find such a large amount</w:t>
+      </w:r>
+      <w:r>
+        <w:t xml:space="preserve"> </w:t>
+      </w:r>
+      <w:r>
+        <w:rPr>
+          <w:i/>
+        </w:rPr>
+        <w:t xml:space="preserve">Actinobacteria</w:t>
+      </w:r>
+      <w:r>
+        <w:t xml:space="preserve">,</w:t>
+      </w:r>
+      <w:r>
+        <w:t xml:space="preserve"> </w:t>
+      </w:r>
+      <w:r>
+        <w:rPr>
+          <w:i/>
+        </w:rPr>
+        <w:t xml:space="preserve">Firmicutes</w:t>
+      </w:r>
+      <w:r>
+        <w:t xml:space="preserve">, and</w:t>
+      </w:r>
+      <w:r>
+        <w:t xml:space="preserve"> </w:t>
+      </w:r>
+      <w:r>
+        <w:rPr>
+          <w:i/>
+        </w:rPr>
+        <w:t xml:space="preserve">Proteobacteria</w:t>
+      </w:r>
+      <w:r>
+        <w:t xml:space="preserve"> </w:t>
+      </w:r>
+      <w:r>
+        <w:t xml:space="preserve">on the human body which explains why so much of it was found on keyboards (</w:t>
+      </w:r>
+      <w:r>
+        <w:t xml:space="preserve">(Fredborg</w:t>
+      </w:r>
+      <w:r>
+        <w:t xml:space="preserve"> </w:t>
+      </w:r>
+      <w:r>
+        <w:rPr>
+          <w:i/>
+        </w:rPr>
+        <w:t xml:space="preserve">et al.</w:t>
+      </w:r>
+      <w:r>
+        <w:t xml:space="preserve">, 2012)</w:t>
+      </w:r>
+      <w:r>
+        <w:t xml:space="preserve">). The samples had a lot of variance, which means that my samples had a range of results and the apparent difference between the sample groups may not be significant (Figure 13). These three phyla were also found in the negative controls, which was very surprising since it was supposed to be sterile molecular grade reagent water (Figure 10). A possible reason why the negative controls may have contained these contaminants was because the indexes during the last PCR may have been contaminated. For a future experiment, the exact same experiment could be repeated to ensure that was the reason why such odd results were observed in the negative controls.</w:t>
+      </w:r>
+    </w:p>
+    <w:p>
+      <w:pPr>
+        <w:pStyle w:val="Heading3"/>
+      </w:pPr>
+      <w:bookmarkStart w:id="62" w:name="big-picture"/>
+      <w:r>
+        <w:t xml:space="preserve">Big Picture</w:t>
+      </w:r>
+      <w:bookmarkEnd w:id="62"/>
+    </w:p>
+    <w:p>
+      <w:pPr>
+        <w:pStyle w:val="FirstParagraph"/>
+      </w:pPr>
+      <w:r>
+        <w:t xml:space="preserve">Both the cultured data and the culture-free data did not support my hypothesis. There were many bacteria found on the keyboards of both sample groups. However, among these bacteria, there was little diversity. From the cultured data, I discovered that many samples across Communal and Individual keyboards shared genera. Sequences 6Fp and 2F were from the genus</w:t>
+      </w:r>
+      <w:r>
+        <w:t xml:space="preserve"> </w:t>
+      </w:r>
+      <w:r>
+        <w:rPr>
+          <w:i/>
+        </w:rPr>
+        <w:t xml:space="preserve">Staphylococcus</w:t>
+      </w:r>
+      <w:r>
+        <w:t xml:space="preserve">, yet 6Fp was from an Individual Student’s computer keyboard while 2F was from a shared computer keyboard (Table 5, Figure 5, Figure 6). Sequences 3F and 5F were from the genus</w:t>
+      </w:r>
+      <w:r>
+        <w:t xml:space="preserve"> </w:t>
+      </w:r>
+      <w:r>
+        <w:rPr>
+          <w:i/>
+        </w:rPr>
+        <w:t xml:space="preserve">Bacillus</w:t>
+      </w:r>
+      <w:r>
+        <w:t xml:space="preserve">, yet 3F was from a shared computer keyboard while 5F was from an Individual Student’s computer keyboard (Table 5, Figure 5, Figure 6). Furthermore, from the culture-free data, I found that there was no significant difference between the number of species between Communal and Individual sample groups (Table 8 Wilcox p = 0.7). The mean numbers of the alpha diversity measures were also not significantly different between sample groups using Shannon and Simpson (Wilcox p = 0.7; Wilcox p = 0.7). I did, however, find that there was a significant difference in colony abundance on communal keyboards over individual keyboards (Table 1 Wilcox p = 0.02). This indicates that there were more living bacteria on Communal compared to Individual keyboards that were able to grow in the culturing conditions that were set in this experiment. In future experiments, it would be interesting to grow the bacteria in different conditions to see if there remains a significant difference in colony abundance between sample groups.</w:t>
       </w:r>
     </w:p>
     <w:p>
@@ -2359,948 +3332,6 @@
         <w:pStyle w:val="BodyText"/>
       </w:pPr>
       <w:r>
-        <w:t xml:space="preserve">Looking at the three most prominent phyla sorted by sample group: there was a greater mean abundance of</w:t>
-      </w:r>
-      <w:r>
-        <w:t xml:space="preserve"> </w:t>
-      </w:r>
-      <w:r>
-        <w:rPr>
-          <w:i/>
-        </w:rPr>
-        <w:t xml:space="preserve">Actinobacteria</w:t>
-      </w:r>
-      <w:r>
-        <w:t xml:space="preserve"> </w:t>
-      </w:r>
-      <w:r>
-        <w:t xml:space="preserve">and</w:t>
-      </w:r>
-      <w:r>
-        <w:t xml:space="preserve"> </w:t>
-      </w:r>
-      <w:r>
-        <w:rPr>
-          <w:i/>
-        </w:rPr>
-        <w:t xml:space="preserve">Proteobacteria</w:t>
-      </w:r>
-      <w:r>
-        <w:t xml:space="preserve"> </w:t>
-      </w:r>
-      <w:r>
-        <w:t xml:space="preserve">in the Communal samples while in the individual samples, there were more</w:t>
-      </w:r>
-      <w:r>
-        <w:t xml:space="preserve"> </w:t>
-      </w:r>
-      <w:r>
-        <w:rPr>
-          <w:i/>
-        </w:rPr>
-        <w:t xml:space="preserve">Firmicutes</w:t>
-      </w:r>
-      <w:r>
-        <w:t xml:space="preserve"> </w:t>
-      </w:r>
-      <w:r>
-        <w:t xml:space="preserve">(Figure 13). The error bars show that the samples had a lot of variance, which means that my samples had a range of results and the apparent difference between the sample groups may not be significant (Figure 13).</w:t>
-      </w:r>
-    </w:p>
-    <w:p>
-      <w:pPr>
-        <w:pStyle w:val="BodyText"/>
-      </w:pPr>
-      <w:r>
-        <w:t xml:space="preserve">There was a greater sum abundance of</w:t>
-      </w:r>
-      <w:r>
-        <w:t xml:space="preserve"> </w:t>
-      </w:r>
-      <w:r>
-        <w:rPr>
-          <w:i/>
-        </w:rPr>
-        <w:t xml:space="preserve">Actinobacteria</w:t>
-      </w:r>
-      <w:r>
-        <w:t xml:space="preserve"> </w:t>
-      </w:r>
-      <w:r>
-        <w:t xml:space="preserve">and</w:t>
-      </w:r>
-      <w:r>
-        <w:t xml:space="preserve"> </w:t>
-      </w:r>
-      <w:r>
-        <w:rPr>
-          <w:i/>
-        </w:rPr>
-        <w:t xml:space="preserve">Proteobacteria</w:t>
-      </w:r>
-      <w:r>
-        <w:t xml:space="preserve"> </w:t>
-      </w:r>
-      <w:r>
-        <w:t xml:space="preserve">in the Communal samples while in the individual samples, there was more</w:t>
-      </w:r>
-      <w:r>
-        <w:t xml:space="preserve"> </w:t>
-      </w:r>
-      <w:r>
-        <w:rPr>
-          <w:i/>
-        </w:rPr>
-        <w:t xml:space="preserve">Firmicutes</w:t>
-      </w:r>
-      <w:r>
-        <w:t xml:space="preserve"> </w:t>
-      </w:r>
-      <w:r>
-        <w:t xml:space="preserve">in the three most prominent phyla sorted by sample group (Figure 14). Since the distribution of the sum abundances and the mean abundances were similar, it proves that there were only small differences between sample sequences. That also means that my data does not include any extreme outliers, which is favorable.</w:t>
-      </w:r>
-    </w:p>
-    <w:p>
-      <w:pPr>
-        <w:pStyle w:val="Heading1"/>
-      </w:pPr>
-      <w:bookmarkStart w:id="55" w:name="discussion"/>
-      <w:r>
-        <w:t xml:space="preserve">Discussion</w:t>
-      </w:r>
-      <w:bookmarkEnd w:id="55"/>
-    </w:p>
-    <w:p>
-      <w:pPr>
-        <w:pStyle w:val="FirstParagraph"/>
-      </w:pPr>
-      <w:r>
-        <w:t xml:space="preserve">My primary question was whether or not the keyboards of Individual USF college students’ laptops from an upper division Bioinformatics class have more or less microbacterial species compared to Shared computers on campus from the library, the UC and Toler Hall. I hypothesized that the keyboards of shared computers have more microbacterial species than individual keyboards because of the increased number of people (students, faculty, staff, etc.) that have access to the keyboard. My primary findings for the culture data was a significant difference in the number of colonies between Communal and Individual computer keyboards. For the molecular data, it was important that the BLAST table agreed with the Maximum Likelihood Phylogeny and the Bayesian Phylogeny in which samples were more closely related. From the culture-free data, I found that there was no significant difference between the number of species between Communal and Individual sample groups. From the dada2 pipeline, it was discovered that there was no significant difference in Shannon’s and Simpson’s alpha diversity measures between my sample groups.</w:t>
-      </w:r>
-    </w:p>
-    <w:p>
-      <w:pPr>
-        <w:pStyle w:val="Heading2"/>
-      </w:pPr>
-      <w:bookmarkStart w:id="56" w:name="grown-cultures-1"/>
-      <w:r>
-        <w:t xml:space="preserve">Grown Cultures</w:t>
-      </w:r>
-      <w:bookmarkEnd w:id="56"/>
-    </w:p>
-    <w:p>
-      <w:pPr>
-        <w:pStyle w:val="FirstParagraph"/>
-      </w:pPr>
-      <w:r>
-        <w:t xml:space="preserve">I found that the 1x dilution cultures worked the best because all of the Communal computer samples had at least one colony and a majority of the Individual computer keyboard samples had at least one colony.</w:t>
-      </w:r>
-    </w:p>
-    <w:p>
-      <w:pPr>
-        <w:pStyle w:val="BodyText"/>
-      </w:pPr>
-      <w:r>
-        <w:t xml:space="preserve">The only TSA plate group of 1x, 10x, and 100x that did not have any cultures growing at all was 4F, or the personal laptop from Student A. This was similar to previous research since a majority of the samples contained bacterial contamination and for my small sample size of six different bacterial swabs, five out of six showing bacterial contamination is congruent with previous findings since a majority of samples contained bacterial contamination</w:t>
-      </w:r>
-      <w:r>
-        <w:t xml:space="preserve"> </w:t>
-      </w:r>
-      <w:r>
-        <w:t xml:space="preserve">(Al-Ghamdi</w:t>
-      </w:r>
-      <w:r>
-        <w:t xml:space="preserve"> </w:t>
-      </w:r>
-      <w:r>
-        <w:rPr>
-          <w:i/>
-        </w:rPr>
-        <w:t xml:space="preserve">et al.</w:t>
-      </w:r>
-      <w:r>
-        <w:t xml:space="preserve">, 2011)</w:t>
-      </w:r>
-      <w:r>
-        <w:t xml:space="preserve">. Two colonies were chosen from the TSA plate of the undiluted sample from Student C, or sample 6F, for this reason (Figure 3).</w:t>
-      </w:r>
-    </w:p>
-    <w:p>
-      <w:pPr>
-        <w:pStyle w:val="Heading2"/>
-      </w:pPr>
-      <w:bookmarkStart w:id="57" w:name="touchdown-pcr-for-f-key-series"/>
-      <w:r>
-        <w:t xml:space="preserve">Touchdown PCR for</w:t>
-      </w:r>
-      <w:r>
-        <w:t xml:space="preserve"> </w:t>
-      </w:r>
-      <w:r>
-        <w:t xml:space="preserve">“</w:t>
-      </w:r>
-      <w:r>
-        <w:t xml:space="preserve">F</w:t>
-      </w:r>
-      <w:r>
-        <w:t xml:space="preserve">”</w:t>
-      </w:r>
-      <w:r>
-        <w:t xml:space="preserve"> </w:t>
-      </w:r>
-      <w:r>
-        <w:t xml:space="preserve">key series</w:t>
-      </w:r>
-      <w:bookmarkEnd w:id="57"/>
-    </w:p>
-    <w:p>
-      <w:pPr>
-        <w:pStyle w:val="FirstParagraph"/>
-      </w:pPr>
-      <w:r>
-        <w:t xml:space="preserve">The PCR strip tubes were put in the machine for 95</w:t>
-      </w:r>
-      <w:r>
-        <w:rPr>
-          <w:vertAlign w:val="superscript"/>
-        </w:rPr>
-        <w:t xml:space="preserve">o</w:t>
-      </w:r>
-      <w:r>
-        <w:t xml:space="preserve"> </w:t>
-      </w:r>
-      <w:r>
-        <w:t xml:space="preserve">C for 5 minutes. Then, they were put in the machine for 94</w:t>
-      </w:r>
-      <w:r>
-        <w:rPr>
-          <w:vertAlign w:val="superscript"/>
-        </w:rPr>
-        <w:t xml:space="preserve">o</w:t>
-      </w:r>
-      <w:r>
-        <w:t xml:space="preserve"> </w:t>
-      </w:r>
-      <w:r>
-        <w:t xml:space="preserve">C for 30 seconds, 65</w:t>
-      </w:r>
-      <w:r>
-        <w:rPr>
-          <w:vertAlign w:val="superscript"/>
-        </w:rPr>
-        <w:t xml:space="preserve">o</w:t>
-      </w:r>
-      <w:r>
-        <w:t xml:space="preserve"> </w:t>
-      </w:r>
-      <w:r>
-        <w:t xml:space="preserve">C for 30 seconds, and 72</w:t>
-      </w:r>
-      <w:r>
-        <w:rPr>
-          <w:vertAlign w:val="superscript"/>
-        </w:rPr>
-        <w:t xml:space="preserve">o</w:t>
-      </w:r>
-      <w:r>
-        <w:t xml:space="preserve"> </w:t>
-      </w:r>
-      <w:r>
-        <w:t xml:space="preserve">C for 1 minute. These last three cycles were repeated for ten additional cycles, where the temperature was decreased by one degree per cycle. Touchdown PCR was used in order to increase selectivity so that higher quality attractions would click together in the beginning</w:t>
-      </w:r>
-      <w:r>
-        <w:t xml:space="preserve"> </w:t>
-      </w:r>
-      <w:r>
-        <w:t xml:space="preserve">(Korbie and Mattick, 2008)</w:t>
-      </w:r>
-      <w:r>
-        <w:t xml:space="preserve">. The purpose of starting at a higher temperature was to be more selective at the first round of 65</w:t>
-      </w:r>
-      <w:r>
-        <w:rPr>
-          <w:vertAlign w:val="superscript"/>
-        </w:rPr>
-        <w:t xml:space="preserve">o</w:t>
-      </w:r>
-      <w:r>
-        <w:t xml:space="preserve"> </w:t>
-      </w:r>
-      <w:r>
-        <w:t xml:space="preserve">C with the copies of the best match. As the temperature decreased by one degree, it created matches and copies preferentially of the already selective primer rather than the original strand. Also, if I had accidentally put two colonies instead of one, one colony would most likely be a better match to the primer, then the primer would preferentially amplify that one.</w:t>
-      </w:r>
-    </w:p>
-    <w:p>
-      <w:pPr>
-        <w:pStyle w:val="Heading2"/>
-      </w:pPr>
-      <w:bookmarkStart w:id="58" w:name="pcr-for-key-a-series"/>
-      <w:r>
-        <w:t xml:space="preserve">PCR for Key</w:t>
-      </w:r>
-      <w:r>
-        <w:t xml:space="preserve"> </w:t>
-      </w:r>
-      <w:r>
-        <w:t xml:space="preserve">“</w:t>
-      </w:r>
-      <w:r>
-        <w:t xml:space="preserve">A</w:t>
-      </w:r>
-      <w:r>
-        <w:t xml:space="preserve">”</w:t>
-      </w:r>
-      <w:r>
-        <w:t xml:space="preserve"> </w:t>
-      </w:r>
-      <w:r>
-        <w:t xml:space="preserve">Series</w:t>
-      </w:r>
-      <w:bookmarkEnd w:id="58"/>
-    </w:p>
-    <w:p>
-      <w:pPr>
-        <w:pStyle w:val="FirstParagraph"/>
-      </w:pPr>
-      <w:r>
-        <w:t xml:space="preserve">The PCR for the culture-free samples was not touchdown PCR and was only half the time of the PCR for the cultured samples. There was no need to be selective since all of the sequences had the same primer.</w:t>
-      </w:r>
-    </w:p>
-    <w:p>
-      <w:pPr>
-        <w:pStyle w:val="Heading2"/>
-      </w:pPr>
-      <w:bookmarkStart w:id="59" w:name="gel-electrophoresis-1"/>
-      <w:r>
-        <w:t xml:space="preserve">Gel Electrophoresis</w:t>
-      </w:r>
-      <w:bookmarkEnd w:id="59"/>
-    </w:p>
-    <w:p>
-      <w:pPr>
-        <w:pStyle w:val="FirstParagraph"/>
-      </w:pPr>
-      <w:r>
-        <w:t xml:space="preserve">For the gel electrophoresis, buffer was used instead of water because nothing would happen with water while buffer is able to conduct a high level of current. Agarose gel was used rather than polyacrylamide because agarose is less dense and gives DNA more space to stretch out. The master mix contained glycerol, which made my sample more dense than water, causing it to sink at the bottom of the well in the gel instead of mixing with water in the gel. There were ladders in the first and last wells of each of the two lines of wells in order for them to act as standards (a bunch of fragments of DNA at known lengths). The ladders act as the positive control from the cyber working. If the electrophoresis and the cyber works, then the known lengths of DNA fragments should be seen. The ladder looks more grouped together above 3 kb because the gel only ran for 30 minutes. There were bright bands shown for 1F, 2F, 3F, 5F, and 6Fp at 1-2 kb, a faint band for 6Fo at 1-2 kb, and no band for the negative control (Figure 4). There were no bands for the negative control because there is no DNA in there, which was what I would expect to see. There was a strange brightness above the bright band possibly because tandem repeats of the ribosome were made due to their importance. In order to fix this problem in future projects, I could change the restriction enzyme, drop the number of cycles (however faint bands would most likely not show at all), or shorten the extension time (to give taq polymerase less time to copy). The fluorescence around 30 kb was due to the gel having auto-fluorescence and was not due to the DNA.</w:t>
-      </w:r>
-    </w:p>
-    <w:p>
-      <w:pPr>
-        <w:pStyle w:val="Heading2"/>
-      </w:pPr>
-      <w:bookmarkStart w:id="60" w:name="geneious-prime"/>
-      <w:r>
-        <w:t xml:space="preserve">Geneious Prime</w:t>
-      </w:r>
-      <w:bookmarkEnd w:id="60"/>
-    </w:p>
-    <w:p>
-      <w:pPr>
-        <w:pStyle w:val="FirstParagraph"/>
-      </w:pPr>
-      <w:r>
-        <w:t xml:space="preserve">The sequence 6Fo was not usable possibly either because there the DNA was low quality, an incorrect amount of DNA template was used, mixed templates were sequenced, or I used the wrong the primer. For future follow-up experiments, I could use an agarose gel to check the DNA template concentration prior to sequencing or to make my own primer. Knowing that I was sequencing bacteria, some of the ambiguous peaks I observed in the 1F and 2F trimmed sequences were probably because I might have sampled two colonies instead of one (Table 4). Another reason why this may have occurred was because the colony sampled is an entire population, which consists of millions of cells that have divided and might have had mutations. I had over 400 bases for a majority of my sequences after trimming, and five usable sequence (Table 4). This was an acceptable amount of bases to be used for the alignments and phylogenies. All of my usable sequences were mostly high quality 16S sequences that required less than eight bases that needed to be manually corrected (Table 4).</w:t>
-      </w:r>
-    </w:p>
-    <w:p>
-      <w:pPr>
-        <w:pStyle w:val="Heading2"/>
-      </w:pPr>
-      <w:bookmarkStart w:id="61" w:name="sequence-relationships"/>
-      <w:r>
-        <w:t xml:space="preserve">Sequence Relationships</w:t>
-      </w:r>
-      <w:bookmarkEnd w:id="61"/>
-    </w:p>
-    <w:p>
-      <w:pPr>
-        <w:pStyle w:val="FirstParagraph"/>
-      </w:pPr>
-      <w:r>
-        <w:t xml:space="preserve">The matched BLAST sequences were matched with</w:t>
-      </w:r>
-      <w:r>
-        <w:t xml:space="preserve"> </w:t>
-      </w:r>
-      <w:r>
-        <w:rPr>
-          <w:i/>
-        </w:rPr>
-        <w:t xml:space="preserve">Staphylococcus epidermidis</w:t>
-      </w:r>
-      <w:r>
-        <w:t xml:space="preserve">, 2F was</w:t>
-      </w:r>
-      <w:r>
-        <w:t xml:space="preserve"> </w:t>
-      </w:r>
-      <w:r>
-        <w:rPr>
-          <w:i/>
-        </w:rPr>
-        <w:t xml:space="preserve">Staphylococcus hominis</w:t>
-      </w:r>
-      <w:r>
-        <w:t xml:space="preserve">, 3F and 5F were</w:t>
-      </w:r>
-      <w:r>
-        <w:t xml:space="preserve"> </w:t>
-      </w:r>
-      <w:r>
-        <w:rPr>
-          <w:i/>
-        </w:rPr>
-        <w:t xml:space="preserve">Bacillus subtilis</w:t>
-      </w:r>
-      <w:r>
-        <w:t xml:space="preserve">, and 6Fp was</w:t>
-      </w:r>
-      <w:r>
-        <w:t xml:space="preserve"> </w:t>
-      </w:r>
-      <w:r>
-        <w:rPr>
-          <w:i/>
-        </w:rPr>
-        <w:t xml:space="preserve">Staphylococcus epidermidis</w:t>
-      </w:r>
-      <w:r>
-        <w:t xml:space="preserve"> </w:t>
-      </w:r>
-      <w:r>
-        <w:t xml:space="preserve">(Table 5). This was similar to previously identified bacteria in preceding research set up in the same university conditions</w:t>
-      </w:r>
-      <w:r>
-        <w:t xml:space="preserve"> </w:t>
-      </w:r>
-      <w:r>
-        <w:t xml:space="preserve">(Anderson and Palombo, 2009)</w:t>
-      </w:r>
-      <w:r>
-        <w:t xml:space="preserve">. The trimmed sequence of 1F was not included in the phylogenies because it was too low quality for an accurate phylogeny. The phylogenetic results using the trimmed sequences of 2F, 3F, 5F, and 6Fp matched with my BLAST results. In both phylogenies,</w:t>
-      </w:r>
-      <w:r>
-        <w:t xml:space="preserve"> </w:t>
-      </w:r>
-      <w:r>
-        <w:rPr>
-          <w:i/>
-        </w:rPr>
-        <w:t xml:space="preserve">Thermus aquaticus</w:t>
-      </w:r>
-      <w:r>
-        <w:t xml:space="preserve"> </w:t>
-      </w:r>
-      <w:r>
-        <w:t xml:space="preserve">was used as the outgroup, from the domain Archaea. Since the bacteria I cultured were unknown, I needed to use the domain Archaea as the outgroup, which had the closest relation to the domain Bacteria. In the Maximum Likelihood Phylogeny, sequences 6Fp and 2F were grouped together in a monophyletic clade with a 85 bootstrap support value, while sequences 3F and 5F were grouped together in another monophyletic clade with a 100 bootstrap support value, which agreed with the separation of genera</w:t>
-      </w:r>
-      <w:r>
-        <w:t xml:space="preserve"> </w:t>
-      </w:r>
-      <w:r>
-        <w:rPr>
-          <w:i/>
-        </w:rPr>
-        <w:t xml:space="preserve">Staphylococcus</w:t>
-      </w:r>
-      <w:r>
-        <w:t xml:space="preserve"> </w:t>
-      </w:r>
-      <w:r>
-        <w:t xml:space="preserve">and</w:t>
-      </w:r>
-      <w:r>
-        <w:t xml:space="preserve"> </w:t>
-      </w:r>
-      <w:r>
-        <w:rPr>
-          <w:i/>
-        </w:rPr>
-        <w:t xml:space="preserve">Bacillus</w:t>
-      </w:r>
-      <w:r>
-        <w:t xml:space="preserve"> </w:t>
-      </w:r>
-      <w:r>
-        <w:t xml:space="preserve">from the BLAST table (Figure 5; Table 5). The Bayesian Phylogeny agreed with the Maximum Likelihood Phylogeny and the BLAST table, resulting with the same groupings (Figure 6).</w:t>
-      </w:r>
-    </w:p>
-    <w:p>
-      <w:pPr>
-        <w:pStyle w:val="BodyText"/>
-      </w:pPr>
-      <w:r>
-        <w:t xml:space="preserve">I expected the Sanger-sequenced cultured BLAST species to be found in the Illumina-sequenced culture-free BLAST species because Illumina sequencing amplifies everything while Sanger sequencing only amplifies one cultured colony. However, that was not the case (Table 10). Some reasons as to why this happened could be because I sampled the</w:t>
-      </w:r>
-      <w:r>
-        <w:t xml:space="preserve"> </w:t>
-      </w:r>
-      <w:r>
-        <w:t xml:space="preserve">“</w:t>
-      </w:r>
-      <w:r>
-        <w:t xml:space="preserve">F</w:t>
-      </w:r>
-      <w:r>
-        <w:t xml:space="preserve">”</w:t>
-      </w:r>
-      <w:r>
-        <w:t xml:space="preserve"> </w:t>
-      </w:r>
-      <w:r>
-        <w:t xml:space="preserve">key for Sanger sequencing and the</w:t>
-      </w:r>
-      <w:r>
-        <w:t xml:space="preserve"> </w:t>
-      </w:r>
-      <w:r>
-        <w:t xml:space="preserve">“</w:t>
-      </w:r>
-      <w:r>
-        <w:t xml:space="preserve">A</w:t>
-      </w:r>
-      <w:r>
-        <w:t xml:space="preserve">”</w:t>
-      </w:r>
-      <w:r>
-        <w:t xml:space="preserve"> </w:t>
-      </w:r>
-      <w:r>
-        <w:t xml:space="preserve">key for Illumina sequencing, which are not correlated with each other besides being located on the left side of the keyboard. For future follow-up experiments, I could either sample two keys that are both vowels, all which are heavily used, or the</w:t>
-      </w:r>
-      <w:r>
-        <w:t xml:space="preserve"> </w:t>
-      </w:r>
-      <w:r>
-        <w:t xml:space="preserve">“</w:t>
-      </w:r>
-      <w:r>
-        <w:t xml:space="preserve">F</w:t>
-      </w:r>
-      <w:r>
-        <w:t xml:space="preserve">”</w:t>
-      </w:r>
-      <w:r>
-        <w:t xml:space="preserve"> </w:t>
-      </w:r>
-      <w:r>
-        <w:t xml:space="preserve">and</w:t>
-      </w:r>
-      <w:r>
-        <w:t xml:space="preserve"> </w:t>
-      </w:r>
-      <w:r>
-        <w:t xml:space="preserve">“</w:t>
-      </w:r>
-      <w:r>
-        <w:t xml:space="preserve">J</w:t>
-      </w:r>
-      <w:r>
-        <w:t xml:space="preserve">”</w:t>
-      </w:r>
-      <w:r>
-        <w:t xml:space="preserve"> </w:t>
-      </w:r>
-      <w:r>
-        <w:t xml:space="preserve">keys, which are both finger placeholders.</w:t>
-      </w:r>
-    </w:p>
-    <w:p>
-      <w:pPr>
-        <w:pStyle w:val="BodyText"/>
-      </w:pPr>
-      <w:r>
-        <w:t xml:space="preserve">The top five genera that were found in my samples from using the dada2 analysis pipeline were NA,</w:t>
-      </w:r>
-      <w:r>
-        <w:t xml:space="preserve"> </w:t>
-      </w:r>
-      <w:r>
-        <w:rPr>
-          <w:i/>
-        </w:rPr>
-        <w:t xml:space="preserve">Propionibacterium</w:t>
-      </w:r>
-      <w:r>
-        <w:t xml:space="preserve">,</w:t>
-      </w:r>
-      <w:r>
-        <w:t xml:space="preserve"> </w:t>
-      </w:r>
-      <w:r>
-        <w:rPr>
-          <w:i/>
-        </w:rPr>
-        <w:t xml:space="preserve">Streptococcus</w:t>
-      </w:r>
-      <w:r>
-        <w:t xml:space="preserve">,</w:t>
-      </w:r>
-      <w:r>
-        <w:t xml:space="preserve"> </w:t>
-      </w:r>
-      <w:r>
-        <w:rPr>
-          <w:i/>
-        </w:rPr>
-        <w:t xml:space="preserve">Staphylococcus</w:t>
-      </w:r>
-      <w:r>
-        <w:t xml:space="preserve">, and</w:t>
-      </w:r>
-      <w:r>
-        <w:t xml:space="preserve"> </w:t>
-      </w:r>
-      <w:r>
-        <w:rPr>
-          <w:i/>
-        </w:rPr>
-        <w:t xml:space="preserve">Pseudomonas</w:t>
-      </w:r>
-      <w:r>
-        <w:t xml:space="preserve"> </w:t>
-      </w:r>
-      <w:r>
-        <w:t xml:space="preserve">in that order (most to least), which is similar to the genera</w:t>
-      </w:r>
-      <w:r>
-        <w:t xml:space="preserve"> </w:t>
-      </w:r>
-      <w:r>
-        <w:rPr>
-          <w:i/>
-        </w:rPr>
-        <w:t xml:space="preserve">Staphylococcus</w:t>
-      </w:r>
-      <w:r>
-        <w:t xml:space="preserve">,</w:t>
-      </w:r>
-      <w:r>
-        <w:t xml:space="preserve"> </w:t>
-      </w:r>
-      <w:r>
-        <w:rPr>
-          <w:i/>
-        </w:rPr>
-        <w:t xml:space="preserve">Bacillus</w:t>
-      </w:r>
-      <w:r>
-        <w:t xml:space="preserve">, and</w:t>
-      </w:r>
-      <w:r>
-        <w:t xml:space="preserve"> </w:t>
-      </w:r>
-      <w:r>
-        <w:rPr>
-          <w:i/>
-        </w:rPr>
-        <w:t xml:space="preserve">Staphylococcus</w:t>
-      </w:r>
-      <w:r>
-        <w:t xml:space="preserve"> </w:t>
-      </w:r>
-      <w:r>
-        <w:t xml:space="preserve">found in the cultured BLAST data (Figure 11; Table 5). The genus</w:t>
-      </w:r>
-      <w:r>
-        <w:t xml:space="preserve"> </w:t>
-      </w:r>
-      <w:r>
-        <w:rPr>
-          <w:i/>
-        </w:rPr>
-        <w:t xml:space="preserve">Propionibacterium</w:t>
-      </w:r>
-      <w:r>
-        <w:t xml:space="preserve"> </w:t>
-      </w:r>
-      <w:r>
-        <w:t xml:space="preserve">is mainly associated with acne development</w:t>
-      </w:r>
-      <w:r>
-        <w:t xml:space="preserve"> </w:t>
-      </w:r>
-      <w:r>
-        <w:t xml:space="preserve">(Bojar and Holland, 2004)</w:t>
-      </w:r>
-      <w:r>
-        <w:t xml:space="preserve">. In the recent past, antibiotics against acnes caused by this genus have become less effective with the increasing amount of strains that are becoming resistant.</w:t>
-      </w:r>
-      <w:r>
-        <w:t xml:space="preserve"> </w:t>
-      </w:r>
-      <w:r>
-        <w:rPr>
-          <w:i/>
-        </w:rPr>
-        <w:t xml:space="preserve">Propionibacterium</w:t>
-      </w:r>
-      <w:r>
-        <w:t xml:space="preserve"> </w:t>
-      </w:r>
-      <w:r>
-        <w:t xml:space="preserve">are also found commonly on normal human skin. For future experiments, it would be interesting to test the keyboards of different age groups to see if</w:t>
-      </w:r>
-      <w:r>
-        <w:t xml:space="preserve"> </w:t>
-      </w:r>
-      <w:r>
-        <w:rPr>
-          <w:i/>
-        </w:rPr>
-        <w:t xml:space="preserve">Propionibacterium</w:t>
-      </w:r>
-      <w:r>
-        <w:t xml:space="preserve"> </w:t>
-      </w:r>
-      <w:r>
-        <w:t xml:space="preserve">would remain as the most found Genus as younger age groups have more cases of acne as a result of unhealthy food choices</w:t>
-      </w:r>
-      <w:r>
-        <w:t xml:space="preserve"> </w:t>
-      </w:r>
-      <w:r>
-        <w:t xml:space="preserve">(Wolf</w:t>
-      </w:r>
-      <w:r>
-        <w:t xml:space="preserve"> </w:t>
-      </w:r>
-      <w:r>
-        <w:rPr>
-          <w:i/>
-        </w:rPr>
-        <w:t xml:space="preserve">et al.</w:t>
-      </w:r>
-      <w:r>
-        <w:t xml:space="preserve">, 2004)</w:t>
-      </w:r>
-      <w:r>
-        <w:t xml:space="preserve">. The reason why</w:t>
-      </w:r>
-      <w:r>
-        <w:t xml:space="preserve"> </w:t>
-      </w:r>
-      <w:r>
-        <w:rPr>
-          <w:i/>
-        </w:rPr>
-        <w:t xml:space="preserve">Bacillus</w:t>
-      </w:r>
-      <w:r>
-        <w:t xml:space="preserve"> </w:t>
-      </w:r>
-      <w:r>
-        <w:t xml:space="preserve">was found in the cultured data but not included in the most abundant genera was because I picked random colonies to culture and BLAST (Table 5; Figure 11).</w:t>
-      </w:r>
-    </w:p>
-    <w:p>
-      <w:pPr>
-        <w:pStyle w:val="BodyText"/>
-      </w:pPr>
-      <w:r>
-        <w:t xml:space="preserve">Another odd circumstance that occurred was that the negative controls contained bacteria such as</w:t>
-      </w:r>
-      <w:r>
-        <w:t xml:space="preserve"> </w:t>
-      </w:r>
-      <w:r>
-        <w:rPr>
-          <w:i/>
-        </w:rPr>
-        <w:t xml:space="preserve">E. coli</w:t>
-      </w:r>
-      <w:r>
-        <w:t xml:space="preserve"> </w:t>
-      </w:r>
-      <w:r>
-        <w:t xml:space="preserve">and</w:t>
-      </w:r>
-      <w:r>
-        <w:t xml:space="preserve"> </w:t>
-      </w:r>
-      <w:r>
-        <w:rPr>
-          <w:i/>
-        </w:rPr>
-        <w:t xml:space="preserve">Haemophilus parainfluenzae</w:t>
-      </w:r>
-      <w:r>
-        <w:t xml:space="preserve">, which are contaminants and unexpected in supposedly sterile molecular grade reagent water. Since there the negative control produced a positive result, a confounding variable was involved. However, neither</w:t>
-      </w:r>
-      <w:r>
-        <w:t xml:space="preserve"> </w:t>
-      </w:r>
-      <w:r>
-        <w:rPr>
-          <w:i/>
-        </w:rPr>
-        <w:t xml:space="preserve">E. coli</w:t>
-      </w:r>
-      <w:r>
-        <w:t xml:space="preserve"> </w:t>
-      </w:r>
-      <w:r>
-        <w:t xml:space="preserve">or</w:t>
-      </w:r>
-      <w:r>
-        <w:t xml:space="preserve"> </w:t>
-      </w:r>
-      <w:r>
-        <w:rPr>
-          <w:i/>
-        </w:rPr>
-        <w:t xml:space="preserve">Haemophilus parainfluenzae</w:t>
-      </w:r>
-      <w:r>
-        <w:t xml:space="preserve"> </w:t>
-      </w:r>
-      <w:r>
-        <w:t xml:space="preserve">were found in the BLAST samples of my sequences. Illumina sequencing and BLAST of the positive controls worked because the positive controls contained the expected bacteria (Table 10). In addition, the alpha diversity metrics numbers of the negative controls were supposed to be zero, however that result was not attained (Figure 9). The majority of the phyla found in my samples were</w:t>
-      </w:r>
-      <w:r>
-        <w:t xml:space="preserve"> </w:t>
-      </w:r>
-      <w:r>
-        <w:rPr>
-          <w:i/>
-        </w:rPr>
-        <w:t xml:space="preserve">Actinobacteria</w:t>
-      </w:r>
-      <w:r>
-        <w:t xml:space="preserve">,</w:t>
-      </w:r>
-      <w:r>
-        <w:t xml:space="preserve"> </w:t>
-      </w:r>
-      <w:r>
-        <w:rPr>
-          <w:i/>
-        </w:rPr>
-        <w:t xml:space="preserve">Firmicutes</w:t>
-      </w:r>
-      <w:r>
-        <w:t xml:space="preserve">, and</w:t>
-      </w:r>
-      <w:r>
-        <w:t xml:space="preserve"> </w:t>
-      </w:r>
-      <w:r>
-        <w:rPr>
-          <w:i/>
-        </w:rPr>
-        <w:t xml:space="preserve">Proteobacteria</w:t>
-      </w:r>
-      <w:r>
-        <w:t xml:space="preserve"> </w:t>
-      </w:r>
-      <w:r>
-        <w:t xml:space="preserve">(Figure 10). On the skin, it is normal to find such a large amount</w:t>
-      </w:r>
-      <w:r>
-        <w:t xml:space="preserve"> </w:t>
-      </w:r>
-      <w:r>
-        <w:rPr>
-          <w:i/>
-        </w:rPr>
-        <w:t xml:space="preserve">Actinobacteria</w:t>
-      </w:r>
-      <w:r>
-        <w:t xml:space="preserve">,</w:t>
-      </w:r>
-      <w:r>
-        <w:t xml:space="preserve"> </w:t>
-      </w:r>
-      <w:r>
-        <w:rPr>
-          <w:i/>
-        </w:rPr>
-        <w:t xml:space="preserve">Firmicutes</w:t>
-      </w:r>
-      <w:r>
-        <w:t xml:space="preserve">, and</w:t>
-      </w:r>
-      <w:r>
-        <w:t xml:space="preserve"> </w:t>
-      </w:r>
-      <w:r>
-        <w:rPr>
-          <w:i/>
-        </w:rPr>
-        <w:t xml:space="preserve">Proteobacteria</w:t>
-      </w:r>
-      <w:r>
-        <w:t xml:space="preserve"> </w:t>
-      </w:r>
-      <w:r>
-        <w:t xml:space="preserve">on the human body which explains why so much of it was found on keyboards (</w:t>
-      </w:r>
-      <w:r>
-        <w:t xml:space="preserve">(Fredborg</w:t>
-      </w:r>
-      <w:r>
-        <w:t xml:space="preserve"> </w:t>
-      </w:r>
-      <w:r>
-        <w:rPr>
-          <w:i/>
-        </w:rPr>
-        <w:t xml:space="preserve">et al.</w:t>
-      </w:r>
-      <w:r>
-        <w:t xml:space="preserve">, 2012)</w:t>
-      </w:r>
-      <w:r>
-        <w:t xml:space="preserve">). The samples had a lot of variance, which means that my samples had a range of results and the apparent difference between the sample groups may not be significant (Figure 13). These three phyla were also found in the negative controls, which was very surprising since it was supposed to be sterile molecular grade reagent water (Figure 10). A possible reason why the negative controls may have contained these contaminants was because the indexes during the last PCR may have been contaminated. For a future experiment, the exact same experiment could be repeated to ensure that was the reason why such odd results were observed in the negative controls.</w:t>
-      </w:r>
-    </w:p>
-    <w:p>
-      <w:pPr>
-        <w:pStyle w:val="Heading3"/>
-      </w:pPr>
-      <w:bookmarkStart w:id="62" w:name="big-picture"/>
-      <w:r>
-        <w:t xml:space="preserve">Big Picture</w:t>
-      </w:r>
-      <w:bookmarkEnd w:id="62"/>
-    </w:p>
-    <w:p>
-      <w:pPr>
-        <w:pStyle w:val="FirstParagraph"/>
-      </w:pPr>
-      <w:r>
-        <w:t xml:space="preserve">Both the cultured data and the culture-free data did not support my hypothesis. There were many bacteria found on the keyboards of both sample groups. However, among these bacteria, there was little diversity. From the cultured data, I discovered that many samples across Communal and Individual keyboards shared genera. Sequences 6Fp and 2F were from the genus</w:t>
-      </w:r>
-      <w:r>
-        <w:t xml:space="preserve"> </w:t>
-      </w:r>
-      <w:r>
-        <w:rPr>
-          <w:i/>
-        </w:rPr>
-        <w:t xml:space="preserve">Staphylococcus</w:t>
-      </w:r>
-      <w:r>
-        <w:t xml:space="preserve">, yet 6Fp was from an Individual Student’s computer keyboard while 2F was from a shared computer keyboard (Table 5, Figure 5, Figure 6). Sequences 3F and 5F were from the genus</w:t>
-      </w:r>
-      <w:r>
-        <w:t xml:space="preserve"> </w:t>
-      </w:r>
-      <w:r>
-        <w:rPr>
-          <w:i/>
-        </w:rPr>
-        <w:t xml:space="preserve">Bacillus</w:t>
-      </w:r>
-      <w:r>
-        <w:t xml:space="preserve">, yet 3F was from a shared computer keyboard while 5F was from an Individual Student’s computer keyboard (Table 5, Figure 5, Figure 6). Furthermore, from the culture-free data, I found that there was no significant difference between the number of species between Communal and Individual sample groups (Table 8 Wilcox p = 0.7). The mean numbers of the alpha diversity measures were also not significantly different between sample groups using Shannon and Simpson (Wilcox p = 0.7; Wilcox p = 0.7). I did, however, find that there was a significant difference in colony abundance on communal keyboards over individual keyboards (Table 1 Wilcox p = 0.02). This indicates that there were more living bacteria on Communal compared to Individual keyboards that were able to grow in the culturing conditions that were set in this experiment. In future experiments, it would be interesting to grow the bacteria in different conditions to see if there remains a significant difference in colony abundance between sample groups.</w:t>
-      </w:r>
-    </w:p>
-    <w:p>
-      <w:pPr>
-        <w:pStyle w:val="BodyText"/>
-      </w:pPr>
-      <w:r>
         <w:t xml:space="preserve">Computers, and therefore their keyboards, continue to advance with time as our society’s dependency upon the Internet increases. As of now, computers and individual laptops are very commonplace within a university setting. Food is constantly being consumed around keyboards, providing resources for the bacteria on keyboards</w:t>
       </w:r>
       <w:r>
@@ -3310,7 +3341,7 @@
         <w:t xml:space="preserve">(Malik and Naeem, 2014)</w:t>
       </w:r>
       <w:r>
-        <w:t xml:space="preserve">. This may explain why I found signficantly more colonies of bacteria from the Communal sample group since more people have access to shared computers. Human hands come into contact with the keyboard, which makes sense why most of the bacteria I found from the samples were normally found on skin. Although the microorganisms found on computers may not be pathogenic or malignant, mainly bacteria normally found on skin (such as bacteria that cause acne) for most people, they may harm people with compromised immune systems</w:t>
+        <w:t xml:space="preserve">. This may explain why I found significantly more colonies of bacteria from the Communal sample group since more people have access to shared computers. Human hands come into contact with the keyboard, which makes sense why most of the bacteria I found from the samples were normally found on skin. Although the microorganisms found on computers may not be pathogenic or malignant (mainly bacteria normally found on skin such as bacteria that cause acne) for most people, they may harm people with compromised immune systems</w:t>
       </w:r>
       <w:r>
         <w:t xml:space="preserve"> </w:t>
@@ -3319,7 +3350,7 @@
         <w:t xml:space="preserve">(Fraser and Girling, 2009)</w:t>
       </w:r>
       <w:r>
-        <w:t xml:space="preserve">. As such, even though I did not find a signficiant difference between the number of species between Communal and Individual sample groups, humans still have the responsibility to uphold good hygiene and clean their keyboards on a regular basis.</w:t>
+        <w:t xml:space="preserve">. As such, even though I did not find a significant difference between the number of species between Communal and Individual sample groups, humans still have the responsibility to uphold good hygiene and clean their keyboards on a regular basis.</w:t>
       </w:r>
     </w:p>
     <w:p>
@@ -5933,7 +5964,24 @@
               <w:jc w:val="left"/>
             </w:pPr>
             <w:r>
-              <w:t xml:space="preserve">Dropped %</w:t>
+              <w:t xml:space="preserve">Survived</w:t>
+            </w:r>
+          </w:p>
+        </w:tc>
+        <w:tc>
+          <w:tcPr>
+            <w:tcBorders>
+              <w:bottom w:val="single"/>
+            </w:tcBorders>
+            <w:vAlign w:val="bottom"/>
+          </w:tcPr>
+          <w:p>
+            <w:pPr>
+              <w:pStyle w:val="Compact"/>
+              <w:jc w:val="left"/>
+            </w:pPr>
+            <w:r>
+              <w:t xml:space="preserve">Dropped%</w:t>
             </w:r>
           </w:p>
         </w:tc>
@@ -5957,18 +6005,29 @@
               <w:jc w:val="left"/>
             </w:pPr>
             <w:r>
-              <w:t xml:space="preserve">95.16</w:t>
-            </w:r>
-          </w:p>
-        </w:tc>
-        <w:tc>
-          <w:p>
-            <w:pPr>
-              <w:pStyle w:val="Compact"/>
-              <w:jc w:val="left"/>
-            </w:pPr>
-            <w:r>
-              <w:t xml:space="preserve">4.84</w:t>
+              <w:t xml:space="preserve">95.16%</w:t>
+            </w:r>
+          </w:p>
+        </w:tc>
+        <w:tc>
+          <w:p>
+            <w:pPr>
+              <w:pStyle w:val="Compact"/>
+              <w:jc w:val="left"/>
+            </w:pPr>
+            <w:r>
+              <w:t xml:space="preserve">13971</w:t>
+            </w:r>
+          </w:p>
+        </w:tc>
+        <w:tc>
+          <w:p>
+            <w:pPr>
+              <w:pStyle w:val="Compact"/>
+              <w:jc w:val="left"/>
+            </w:pPr>
+            <w:r>
+              <w:t xml:space="preserve">4.84%</w:t>
             </w:r>
           </w:p>
         </w:tc>
@@ -5992,18 +6051,29 @@
               <w:jc w:val="left"/>
             </w:pPr>
             <w:r>
-              <w:t xml:space="preserve">95.54</w:t>
-            </w:r>
-          </w:p>
-        </w:tc>
-        <w:tc>
-          <w:p>
-            <w:pPr>
-              <w:pStyle w:val="Compact"/>
-              <w:jc w:val="left"/>
-            </w:pPr>
-            <w:r>
-              <w:t xml:space="preserve">4.46</w:t>
+              <w:t xml:space="preserve">95.54%</w:t>
+            </w:r>
+          </w:p>
+        </w:tc>
+        <w:tc>
+          <w:p>
+            <w:pPr>
+              <w:pStyle w:val="Compact"/>
+              <w:jc w:val="left"/>
+            </w:pPr>
+            <w:r>
+              <w:t xml:space="preserve">12796</w:t>
+            </w:r>
+          </w:p>
+        </w:tc>
+        <w:tc>
+          <w:p>
+            <w:pPr>
+              <w:pStyle w:val="Compact"/>
+              <w:jc w:val="left"/>
+            </w:pPr>
+            <w:r>
+              <w:t xml:space="preserve">4.46%</w:t>
             </w:r>
           </w:p>
         </w:tc>
@@ -6027,18 +6097,29 @@
               <w:jc w:val="left"/>
             </w:pPr>
             <w:r>
-              <w:t xml:space="preserve">95.43</w:t>
-            </w:r>
-          </w:p>
-        </w:tc>
-        <w:tc>
-          <w:p>
-            <w:pPr>
-              <w:pStyle w:val="Compact"/>
-              <w:jc w:val="left"/>
-            </w:pPr>
-            <w:r>
-              <w:t xml:space="preserve">4.57</w:t>
+              <w:t xml:space="preserve">95.43%</w:t>
+            </w:r>
+          </w:p>
+        </w:tc>
+        <w:tc>
+          <w:p>
+            <w:pPr>
+              <w:pStyle w:val="Compact"/>
+              <w:jc w:val="left"/>
+            </w:pPr>
+            <w:r>
+              <w:t xml:space="preserve">14715</w:t>
+            </w:r>
+          </w:p>
+        </w:tc>
+        <w:tc>
+          <w:p>
+            <w:pPr>
+              <w:pStyle w:val="Compact"/>
+              <w:jc w:val="left"/>
+            </w:pPr>
+            <w:r>
+              <w:t xml:space="preserve">4.57%</w:t>
             </w:r>
           </w:p>
         </w:tc>
@@ -6062,18 +6143,29 @@
               <w:jc w:val="left"/>
             </w:pPr>
             <w:r>
-              <w:t xml:space="preserve">92.90</w:t>
-            </w:r>
-          </w:p>
-        </w:tc>
-        <w:tc>
-          <w:p>
-            <w:pPr>
-              <w:pStyle w:val="Compact"/>
-              <w:jc w:val="left"/>
-            </w:pPr>
-            <w:r>
-              <w:t xml:space="preserve">7.10</w:t>
+              <w:t xml:space="preserve">92.90%</w:t>
+            </w:r>
+          </w:p>
+        </w:tc>
+        <w:tc>
+          <w:p>
+            <w:pPr>
+              <w:pStyle w:val="Compact"/>
+              <w:jc w:val="left"/>
+            </w:pPr>
+            <w:r>
+              <w:t xml:space="preserve">9158</w:t>
+            </w:r>
+          </w:p>
+        </w:tc>
+        <w:tc>
+          <w:p>
+            <w:pPr>
+              <w:pStyle w:val="Compact"/>
+              <w:jc w:val="left"/>
+            </w:pPr>
+            <w:r>
+              <w:t xml:space="preserve">7.10%</w:t>
             </w:r>
           </w:p>
         </w:tc>
@@ -6097,18 +6189,29 @@
               <w:jc w:val="left"/>
             </w:pPr>
             <w:r>
-              <w:t xml:space="preserve">95.58</w:t>
-            </w:r>
-          </w:p>
-        </w:tc>
-        <w:tc>
-          <w:p>
-            <w:pPr>
-              <w:pStyle w:val="Compact"/>
-              <w:jc w:val="left"/>
-            </w:pPr>
-            <w:r>
-              <w:t xml:space="preserve">4.42</w:t>
+              <w:t xml:space="preserve">95.58%</w:t>
+            </w:r>
+          </w:p>
+        </w:tc>
+        <w:tc>
+          <w:p>
+            <w:pPr>
+              <w:pStyle w:val="Compact"/>
+              <w:jc w:val="left"/>
+            </w:pPr>
+            <w:r>
+              <w:t xml:space="preserve">13710</w:t>
+            </w:r>
+          </w:p>
+        </w:tc>
+        <w:tc>
+          <w:p>
+            <w:pPr>
+              <w:pStyle w:val="Compact"/>
+              <w:jc w:val="left"/>
+            </w:pPr>
+            <w:r>
+              <w:t xml:space="preserve">4.42%</w:t>
             </w:r>
           </w:p>
         </w:tc>
@@ -6132,18 +6235,29 @@
               <w:jc w:val="left"/>
             </w:pPr>
             <w:r>
-              <w:t xml:space="preserve">95.01</w:t>
-            </w:r>
-          </w:p>
-        </w:tc>
-        <w:tc>
-          <w:p>
-            <w:pPr>
-              <w:pStyle w:val="Compact"/>
-              <w:jc w:val="left"/>
-            </w:pPr>
-            <w:r>
-              <w:t xml:space="preserve">4.99</w:t>
+              <w:t xml:space="preserve">95.01%</w:t>
+            </w:r>
+          </w:p>
+        </w:tc>
+        <w:tc>
+          <w:p>
+            <w:pPr>
+              <w:pStyle w:val="Compact"/>
+              <w:jc w:val="left"/>
+            </w:pPr>
+            <w:r>
+              <w:t xml:space="preserve">10769</w:t>
+            </w:r>
+          </w:p>
+        </w:tc>
+        <w:tc>
+          <w:p>
+            <w:pPr>
+              <w:pStyle w:val="Compact"/>
+              <w:jc w:val="left"/>
+            </w:pPr>
+            <w:r>
+              <w:t xml:space="preserve">4.99%</w:t>
             </w:r>
           </w:p>
         </w:tc>
@@ -8175,7 +8289,7 @@
         <w:t xml:space="preserve"> </w:t>
       </w:r>
       <w:r>
-        <w:t xml:space="preserve">Table of the denoised and non-chimeric base pairs from dada2 analysis pipeline.</w:t>
+        <w:t xml:space="preserve">Table of the denoised and non-chimeric unique sequences from dada2 analysis pipeline.</w:t>
       </w:r>
     </w:p>
     <w:p>

</xml_diff>

<commit_message>
Update final word document
</commit_message>
<xml_diff>
--- a/Bioinformatics_Report.docx
+++ b/Bioinformatics_Report.docx
@@ -620,7 +620,30 @@
         <w:t xml:space="preserve"> </w:t>
       </w:r>
       <w:r>
-        <w:t xml:space="preserve">key samples, whose results I analyzed with Bash. I also used a dada2 analysis pipeline to check the quality of my samples, denoise the sequences, remove chimeras, and more. My primary findings for the cultured data was a significant difference in the number of bacterial colonies between Communal and Individual computer keyboards. For the molecular data, it was important that the BLAST table agreed with the Maximum Likelihood Phylogeny and the Bayesian Phylogeny in which samples were more closely related. From the BLAST results in the culture-free data, I found that there was no significant difference between the number of species between communal and individual sample groups. From the dada2 pipeline, it was discovered that there was no significant difference in Shannon’s and Simpson’s alpha diversity measures between my sample groups.</w:t>
+        <w:t xml:space="preserve">key samples, whose results I analyzed with Bash. I also used a dada2 analysis pipeline to check the quality of my samples, denoise the sequences, remove chimeras, and more.</w:t>
+      </w:r>
+    </w:p>
+    <w:p>
+      <w:pPr>
+        <w:pStyle w:val="BodyText"/>
+      </w:pPr>
+      <w:r>
+        <w:t xml:space="preserve">My primary findings for the cultured data was a significant difference in the number of bacterial colonies between Communal and Individual computer keyboards. For the molecular data, it was important that the BLAST table agreed with the Maximum Likelihood Phylogeny and the Bayesian Phylogeny in which samples were more closely related. From the BLAST results in the culture-free data, I found that there was no significant difference between the number of species between Communal and Individual sample groups. From the dada2 pipeline, it was discovered that there was no significant difference in Shannon’s and Simpson’s alpha diversity measures between my sample groups. The Genus</w:t>
+      </w:r>
+      <w:r>
+        <w:t xml:space="preserve"> </w:t>
+      </w:r>
+      <w:r>
+        <w:rPr>
+          <w:i/>
+        </w:rPr>
+        <w:t xml:space="preserve">Staphylococcus</w:t>
+      </w:r>
+      <w:r>
+        <w:t xml:space="preserve"> </w:t>
+      </w:r>
+      <w:r>
+        <w:t xml:space="preserve">from the cultured BLAST results and most of the genera from the culture-free BLAST results were matched with the genera found through the dada2 analysis pipeline.</w:t>
       </w:r>
     </w:p>
     <w:p>
@@ -1619,7 +1642,7 @@
         <w:pStyle w:val="BodyText"/>
       </w:pPr>
       <w:r>
-        <w:t xml:space="preserve">The otu table was read in from the saved phyloseq object so the data frame could be converted to a matrix in order to be transposed (orienting samples as rows). The package vegan was used to do a Wilcox test on Shannon alpha diversity metrics and create a rarefaction curve. Phyloseq was used to plot alpha diversity metrics and a barplot of the taxa while dplyr and ggplot melted phyloseq object into a data frame for analysis and visualization to create summary tables of the sequence counts and abundance summary for each Phylum.</w:t>
+        <w:t xml:space="preserve">The otu table was read in from the saved phyloseq object so the data frame could be converted to a matrix in order to be transposed (orienting samples as rows). The package vegan was used to do a Wilcox test on Shannon and Simpson alpha diversity metrics and create a rarefaction curve. Phyloseq was used to plot alpha diversity metrics and a barplot of the taxa while dplyr and ggplot melted phyloseq object into a data frame for analysis and visualization to create summary tables of the sequence counts and abundance summary for each Phylum.</w:t>
       </w:r>
     </w:p>
     <w:p>
@@ -1960,7 +1983,7 @@
         <w:pStyle w:val="FirstParagraph"/>
       </w:pPr>
       <w:r>
-        <w:t xml:space="preserve">Based on the fastqc reports, the sequence quality of my samples were very good and did not require much trimming. All of the unusable nucleotides were trimmed with Trimmomatic, leaving the entirety of my samples surviving with over 92% of the sequence intact (Table 8).</w:t>
+        <w:t xml:space="preserve">Based on the fastqc reports, the sequence quality of my samples were very good as none of my sequences were flagged as poor quality (all quality scores of over 30, meaning a 1 in 1000 chance of an incorrect base decision), which meant that they did not require much trimming. All of the unusable nucleotides were trimmed with Trimmomatic, leaving the entirety of my samples surviving with over 92% of the sequence intact (Table 8).</w:t>
       </w:r>
     </w:p>
     <w:p>
@@ -2119,7 +2142,7 @@
         <w:pStyle w:val="FirstParagraph"/>
       </w:pPr>
       <w:r>
-        <w:t xml:space="preserve">In the dada2 analysis pipeline, the sample qualities were calculated, sequences were trimmed, chimeras were removed, and more. The pipeline plotted the quality profiles of the first 14 samples. The qualities of all of my samples were very high, meaning all were good quality. The highest of number of bases that were trimmed and denoised off of all of my sequences, including the controls, was 40 base pairs out of thousands of base pairs, leading to the total Amplicon Sequence Variants (Table 12). No samples were removed for low quality. This makes sense as my samples had very high quality scores. Out of 637 input sequences, 79 PCR chimeras were identified and removed. A good percentage, 90.36%, of our reads survived and were therefore non-chimeric (Table 12).</w:t>
+        <w:t xml:space="preserve">In the dada2 analysis pipeline, the sample qualities were calculated, sequences were trimmed, chimeras were removed, and more. The pipeline plotted the quality profiles of the first 14 samples. The qualities of all of my samples were very high, meaning all were good quality. The highest of number of bases that were trimmed and denoised off of all of my sequences, including the controls, was 40 base pairs out of thousands of base pairs (Table 12). No samples were removed for low quality. This makes sense as my samples had very high quality scores. Out of 637 input sequences, 79 PCR chimeras were identified and removed. A good percentage, 90.36%, of our reads survived and were therefore non-chimeric, leading to the total Amplicon Sequence Variants (Table 12).</w:t>
       </w:r>
     </w:p>
     <w:p>
@@ -2154,7 +2177,7 @@
         <w:t xml:space="preserve">(Nagendra, 2002)</w:t>
       </w:r>
       <w:r>
-        <w:t xml:space="preserve">. In both Shannon’s and Simpson’s diversity values, the median alpha diversity measure for the samples were greater than the medians of the controls, meaning that my samples had greater richness and evenness in comparison to the positive and negative controls (Figure 9). The mean number of the alpha diversity measures were not significantly different between sample groups for Shannon and Simpson (Wilcox p = 0.7; Wilcox p = 0.7).</w:t>
+        <w:t xml:space="preserve">. In both Shannon’s and Simpson’s diversity values, the median alpha diversity measure for the samples were greater than the medians of the controls, meaning that my samples had greater richness and evenness in comparison to the positive and negative controls (Figure 9). The alpha diversity measures were not significantly different between sample groups for Shannon and Simpson (Wilcox p = 0.7; Wilcox p = 0.7).</w:t>
       </w:r>
     </w:p>
     <w:p>
@@ -2468,7 +2491,22 @@
         <w:pStyle w:val="FirstParagraph"/>
       </w:pPr>
       <w:r>
-        <w:t xml:space="preserve">My primary question was whether or not the keyboards of Individual USF college students’ laptops from an upper division Bioinformatics class have more or less microbacterial species compared to Shared computers on campus from the Toler Hall, the UC, and Gleeson library. I hypothesized that the keyboards of shared computers have more microbacterial species than individual keyboards because of the increased number of people (students, faculty, staff, etc.) that have access to the keyboard. My primary findings for the cultured data was a significant difference in the number of colonies between Communal and Individual computer keyboards. For the molecular data, it was important that the BLAST table agreed with the Maximum Likelihood Phylogeny and the Bayesian Phylogeny in which samples were more closely related. From the culture-free data, I found that there was no significant difference between the number of species between Communal and Individual sample groups. From the dada2 pipeline, it was discovered that there was no significant difference in Shannon’s and Simpson’s alpha diversity measures between my sample groups.</w:t>
+        <w:t xml:space="preserve">My primary question was whether or not the keyboards of Individual USF college students’ laptops from an upper division Bioinformatics class have more or less microbacterial species compared to Shared computers on campus from the Toler Hall, the UC, and Gleeson library. I hypothesized that the keyboards of shared computers have more microbacterial species than individual keyboards because of the increased number of people (students, faculty, staff, etc.) that have access to the keyboard. My primary findings for the cultured data was a significant difference in the number of colonies between Communal and Individual computer keyboards. For the molecular data, it was important that the BLAST table agreed with the Maximum Likelihood Phylogeny and the Bayesian Phylogeny in which samples were more closely related. From the culture-free data, I found that there was no significant difference between the number of species between Communal and Individual sample groups. From the dada2 pipeline, it was discovered that there was no significant difference in Shannon’s and Simpson’s alpha diversity measures between my sample groups. The Genus</w:t>
+      </w:r>
+      <w:r>
+        <w:t xml:space="preserve"> </w:t>
+      </w:r>
+      <w:r>
+        <w:rPr>
+          <w:i/>
+        </w:rPr>
+        <w:t xml:space="preserve">Staphylococcus</w:t>
+      </w:r>
+      <w:r>
+        <w:t xml:space="preserve"> </w:t>
+      </w:r>
+      <w:r>
+        <w:t xml:space="preserve">from the cultured BLAST results and most of the genera from the culture-free BLAST results were matched with the genera found through the dada2 analysis pipeline.</w:t>
       </w:r>
     </w:p>
     <w:p>

</xml_diff>